<commit_message>
Minor Updates in SRS document
</commit_message>
<xml_diff>
--- a/Software specification/SRS/SRS.docx
+++ b/Software specification/SRS/SRS.docx
@@ -117,31 +117,116 @@
     <w:p>
       <w:pPr>
         <w:jc w:val="center"/>
+      </w:pPr>
+    </w:p>
+    <w:p>
+      <w:pPr>
         <w:rPr>
           <w:b/>
-        </w:rPr>
-      </w:pPr>
-      <w:r>
-        <w:rPr>
-          <w:b/>
+          <w:color w:val="990000"/>
           <w:sz w:val="36"/>
           <w:szCs w:val="36"/>
         </w:rPr>
-        <w:t xml:space="preserve">Status </w:t>
-      </w:r>
-      <w:r>
-        <w:t xml:space="preserve">: </w:t>
-      </w:r>
-      <w:r>
+      </w:pPr>
+    </w:p>
+    <w:p>
+      <w:pPr>
         <w:rPr>
           <w:b/>
+          <w:color w:val="990000"/>
+          <w:sz w:val="36"/>
+          <w:szCs w:val="36"/>
         </w:rPr>
-        <w:t>Proposed</w:t>
-      </w:r>
+      </w:pPr>
     </w:p>
     <w:p>
       <w:pPr>
-        <w:jc w:val="center"/>
+        <w:rPr>
+          <w:b/>
+          <w:color w:val="990000"/>
+          <w:sz w:val="36"/>
+          <w:szCs w:val="36"/>
+        </w:rPr>
+      </w:pPr>
+    </w:p>
+    <w:p>
+      <w:pPr>
+        <w:rPr>
+          <w:b/>
+          <w:color w:val="990000"/>
+          <w:sz w:val="36"/>
+          <w:szCs w:val="36"/>
+        </w:rPr>
+      </w:pPr>
+    </w:p>
+    <w:p>
+      <w:pPr>
+        <w:rPr>
+          <w:b/>
+          <w:color w:val="990000"/>
+          <w:sz w:val="36"/>
+          <w:szCs w:val="36"/>
+        </w:rPr>
+      </w:pPr>
+    </w:p>
+    <w:p>
+      <w:pPr>
+        <w:rPr>
+          <w:b/>
+          <w:color w:val="990000"/>
+          <w:sz w:val="36"/>
+          <w:szCs w:val="36"/>
+        </w:rPr>
+      </w:pPr>
+    </w:p>
+    <w:p>
+      <w:pPr>
+        <w:rPr>
+          <w:b/>
+          <w:color w:val="990000"/>
+          <w:sz w:val="36"/>
+          <w:szCs w:val="36"/>
+        </w:rPr>
+      </w:pPr>
+    </w:p>
+    <w:p>
+      <w:pPr>
+        <w:rPr>
+          <w:b/>
+          <w:color w:val="990000"/>
+          <w:sz w:val="36"/>
+          <w:szCs w:val="36"/>
+        </w:rPr>
+      </w:pPr>
+    </w:p>
+    <w:p>
+      <w:pPr>
+        <w:rPr>
+          <w:b/>
+          <w:color w:val="990000"/>
+          <w:sz w:val="36"/>
+          <w:szCs w:val="36"/>
+        </w:rPr>
+      </w:pPr>
+    </w:p>
+    <w:p>
+      <w:pPr>
+        <w:rPr>
+          <w:b/>
+          <w:color w:val="990000"/>
+          <w:sz w:val="36"/>
+          <w:szCs w:val="36"/>
+        </w:rPr>
+      </w:pPr>
+    </w:p>
+    <w:p>
+      <w:pPr>
+        <w:rPr>
+          <w:b/>
+          <w:color w:val="990000"/>
+          <w:sz w:val="36"/>
+          <w:szCs w:val="36"/>
+        </w:rPr>
       </w:pPr>
     </w:p>
     <w:p>
@@ -158,6 +243,7 @@
           <w:sz w:val="36"/>
           <w:szCs w:val="36"/>
         </w:rPr>
+        <w:lastRenderedPageBreak/>
         <w:t xml:space="preserve">Document History </w:t>
       </w:r>
     </w:p>
@@ -375,8 +461,29 @@
               </w:pBdr>
             </w:pPr>
             <w:r>
-              <w:t>Mina Yousry and Beshoy Nabill</w:t>
-            </w:r>
+              <w:t xml:space="preserve">Mina </w:t>
+            </w:r>
+            <w:proofErr w:type="spellStart"/>
+            <w:r>
+              <w:t>Yousry</w:t>
+            </w:r>
+            <w:proofErr w:type="spellEnd"/>
+            <w:r>
+              <w:t xml:space="preserve"> and </w:t>
+            </w:r>
+            <w:proofErr w:type="spellStart"/>
+            <w:r>
+              <w:t>Beshoy</w:t>
+            </w:r>
+            <w:proofErr w:type="spellEnd"/>
+            <w:r>
+              <w:t xml:space="preserve"> </w:t>
+            </w:r>
+            <w:proofErr w:type="spellStart"/>
+            <w:r>
+              <w:t>Nabill</w:t>
+            </w:r>
+            <w:proofErr w:type="spellEnd"/>
           </w:p>
         </w:tc>
         <w:tc>
@@ -490,8 +597,13 @@
                 <w:between w:val="nil"/>
               </w:pBdr>
             </w:pPr>
-            <w:r>
-              <w:t>Moamen Ahmed</w:t>
+            <w:proofErr w:type="spellStart"/>
+            <w:r>
+              <w:t>Moamen</w:t>
+            </w:r>
+            <w:proofErr w:type="spellEnd"/>
+            <w:r>
+              <w:t xml:space="preserve"> Ahmed</w:t>
             </w:r>
           </w:p>
         </w:tc>
@@ -636,7 +748,15 @@
               </w:pBdr>
             </w:pPr>
             <w:r>
-              <w:t>Mina Yousry and Beshoy Nabill</w:t>
+              <w:t xml:space="preserve">Mina </w:t>
+            </w:r>
+            <w:proofErr w:type="spellStart"/>
+            <w:r>
+              <w:t>Yousry</w:t>
+            </w:r>
+            <w:proofErr w:type="spellEnd"/>
+            <w:r>
+              <w:t xml:space="preserve"> </w:t>
             </w:r>
           </w:p>
         </w:tc>
@@ -701,10 +821,834 @@
           </w:p>
         </w:tc>
       </w:tr>
+      <w:tr>
+        <w:tc>
+          <w:tcPr>
+            <w:tcW w:w="2340" w:type="dxa"/>
+            <w:shd w:val="clear" w:color="auto" w:fill="auto"/>
+            <w:tcMar>
+              <w:top w:w="100" w:type="dxa"/>
+              <w:left w:w="100" w:type="dxa"/>
+              <w:bottom w:w="100" w:type="dxa"/>
+              <w:right w:w="100" w:type="dxa"/>
+            </w:tcMar>
+          </w:tcPr>
+          <w:p>
+            <w:pPr>
+              <w:widowControl w:val="0"/>
+              <w:pBdr>
+                <w:top w:val="nil"/>
+                <w:left w:val="nil"/>
+                <w:bottom w:val="nil"/>
+                <w:right w:val="nil"/>
+                <w:between w:val="nil"/>
+              </w:pBdr>
+            </w:pPr>
+            <w:r>
+              <w:t>V 1.3</w:t>
+            </w:r>
+          </w:p>
+        </w:tc>
+        <w:tc>
+          <w:tcPr>
+            <w:tcW w:w="2340" w:type="dxa"/>
+            <w:shd w:val="clear" w:color="auto" w:fill="auto"/>
+            <w:tcMar>
+              <w:top w:w="100" w:type="dxa"/>
+              <w:left w:w="100" w:type="dxa"/>
+              <w:bottom w:w="100" w:type="dxa"/>
+              <w:right w:w="100" w:type="dxa"/>
+            </w:tcMar>
+          </w:tcPr>
+          <w:p>
+            <w:pPr>
+              <w:widowControl w:val="0"/>
+              <w:pBdr>
+                <w:top w:val="nil"/>
+                <w:left w:val="nil"/>
+                <w:bottom w:val="nil"/>
+                <w:right w:val="nil"/>
+                <w:between w:val="nil"/>
+              </w:pBdr>
+            </w:pPr>
+            <w:r>
+              <w:t xml:space="preserve">Mina </w:t>
+            </w:r>
+            <w:proofErr w:type="spellStart"/>
+            <w:r>
+              <w:t>Yousry</w:t>
+            </w:r>
+            <w:proofErr w:type="spellEnd"/>
+          </w:p>
+        </w:tc>
+        <w:tc>
+          <w:tcPr>
+            <w:tcW w:w="2340" w:type="dxa"/>
+            <w:shd w:val="clear" w:color="auto" w:fill="auto"/>
+            <w:tcMar>
+              <w:top w:w="100" w:type="dxa"/>
+              <w:left w:w="100" w:type="dxa"/>
+              <w:bottom w:w="100" w:type="dxa"/>
+              <w:right w:w="100" w:type="dxa"/>
+            </w:tcMar>
+          </w:tcPr>
+          <w:p>
+            <w:pPr>
+              <w:widowControl w:val="0"/>
+              <w:pBdr>
+                <w:top w:val="nil"/>
+                <w:left w:val="nil"/>
+                <w:bottom w:val="nil"/>
+                <w:right w:val="nil"/>
+                <w:between w:val="nil"/>
+              </w:pBdr>
+            </w:pPr>
+            <w:r>
+              <w:t>8/2/2020</w:t>
+            </w:r>
+          </w:p>
+        </w:tc>
+        <w:tc>
+          <w:tcPr>
+            <w:tcW w:w="2340" w:type="dxa"/>
+            <w:shd w:val="clear" w:color="auto" w:fill="auto"/>
+            <w:tcMar>
+              <w:top w:w="100" w:type="dxa"/>
+              <w:left w:w="100" w:type="dxa"/>
+              <w:bottom w:w="100" w:type="dxa"/>
+              <w:right w:w="100" w:type="dxa"/>
+            </w:tcMar>
+          </w:tcPr>
+          <w:p>
+            <w:pPr>
+              <w:widowControl w:val="0"/>
+              <w:pBdr>
+                <w:top w:val="nil"/>
+                <w:left w:val="nil"/>
+                <w:bottom w:val="nil"/>
+                <w:right w:val="nil"/>
+                <w:between w:val="nil"/>
+              </w:pBdr>
+            </w:pPr>
+            <w:r>
+              <w:t xml:space="preserve">Added </w:t>
+            </w:r>
+            <w:r>
+              <w:t xml:space="preserve"> Minor</w:t>
+            </w:r>
+          </w:p>
+          <w:p>
+            <w:pPr>
+              <w:widowControl w:val="0"/>
+              <w:pBdr>
+                <w:top w:val="nil"/>
+                <w:left w:val="nil"/>
+                <w:bottom w:val="nil"/>
+                <w:right w:val="nil"/>
+                <w:between w:val="nil"/>
+              </w:pBdr>
+            </w:pPr>
+            <w:r>
+              <w:t>C</w:t>
+            </w:r>
+            <w:r>
+              <w:t>hanges</w:t>
+            </w:r>
+            <w:r>
+              <w:t xml:space="preserve"> </w:t>
+            </w:r>
+          </w:p>
+        </w:tc>
+      </w:tr>
     </w:tbl>
     <w:p>
       <w:pPr>
         <w:jc w:val="center"/>
+      </w:pPr>
+    </w:p>
+    <w:p>
+      <w:pPr>
+        <w:jc w:val="center"/>
+      </w:pPr>
+    </w:p>
+    <w:p>
+      <w:pPr>
+        <w:pStyle w:val="Heading3"/>
+        <w:rPr>
+          <w:b/>
+          <w:color w:val="990000"/>
+          <w:sz w:val="36"/>
+          <w:szCs w:val="36"/>
+        </w:rPr>
+      </w:pPr>
+      <w:r>
+        <w:rPr>
+          <w:b/>
+          <w:color w:val="990000"/>
+          <w:sz w:val="36"/>
+          <w:szCs w:val="36"/>
+        </w:rPr>
+        <w:t>Document Status</w:t>
+      </w:r>
+    </w:p>
+    <w:tbl>
+      <w:tblPr>
+        <w:tblStyle w:val="a"/>
+        <w:tblW w:w="9360" w:type="dxa"/>
+        <w:jc w:val="center"/>
+        <w:tblBorders>
+          <w:top w:val="single" w:sz="8" w:space="0" w:color="000000"/>
+          <w:left w:val="single" w:sz="8" w:space="0" w:color="000000"/>
+          <w:bottom w:val="single" w:sz="8" w:space="0" w:color="000000"/>
+          <w:right w:val="single" w:sz="8" w:space="0" w:color="000000"/>
+          <w:insideH w:val="single" w:sz="8" w:space="0" w:color="000000"/>
+          <w:insideV w:val="single" w:sz="8" w:space="0" w:color="000000"/>
+        </w:tblBorders>
+        <w:tblLayout w:type="fixed"/>
+        <w:tblLook w:val="0600" w:firstRow="0" w:lastRow="0" w:firstColumn="0" w:lastColumn="0" w:noHBand="1" w:noVBand="1"/>
+      </w:tblPr>
+      <w:tblGrid>
+        <w:gridCol w:w="2340"/>
+        <w:gridCol w:w="2340"/>
+        <w:gridCol w:w="2340"/>
+        <w:gridCol w:w="2340"/>
+      </w:tblGrid>
+      <w:tr>
+        <w:trPr>
+          <w:trHeight w:val="435"/>
+          <w:jc w:val="center"/>
+        </w:trPr>
+        <w:tc>
+          <w:tcPr>
+            <w:tcW w:w="2340" w:type="dxa"/>
+            <w:shd w:val="clear" w:color="auto" w:fill="auto"/>
+            <w:tcMar>
+              <w:top w:w="100" w:type="dxa"/>
+              <w:left w:w="100" w:type="dxa"/>
+              <w:bottom w:w="100" w:type="dxa"/>
+              <w:right w:w="100" w:type="dxa"/>
+            </w:tcMar>
+          </w:tcPr>
+          <w:p>
+            <w:pPr>
+              <w:widowControl w:val="0"/>
+              <w:pBdr>
+                <w:top w:val="nil"/>
+                <w:left w:val="nil"/>
+                <w:bottom w:val="nil"/>
+                <w:right w:val="nil"/>
+                <w:between w:val="nil"/>
+              </w:pBdr>
+              <w:jc w:val="center"/>
+              <w:rPr>
+                <w:b/>
+              </w:rPr>
+            </w:pPr>
+            <w:r>
+              <w:rPr>
+                <w:b/>
+              </w:rPr>
+              <w:t>Version</w:t>
+            </w:r>
+          </w:p>
+        </w:tc>
+        <w:tc>
+          <w:tcPr>
+            <w:tcW w:w="2340" w:type="dxa"/>
+            <w:shd w:val="clear" w:color="auto" w:fill="auto"/>
+            <w:tcMar>
+              <w:top w:w="100" w:type="dxa"/>
+              <w:left w:w="100" w:type="dxa"/>
+              <w:bottom w:w="100" w:type="dxa"/>
+              <w:right w:w="100" w:type="dxa"/>
+            </w:tcMar>
+          </w:tcPr>
+          <w:p>
+            <w:pPr>
+              <w:widowControl w:val="0"/>
+              <w:pBdr>
+                <w:top w:val="nil"/>
+                <w:left w:val="nil"/>
+                <w:bottom w:val="nil"/>
+                <w:right w:val="nil"/>
+                <w:between w:val="nil"/>
+              </w:pBdr>
+              <w:jc w:val="center"/>
+              <w:rPr>
+                <w:b/>
+              </w:rPr>
+            </w:pPr>
+            <w:r>
+              <w:rPr>
+                <w:b/>
+              </w:rPr>
+              <w:t>Status</w:t>
+            </w:r>
+          </w:p>
+        </w:tc>
+        <w:tc>
+          <w:tcPr>
+            <w:tcW w:w="2340" w:type="dxa"/>
+            <w:shd w:val="clear" w:color="auto" w:fill="auto"/>
+            <w:tcMar>
+              <w:top w:w="100" w:type="dxa"/>
+              <w:left w:w="100" w:type="dxa"/>
+              <w:bottom w:w="100" w:type="dxa"/>
+              <w:right w:w="100" w:type="dxa"/>
+            </w:tcMar>
+          </w:tcPr>
+          <w:p>
+            <w:pPr>
+              <w:widowControl w:val="0"/>
+              <w:pBdr>
+                <w:top w:val="nil"/>
+                <w:left w:val="nil"/>
+                <w:bottom w:val="nil"/>
+                <w:right w:val="nil"/>
+                <w:between w:val="nil"/>
+              </w:pBdr>
+              <w:jc w:val="center"/>
+              <w:rPr>
+                <w:b/>
+              </w:rPr>
+            </w:pPr>
+            <w:r>
+              <w:rPr>
+                <w:b/>
+              </w:rPr>
+              <w:t>Author</w:t>
+            </w:r>
+          </w:p>
+        </w:tc>
+        <w:tc>
+          <w:tcPr>
+            <w:tcW w:w="2340" w:type="dxa"/>
+            <w:shd w:val="clear" w:color="auto" w:fill="auto"/>
+            <w:tcMar>
+              <w:top w:w="100" w:type="dxa"/>
+              <w:left w:w="100" w:type="dxa"/>
+              <w:bottom w:w="100" w:type="dxa"/>
+              <w:right w:w="100" w:type="dxa"/>
+            </w:tcMar>
+          </w:tcPr>
+          <w:p>
+            <w:pPr>
+              <w:widowControl w:val="0"/>
+              <w:pBdr>
+                <w:top w:val="nil"/>
+                <w:left w:val="nil"/>
+                <w:bottom w:val="nil"/>
+                <w:right w:val="nil"/>
+                <w:between w:val="nil"/>
+              </w:pBdr>
+              <w:jc w:val="center"/>
+              <w:rPr>
+                <w:b/>
+              </w:rPr>
+            </w:pPr>
+            <w:r>
+              <w:rPr>
+                <w:b/>
+              </w:rPr>
+              <w:t>Date</w:t>
+            </w:r>
+          </w:p>
+        </w:tc>
+      </w:tr>
+      <w:tr>
+        <w:trPr>
+          <w:trHeight w:val="435"/>
+          <w:jc w:val="center"/>
+        </w:trPr>
+        <w:tc>
+          <w:tcPr>
+            <w:tcW w:w="2340" w:type="dxa"/>
+            <w:shd w:val="clear" w:color="auto" w:fill="auto"/>
+            <w:tcMar>
+              <w:top w:w="100" w:type="dxa"/>
+              <w:left w:w="100" w:type="dxa"/>
+              <w:bottom w:w="100" w:type="dxa"/>
+              <w:right w:w="100" w:type="dxa"/>
+            </w:tcMar>
+          </w:tcPr>
+          <w:p>
+            <w:pPr>
+              <w:widowControl w:val="0"/>
+              <w:pBdr>
+                <w:top w:val="nil"/>
+                <w:left w:val="nil"/>
+                <w:bottom w:val="nil"/>
+                <w:right w:val="nil"/>
+                <w:between w:val="nil"/>
+              </w:pBdr>
+              <w:jc w:val="center"/>
+            </w:pPr>
+            <w:r>
+              <w:t>V 1.0</w:t>
+            </w:r>
+          </w:p>
+        </w:tc>
+        <w:tc>
+          <w:tcPr>
+            <w:tcW w:w="2340" w:type="dxa"/>
+            <w:shd w:val="clear" w:color="auto" w:fill="auto"/>
+            <w:tcMar>
+              <w:top w:w="100" w:type="dxa"/>
+              <w:left w:w="100" w:type="dxa"/>
+              <w:bottom w:w="100" w:type="dxa"/>
+              <w:right w:w="100" w:type="dxa"/>
+            </w:tcMar>
+          </w:tcPr>
+          <w:p>
+            <w:pPr>
+              <w:widowControl w:val="0"/>
+              <w:pBdr>
+                <w:top w:val="nil"/>
+                <w:left w:val="nil"/>
+                <w:bottom w:val="nil"/>
+                <w:right w:val="nil"/>
+                <w:between w:val="nil"/>
+              </w:pBdr>
+              <w:jc w:val="center"/>
+            </w:pPr>
+            <w:r>
+              <w:t>Draft</w:t>
+            </w:r>
+          </w:p>
+        </w:tc>
+        <w:tc>
+          <w:tcPr>
+            <w:tcW w:w="2340" w:type="dxa"/>
+            <w:shd w:val="clear" w:color="auto" w:fill="auto"/>
+            <w:tcMar>
+              <w:top w:w="100" w:type="dxa"/>
+              <w:left w:w="100" w:type="dxa"/>
+              <w:bottom w:w="100" w:type="dxa"/>
+              <w:right w:w="100" w:type="dxa"/>
+            </w:tcMar>
+          </w:tcPr>
+          <w:p>
+            <w:pPr>
+              <w:jc w:val="center"/>
+            </w:pPr>
+            <w:r>
+              <w:t xml:space="preserve">Mina </w:t>
+            </w:r>
+            <w:proofErr w:type="spellStart"/>
+            <w:r>
+              <w:t>Yousry</w:t>
+            </w:r>
+            <w:proofErr w:type="spellEnd"/>
+            <w:r>
+              <w:t xml:space="preserve"> and </w:t>
+            </w:r>
+            <w:proofErr w:type="spellStart"/>
+            <w:r>
+              <w:t>Beshoy</w:t>
+            </w:r>
+            <w:proofErr w:type="spellEnd"/>
+            <w:r>
+              <w:t xml:space="preserve"> </w:t>
+            </w:r>
+            <w:proofErr w:type="spellStart"/>
+            <w:r>
+              <w:t>Nabill</w:t>
+            </w:r>
+            <w:proofErr w:type="spellEnd"/>
+          </w:p>
+        </w:tc>
+        <w:tc>
+          <w:tcPr>
+            <w:tcW w:w="2340" w:type="dxa"/>
+            <w:shd w:val="clear" w:color="auto" w:fill="auto"/>
+            <w:tcMar>
+              <w:top w:w="100" w:type="dxa"/>
+              <w:left w:w="100" w:type="dxa"/>
+              <w:bottom w:w="100" w:type="dxa"/>
+              <w:right w:w="100" w:type="dxa"/>
+            </w:tcMar>
+          </w:tcPr>
+          <w:p>
+            <w:pPr>
+              <w:jc w:val="center"/>
+            </w:pPr>
+            <w:r>
+              <w:t>24/1/2020</w:t>
+            </w:r>
+          </w:p>
+        </w:tc>
+      </w:tr>
+      <w:tr>
+        <w:trPr>
+          <w:trHeight w:val="435"/>
+          <w:jc w:val="center"/>
+        </w:trPr>
+        <w:tc>
+          <w:tcPr>
+            <w:tcW w:w="2340" w:type="dxa"/>
+            <w:shd w:val="clear" w:color="auto" w:fill="auto"/>
+            <w:tcMar>
+              <w:top w:w="100" w:type="dxa"/>
+              <w:left w:w="100" w:type="dxa"/>
+              <w:bottom w:w="100" w:type="dxa"/>
+              <w:right w:w="100" w:type="dxa"/>
+            </w:tcMar>
+          </w:tcPr>
+          <w:p>
+            <w:pPr>
+              <w:widowControl w:val="0"/>
+              <w:jc w:val="center"/>
+            </w:pPr>
+            <w:r>
+              <w:t>V 1.1</w:t>
+            </w:r>
+          </w:p>
+        </w:tc>
+        <w:tc>
+          <w:tcPr>
+            <w:tcW w:w="2340" w:type="dxa"/>
+            <w:shd w:val="clear" w:color="auto" w:fill="auto"/>
+            <w:tcMar>
+              <w:top w:w="100" w:type="dxa"/>
+              <w:left w:w="100" w:type="dxa"/>
+              <w:bottom w:w="100" w:type="dxa"/>
+              <w:right w:w="100" w:type="dxa"/>
+            </w:tcMar>
+          </w:tcPr>
+          <w:p>
+            <w:pPr>
+              <w:widowControl w:val="0"/>
+              <w:pBdr>
+                <w:top w:val="nil"/>
+                <w:left w:val="nil"/>
+                <w:bottom w:val="nil"/>
+                <w:right w:val="nil"/>
+                <w:between w:val="nil"/>
+              </w:pBdr>
+              <w:jc w:val="center"/>
+              <w:rPr>
+                <w:bCs/>
+              </w:rPr>
+            </w:pPr>
+            <w:r>
+              <w:t>Draft</w:t>
+            </w:r>
+          </w:p>
+        </w:tc>
+        <w:tc>
+          <w:tcPr>
+            <w:tcW w:w="2340" w:type="dxa"/>
+            <w:shd w:val="clear" w:color="auto" w:fill="auto"/>
+            <w:tcMar>
+              <w:top w:w="100" w:type="dxa"/>
+              <w:left w:w="100" w:type="dxa"/>
+              <w:bottom w:w="100" w:type="dxa"/>
+              <w:right w:w="100" w:type="dxa"/>
+            </w:tcMar>
+          </w:tcPr>
+          <w:p>
+            <w:pPr>
+              <w:jc w:val="center"/>
+            </w:pPr>
+            <w:proofErr w:type="spellStart"/>
+            <w:r>
+              <w:t>Moemen</w:t>
+            </w:r>
+            <w:proofErr w:type="spellEnd"/>
+            <w:r>
+              <w:t xml:space="preserve"> Ahmed</w:t>
+            </w:r>
+          </w:p>
+        </w:tc>
+        <w:tc>
+          <w:tcPr>
+            <w:tcW w:w="2340" w:type="dxa"/>
+            <w:shd w:val="clear" w:color="auto" w:fill="auto"/>
+            <w:tcMar>
+              <w:top w:w="100" w:type="dxa"/>
+              <w:left w:w="100" w:type="dxa"/>
+              <w:bottom w:w="100" w:type="dxa"/>
+              <w:right w:w="100" w:type="dxa"/>
+            </w:tcMar>
+          </w:tcPr>
+          <w:p>
+            <w:pPr>
+              <w:jc w:val="center"/>
+            </w:pPr>
+            <w:r>
+              <w:t>26</w:t>
+            </w:r>
+            <w:r>
+              <w:t>1/2020</w:t>
+            </w:r>
+          </w:p>
+        </w:tc>
+      </w:tr>
+      <w:tr>
+        <w:trPr>
+          <w:trHeight w:val="435"/>
+          <w:jc w:val="center"/>
+        </w:trPr>
+        <w:tc>
+          <w:tcPr>
+            <w:tcW w:w="2340" w:type="dxa"/>
+            <w:shd w:val="clear" w:color="auto" w:fill="auto"/>
+            <w:tcMar>
+              <w:top w:w="100" w:type="dxa"/>
+              <w:left w:w="100" w:type="dxa"/>
+              <w:bottom w:w="100" w:type="dxa"/>
+              <w:right w:w="100" w:type="dxa"/>
+            </w:tcMar>
+          </w:tcPr>
+          <w:p>
+            <w:pPr>
+              <w:widowControl w:val="0"/>
+              <w:pBdr>
+                <w:top w:val="nil"/>
+                <w:left w:val="nil"/>
+                <w:bottom w:val="nil"/>
+                <w:right w:val="nil"/>
+                <w:between w:val="nil"/>
+              </w:pBdr>
+              <w:jc w:val="center"/>
+            </w:pPr>
+            <w:r>
+              <w:t>V</w:t>
+            </w:r>
+            <w:r>
+              <w:t>1.2</w:t>
+            </w:r>
+          </w:p>
+        </w:tc>
+        <w:tc>
+          <w:tcPr>
+            <w:tcW w:w="2340" w:type="dxa"/>
+            <w:shd w:val="clear" w:color="auto" w:fill="auto"/>
+            <w:tcMar>
+              <w:top w:w="100" w:type="dxa"/>
+              <w:left w:w="100" w:type="dxa"/>
+              <w:bottom w:w="100" w:type="dxa"/>
+              <w:right w:w="100" w:type="dxa"/>
+            </w:tcMar>
+          </w:tcPr>
+          <w:p>
+            <w:pPr>
+              <w:widowControl w:val="0"/>
+              <w:pBdr>
+                <w:top w:val="nil"/>
+                <w:left w:val="nil"/>
+                <w:bottom w:val="nil"/>
+                <w:right w:val="nil"/>
+                <w:between w:val="nil"/>
+              </w:pBdr>
+              <w:jc w:val="center"/>
+              <w:rPr>
+                <w:bCs/>
+              </w:rPr>
+            </w:pPr>
+            <w:r>
+              <w:rPr>
+                <w:bCs/>
+              </w:rPr>
+              <w:t>Proposed</w:t>
+            </w:r>
+          </w:p>
+        </w:tc>
+        <w:tc>
+          <w:tcPr>
+            <w:tcW w:w="2340" w:type="dxa"/>
+            <w:shd w:val="clear" w:color="auto" w:fill="auto"/>
+            <w:tcMar>
+              <w:top w:w="100" w:type="dxa"/>
+              <w:left w:w="100" w:type="dxa"/>
+              <w:bottom w:w="100" w:type="dxa"/>
+              <w:right w:w="100" w:type="dxa"/>
+            </w:tcMar>
+          </w:tcPr>
+          <w:p>
+            <w:pPr>
+              <w:jc w:val="center"/>
+            </w:pPr>
+            <w:r>
+              <w:t xml:space="preserve">Mina </w:t>
+            </w:r>
+            <w:proofErr w:type="spellStart"/>
+            <w:r>
+              <w:t>Yousry</w:t>
+            </w:r>
+            <w:proofErr w:type="spellEnd"/>
+          </w:p>
+        </w:tc>
+        <w:tc>
+          <w:tcPr>
+            <w:tcW w:w="2340" w:type="dxa"/>
+            <w:shd w:val="clear" w:color="auto" w:fill="auto"/>
+            <w:tcMar>
+              <w:top w:w="100" w:type="dxa"/>
+              <w:left w:w="100" w:type="dxa"/>
+              <w:bottom w:w="100" w:type="dxa"/>
+              <w:right w:w="100" w:type="dxa"/>
+            </w:tcMar>
+          </w:tcPr>
+          <w:p>
+            <w:pPr>
+              <w:widowControl w:val="0"/>
+              <w:pBdr>
+                <w:top w:val="nil"/>
+                <w:left w:val="nil"/>
+                <w:bottom w:val="nil"/>
+                <w:right w:val="nil"/>
+                <w:between w:val="nil"/>
+              </w:pBdr>
+              <w:jc w:val="center"/>
+            </w:pPr>
+            <w:r>
+              <w:t>7</w:t>
+            </w:r>
+            <w:r>
+              <w:t>/2</w:t>
+            </w:r>
+            <w:r>
+              <w:t>/2020</w:t>
+            </w:r>
+          </w:p>
+        </w:tc>
+      </w:tr>
+      <w:tr>
+        <w:trPr>
+          <w:trHeight w:val="435"/>
+          <w:jc w:val="center"/>
+        </w:trPr>
+        <w:tc>
+          <w:tcPr>
+            <w:tcW w:w="2340" w:type="dxa"/>
+            <w:shd w:val="clear" w:color="auto" w:fill="auto"/>
+            <w:tcMar>
+              <w:top w:w="100" w:type="dxa"/>
+              <w:left w:w="100" w:type="dxa"/>
+              <w:bottom w:w="100" w:type="dxa"/>
+              <w:right w:w="100" w:type="dxa"/>
+            </w:tcMar>
+          </w:tcPr>
+          <w:p>
+            <w:pPr>
+              <w:widowControl w:val="0"/>
+              <w:pBdr>
+                <w:top w:val="nil"/>
+                <w:left w:val="nil"/>
+                <w:bottom w:val="nil"/>
+                <w:right w:val="nil"/>
+                <w:between w:val="nil"/>
+              </w:pBdr>
+              <w:jc w:val="center"/>
+            </w:pPr>
+            <w:r>
+              <w:t>V1.3</w:t>
+            </w:r>
+          </w:p>
+        </w:tc>
+        <w:tc>
+          <w:tcPr>
+            <w:tcW w:w="2340" w:type="dxa"/>
+            <w:shd w:val="clear" w:color="auto" w:fill="auto"/>
+            <w:tcMar>
+              <w:top w:w="100" w:type="dxa"/>
+              <w:left w:w="100" w:type="dxa"/>
+              <w:bottom w:w="100" w:type="dxa"/>
+              <w:right w:w="100" w:type="dxa"/>
+            </w:tcMar>
+          </w:tcPr>
+          <w:p>
+            <w:pPr>
+              <w:widowControl w:val="0"/>
+              <w:pBdr>
+                <w:top w:val="nil"/>
+                <w:left w:val="nil"/>
+                <w:bottom w:val="nil"/>
+                <w:right w:val="nil"/>
+                <w:between w:val="nil"/>
+              </w:pBdr>
+              <w:jc w:val="center"/>
+              <w:rPr>
+                <w:bCs/>
+              </w:rPr>
+            </w:pPr>
+            <w:r>
+              <w:rPr>
+                <w:bCs/>
+              </w:rPr>
+              <w:t>Proposed</w:t>
+            </w:r>
+          </w:p>
+        </w:tc>
+        <w:tc>
+          <w:tcPr>
+            <w:tcW w:w="2340" w:type="dxa"/>
+            <w:shd w:val="clear" w:color="auto" w:fill="auto"/>
+            <w:tcMar>
+              <w:top w:w="100" w:type="dxa"/>
+              <w:left w:w="100" w:type="dxa"/>
+              <w:bottom w:w="100" w:type="dxa"/>
+              <w:right w:w="100" w:type="dxa"/>
+            </w:tcMar>
+          </w:tcPr>
+          <w:p>
+            <w:pPr>
+              <w:jc w:val="center"/>
+            </w:pPr>
+            <w:r>
+              <w:t xml:space="preserve">Mina </w:t>
+            </w:r>
+            <w:proofErr w:type="spellStart"/>
+            <w:r>
+              <w:t>Yousry</w:t>
+            </w:r>
+            <w:proofErr w:type="spellEnd"/>
+          </w:p>
+        </w:tc>
+        <w:tc>
+          <w:tcPr>
+            <w:tcW w:w="2340" w:type="dxa"/>
+            <w:shd w:val="clear" w:color="auto" w:fill="auto"/>
+            <w:tcMar>
+              <w:top w:w="100" w:type="dxa"/>
+              <w:left w:w="100" w:type="dxa"/>
+              <w:bottom w:w="100" w:type="dxa"/>
+              <w:right w:w="100" w:type="dxa"/>
+            </w:tcMar>
+          </w:tcPr>
+          <w:p>
+            <w:pPr>
+              <w:widowControl w:val="0"/>
+              <w:pBdr>
+                <w:top w:val="nil"/>
+                <w:left w:val="nil"/>
+                <w:bottom w:val="nil"/>
+                <w:right w:val="nil"/>
+                <w:between w:val="nil"/>
+              </w:pBdr>
+              <w:jc w:val="center"/>
+            </w:pPr>
+            <w:r>
+              <w:t>8/2/202</w:t>
+            </w:r>
+          </w:p>
+        </w:tc>
+      </w:tr>
+    </w:tbl>
+    <w:p/>
+    <w:p>
+      <w:pPr>
+        <w:rPr>
+          <w:b/>
+        </w:rPr>
+      </w:pPr>
+    </w:p>
+    <w:p>
+      <w:pPr>
+        <w:rPr>
+          <w:b/>
+        </w:rPr>
       </w:pPr>
     </w:p>
     <w:p>
@@ -780,7 +1724,7 @@
               <w:sz w:val="28"/>
               <w:szCs w:val="28"/>
             </w:rPr>
-            <w:t xml:space="preserve">Document status </w:t>
+            <w:t>Document History</w:t>
           </w:r>
         </w:p>
         <w:p>
@@ -803,7 +1747,16 @@
               <w:sz w:val="28"/>
               <w:szCs w:val="28"/>
             </w:rPr>
-            <w:t xml:space="preserve">Document History </w:t>
+            <w:t xml:space="preserve">Document status </w:t>
+          </w:r>
+          <w:r>
+            <w:rPr>
+              <w:b/>
+              <w:bCs/>
+              <w:sz w:val="28"/>
+              <w:szCs w:val="28"/>
+            </w:rPr>
+            <w:t xml:space="preserve"> </w:t>
           </w:r>
           <w:r>
             <w:rPr>
@@ -956,771 +1909,16 @@
           <w:b/>
         </w:rPr>
       </w:pPr>
-    </w:p>
-    <w:p>
-      <w:pPr>
-        <w:rPr>
-          <w:b/>
-        </w:rPr>
-      </w:pPr>
-    </w:p>
-    <w:p>
-      <w:pPr>
-        <w:rPr>
-          <w:b/>
-        </w:rPr>
-      </w:pPr>
-    </w:p>
-    <w:p>
-      <w:pPr>
-        <w:rPr>
-          <w:b/>
-        </w:rPr>
-      </w:pPr>
-    </w:p>
-    <w:p>
-      <w:pPr>
-        <w:rPr>
-          <w:b/>
-        </w:rPr>
-      </w:pPr>
-    </w:p>
-    <w:p>
-      <w:pPr>
-        <w:rPr>
-          <w:b/>
-        </w:rPr>
-      </w:pPr>
-    </w:p>
-    <w:p>
-      <w:pPr>
-        <w:rPr>
-          <w:b/>
-        </w:rPr>
-      </w:pPr>
-    </w:p>
-    <w:p>
-      <w:pPr>
-        <w:rPr>
-          <w:b/>
-        </w:rPr>
-      </w:pPr>
-    </w:p>
-    <w:p>
-      <w:pPr>
-        <w:rPr>
-          <w:b/>
-        </w:rPr>
-      </w:pPr>
-    </w:p>
-    <w:p>
-      <w:pPr>
-        <w:rPr>
-          <w:b/>
-        </w:rPr>
-      </w:pPr>
-    </w:p>
-    <w:p>
-      <w:pPr>
-        <w:rPr>
-          <w:b/>
-        </w:rPr>
-      </w:pPr>
-    </w:p>
-    <w:p>
-      <w:pPr>
-        <w:rPr>
-          <w:b/>
-        </w:rPr>
-      </w:pPr>
-    </w:p>
-    <w:p>
-      <w:pPr>
-        <w:rPr>
-          <w:b/>
-        </w:rPr>
-      </w:pPr>
-    </w:p>
-    <w:p>
-      <w:pPr>
-        <w:rPr>
-          <w:b/>
-        </w:rPr>
-      </w:pPr>
-    </w:p>
-    <w:p>
-      <w:pPr>
-        <w:rPr>
-          <w:b/>
-        </w:rPr>
-      </w:pPr>
-    </w:p>
-    <w:p>
-      <w:pPr>
-        <w:rPr>
-          <w:b/>
-        </w:rPr>
-      </w:pPr>
-    </w:p>
-    <w:p>
-      <w:pPr>
-        <w:rPr>
-          <w:b/>
-        </w:rPr>
-      </w:pPr>
-    </w:p>
-    <w:p>
-      <w:pPr>
-        <w:rPr>
-          <w:b/>
-        </w:rPr>
-      </w:pPr>
-    </w:p>
-    <w:p>
-      <w:pPr>
-        <w:rPr>
-          <w:b/>
-        </w:rPr>
-      </w:pPr>
-    </w:p>
-    <w:p>
-      <w:pPr>
-        <w:rPr>
-          <w:b/>
-        </w:rPr>
-      </w:pPr>
-    </w:p>
-    <w:p>
-      <w:pPr>
-        <w:rPr>
-          <w:b/>
-        </w:rPr>
-      </w:pPr>
-    </w:p>
-    <w:p>
-      <w:pPr>
-        <w:rPr>
-          <w:b/>
-        </w:rPr>
-      </w:pPr>
-    </w:p>
-    <w:p>
-      <w:pPr>
-        <w:rPr>
-          <w:b/>
-        </w:rPr>
-      </w:pPr>
-    </w:p>
-    <w:p>
-      <w:pPr>
-        <w:rPr>
-          <w:b/>
-        </w:rPr>
-      </w:pPr>
-    </w:p>
-    <w:p>
-      <w:pPr>
-        <w:rPr>
-          <w:b/>
-        </w:rPr>
-      </w:pPr>
-    </w:p>
-    <w:p>
-      <w:pPr>
-        <w:rPr>
-          <w:b/>
-        </w:rPr>
-      </w:pPr>
-    </w:p>
-    <w:p>
-      <w:pPr>
-        <w:rPr>
-          <w:b/>
-        </w:rPr>
-      </w:pPr>
-    </w:p>
-    <w:p>
-      <w:pPr>
-        <w:rPr>
-          <w:b/>
-        </w:rPr>
-      </w:pPr>
-    </w:p>
-    <w:p>
-      <w:pPr>
-        <w:rPr>
-          <w:b/>
-        </w:rPr>
-      </w:pPr>
-    </w:p>
-    <w:p>
-      <w:pPr>
-        <w:rPr>
-          <w:b/>
-        </w:rPr>
-      </w:pPr>
-    </w:p>
-    <w:p>
-      <w:pPr>
-        <w:rPr>
-          <w:b/>
-        </w:rPr>
-      </w:pPr>
-    </w:p>
-    <w:p>
-      <w:pPr>
-        <w:rPr>
-          <w:b/>
-        </w:rPr>
-      </w:pPr>
-    </w:p>
-    <w:p>
-      <w:pPr>
-        <w:pStyle w:val="Heading3"/>
-        <w:rPr>
-          <w:b/>
-          <w:color w:val="990000"/>
-          <w:sz w:val="36"/>
-          <w:szCs w:val="36"/>
-        </w:rPr>
-      </w:pPr>
-      <w:r>
-        <w:rPr>
-          <w:b/>
-          <w:color w:val="990000"/>
-          <w:sz w:val="36"/>
-          <w:szCs w:val="36"/>
-        </w:rPr>
-        <w:lastRenderedPageBreak/>
-        <w:t>Document Status</w:t>
-      </w:r>
-    </w:p>
-    <w:tbl>
-      <w:tblPr>
-        <w:tblStyle w:val="a"/>
-        <w:tblW w:w="9360" w:type="dxa"/>
-        <w:jc w:val="center"/>
-        <w:tblBorders>
-          <w:top w:val="single" w:sz="8" w:space="0" w:color="000000"/>
-          <w:left w:val="single" w:sz="8" w:space="0" w:color="000000"/>
-          <w:bottom w:val="single" w:sz="8" w:space="0" w:color="000000"/>
-          <w:right w:val="single" w:sz="8" w:space="0" w:color="000000"/>
-          <w:insideH w:val="single" w:sz="8" w:space="0" w:color="000000"/>
-          <w:insideV w:val="single" w:sz="8" w:space="0" w:color="000000"/>
-        </w:tblBorders>
-        <w:tblLayout w:type="fixed"/>
-        <w:tblLook w:val="0600" w:firstRow="0" w:lastRow="0" w:firstColumn="0" w:lastColumn="0" w:noHBand="1" w:noVBand="1"/>
-      </w:tblPr>
-      <w:tblGrid>
-        <w:gridCol w:w="2340"/>
-        <w:gridCol w:w="2340"/>
-        <w:gridCol w:w="2340"/>
-        <w:gridCol w:w="2340"/>
-      </w:tblGrid>
-      <w:tr>
-        <w:trPr>
-          <w:trHeight w:val="435"/>
-          <w:jc w:val="center"/>
-        </w:trPr>
-        <w:tc>
-          <w:tcPr>
-            <w:tcW w:w="2340" w:type="dxa"/>
-            <w:shd w:val="clear" w:color="auto" w:fill="auto"/>
-            <w:tcMar>
-              <w:top w:w="100" w:type="dxa"/>
-              <w:left w:w="100" w:type="dxa"/>
-              <w:bottom w:w="100" w:type="dxa"/>
-              <w:right w:w="100" w:type="dxa"/>
-            </w:tcMar>
-          </w:tcPr>
-          <w:p>
-            <w:pPr>
-              <w:widowControl w:val="0"/>
-              <w:pBdr>
-                <w:top w:val="nil"/>
-                <w:left w:val="nil"/>
-                <w:bottom w:val="nil"/>
-                <w:right w:val="nil"/>
-                <w:between w:val="nil"/>
-              </w:pBdr>
-              <w:jc w:val="center"/>
-              <w:rPr>
-                <w:b/>
-              </w:rPr>
-            </w:pPr>
-            <w:r>
-              <w:rPr>
-                <w:b/>
-              </w:rPr>
-              <w:t>Version</w:t>
-            </w:r>
-          </w:p>
-        </w:tc>
-        <w:tc>
-          <w:tcPr>
-            <w:tcW w:w="2340" w:type="dxa"/>
-            <w:shd w:val="clear" w:color="auto" w:fill="auto"/>
-            <w:tcMar>
-              <w:top w:w="100" w:type="dxa"/>
-              <w:left w:w="100" w:type="dxa"/>
-              <w:bottom w:w="100" w:type="dxa"/>
-              <w:right w:w="100" w:type="dxa"/>
-            </w:tcMar>
-          </w:tcPr>
-          <w:p>
-            <w:pPr>
-              <w:widowControl w:val="0"/>
-              <w:pBdr>
-                <w:top w:val="nil"/>
-                <w:left w:val="nil"/>
-                <w:bottom w:val="nil"/>
-                <w:right w:val="nil"/>
-                <w:between w:val="nil"/>
-              </w:pBdr>
-              <w:jc w:val="center"/>
-              <w:rPr>
-                <w:b/>
-              </w:rPr>
-            </w:pPr>
-            <w:r>
-              <w:rPr>
-                <w:b/>
-              </w:rPr>
-              <w:t>Status</w:t>
-            </w:r>
-          </w:p>
-        </w:tc>
-        <w:tc>
-          <w:tcPr>
-            <w:tcW w:w="2340" w:type="dxa"/>
-            <w:shd w:val="clear" w:color="auto" w:fill="auto"/>
-            <w:tcMar>
-              <w:top w:w="100" w:type="dxa"/>
-              <w:left w:w="100" w:type="dxa"/>
-              <w:bottom w:w="100" w:type="dxa"/>
-              <w:right w:w="100" w:type="dxa"/>
-            </w:tcMar>
-          </w:tcPr>
-          <w:p>
-            <w:pPr>
-              <w:widowControl w:val="0"/>
-              <w:pBdr>
-                <w:top w:val="nil"/>
-                <w:left w:val="nil"/>
-                <w:bottom w:val="nil"/>
-                <w:right w:val="nil"/>
-                <w:between w:val="nil"/>
-              </w:pBdr>
-              <w:jc w:val="center"/>
-              <w:rPr>
-                <w:b/>
-              </w:rPr>
-            </w:pPr>
-            <w:r>
-              <w:rPr>
-                <w:b/>
-              </w:rPr>
-              <w:t>Author</w:t>
-            </w:r>
-          </w:p>
-        </w:tc>
-        <w:tc>
-          <w:tcPr>
-            <w:tcW w:w="2340" w:type="dxa"/>
-            <w:shd w:val="clear" w:color="auto" w:fill="auto"/>
-            <w:tcMar>
-              <w:top w:w="100" w:type="dxa"/>
-              <w:left w:w="100" w:type="dxa"/>
-              <w:bottom w:w="100" w:type="dxa"/>
-              <w:right w:w="100" w:type="dxa"/>
-            </w:tcMar>
-          </w:tcPr>
-          <w:p>
-            <w:pPr>
-              <w:widowControl w:val="0"/>
-              <w:pBdr>
-                <w:top w:val="nil"/>
-                <w:left w:val="nil"/>
-                <w:bottom w:val="nil"/>
-                <w:right w:val="nil"/>
-                <w:between w:val="nil"/>
-              </w:pBdr>
-              <w:jc w:val="center"/>
-              <w:rPr>
-                <w:b/>
-              </w:rPr>
-            </w:pPr>
-            <w:r>
-              <w:rPr>
-                <w:b/>
-              </w:rPr>
-              <w:t>Date</w:t>
-            </w:r>
-          </w:p>
-        </w:tc>
-      </w:tr>
-      <w:tr>
-        <w:trPr>
-          <w:trHeight w:val="435"/>
-          <w:jc w:val="center"/>
-        </w:trPr>
-        <w:tc>
-          <w:tcPr>
-            <w:tcW w:w="2340" w:type="dxa"/>
-            <w:shd w:val="clear" w:color="auto" w:fill="auto"/>
-            <w:tcMar>
-              <w:top w:w="100" w:type="dxa"/>
-              <w:left w:w="100" w:type="dxa"/>
-              <w:bottom w:w="100" w:type="dxa"/>
-              <w:right w:w="100" w:type="dxa"/>
-            </w:tcMar>
-          </w:tcPr>
-          <w:p>
-            <w:pPr>
-              <w:widowControl w:val="0"/>
-              <w:pBdr>
-                <w:top w:val="nil"/>
-                <w:left w:val="nil"/>
-                <w:bottom w:val="nil"/>
-                <w:right w:val="nil"/>
-                <w:between w:val="nil"/>
-              </w:pBdr>
-              <w:jc w:val="center"/>
-            </w:pPr>
-            <w:r>
-              <w:t>V 1.0</w:t>
-            </w:r>
-          </w:p>
-        </w:tc>
-        <w:tc>
-          <w:tcPr>
-            <w:tcW w:w="2340" w:type="dxa"/>
-            <w:shd w:val="clear" w:color="auto" w:fill="auto"/>
-            <w:tcMar>
-              <w:top w:w="100" w:type="dxa"/>
-              <w:left w:w="100" w:type="dxa"/>
-              <w:bottom w:w="100" w:type="dxa"/>
-              <w:right w:w="100" w:type="dxa"/>
-            </w:tcMar>
-          </w:tcPr>
-          <w:p>
-            <w:pPr>
-              <w:widowControl w:val="0"/>
-              <w:pBdr>
-                <w:top w:val="nil"/>
-                <w:left w:val="nil"/>
-                <w:bottom w:val="nil"/>
-                <w:right w:val="nil"/>
-                <w:between w:val="nil"/>
-              </w:pBdr>
-              <w:jc w:val="center"/>
-            </w:pPr>
-            <w:r>
-              <w:t>Draft</w:t>
-            </w:r>
-          </w:p>
-        </w:tc>
-        <w:tc>
-          <w:tcPr>
-            <w:tcW w:w="2340" w:type="dxa"/>
-            <w:shd w:val="clear" w:color="auto" w:fill="auto"/>
-            <w:tcMar>
-              <w:top w:w="100" w:type="dxa"/>
-              <w:left w:w="100" w:type="dxa"/>
-              <w:bottom w:w="100" w:type="dxa"/>
-              <w:right w:w="100" w:type="dxa"/>
-            </w:tcMar>
-          </w:tcPr>
-          <w:p>
-            <w:pPr>
-              <w:jc w:val="center"/>
-            </w:pPr>
-            <w:r>
-              <w:t>Mina Yousry and Beshoy Nabill</w:t>
-            </w:r>
-          </w:p>
-        </w:tc>
-        <w:tc>
-          <w:tcPr>
-            <w:tcW w:w="2340" w:type="dxa"/>
-            <w:shd w:val="clear" w:color="auto" w:fill="auto"/>
-            <w:tcMar>
-              <w:top w:w="100" w:type="dxa"/>
-              <w:left w:w="100" w:type="dxa"/>
-              <w:bottom w:w="100" w:type="dxa"/>
-              <w:right w:w="100" w:type="dxa"/>
-            </w:tcMar>
-          </w:tcPr>
-          <w:p>
-            <w:pPr>
-              <w:jc w:val="center"/>
-            </w:pPr>
-            <w:r>
-              <w:t>24/1/2020</w:t>
-            </w:r>
-          </w:p>
-        </w:tc>
-      </w:tr>
-      <w:tr>
-        <w:trPr>
-          <w:trHeight w:val="435"/>
-          <w:jc w:val="center"/>
-        </w:trPr>
-        <w:tc>
-          <w:tcPr>
-            <w:tcW w:w="2340" w:type="dxa"/>
-            <w:shd w:val="clear" w:color="auto" w:fill="auto"/>
-            <w:tcMar>
-              <w:top w:w="100" w:type="dxa"/>
-              <w:left w:w="100" w:type="dxa"/>
-              <w:bottom w:w="100" w:type="dxa"/>
-              <w:right w:w="100" w:type="dxa"/>
-            </w:tcMar>
-          </w:tcPr>
-          <w:p>
-            <w:pPr>
-              <w:widowControl w:val="0"/>
-              <w:jc w:val="center"/>
-            </w:pPr>
-            <w:r>
-              <w:t>V 1.1</w:t>
-            </w:r>
-          </w:p>
-        </w:tc>
-        <w:tc>
-          <w:tcPr>
-            <w:tcW w:w="2340" w:type="dxa"/>
-            <w:shd w:val="clear" w:color="auto" w:fill="auto"/>
-            <w:tcMar>
-              <w:top w:w="100" w:type="dxa"/>
-              <w:left w:w="100" w:type="dxa"/>
-              <w:bottom w:w="100" w:type="dxa"/>
-              <w:right w:w="100" w:type="dxa"/>
-            </w:tcMar>
-          </w:tcPr>
-          <w:p>
-            <w:pPr>
-              <w:widowControl w:val="0"/>
-              <w:pBdr>
-                <w:top w:val="nil"/>
-                <w:left w:val="nil"/>
-                <w:bottom w:val="nil"/>
-                <w:right w:val="nil"/>
-                <w:between w:val="nil"/>
-              </w:pBdr>
-              <w:jc w:val="center"/>
-              <w:rPr>
-                <w:bCs/>
-              </w:rPr>
-            </w:pPr>
-            <w:r>
-              <w:t>Draft</w:t>
-            </w:r>
-          </w:p>
-        </w:tc>
-        <w:tc>
-          <w:tcPr>
-            <w:tcW w:w="2340" w:type="dxa"/>
-            <w:shd w:val="clear" w:color="auto" w:fill="auto"/>
-            <w:tcMar>
-              <w:top w:w="100" w:type="dxa"/>
-              <w:left w:w="100" w:type="dxa"/>
-              <w:bottom w:w="100" w:type="dxa"/>
-              <w:right w:w="100" w:type="dxa"/>
-            </w:tcMar>
-          </w:tcPr>
-          <w:p>
-            <w:pPr>
-              <w:jc w:val="center"/>
-            </w:pPr>
-            <w:r>
-              <w:t>Moemen Ahmed</w:t>
-            </w:r>
-          </w:p>
-        </w:tc>
-        <w:tc>
-          <w:tcPr>
-            <w:tcW w:w="2340" w:type="dxa"/>
-            <w:shd w:val="clear" w:color="auto" w:fill="auto"/>
-            <w:tcMar>
-              <w:top w:w="100" w:type="dxa"/>
-              <w:left w:w="100" w:type="dxa"/>
-              <w:bottom w:w="100" w:type="dxa"/>
-              <w:right w:w="100" w:type="dxa"/>
-            </w:tcMar>
-          </w:tcPr>
-          <w:p>
-            <w:pPr>
-              <w:jc w:val="center"/>
-            </w:pPr>
-            <w:r>
-              <w:t>26</w:t>
-            </w:r>
-            <w:r>
-              <w:t>1/2020</w:t>
-            </w:r>
-          </w:p>
-        </w:tc>
-      </w:tr>
-      <w:tr>
-        <w:trPr>
-          <w:trHeight w:val="435"/>
-          <w:jc w:val="center"/>
-        </w:trPr>
-        <w:tc>
-          <w:tcPr>
-            <w:tcW w:w="2340" w:type="dxa"/>
-            <w:shd w:val="clear" w:color="auto" w:fill="auto"/>
-            <w:tcMar>
-              <w:top w:w="100" w:type="dxa"/>
-              <w:left w:w="100" w:type="dxa"/>
-              <w:bottom w:w="100" w:type="dxa"/>
-              <w:right w:w="100" w:type="dxa"/>
-            </w:tcMar>
-          </w:tcPr>
-          <w:p>
-            <w:pPr>
-              <w:widowControl w:val="0"/>
-              <w:pBdr>
-                <w:top w:val="nil"/>
-                <w:left w:val="nil"/>
-                <w:bottom w:val="nil"/>
-                <w:right w:val="nil"/>
-                <w:between w:val="nil"/>
-              </w:pBdr>
-              <w:jc w:val="center"/>
-            </w:pPr>
-            <w:r>
-              <w:t>V</w:t>
-            </w:r>
-            <w:r>
-              <w:t>1.2</w:t>
-            </w:r>
-          </w:p>
-        </w:tc>
-        <w:tc>
-          <w:tcPr>
-            <w:tcW w:w="2340" w:type="dxa"/>
-            <w:shd w:val="clear" w:color="auto" w:fill="auto"/>
-            <w:tcMar>
-              <w:top w:w="100" w:type="dxa"/>
-              <w:left w:w="100" w:type="dxa"/>
-              <w:bottom w:w="100" w:type="dxa"/>
-              <w:right w:w="100" w:type="dxa"/>
-            </w:tcMar>
-          </w:tcPr>
-          <w:p>
-            <w:pPr>
-              <w:widowControl w:val="0"/>
-              <w:pBdr>
-                <w:top w:val="nil"/>
-                <w:left w:val="nil"/>
-                <w:bottom w:val="nil"/>
-                <w:right w:val="nil"/>
-                <w:between w:val="nil"/>
-              </w:pBdr>
-              <w:jc w:val="center"/>
-              <w:rPr>
-                <w:bCs/>
-              </w:rPr>
-            </w:pPr>
-            <w:r>
-              <w:rPr>
-                <w:bCs/>
-              </w:rPr>
-              <w:t>Proposed</w:t>
-            </w:r>
-          </w:p>
-        </w:tc>
-        <w:tc>
-          <w:tcPr>
-            <w:tcW w:w="2340" w:type="dxa"/>
-            <w:shd w:val="clear" w:color="auto" w:fill="auto"/>
-            <w:tcMar>
-              <w:top w:w="100" w:type="dxa"/>
-              <w:left w:w="100" w:type="dxa"/>
-              <w:bottom w:w="100" w:type="dxa"/>
-              <w:right w:w="100" w:type="dxa"/>
-            </w:tcMar>
-          </w:tcPr>
-          <w:p>
-            <w:pPr>
-              <w:jc w:val="center"/>
-            </w:pPr>
-            <w:r>
-              <w:t>Mina Yousry</w:t>
-            </w:r>
-          </w:p>
-        </w:tc>
-        <w:tc>
-          <w:tcPr>
-            <w:tcW w:w="2340" w:type="dxa"/>
-            <w:shd w:val="clear" w:color="auto" w:fill="auto"/>
-            <w:tcMar>
-              <w:top w:w="100" w:type="dxa"/>
-              <w:left w:w="100" w:type="dxa"/>
-              <w:bottom w:w="100" w:type="dxa"/>
-              <w:right w:w="100" w:type="dxa"/>
-            </w:tcMar>
-          </w:tcPr>
-          <w:p>
-            <w:pPr>
-              <w:widowControl w:val="0"/>
-              <w:pBdr>
-                <w:top w:val="nil"/>
-                <w:left w:val="nil"/>
-                <w:bottom w:val="nil"/>
-                <w:right w:val="nil"/>
-                <w:between w:val="nil"/>
-              </w:pBdr>
-              <w:jc w:val="center"/>
-            </w:pPr>
-            <w:r>
-              <w:t>8</w:t>
-            </w:r>
-            <w:bookmarkStart w:id="3" w:name="_GoBack"/>
-            <w:bookmarkEnd w:id="3"/>
-            <w:r>
-              <w:t>/2</w:t>
-            </w:r>
-            <w:r>
-              <w:t>/2020</w:t>
-            </w:r>
-          </w:p>
-        </w:tc>
-      </w:tr>
-    </w:tbl>
-    <w:p/>
-    <w:p>
-      <w:pPr>
-        <w:rPr>
-          <w:b/>
-        </w:rPr>
-      </w:pPr>
-    </w:p>
-    <w:p>
-      <w:pPr>
-        <w:rPr>
-          <w:b/>
-        </w:rPr>
-      </w:pPr>
-    </w:p>
-    <w:p>
-      <w:pPr>
-        <w:rPr>
-          <w:b/>
-        </w:rPr>
-      </w:pPr>
       <w:r>
         <w:rPr>
           <w:b/>
         </w:rPr>
         <w:br/>
       </w:r>
-      <w:bookmarkStart w:id="4" w:name="_heading=h.3znysh7" w:colFirst="0" w:colLast="0"/>
-      <w:bookmarkStart w:id="5" w:name="_heading=h.2et92p0" w:colFirst="0" w:colLast="0"/>
+      <w:bookmarkStart w:id="3" w:name="_heading=h.3znysh7" w:colFirst="0" w:colLast="0"/>
+      <w:bookmarkStart w:id="4" w:name="_heading=h.2et92p0" w:colFirst="0" w:colLast="0"/>
+      <w:bookmarkEnd w:id="3"/>
       <w:bookmarkEnd w:id="4"/>
-      <w:bookmarkEnd w:id="5"/>
       <w:r>
         <w:rPr>
           <w:b/>
@@ -1837,10 +2035,10 @@
         </w:rPr>
         <w:t>SW requirement:</w:t>
       </w:r>
-      <w:bookmarkStart w:id="6" w:name="_heading=h.8xnf84xk0rhg" w:colFirst="0" w:colLast="0"/>
-      <w:bookmarkStart w:id="7" w:name="_heading=h.k488c6cjyv7v" w:colFirst="0" w:colLast="0"/>
+      <w:bookmarkStart w:id="5" w:name="_heading=h.8xnf84xk0rhg" w:colFirst="0" w:colLast="0"/>
+      <w:bookmarkStart w:id="6" w:name="_heading=h.k488c6cjyv7v" w:colFirst="0" w:colLast="0"/>
+      <w:bookmarkEnd w:id="5"/>
       <w:bookmarkEnd w:id="6"/>
-      <w:bookmarkEnd w:id="7"/>
     </w:p>
     <w:p>
       <w:pPr>
@@ -1880,6 +2078,7 @@
                 <w:szCs w:val="28"/>
               </w:rPr>
             </w:pPr>
+            <w:proofErr w:type="spellStart"/>
             <w:r>
               <w:rPr>
                 <w:b/>
@@ -1889,6 +2088,7 @@
               </w:rPr>
               <w:t>Req_ID</w:t>
             </w:r>
+            <w:proofErr w:type="spellEnd"/>
           </w:p>
         </w:tc>
         <w:tc>
@@ -2008,7 +2208,23 @@
                 <w:sz w:val="28"/>
                 <w:szCs w:val="28"/>
               </w:rPr>
-              <w:t>Mina Yousry and Beshoy Nabil</w:t>
+              <w:t xml:space="preserve">Mina </w:t>
+            </w:r>
+            <w:proofErr w:type="spellStart"/>
+            <w:r>
+              <w:rPr>
+                <w:sz w:val="28"/>
+                <w:szCs w:val="28"/>
+              </w:rPr>
+              <w:t>Yousry</w:t>
+            </w:r>
+            <w:proofErr w:type="spellEnd"/>
+            <w:r>
+              <w:rPr>
+                <w:sz w:val="28"/>
+                <w:szCs w:val="28"/>
+              </w:rPr>
+              <w:t xml:space="preserve"> </w:t>
             </w:r>
           </w:p>
         </w:tc>
@@ -2299,20 +2515,21 @@
                 <w:szCs w:val="28"/>
               </w:rPr>
             </w:pPr>
-            <w:bookmarkStart w:id="8" w:name="_heading=h.oe1w77niwwi4" w:colFirst="0" w:colLast="0"/>
-            <w:bookmarkStart w:id="9" w:name="_heading=h.t3ngmn7ymlmr" w:colFirst="0" w:colLast="0"/>
+            <w:bookmarkStart w:id="7" w:name="_heading=h.oe1w77niwwi4" w:colFirst="0" w:colLast="0"/>
+            <w:bookmarkStart w:id="8" w:name="_heading=h.t3ngmn7ymlmr" w:colFirst="0" w:colLast="0"/>
+            <w:bookmarkEnd w:id="7"/>
             <w:bookmarkEnd w:id="8"/>
-            <w:bookmarkEnd w:id="9"/>
-            <w:r>
-              <w:rPr>
-                <w:b/>
-                <w:bCs/>
-                <w:sz w:val="28"/>
-                <w:szCs w:val="28"/>
-              </w:rPr>
-              <w:lastRenderedPageBreak/>
+            <w:proofErr w:type="spellStart"/>
+            <w:r>
+              <w:rPr>
+                <w:b/>
+                <w:bCs/>
+                <w:sz w:val="28"/>
+                <w:szCs w:val="28"/>
+              </w:rPr>
               <w:t>Req_ID</w:t>
             </w:r>
+            <w:proofErr w:type="spellEnd"/>
           </w:p>
         </w:tc>
         <w:tc>
@@ -2447,7 +2664,23 @@
                 <w:sz w:val="28"/>
                 <w:szCs w:val="28"/>
               </w:rPr>
-              <w:t>Mina Yousry and Beshoy Nabil</w:t>
+              <w:t xml:space="preserve">Mina </w:t>
+            </w:r>
+            <w:proofErr w:type="spellStart"/>
+            <w:r>
+              <w:rPr>
+                <w:sz w:val="28"/>
+                <w:szCs w:val="28"/>
+              </w:rPr>
+              <w:t>Yousry</w:t>
+            </w:r>
+            <w:proofErr w:type="spellEnd"/>
+            <w:r>
+              <w:rPr>
+                <w:sz w:val="28"/>
+                <w:szCs w:val="28"/>
+              </w:rPr>
+              <w:t xml:space="preserve"> </w:t>
             </w:r>
           </w:p>
         </w:tc>
@@ -2721,8 +2954,9 @@
                 <w:szCs w:val="28"/>
               </w:rPr>
             </w:pPr>
-            <w:bookmarkStart w:id="10" w:name="_heading=h.xppa78170y47" w:colFirst="0" w:colLast="0"/>
-            <w:bookmarkEnd w:id="10"/>
+            <w:bookmarkStart w:id="9" w:name="_heading=h.xppa78170y47" w:colFirst="0" w:colLast="0"/>
+            <w:bookmarkEnd w:id="9"/>
+            <w:proofErr w:type="spellStart"/>
             <w:r>
               <w:rPr>
                 <w:b/>
@@ -2732,6 +2966,7 @@
               </w:rPr>
               <w:t>Req_ID</w:t>
             </w:r>
+            <w:proofErr w:type="spellEnd"/>
           </w:p>
         </w:tc>
         <w:tc>
@@ -2859,7 +3094,23 @@
                 <w:sz w:val="28"/>
                 <w:szCs w:val="28"/>
               </w:rPr>
-              <w:t>Mina Yousry and Beshoy Nabil</w:t>
+              <w:t xml:space="preserve">Mina </w:t>
+            </w:r>
+            <w:proofErr w:type="spellStart"/>
+            <w:r>
+              <w:rPr>
+                <w:sz w:val="28"/>
+                <w:szCs w:val="28"/>
+              </w:rPr>
+              <w:t>Yousry</w:t>
+            </w:r>
+            <w:proofErr w:type="spellEnd"/>
+            <w:r>
+              <w:rPr>
+                <w:sz w:val="28"/>
+                <w:szCs w:val="28"/>
+              </w:rPr>
+              <w:t xml:space="preserve"> </w:t>
             </w:r>
           </w:p>
         </w:tc>
@@ -3087,451 +3338,6 @@
               </w:rPr>
               <w:t>Test scope</w:t>
             </w:r>
-          </w:p>
-        </w:tc>
-        <w:tc>
-          <w:tcPr>
-            <w:tcW w:w="8710" w:type="dxa"/>
-            <w:gridSpan w:val="3"/>
-          </w:tcPr>
-          <w:p>
-            <w:pPr>
-              <w:rPr>
-                <w:sz w:val="28"/>
-                <w:szCs w:val="28"/>
-              </w:rPr>
-            </w:pPr>
-          </w:p>
-        </w:tc>
-      </w:tr>
-    </w:tbl>
-    <w:p>
-      <w:pPr>
-        <w:pStyle w:val="Heading3"/>
-      </w:pPr>
-    </w:p>
-    <w:p/>
-    <w:tbl>
-      <w:tblPr>
-        <w:tblStyle w:val="TableGrid"/>
-        <w:tblW w:w="10467" w:type="dxa"/>
-        <w:tblInd w:w="-560" w:type="dxa"/>
-        <w:tblLook w:val="04A0" w:firstRow="1" w:lastRow="0" w:firstColumn="1" w:lastColumn="0" w:noHBand="0" w:noVBand="1"/>
-      </w:tblPr>
-      <w:tblGrid>
-        <w:gridCol w:w="1757"/>
-        <w:gridCol w:w="3685"/>
-        <w:gridCol w:w="1166"/>
-        <w:gridCol w:w="3859"/>
-      </w:tblGrid>
-      <w:tr>
-        <w:trPr>
-          <w:trHeight w:val="686"/>
-        </w:trPr>
-        <w:tc>
-          <w:tcPr>
-            <w:tcW w:w="1757" w:type="dxa"/>
-          </w:tcPr>
-          <w:p>
-            <w:pPr>
-              <w:rPr>
-                <w:b/>
-                <w:bCs/>
-                <w:sz w:val="28"/>
-                <w:szCs w:val="28"/>
-              </w:rPr>
-            </w:pPr>
-            <w:r>
-              <w:rPr>
-                <w:b/>
-                <w:bCs/>
-                <w:sz w:val="28"/>
-                <w:szCs w:val="28"/>
-              </w:rPr>
-              <w:t>Req_ID</w:t>
-            </w:r>
-          </w:p>
-        </w:tc>
-        <w:tc>
-          <w:tcPr>
-            <w:tcW w:w="3685" w:type="dxa"/>
-          </w:tcPr>
-          <w:p>
-            <w:pPr>
-              <w:rPr>
-                <w:sz w:val="24"/>
-                <w:szCs w:val="24"/>
-              </w:rPr>
-            </w:pPr>
-            <w:r>
-              <w:rPr>
-                <w:sz w:val="24"/>
-                <w:szCs w:val="24"/>
-              </w:rPr>
-              <w:t>Req_PO1_DGC_SRS_004_v1.0</w:t>
-            </w:r>
-          </w:p>
-          <w:p>
-            <w:pPr>
-              <w:rPr>
-                <w:sz w:val="24"/>
-                <w:szCs w:val="24"/>
-              </w:rPr>
-            </w:pPr>
-          </w:p>
-        </w:tc>
-        <w:tc>
-          <w:tcPr>
-            <w:tcW w:w="1166" w:type="dxa"/>
-          </w:tcPr>
-          <w:p>
-            <w:pPr>
-              <w:rPr>
-                <w:b/>
-                <w:bCs/>
-                <w:sz w:val="28"/>
-                <w:szCs w:val="28"/>
-              </w:rPr>
-            </w:pPr>
-            <w:r>
-              <w:rPr>
-                <w:b/>
-                <w:bCs/>
-                <w:sz w:val="28"/>
-                <w:szCs w:val="28"/>
-              </w:rPr>
-              <w:t>Covers</w:t>
-            </w:r>
-          </w:p>
-        </w:tc>
-        <w:tc>
-          <w:tcPr>
-            <w:tcW w:w="3859" w:type="dxa"/>
-          </w:tcPr>
-          <w:p>
-            <w:pPr>
-              <w:rPr>
-                <w:sz w:val="24"/>
-                <w:szCs w:val="24"/>
-              </w:rPr>
-            </w:pPr>
-            <w:r>
-              <w:rPr>
-                <w:sz w:val="24"/>
-                <w:szCs w:val="24"/>
-              </w:rPr>
-              <w:t>Req_PO1_DGC_CYRS_004</w:t>
-            </w:r>
-            <w:r>
-              <w:rPr>
-                <w:sz w:val="24"/>
-                <w:szCs w:val="24"/>
-              </w:rPr>
-              <w:t>_</w:t>
-            </w:r>
-            <w:r>
-              <w:rPr>
-                <w:color w:val="FF0000"/>
-                <w:sz w:val="24"/>
-                <w:szCs w:val="24"/>
-              </w:rPr>
-              <w:t xml:space="preserve">v1.1 </w:t>
-            </w:r>
-          </w:p>
-        </w:tc>
-      </w:tr>
-      <w:tr>
-        <w:trPr>
-          <w:trHeight w:val="665"/>
-        </w:trPr>
-        <w:tc>
-          <w:tcPr>
-            <w:tcW w:w="1757" w:type="dxa"/>
-          </w:tcPr>
-          <w:p>
-            <w:pPr>
-              <w:rPr>
-                <w:b/>
-                <w:bCs/>
-                <w:sz w:val="28"/>
-                <w:szCs w:val="28"/>
-              </w:rPr>
-            </w:pPr>
-            <w:r>
-              <w:rPr>
-                <w:b/>
-                <w:bCs/>
-                <w:sz w:val="28"/>
-                <w:szCs w:val="28"/>
-              </w:rPr>
-              <w:t>Author</w:t>
-            </w:r>
-          </w:p>
-        </w:tc>
-        <w:tc>
-          <w:tcPr>
-            <w:tcW w:w="3685" w:type="dxa"/>
-          </w:tcPr>
-          <w:p>
-            <w:pPr>
-              <w:rPr>
-                <w:sz w:val="28"/>
-                <w:szCs w:val="28"/>
-              </w:rPr>
-            </w:pPr>
-            <w:r>
-              <w:rPr>
-                <w:sz w:val="28"/>
-                <w:szCs w:val="28"/>
-              </w:rPr>
-              <w:t>Mina Yousry and Beshoy Nabil</w:t>
-            </w:r>
-          </w:p>
-        </w:tc>
-        <w:tc>
-          <w:tcPr>
-            <w:tcW w:w="1166" w:type="dxa"/>
-          </w:tcPr>
-          <w:p>
-            <w:pPr>
-              <w:rPr>
-                <w:b/>
-                <w:bCs/>
-                <w:sz w:val="28"/>
-                <w:szCs w:val="28"/>
-              </w:rPr>
-            </w:pPr>
-            <w:r>
-              <w:rPr>
-                <w:b/>
-                <w:bCs/>
-                <w:sz w:val="28"/>
-                <w:szCs w:val="28"/>
-              </w:rPr>
-              <w:t>Date</w:t>
-            </w:r>
-          </w:p>
-        </w:tc>
-        <w:tc>
-          <w:tcPr>
-            <w:tcW w:w="3859" w:type="dxa"/>
-          </w:tcPr>
-          <w:p>
-            <w:pPr>
-              <w:rPr>
-                <w:sz w:val="28"/>
-                <w:szCs w:val="28"/>
-              </w:rPr>
-            </w:pPr>
-            <w:r>
-              <w:rPr>
-                <w:sz w:val="28"/>
-                <w:szCs w:val="28"/>
-              </w:rPr>
-              <w:t>6/2/2020</w:t>
-            </w:r>
-          </w:p>
-        </w:tc>
-      </w:tr>
-      <w:tr>
-        <w:trPr>
-          <w:trHeight w:val="649"/>
-        </w:trPr>
-        <w:tc>
-          <w:tcPr>
-            <w:tcW w:w="1757" w:type="dxa"/>
-          </w:tcPr>
-          <w:p>
-            <w:pPr>
-              <w:rPr>
-                <w:b/>
-                <w:bCs/>
-                <w:sz w:val="28"/>
-                <w:szCs w:val="28"/>
-              </w:rPr>
-            </w:pPr>
-            <w:r>
-              <w:rPr>
-                <w:b/>
-                <w:bCs/>
-                <w:sz w:val="28"/>
-                <w:szCs w:val="28"/>
-              </w:rPr>
-              <w:t>Description</w:t>
-            </w:r>
-          </w:p>
-        </w:tc>
-        <w:tc>
-          <w:tcPr>
-            <w:tcW w:w="8710" w:type="dxa"/>
-            <w:gridSpan w:val="3"/>
-          </w:tcPr>
-          <w:p>
-            <w:pPr>
-              <w:rPr>
-                <w:sz w:val="28"/>
-                <w:szCs w:val="28"/>
-              </w:rPr>
-            </w:pPr>
-            <w:r>
-              <w:rPr>
-                <w:sz w:val="28"/>
-                <w:szCs w:val="28"/>
-              </w:rPr>
-              <w:t>SW shall check if the first operand is operation not number</w:t>
-            </w:r>
-          </w:p>
-        </w:tc>
-      </w:tr>
-      <w:tr>
-        <w:trPr>
-          <w:trHeight w:val="665"/>
-        </w:trPr>
-        <w:tc>
-          <w:tcPr>
-            <w:tcW w:w="1757" w:type="dxa"/>
-          </w:tcPr>
-          <w:p>
-            <w:pPr>
-              <w:rPr>
-                <w:b/>
-                <w:bCs/>
-                <w:sz w:val="28"/>
-                <w:szCs w:val="28"/>
-              </w:rPr>
-            </w:pPr>
-            <w:r>
-              <w:rPr>
-                <w:b/>
-                <w:bCs/>
-                <w:sz w:val="28"/>
-                <w:szCs w:val="28"/>
-              </w:rPr>
-              <w:t>Inputs</w:t>
-            </w:r>
-          </w:p>
-        </w:tc>
-        <w:tc>
-          <w:tcPr>
-            <w:tcW w:w="3685" w:type="dxa"/>
-          </w:tcPr>
-          <w:p>
-            <w:pPr>
-              <w:rPr>
-                <w:sz w:val="28"/>
-                <w:szCs w:val="28"/>
-              </w:rPr>
-            </w:pPr>
-            <w:r>
-              <w:rPr>
-                <w:sz w:val="28"/>
-                <w:szCs w:val="28"/>
-              </w:rPr>
-              <w:t>Key pad</w:t>
-            </w:r>
-          </w:p>
-        </w:tc>
-        <w:tc>
-          <w:tcPr>
-            <w:tcW w:w="1166" w:type="dxa"/>
-          </w:tcPr>
-          <w:p>
-            <w:pPr>
-              <w:rPr>
-                <w:sz w:val="28"/>
-                <w:szCs w:val="28"/>
-              </w:rPr>
-            </w:pPr>
-            <w:r>
-              <w:rPr>
-                <w:sz w:val="28"/>
-                <w:szCs w:val="28"/>
-              </w:rPr>
-              <w:t>outputs</w:t>
-            </w:r>
-          </w:p>
-        </w:tc>
-        <w:tc>
-          <w:tcPr>
-            <w:tcW w:w="3859" w:type="dxa"/>
-          </w:tcPr>
-          <w:p>
-            <w:pPr>
-              <w:rPr>
-                <w:sz w:val="28"/>
-                <w:szCs w:val="28"/>
-              </w:rPr>
-            </w:pPr>
-            <w:r>
-              <w:rPr>
-                <w:sz w:val="28"/>
-                <w:szCs w:val="28"/>
-              </w:rPr>
-              <w:t>LCD</w:t>
-            </w:r>
-          </w:p>
-        </w:tc>
-      </w:tr>
-      <w:tr>
-        <w:trPr>
-          <w:trHeight w:val="649"/>
-        </w:trPr>
-        <w:tc>
-          <w:tcPr>
-            <w:tcW w:w="1757" w:type="dxa"/>
-          </w:tcPr>
-          <w:p>
-            <w:pPr>
-              <w:rPr>
-                <w:b/>
-                <w:bCs/>
-                <w:sz w:val="28"/>
-                <w:szCs w:val="28"/>
-              </w:rPr>
-            </w:pPr>
-            <w:r>
-              <w:rPr>
-                <w:b/>
-                <w:bCs/>
-                <w:sz w:val="28"/>
-                <w:szCs w:val="28"/>
-              </w:rPr>
-              <w:t>Test scope</w:t>
-            </w:r>
-          </w:p>
-        </w:tc>
-        <w:tc>
-          <w:tcPr>
-            <w:tcW w:w="8710" w:type="dxa"/>
-            <w:gridSpan w:val="3"/>
-          </w:tcPr>
-          <w:p>
-            <w:pPr>
-              <w:rPr>
-                <w:sz w:val="28"/>
-                <w:szCs w:val="28"/>
-              </w:rPr>
-            </w:pPr>
-          </w:p>
-        </w:tc>
-      </w:tr>
-      <w:tr>
-        <w:trPr>
-          <w:trHeight w:val="649"/>
-        </w:trPr>
-        <w:tc>
-          <w:tcPr>
-            <w:tcW w:w="1757" w:type="dxa"/>
-          </w:tcPr>
-          <w:p>
-            <w:pPr>
-              <w:rPr>
-                <w:b/>
-                <w:bCs/>
-                <w:sz w:val="28"/>
-                <w:szCs w:val="28"/>
-              </w:rPr>
-            </w:pPr>
           </w:p>
         </w:tc>
         <w:tc>
@@ -3581,16 +3387,17 @@
                 <w:szCs w:val="28"/>
               </w:rPr>
             </w:pPr>
-            <w:r>
-              <w:rPr>
-                <w:b/>
-                <w:bCs/>
-                <w:sz w:val="28"/>
-                <w:szCs w:val="28"/>
-              </w:rPr>
-              <w:lastRenderedPageBreak/>
+            <w:proofErr w:type="spellStart"/>
+            <w:r>
+              <w:rPr>
+                <w:b/>
+                <w:bCs/>
+                <w:sz w:val="28"/>
+                <w:szCs w:val="28"/>
+              </w:rPr>
               <w:t>Req_ID</w:t>
             </w:r>
+            <w:proofErr w:type="spellEnd"/>
           </w:p>
         </w:tc>
         <w:tc>
@@ -3609,7 +3416,7 @@
                 <w:sz w:val="24"/>
                 <w:szCs w:val="24"/>
               </w:rPr>
-              <w:t>Req_PO1_DGC_SRS_005_v1.0</w:t>
+              <w:t>Req_PO1_DGC_SRS_004_v1.0</w:t>
             </w:r>
           </w:p>
           <w:p>
@@ -3725,7 +3532,23 @@
                 <w:sz w:val="28"/>
                 <w:szCs w:val="28"/>
               </w:rPr>
-              <w:t>Mina Yousry and Beshoy Nabil</w:t>
+              <w:t xml:space="preserve">Mina </w:t>
+            </w:r>
+            <w:proofErr w:type="spellStart"/>
+            <w:r>
+              <w:rPr>
+                <w:sz w:val="28"/>
+                <w:szCs w:val="28"/>
+              </w:rPr>
+              <w:t>Yousry</w:t>
+            </w:r>
+            <w:proofErr w:type="spellEnd"/>
+            <w:r>
+              <w:rPr>
+                <w:sz w:val="28"/>
+                <w:szCs w:val="28"/>
+              </w:rPr>
+              <w:t xml:space="preserve"> </w:t>
             </w:r>
           </w:p>
         </w:tc>
@@ -3819,51 +3642,8 @@
                 <w:sz w:val="28"/>
                 <w:szCs w:val="28"/>
               </w:rPr>
-              <w:t>SW shall</w:t>
-            </w:r>
-            <w:r>
-              <w:rPr>
-                <w:sz w:val="28"/>
-                <w:szCs w:val="28"/>
-              </w:rPr>
-              <w:t xml:space="preserve"> check if the first operand is not number</w:t>
-            </w:r>
-            <w:r>
-              <w:rPr>
-                <w:sz w:val="28"/>
-                <w:szCs w:val="28"/>
-              </w:rPr>
-              <w:t xml:space="preserve"> or subtraction operation</w:t>
-            </w:r>
-            <w:r>
-              <w:rPr>
-                <w:sz w:val="28"/>
-                <w:szCs w:val="28"/>
-              </w:rPr>
-              <w:t xml:space="preserve"> and</w:t>
-            </w:r>
-            <w:r>
-              <w:rPr>
-                <w:sz w:val="28"/>
-                <w:szCs w:val="28"/>
-              </w:rPr>
-              <w:t xml:space="preserve"> </w:t>
-            </w:r>
-            <w:r>
-              <w:rPr>
-                <w:sz w:val="28"/>
-                <w:szCs w:val="28"/>
-              </w:rPr>
-              <w:t xml:space="preserve">display the following message “Please enter an operand first” </w:t>
-            </w:r>
-          </w:p>
-          <w:p>
-            <w:pPr>
-              <w:rPr>
-                <w:sz w:val="28"/>
-                <w:szCs w:val="28"/>
-              </w:rPr>
-            </w:pPr>
+              <w:t>SW shall check if the first operand is operation not number</w:t>
+            </w:r>
           </w:p>
         </w:tc>
       </w:tr>
@@ -4001,9 +3781,8 @@
       </w:tr>
     </w:tbl>
     <w:p>
-      <w:pPr>
-        <w:pStyle w:val="Heading3"/>
-      </w:pPr>
+      <w:bookmarkStart w:id="10" w:name="_GoBack"/>
+      <w:bookmarkEnd w:id="10"/>
     </w:p>
     <w:tbl>
       <w:tblPr>
@@ -4035,6 +3814,7 @@
                 <w:szCs w:val="28"/>
               </w:rPr>
             </w:pPr>
+            <w:proofErr w:type="spellStart"/>
             <w:r>
               <w:rPr>
                 <w:b/>
@@ -4044,6 +3824,7 @@
               </w:rPr>
               <w:t>Req_ID</w:t>
             </w:r>
+            <w:proofErr w:type="spellEnd"/>
           </w:p>
         </w:tc>
         <w:tc>
@@ -4062,7 +3843,7 @@
                 <w:sz w:val="24"/>
                 <w:szCs w:val="24"/>
               </w:rPr>
-              <w:t>Req_PO1_DGC_SRS_006_v1.0</w:t>
+              <w:t>Req_PO1_DGC_SRS_005_v1.0</w:t>
             </w:r>
           </w:p>
           <w:p>
@@ -4114,7 +3895,7 @@
                 <w:sz w:val="24"/>
                 <w:szCs w:val="24"/>
               </w:rPr>
-              <w:t>Req_PO1_DGC_CYRS_005</w:t>
+              <w:t>Req_PO1_DGC_CYRS_004</w:t>
             </w:r>
             <w:r>
               <w:rPr>
@@ -4178,7 +3959,23 @@
                 <w:sz w:val="28"/>
                 <w:szCs w:val="28"/>
               </w:rPr>
-              <w:t>Mina Yousry and Beshoy Nabil</w:t>
+              <w:t xml:space="preserve">Mina </w:t>
+            </w:r>
+            <w:proofErr w:type="spellStart"/>
+            <w:r>
+              <w:rPr>
+                <w:sz w:val="28"/>
+                <w:szCs w:val="28"/>
+              </w:rPr>
+              <w:t>Yousry</w:t>
+            </w:r>
+            <w:proofErr w:type="spellEnd"/>
+            <w:r>
+              <w:rPr>
+                <w:sz w:val="28"/>
+                <w:szCs w:val="28"/>
+              </w:rPr>
+              <w:t xml:space="preserve"> </w:t>
             </w:r>
           </w:p>
         </w:tc>
@@ -4272,7 +4069,492 @@
                 <w:sz w:val="28"/>
                 <w:szCs w:val="28"/>
               </w:rPr>
-              <w:t xml:space="preserve">SW shall check if the input is operation display it and wait for the second operand   </w:t>
+              <w:t>SW shall</w:t>
+            </w:r>
+            <w:r>
+              <w:rPr>
+                <w:sz w:val="28"/>
+                <w:szCs w:val="28"/>
+              </w:rPr>
+              <w:t xml:space="preserve"> check if the first operand is not number</w:t>
+            </w:r>
+            <w:r>
+              <w:rPr>
+                <w:sz w:val="28"/>
+                <w:szCs w:val="28"/>
+              </w:rPr>
+              <w:t xml:space="preserve"> or subtraction operation</w:t>
+            </w:r>
+            <w:r>
+              <w:rPr>
+                <w:sz w:val="28"/>
+                <w:szCs w:val="28"/>
+              </w:rPr>
+              <w:t xml:space="preserve"> and</w:t>
+            </w:r>
+            <w:r>
+              <w:rPr>
+                <w:sz w:val="28"/>
+                <w:szCs w:val="28"/>
+              </w:rPr>
+              <w:t xml:space="preserve"> </w:t>
+            </w:r>
+            <w:r>
+              <w:rPr>
+                <w:sz w:val="28"/>
+                <w:szCs w:val="28"/>
+              </w:rPr>
+              <w:t>display the following message “Please enter an operand first”</w:t>
+            </w:r>
+            <w:r>
+              <w:rPr>
+                <w:sz w:val="28"/>
+                <w:szCs w:val="28"/>
+              </w:rPr>
+              <w:t xml:space="preserve"> and if subtraction display “– sign”</w:t>
+            </w:r>
+            <w:r>
+              <w:rPr>
+                <w:sz w:val="28"/>
+                <w:szCs w:val="28"/>
+              </w:rPr>
+              <w:t xml:space="preserve"> </w:t>
+            </w:r>
+          </w:p>
+          <w:p>
+            <w:pPr>
+              <w:rPr>
+                <w:sz w:val="28"/>
+                <w:szCs w:val="28"/>
+              </w:rPr>
+            </w:pPr>
+          </w:p>
+        </w:tc>
+      </w:tr>
+      <w:tr>
+        <w:trPr>
+          <w:trHeight w:val="665"/>
+        </w:trPr>
+        <w:tc>
+          <w:tcPr>
+            <w:tcW w:w="1757" w:type="dxa"/>
+          </w:tcPr>
+          <w:p>
+            <w:pPr>
+              <w:rPr>
+                <w:b/>
+                <w:bCs/>
+                <w:sz w:val="28"/>
+                <w:szCs w:val="28"/>
+              </w:rPr>
+            </w:pPr>
+            <w:r>
+              <w:rPr>
+                <w:b/>
+                <w:bCs/>
+                <w:sz w:val="28"/>
+                <w:szCs w:val="28"/>
+              </w:rPr>
+              <w:t>Inputs</w:t>
+            </w:r>
+          </w:p>
+        </w:tc>
+        <w:tc>
+          <w:tcPr>
+            <w:tcW w:w="3685" w:type="dxa"/>
+          </w:tcPr>
+          <w:p>
+            <w:pPr>
+              <w:rPr>
+                <w:sz w:val="28"/>
+                <w:szCs w:val="28"/>
+              </w:rPr>
+            </w:pPr>
+            <w:r>
+              <w:rPr>
+                <w:sz w:val="28"/>
+                <w:szCs w:val="28"/>
+              </w:rPr>
+              <w:t>Key pad</w:t>
+            </w:r>
+          </w:p>
+        </w:tc>
+        <w:tc>
+          <w:tcPr>
+            <w:tcW w:w="1166" w:type="dxa"/>
+          </w:tcPr>
+          <w:p>
+            <w:pPr>
+              <w:rPr>
+                <w:sz w:val="28"/>
+                <w:szCs w:val="28"/>
+              </w:rPr>
+            </w:pPr>
+            <w:r>
+              <w:rPr>
+                <w:sz w:val="28"/>
+                <w:szCs w:val="28"/>
+              </w:rPr>
+              <w:t>outputs</w:t>
+            </w:r>
+          </w:p>
+        </w:tc>
+        <w:tc>
+          <w:tcPr>
+            <w:tcW w:w="3859" w:type="dxa"/>
+          </w:tcPr>
+          <w:p>
+            <w:pPr>
+              <w:rPr>
+                <w:sz w:val="28"/>
+                <w:szCs w:val="28"/>
+              </w:rPr>
+            </w:pPr>
+            <w:r>
+              <w:rPr>
+                <w:sz w:val="28"/>
+                <w:szCs w:val="28"/>
+              </w:rPr>
+              <w:t>LCD</w:t>
+            </w:r>
+          </w:p>
+        </w:tc>
+      </w:tr>
+      <w:tr>
+        <w:trPr>
+          <w:trHeight w:val="649"/>
+        </w:trPr>
+        <w:tc>
+          <w:tcPr>
+            <w:tcW w:w="1757" w:type="dxa"/>
+          </w:tcPr>
+          <w:p>
+            <w:pPr>
+              <w:rPr>
+                <w:b/>
+                <w:bCs/>
+                <w:sz w:val="28"/>
+                <w:szCs w:val="28"/>
+              </w:rPr>
+            </w:pPr>
+            <w:r>
+              <w:rPr>
+                <w:b/>
+                <w:bCs/>
+                <w:sz w:val="28"/>
+                <w:szCs w:val="28"/>
+              </w:rPr>
+              <w:t>Test scope</w:t>
+            </w:r>
+          </w:p>
+        </w:tc>
+        <w:tc>
+          <w:tcPr>
+            <w:tcW w:w="8710" w:type="dxa"/>
+            <w:gridSpan w:val="3"/>
+          </w:tcPr>
+          <w:p>
+            <w:pPr>
+              <w:rPr>
+                <w:sz w:val="28"/>
+                <w:szCs w:val="28"/>
+              </w:rPr>
+            </w:pPr>
+          </w:p>
+        </w:tc>
+      </w:tr>
+    </w:tbl>
+    <w:p>
+      <w:pPr>
+        <w:pStyle w:val="Heading3"/>
+      </w:pPr>
+    </w:p>
+    <w:tbl>
+      <w:tblPr>
+        <w:tblStyle w:val="TableGrid"/>
+        <w:tblW w:w="10467" w:type="dxa"/>
+        <w:tblInd w:w="-560" w:type="dxa"/>
+        <w:tblLook w:val="04A0" w:firstRow="1" w:lastRow="0" w:firstColumn="1" w:lastColumn="0" w:noHBand="0" w:noVBand="1"/>
+      </w:tblPr>
+      <w:tblGrid>
+        <w:gridCol w:w="1757"/>
+        <w:gridCol w:w="3685"/>
+        <w:gridCol w:w="1166"/>
+        <w:gridCol w:w="3859"/>
+      </w:tblGrid>
+      <w:tr>
+        <w:trPr>
+          <w:trHeight w:val="686"/>
+        </w:trPr>
+        <w:tc>
+          <w:tcPr>
+            <w:tcW w:w="1757" w:type="dxa"/>
+          </w:tcPr>
+          <w:p>
+            <w:pPr>
+              <w:rPr>
+                <w:b/>
+                <w:bCs/>
+                <w:sz w:val="28"/>
+                <w:szCs w:val="28"/>
+              </w:rPr>
+            </w:pPr>
+            <w:proofErr w:type="spellStart"/>
+            <w:r>
+              <w:rPr>
+                <w:b/>
+                <w:bCs/>
+                <w:sz w:val="28"/>
+                <w:szCs w:val="28"/>
+              </w:rPr>
+              <w:t>Req_ID</w:t>
+            </w:r>
+            <w:proofErr w:type="spellEnd"/>
+          </w:p>
+        </w:tc>
+        <w:tc>
+          <w:tcPr>
+            <w:tcW w:w="3685" w:type="dxa"/>
+          </w:tcPr>
+          <w:p>
+            <w:pPr>
+              <w:rPr>
+                <w:sz w:val="24"/>
+                <w:szCs w:val="24"/>
+              </w:rPr>
+            </w:pPr>
+            <w:r>
+              <w:rPr>
+                <w:sz w:val="24"/>
+                <w:szCs w:val="24"/>
+              </w:rPr>
+              <w:t>Req_PO1_DGC_SRS_006_v1.0</w:t>
+            </w:r>
+          </w:p>
+          <w:p>
+            <w:pPr>
+              <w:rPr>
+                <w:sz w:val="24"/>
+                <w:szCs w:val="24"/>
+              </w:rPr>
+            </w:pPr>
+          </w:p>
+        </w:tc>
+        <w:tc>
+          <w:tcPr>
+            <w:tcW w:w="1166" w:type="dxa"/>
+          </w:tcPr>
+          <w:p>
+            <w:pPr>
+              <w:rPr>
+                <w:b/>
+                <w:bCs/>
+                <w:sz w:val="28"/>
+                <w:szCs w:val="28"/>
+              </w:rPr>
+            </w:pPr>
+            <w:r>
+              <w:rPr>
+                <w:b/>
+                <w:bCs/>
+                <w:sz w:val="28"/>
+                <w:szCs w:val="28"/>
+              </w:rPr>
+              <w:t>Covers</w:t>
+            </w:r>
+          </w:p>
+        </w:tc>
+        <w:tc>
+          <w:tcPr>
+            <w:tcW w:w="3859" w:type="dxa"/>
+          </w:tcPr>
+          <w:p>
+            <w:pPr>
+              <w:rPr>
+                <w:sz w:val="24"/>
+                <w:szCs w:val="24"/>
+              </w:rPr>
+            </w:pPr>
+            <w:r>
+              <w:rPr>
+                <w:sz w:val="24"/>
+                <w:szCs w:val="24"/>
+              </w:rPr>
+              <w:t>Req_PO1_DGC_CYRS_005</w:t>
+            </w:r>
+            <w:r>
+              <w:rPr>
+                <w:sz w:val="24"/>
+                <w:szCs w:val="24"/>
+              </w:rPr>
+              <w:t>_</w:t>
+            </w:r>
+            <w:r>
+              <w:rPr>
+                <w:color w:val="FF0000"/>
+                <w:sz w:val="24"/>
+                <w:szCs w:val="24"/>
+              </w:rPr>
+              <w:t xml:space="preserve">v1.1 </w:t>
+            </w:r>
+          </w:p>
+        </w:tc>
+      </w:tr>
+      <w:tr>
+        <w:trPr>
+          <w:trHeight w:val="665"/>
+        </w:trPr>
+        <w:tc>
+          <w:tcPr>
+            <w:tcW w:w="1757" w:type="dxa"/>
+          </w:tcPr>
+          <w:p>
+            <w:pPr>
+              <w:rPr>
+                <w:b/>
+                <w:bCs/>
+                <w:sz w:val="28"/>
+                <w:szCs w:val="28"/>
+              </w:rPr>
+            </w:pPr>
+            <w:r>
+              <w:rPr>
+                <w:b/>
+                <w:bCs/>
+                <w:sz w:val="28"/>
+                <w:szCs w:val="28"/>
+              </w:rPr>
+              <w:t>Author</w:t>
+            </w:r>
+          </w:p>
+        </w:tc>
+        <w:tc>
+          <w:tcPr>
+            <w:tcW w:w="3685" w:type="dxa"/>
+          </w:tcPr>
+          <w:p>
+            <w:pPr>
+              <w:rPr>
+                <w:sz w:val="28"/>
+                <w:szCs w:val="28"/>
+              </w:rPr>
+            </w:pPr>
+            <w:r>
+              <w:rPr>
+                <w:sz w:val="28"/>
+                <w:szCs w:val="28"/>
+              </w:rPr>
+              <w:t xml:space="preserve">Mina </w:t>
+            </w:r>
+            <w:proofErr w:type="spellStart"/>
+            <w:r>
+              <w:rPr>
+                <w:sz w:val="28"/>
+                <w:szCs w:val="28"/>
+              </w:rPr>
+              <w:t>Yousry</w:t>
+            </w:r>
+            <w:proofErr w:type="spellEnd"/>
+          </w:p>
+        </w:tc>
+        <w:tc>
+          <w:tcPr>
+            <w:tcW w:w="1166" w:type="dxa"/>
+          </w:tcPr>
+          <w:p>
+            <w:pPr>
+              <w:rPr>
+                <w:b/>
+                <w:bCs/>
+                <w:sz w:val="28"/>
+                <w:szCs w:val="28"/>
+              </w:rPr>
+            </w:pPr>
+            <w:r>
+              <w:rPr>
+                <w:b/>
+                <w:bCs/>
+                <w:sz w:val="28"/>
+                <w:szCs w:val="28"/>
+              </w:rPr>
+              <w:t>Date</w:t>
+            </w:r>
+          </w:p>
+        </w:tc>
+        <w:tc>
+          <w:tcPr>
+            <w:tcW w:w="3859" w:type="dxa"/>
+          </w:tcPr>
+          <w:p>
+            <w:pPr>
+              <w:rPr>
+                <w:sz w:val="28"/>
+                <w:szCs w:val="28"/>
+              </w:rPr>
+            </w:pPr>
+            <w:r>
+              <w:rPr>
+                <w:sz w:val="28"/>
+                <w:szCs w:val="28"/>
+              </w:rPr>
+              <w:t>6/2/2020</w:t>
+            </w:r>
+          </w:p>
+        </w:tc>
+      </w:tr>
+      <w:tr>
+        <w:trPr>
+          <w:trHeight w:val="649"/>
+        </w:trPr>
+        <w:tc>
+          <w:tcPr>
+            <w:tcW w:w="1757" w:type="dxa"/>
+          </w:tcPr>
+          <w:p>
+            <w:pPr>
+              <w:rPr>
+                <w:b/>
+                <w:bCs/>
+                <w:sz w:val="28"/>
+                <w:szCs w:val="28"/>
+              </w:rPr>
+            </w:pPr>
+            <w:r>
+              <w:rPr>
+                <w:b/>
+                <w:bCs/>
+                <w:sz w:val="28"/>
+                <w:szCs w:val="28"/>
+              </w:rPr>
+              <w:t>Description</w:t>
+            </w:r>
+          </w:p>
+        </w:tc>
+        <w:tc>
+          <w:tcPr>
+            <w:tcW w:w="8710" w:type="dxa"/>
+            <w:gridSpan w:val="3"/>
+          </w:tcPr>
+          <w:p>
+            <w:pPr>
+              <w:rPr>
+                <w:sz w:val="28"/>
+                <w:szCs w:val="28"/>
+              </w:rPr>
+            </w:pPr>
+            <w:r>
+              <w:rPr>
+                <w:sz w:val="28"/>
+                <w:szCs w:val="28"/>
+              </w:rPr>
+              <w:t xml:space="preserve">SW shall handle the input to be operation </w:t>
+            </w:r>
+            <w:r>
+              <w:rPr>
+                <w:sz w:val="28"/>
+                <w:szCs w:val="28"/>
+              </w:rPr>
+              <w:t xml:space="preserve">   </w:t>
             </w:r>
           </w:p>
         </w:tc>
@@ -4448,6 +4730,7 @@
                 <w:szCs w:val="28"/>
               </w:rPr>
             </w:pPr>
+            <w:proofErr w:type="spellStart"/>
             <w:r>
               <w:rPr>
                 <w:b/>
@@ -4457,6 +4740,7 @@
               </w:rPr>
               <w:t>Req_ID</w:t>
             </w:r>
+            <w:proofErr w:type="spellEnd"/>
           </w:p>
         </w:tc>
         <w:tc>
@@ -4591,7 +4875,23 @@
                 <w:sz w:val="28"/>
                 <w:szCs w:val="28"/>
               </w:rPr>
-              <w:t>Mina Yousry and Beshoy Nabil</w:t>
+              <w:t xml:space="preserve">Mina </w:t>
+            </w:r>
+            <w:proofErr w:type="spellStart"/>
+            <w:r>
+              <w:rPr>
+                <w:sz w:val="28"/>
+                <w:szCs w:val="28"/>
+              </w:rPr>
+              <w:t>Yousry</w:t>
+            </w:r>
+            <w:proofErr w:type="spellEnd"/>
+            <w:r>
+              <w:rPr>
+                <w:sz w:val="28"/>
+                <w:szCs w:val="28"/>
+              </w:rPr>
+              <w:t xml:space="preserve"> </w:t>
             </w:r>
           </w:p>
         </w:tc>
@@ -4685,7 +4985,21 @@
                 <w:sz w:val="28"/>
                 <w:szCs w:val="28"/>
               </w:rPr>
-              <w:t>SW shall check if the second is another operation i</w:t>
+              <w:t xml:space="preserve">SW shall </w:t>
+            </w:r>
+            <w:r>
+              <w:rPr>
+                <w:sz w:val="28"/>
+                <w:szCs w:val="28"/>
+              </w:rPr>
+              <w:t>handle the input of</w:t>
+            </w:r>
+            <w:r>
+              <w:rPr>
+                <w:sz w:val="28"/>
+                <w:szCs w:val="28"/>
+              </w:rPr>
+              <w:t xml:space="preserve"> another operation i</w:t>
             </w:r>
             <w:r>
               <w:rPr>
@@ -4846,16 +5160,17 @@
                 <w:szCs w:val="28"/>
               </w:rPr>
             </w:pPr>
-            <w:r>
-              <w:rPr>
-                <w:b/>
-                <w:bCs/>
-                <w:sz w:val="28"/>
-                <w:szCs w:val="28"/>
-              </w:rPr>
-              <w:lastRenderedPageBreak/>
+            <w:proofErr w:type="spellStart"/>
+            <w:r>
+              <w:rPr>
+                <w:b/>
+                <w:bCs/>
+                <w:sz w:val="28"/>
+                <w:szCs w:val="28"/>
+              </w:rPr>
               <w:t>Req_ID</w:t>
             </w:r>
+            <w:proofErr w:type="spellEnd"/>
           </w:p>
         </w:tc>
         <w:tc>
@@ -4997,7 +5312,23 @@
                 <w:sz w:val="28"/>
                 <w:szCs w:val="28"/>
               </w:rPr>
-              <w:t>Mina Yousry and Beshoy Nabil</w:t>
+              <w:t xml:space="preserve">Mina </w:t>
+            </w:r>
+            <w:proofErr w:type="spellStart"/>
+            <w:r>
+              <w:rPr>
+                <w:sz w:val="28"/>
+                <w:szCs w:val="28"/>
+              </w:rPr>
+              <w:t>Yousry</w:t>
+            </w:r>
+            <w:proofErr w:type="spellEnd"/>
+            <w:r>
+              <w:rPr>
+                <w:sz w:val="28"/>
+                <w:szCs w:val="28"/>
+              </w:rPr>
+              <w:t xml:space="preserve"> </w:t>
             </w:r>
           </w:p>
         </w:tc>
@@ -5091,7 +5422,14 @@
                 <w:sz w:val="28"/>
                 <w:szCs w:val="28"/>
               </w:rPr>
-              <w:t xml:space="preserve">SW shall check </w:t>
+              <w:t xml:space="preserve">SW shall </w:t>
+            </w:r>
+            <w:r>
+              <w:rPr>
+                <w:sz w:val="28"/>
+                <w:szCs w:val="28"/>
+              </w:rPr>
+              <w:t xml:space="preserve">handle </w:t>
             </w:r>
             <w:r>
               <w:rPr>
@@ -5277,6 +5615,7 @@
                 <w:szCs w:val="28"/>
               </w:rPr>
             </w:pPr>
+            <w:proofErr w:type="spellStart"/>
             <w:r>
               <w:rPr>
                 <w:b/>
@@ -5286,6 +5625,7 @@
               </w:rPr>
               <w:t>Req_ID</w:t>
             </w:r>
+            <w:proofErr w:type="spellEnd"/>
           </w:p>
         </w:tc>
         <w:tc>
@@ -5420,7 +5760,23 @@
                 <w:sz w:val="28"/>
                 <w:szCs w:val="28"/>
               </w:rPr>
-              <w:t>Mina Yousry and Beshoy Nabil</w:t>
+              <w:t xml:space="preserve">Mina </w:t>
+            </w:r>
+            <w:proofErr w:type="spellStart"/>
+            <w:r>
+              <w:rPr>
+                <w:sz w:val="28"/>
+                <w:szCs w:val="28"/>
+              </w:rPr>
+              <w:t>Yousry</w:t>
+            </w:r>
+            <w:proofErr w:type="spellEnd"/>
+            <w:r>
+              <w:rPr>
+                <w:sz w:val="28"/>
+                <w:szCs w:val="28"/>
+              </w:rPr>
+              <w:t xml:space="preserve"> </w:t>
             </w:r>
           </w:p>
         </w:tc>
@@ -5514,7 +5870,21 @@
                 <w:sz w:val="28"/>
                 <w:szCs w:val="28"/>
               </w:rPr>
-              <w:t>SW shall check if the input is negative and the system wait for the first operand it should save the first operand as signed number</w:t>
+              <w:t xml:space="preserve">SW shall </w:t>
+            </w:r>
+            <w:r>
+              <w:rPr>
+                <w:sz w:val="28"/>
+                <w:szCs w:val="28"/>
+              </w:rPr>
+              <w:t xml:space="preserve">handle if </w:t>
+            </w:r>
+            <w:r>
+              <w:rPr>
+                <w:sz w:val="28"/>
+                <w:szCs w:val="28"/>
+              </w:rPr>
+              <w:t>the input is negative and the system wait for the first operand it should save the first operand as signed number</w:t>
             </w:r>
           </w:p>
         </w:tc>
@@ -5684,6 +6054,7 @@
                 <w:szCs w:val="28"/>
               </w:rPr>
             </w:pPr>
+            <w:proofErr w:type="spellStart"/>
             <w:r>
               <w:rPr>
                 <w:b/>
@@ -5693,6 +6064,7 @@
               </w:rPr>
               <w:t>Req_ID</w:t>
             </w:r>
+            <w:proofErr w:type="spellEnd"/>
           </w:p>
         </w:tc>
         <w:tc>
@@ -5827,7 +6199,23 @@
                 <w:sz w:val="28"/>
                 <w:szCs w:val="28"/>
               </w:rPr>
-              <w:t>Mina Yousry and Beshoy Nabil</w:t>
+              <w:t xml:space="preserve">Mina </w:t>
+            </w:r>
+            <w:proofErr w:type="spellStart"/>
+            <w:r>
+              <w:rPr>
+                <w:sz w:val="28"/>
+                <w:szCs w:val="28"/>
+              </w:rPr>
+              <w:t>Yousry</w:t>
+            </w:r>
+            <w:proofErr w:type="spellEnd"/>
+            <w:r>
+              <w:rPr>
+                <w:sz w:val="28"/>
+                <w:szCs w:val="28"/>
+              </w:rPr>
+              <w:t xml:space="preserve"> </w:t>
             </w:r>
           </w:p>
         </w:tc>
@@ -5921,7 +6309,14 @@
                 <w:sz w:val="28"/>
                 <w:szCs w:val="28"/>
               </w:rPr>
-              <w:t xml:space="preserve">SW shall check if the input is negative and the system wait for input operation system shall assigned subtraction operation </w:t>
+              <w:t>SW shall check if the input is negati</w:t>
+            </w:r>
+            <w:r>
+              <w:rPr>
+                <w:sz w:val="28"/>
+                <w:szCs w:val="28"/>
+              </w:rPr>
+              <w:t>ve operand and subtraction operation</w:t>
             </w:r>
           </w:p>
         </w:tc>
@@ -6093,16 +6488,17 @@
                 <w:szCs w:val="28"/>
               </w:rPr>
             </w:pPr>
-            <w:r>
-              <w:rPr>
-                <w:b/>
-                <w:bCs/>
-                <w:sz w:val="28"/>
-                <w:szCs w:val="28"/>
-              </w:rPr>
-              <w:lastRenderedPageBreak/>
+            <w:proofErr w:type="spellStart"/>
+            <w:r>
+              <w:rPr>
+                <w:b/>
+                <w:bCs/>
+                <w:sz w:val="28"/>
+                <w:szCs w:val="28"/>
+              </w:rPr>
               <w:t>Req_ID</w:t>
             </w:r>
+            <w:proofErr w:type="spellEnd"/>
           </w:p>
         </w:tc>
         <w:tc>
@@ -6244,7 +6640,23 @@
                 <w:sz w:val="28"/>
                 <w:szCs w:val="28"/>
               </w:rPr>
-              <w:t>Mina Yousry and Beshoy Nabil</w:t>
+              <w:t xml:space="preserve">Mina </w:t>
+            </w:r>
+            <w:proofErr w:type="spellStart"/>
+            <w:r>
+              <w:rPr>
+                <w:sz w:val="28"/>
+                <w:szCs w:val="28"/>
+              </w:rPr>
+              <w:t>Yousry</w:t>
+            </w:r>
+            <w:proofErr w:type="spellEnd"/>
+            <w:r>
+              <w:rPr>
+                <w:sz w:val="28"/>
+                <w:szCs w:val="28"/>
+              </w:rPr>
+              <w:t xml:space="preserve"> </w:t>
             </w:r>
           </w:p>
         </w:tc>
@@ -6338,35 +6750,14 @@
                 <w:sz w:val="28"/>
                 <w:szCs w:val="28"/>
               </w:rPr>
-              <w:t xml:space="preserve">SW shall handle </w:t>
-            </w:r>
-            <w:r>
-              <w:rPr>
-                <w:sz w:val="28"/>
-                <w:szCs w:val="28"/>
-              </w:rPr>
-              <w:t xml:space="preserve"> if the input </w:t>
-            </w:r>
-            <w:r>
-              <w:rPr>
-                <w:sz w:val="28"/>
-                <w:szCs w:val="28"/>
-              </w:rPr>
-              <w:t xml:space="preserve">operation is divide and the second operand is zero </w:t>
-            </w:r>
-            <w:r>
-              <w:rPr>
-                <w:sz w:val="28"/>
-                <w:szCs w:val="28"/>
-              </w:rPr>
-              <w:t>system shall</w:t>
-            </w:r>
-            <w:r>
-              <w:rPr>
-                <w:sz w:val="28"/>
-                <w:szCs w:val="28"/>
-              </w:rPr>
-              <w:t xml:space="preserve"> display the following message “Cannot divide by Zero”.</w:t>
+              <w:t xml:space="preserve">SW shall </w:t>
+            </w:r>
+            <w:r>
+              <w:rPr>
+                <w:sz w:val="28"/>
+                <w:szCs w:val="28"/>
+              </w:rPr>
+              <w:t>handle division by zero by checking the operation and the second operand</w:t>
             </w:r>
             <w:r>
               <w:rPr>
@@ -6542,15 +6933,18 @@
                 <w:szCs w:val="28"/>
               </w:rPr>
             </w:pPr>
-            <w:r>
-              <w:rPr>
-                <w:b/>
-                <w:bCs/>
-                <w:sz w:val="28"/>
-                <w:szCs w:val="28"/>
-              </w:rPr>
+            <w:proofErr w:type="spellStart"/>
+            <w:r>
+              <w:rPr>
+                <w:b/>
+                <w:bCs/>
+                <w:sz w:val="28"/>
+                <w:szCs w:val="28"/>
+              </w:rPr>
+              <w:lastRenderedPageBreak/>
               <w:t>Req_ID</w:t>
             </w:r>
+            <w:proofErr w:type="spellEnd"/>
           </w:p>
         </w:tc>
         <w:tc>
@@ -6685,7 +7079,23 @@
                 <w:sz w:val="28"/>
                 <w:szCs w:val="28"/>
               </w:rPr>
-              <w:t>Mina Yousry and Beshoy Nabil</w:t>
+              <w:t xml:space="preserve">Mina </w:t>
+            </w:r>
+            <w:proofErr w:type="spellStart"/>
+            <w:r>
+              <w:rPr>
+                <w:sz w:val="28"/>
+                <w:szCs w:val="28"/>
+              </w:rPr>
+              <w:t>Yousry</w:t>
+            </w:r>
+            <w:proofErr w:type="spellEnd"/>
+            <w:r>
+              <w:rPr>
+                <w:sz w:val="28"/>
+                <w:szCs w:val="28"/>
+              </w:rPr>
+              <w:t xml:space="preserve"> </w:t>
             </w:r>
           </w:p>
         </w:tc>
@@ -6948,6 +7358,7 @@
                 <w:szCs w:val="28"/>
               </w:rPr>
             </w:pPr>
+            <w:proofErr w:type="spellStart"/>
             <w:r>
               <w:rPr>
                 <w:b/>
@@ -6957,6 +7368,7 @@
               </w:rPr>
               <w:t>Req_ID</w:t>
             </w:r>
+            <w:proofErr w:type="spellEnd"/>
           </w:p>
         </w:tc>
         <w:tc>
@@ -7091,7 +7503,23 @@
                 <w:sz w:val="28"/>
                 <w:szCs w:val="28"/>
               </w:rPr>
-              <w:t>Mina Yousry and Beshoy Nabil</w:t>
+              <w:t xml:space="preserve">Mina </w:t>
+            </w:r>
+            <w:proofErr w:type="spellStart"/>
+            <w:r>
+              <w:rPr>
+                <w:sz w:val="28"/>
+                <w:szCs w:val="28"/>
+              </w:rPr>
+              <w:t>Yousry</w:t>
+            </w:r>
+            <w:proofErr w:type="spellEnd"/>
+            <w:r>
+              <w:rPr>
+                <w:sz w:val="28"/>
+                <w:szCs w:val="28"/>
+              </w:rPr>
+              <w:t xml:space="preserve"> </w:t>
             </w:r>
           </w:p>
         </w:tc>
@@ -7401,16 +7829,17 @@
                 <w:szCs w:val="28"/>
               </w:rPr>
             </w:pPr>
-            <w:r>
-              <w:rPr>
-                <w:b/>
-                <w:bCs/>
-                <w:sz w:val="28"/>
-                <w:szCs w:val="28"/>
-              </w:rPr>
-              <w:lastRenderedPageBreak/>
+            <w:proofErr w:type="spellStart"/>
+            <w:r>
+              <w:rPr>
+                <w:b/>
+                <w:bCs/>
+                <w:sz w:val="28"/>
+                <w:szCs w:val="28"/>
+              </w:rPr>
               <w:t>Req_ID</w:t>
             </w:r>
+            <w:proofErr w:type="spellEnd"/>
           </w:p>
         </w:tc>
         <w:tc>
@@ -7545,7 +7974,23 @@
                 <w:sz w:val="28"/>
                 <w:szCs w:val="28"/>
               </w:rPr>
-              <w:t>Mina Yousry and Beshoy Nabil</w:t>
+              <w:t xml:space="preserve">Mina </w:t>
+            </w:r>
+            <w:proofErr w:type="spellStart"/>
+            <w:r>
+              <w:rPr>
+                <w:sz w:val="28"/>
+                <w:szCs w:val="28"/>
+              </w:rPr>
+              <w:t>Yousry</w:t>
+            </w:r>
+            <w:proofErr w:type="spellEnd"/>
+            <w:r>
+              <w:rPr>
+                <w:sz w:val="28"/>
+                <w:szCs w:val="28"/>
+              </w:rPr>
+              <w:t xml:space="preserve"> </w:t>
             </w:r>
           </w:p>
         </w:tc>
@@ -7646,7 +8091,469 @@
                 <w:sz w:val="28"/>
                 <w:szCs w:val="28"/>
               </w:rPr>
-              <w:t xml:space="preserve">check if the first input is negative sign it should save the first operand as signed variable  </w:t>
+              <w:t>handle</w:t>
+            </w:r>
+            <w:r>
+              <w:rPr>
+                <w:sz w:val="28"/>
+                <w:szCs w:val="28"/>
+              </w:rPr>
+              <w:t xml:space="preserve"> if the first input is negative sign it should save the first operand as signed variable  </w:t>
+            </w:r>
+          </w:p>
+        </w:tc>
+      </w:tr>
+      <w:tr>
+        <w:trPr>
+          <w:trHeight w:val="665"/>
+        </w:trPr>
+        <w:tc>
+          <w:tcPr>
+            <w:tcW w:w="1757" w:type="dxa"/>
+          </w:tcPr>
+          <w:p>
+            <w:pPr>
+              <w:rPr>
+                <w:b/>
+                <w:bCs/>
+                <w:sz w:val="28"/>
+                <w:szCs w:val="28"/>
+              </w:rPr>
+            </w:pPr>
+            <w:r>
+              <w:rPr>
+                <w:b/>
+                <w:bCs/>
+                <w:sz w:val="28"/>
+                <w:szCs w:val="28"/>
+              </w:rPr>
+              <w:t>Inputs</w:t>
+            </w:r>
+          </w:p>
+        </w:tc>
+        <w:tc>
+          <w:tcPr>
+            <w:tcW w:w="3685" w:type="dxa"/>
+          </w:tcPr>
+          <w:p>
+            <w:pPr>
+              <w:rPr>
+                <w:sz w:val="28"/>
+                <w:szCs w:val="28"/>
+              </w:rPr>
+            </w:pPr>
+            <w:r>
+              <w:rPr>
+                <w:sz w:val="28"/>
+                <w:szCs w:val="28"/>
+              </w:rPr>
+              <w:t>Key pad</w:t>
+            </w:r>
+          </w:p>
+        </w:tc>
+        <w:tc>
+          <w:tcPr>
+            <w:tcW w:w="1166" w:type="dxa"/>
+          </w:tcPr>
+          <w:p>
+            <w:pPr>
+              <w:rPr>
+                <w:sz w:val="28"/>
+                <w:szCs w:val="28"/>
+              </w:rPr>
+            </w:pPr>
+            <w:r>
+              <w:rPr>
+                <w:sz w:val="28"/>
+                <w:szCs w:val="28"/>
+              </w:rPr>
+              <w:t>outputs</w:t>
+            </w:r>
+          </w:p>
+        </w:tc>
+        <w:tc>
+          <w:tcPr>
+            <w:tcW w:w="3859" w:type="dxa"/>
+          </w:tcPr>
+          <w:p>
+            <w:pPr>
+              <w:rPr>
+                <w:sz w:val="28"/>
+                <w:szCs w:val="28"/>
+              </w:rPr>
+            </w:pPr>
+            <w:r>
+              <w:rPr>
+                <w:sz w:val="28"/>
+                <w:szCs w:val="28"/>
+              </w:rPr>
+              <w:t>LCD</w:t>
+            </w:r>
+          </w:p>
+        </w:tc>
+      </w:tr>
+      <w:tr>
+        <w:trPr>
+          <w:trHeight w:val="649"/>
+        </w:trPr>
+        <w:tc>
+          <w:tcPr>
+            <w:tcW w:w="1757" w:type="dxa"/>
+          </w:tcPr>
+          <w:p>
+            <w:pPr>
+              <w:rPr>
+                <w:b/>
+                <w:bCs/>
+                <w:sz w:val="28"/>
+                <w:szCs w:val="28"/>
+              </w:rPr>
+            </w:pPr>
+            <w:r>
+              <w:rPr>
+                <w:b/>
+                <w:bCs/>
+                <w:sz w:val="28"/>
+                <w:szCs w:val="28"/>
+              </w:rPr>
+              <w:t>Test scope</w:t>
+            </w:r>
+          </w:p>
+        </w:tc>
+        <w:tc>
+          <w:tcPr>
+            <w:tcW w:w="8710" w:type="dxa"/>
+            <w:gridSpan w:val="3"/>
+          </w:tcPr>
+          <w:p>
+            <w:pPr>
+              <w:rPr>
+                <w:sz w:val="28"/>
+                <w:szCs w:val="28"/>
+              </w:rPr>
+            </w:pPr>
+          </w:p>
+        </w:tc>
+      </w:tr>
+    </w:tbl>
+    <w:p/>
+    <w:p/>
+    <w:p/>
+    <w:tbl>
+      <w:tblPr>
+        <w:tblStyle w:val="TableGrid"/>
+        <w:tblW w:w="10467" w:type="dxa"/>
+        <w:tblInd w:w="-560" w:type="dxa"/>
+        <w:tblLook w:val="04A0" w:firstRow="1" w:lastRow="0" w:firstColumn="1" w:lastColumn="0" w:noHBand="0" w:noVBand="1"/>
+      </w:tblPr>
+      <w:tblGrid>
+        <w:gridCol w:w="1757"/>
+        <w:gridCol w:w="3819"/>
+        <w:gridCol w:w="1166"/>
+        <w:gridCol w:w="3992"/>
+      </w:tblGrid>
+      <w:tr>
+        <w:trPr>
+          <w:trHeight w:val="686"/>
+        </w:trPr>
+        <w:tc>
+          <w:tcPr>
+            <w:tcW w:w="1757" w:type="dxa"/>
+          </w:tcPr>
+          <w:p>
+            <w:pPr>
+              <w:rPr>
+                <w:b/>
+                <w:bCs/>
+                <w:sz w:val="28"/>
+                <w:szCs w:val="28"/>
+              </w:rPr>
+            </w:pPr>
+            <w:proofErr w:type="spellStart"/>
+            <w:r>
+              <w:rPr>
+                <w:b/>
+                <w:bCs/>
+                <w:sz w:val="28"/>
+                <w:szCs w:val="28"/>
+              </w:rPr>
+              <w:lastRenderedPageBreak/>
+              <w:t>Req_ID</w:t>
+            </w:r>
+            <w:proofErr w:type="spellEnd"/>
+          </w:p>
+        </w:tc>
+        <w:tc>
+          <w:tcPr>
+            <w:tcW w:w="3685" w:type="dxa"/>
+          </w:tcPr>
+          <w:p>
+            <w:pPr>
+              <w:rPr>
+                <w:sz w:val="24"/>
+                <w:szCs w:val="24"/>
+              </w:rPr>
+            </w:pPr>
+            <w:r>
+              <w:rPr>
+                <w:sz w:val="24"/>
+                <w:szCs w:val="24"/>
+              </w:rPr>
+              <w:t>Req_PO1_DGC_SRS_0016_v1.0</w:t>
+            </w:r>
+          </w:p>
+          <w:p>
+            <w:pPr>
+              <w:rPr>
+                <w:sz w:val="24"/>
+                <w:szCs w:val="24"/>
+              </w:rPr>
+            </w:pPr>
+          </w:p>
+        </w:tc>
+        <w:tc>
+          <w:tcPr>
+            <w:tcW w:w="1166" w:type="dxa"/>
+          </w:tcPr>
+          <w:p>
+            <w:pPr>
+              <w:rPr>
+                <w:b/>
+                <w:bCs/>
+                <w:sz w:val="28"/>
+                <w:szCs w:val="28"/>
+              </w:rPr>
+            </w:pPr>
+            <w:r>
+              <w:rPr>
+                <w:b/>
+                <w:bCs/>
+                <w:sz w:val="28"/>
+                <w:szCs w:val="28"/>
+              </w:rPr>
+              <w:t>Covers</w:t>
+            </w:r>
+          </w:p>
+        </w:tc>
+        <w:tc>
+          <w:tcPr>
+            <w:tcW w:w="3859" w:type="dxa"/>
+          </w:tcPr>
+          <w:p>
+            <w:pPr>
+              <w:rPr>
+                <w:sz w:val="24"/>
+                <w:szCs w:val="24"/>
+              </w:rPr>
+            </w:pPr>
+            <w:r>
+              <w:rPr>
+                <w:sz w:val="24"/>
+                <w:szCs w:val="24"/>
+              </w:rPr>
+              <w:t>Req_PO1_DGC_CYRS_0011</w:t>
+            </w:r>
+            <w:r>
+              <w:rPr>
+                <w:sz w:val="24"/>
+                <w:szCs w:val="24"/>
+              </w:rPr>
+              <w:t>_</w:t>
+            </w:r>
+            <w:r>
+              <w:rPr>
+                <w:color w:val="FF0000"/>
+                <w:sz w:val="24"/>
+                <w:szCs w:val="24"/>
+              </w:rPr>
+              <w:t xml:space="preserve">v1.1 </w:t>
+            </w:r>
+          </w:p>
+        </w:tc>
+      </w:tr>
+      <w:tr>
+        <w:trPr>
+          <w:trHeight w:val="665"/>
+        </w:trPr>
+        <w:tc>
+          <w:tcPr>
+            <w:tcW w:w="1757" w:type="dxa"/>
+          </w:tcPr>
+          <w:p>
+            <w:pPr>
+              <w:rPr>
+                <w:b/>
+                <w:bCs/>
+                <w:sz w:val="28"/>
+                <w:szCs w:val="28"/>
+              </w:rPr>
+            </w:pPr>
+            <w:r>
+              <w:rPr>
+                <w:b/>
+                <w:bCs/>
+                <w:sz w:val="28"/>
+                <w:szCs w:val="28"/>
+              </w:rPr>
+              <w:t>Author</w:t>
+            </w:r>
+          </w:p>
+        </w:tc>
+        <w:tc>
+          <w:tcPr>
+            <w:tcW w:w="3685" w:type="dxa"/>
+          </w:tcPr>
+          <w:p>
+            <w:pPr>
+              <w:rPr>
+                <w:sz w:val="28"/>
+                <w:szCs w:val="28"/>
+              </w:rPr>
+            </w:pPr>
+            <w:r>
+              <w:rPr>
+                <w:sz w:val="28"/>
+                <w:szCs w:val="28"/>
+              </w:rPr>
+              <w:t xml:space="preserve">Mina </w:t>
+            </w:r>
+            <w:proofErr w:type="spellStart"/>
+            <w:r>
+              <w:rPr>
+                <w:sz w:val="28"/>
+                <w:szCs w:val="28"/>
+              </w:rPr>
+              <w:t>Yousry</w:t>
+            </w:r>
+            <w:proofErr w:type="spellEnd"/>
+            <w:r>
+              <w:rPr>
+                <w:sz w:val="28"/>
+                <w:szCs w:val="28"/>
+              </w:rPr>
+              <w:t xml:space="preserve"> </w:t>
+            </w:r>
+          </w:p>
+        </w:tc>
+        <w:tc>
+          <w:tcPr>
+            <w:tcW w:w="1166" w:type="dxa"/>
+          </w:tcPr>
+          <w:p>
+            <w:pPr>
+              <w:rPr>
+                <w:b/>
+                <w:bCs/>
+                <w:sz w:val="28"/>
+                <w:szCs w:val="28"/>
+              </w:rPr>
+            </w:pPr>
+            <w:r>
+              <w:rPr>
+                <w:b/>
+                <w:bCs/>
+                <w:sz w:val="28"/>
+                <w:szCs w:val="28"/>
+              </w:rPr>
+              <w:t>Date</w:t>
+            </w:r>
+          </w:p>
+        </w:tc>
+        <w:tc>
+          <w:tcPr>
+            <w:tcW w:w="3859" w:type="dxa"/>
+          </w:tcPr>
+          <w:p>
+            <w:pPr>
+              <w:rPr>
+                <w:sz w:val="28"/>
+                <w:szCs w:val="28"/>
+              </w:rPr>
+            </w:pPr>
+            <w:r>
+              <w:rPr>
+                <w:sz w:val="28"/>
+                <w:szCs w:val="28"/>
+              </w:rPr>
+              <w:t>6/2/2020</w:t>
+            </w:r>
+          </w:p>
+        </w:tc>
+      </w:tr>
+      <w:tr>
+        <w:trPr>
+          <w:trHeight w:val="649"/>
+        </w:trPr>
+        <w:tc>
+          <w:tcPr>
+            <w:tcW w:w="1757" w:type="dxa"/>
+          </w:tcPr>
+          <w:p>
+            <w:pPr>
+              <w:rPr>
+                <w:b/>
+                <w:bCs/>
+                <w:sz w:val="28"/>
+                <w:szCs w:val="28"/>
+              </w:rPr>
+            </w:pPr>
+            <w:r>
+              <w:rPr>
+                <w:b/>
+                <w:bCs/>
+                <w:sz w:val="28"/>
+                <w:szCs w:val="28"/>
+              </w:rPr>
+              <w:t>Description</w:t>
+            </w:r>
+          </w:p>
+        </w:tc>
+        <w:tc>
+          <w:tcPr>
+            <w:tcW w:w="8710" w:type="dxa"/>
+            <w:gridSpan w:val="3"/>
+          </w:tcPr>
+          <w:p>
+            <w:pPr>
+              <w:rPr>
+                <w:sz w:val="28"/>
+                <w:szCs w:val="28"/>
+              </w:rPr>
+            </w:pPr>
+            <w:r>
+              <w:rPr>
+                <w:sz w:val="28"/>
+                <w:szCs w:val="28"/>
+              </w:rPr>
+              <w:t xml:space="preserve">SW shall </w:t>
+            </w:r>
+            <w:r>
+              <w:rPr>
+                <w:sz w:val="28"/>
+                <w:szCs w:val="28"/>
+              </w:rPr>
+              <w:t>handle</w:t>
+            </w:r>
+            <w:r>
+              <w:rPr>
+                <w:sz w:val="28"/>
+                <w:szCs w:val="28"/>
+              </w:rPr>
+              <w:t xml:space="preserve"> if the second operand input is negative si</w:t>
+            </w:r>
+            <w:r>
+              <w:rPr>
+                <w:sz w:val="28"/>
+                <w:szCs w:val="28"/>
+              </w:rPr>
+              <w:t xml:space="preserve">gn should save the second operand as signed </w:t>
+            </w:r>
+            <w:r>
+              <w:rPr>
+                <w:sz w:val="28"/>
+                <w:szCs w:val="28"/>
+              </w:rPr>
+              <w:t>variable</w:t>
             </w:r>
           </w:p>
         </w:tc>
@@ -7815,6 +8722,7 @@
                 <w:szCs w:val="28"/>
               </w:rPr>
             </w:pPr>
+            <w:proofErr w:type="spellStart"/>
             <w:r>
               <w:rPr>
                 <w:b/>
@@ -7824,6 +8732,7 @@
               </w:rPr>
               <w:t>Req_ID</w:t>
             </w:r>
+            <w:proofErr w:type="spellEnd"/>
           </w:p>
         </w:tc>
         <w:tc>
@@ -7842,7 +8751,7 @@
                 <w:sz w:val="24"/>
                 <w:szCs w:val="24"/>
               </w:rPr>
-              <w:t>Req_PO1_DGC_SRS_0016_v1.0</w:t>
+              <w:t>Req_PO1_DGC_SRS_0017_v1.0</w:t>
             </w:r>
           </w:p>
           <w:p>
@@ -7894,7 +8803,7 @@
                 <w:sz w:val="24"/>
                 <w:szCs w:val="24"/>
               </w:rPr>
-              <w:t>Req_PO1_DGC_CYRS_0011</w:t>
+              <w:t>Req_PO1_DGC_CYRS_0012</w:t>
             </w:r>
             <w:r>
               <w:rPr>
@@ -7958,427 +8867,30 @@
                 <w:sz w:val="28"/>
                 <w:szCs w:val="28"/>
               </w:rPr>
-              <w:t>Mina Yousry and Beshoy Nabil</w:t>
-            </w:r>
-          </w:p>
-        </w:tc>
-        <w:tc>
-          <w:tcPr>
-            <w:tcW w:w="1166" w:type="dxa"/>
-          </w:tcPr>
-          <w:p>
-            <w:pPr>
-              <w:rPr>
-                <w:b/>
-                <w:bCs/>
-                <w:sz w:val="28"/>
-                <w:szCs w:val="28"/>
-              </w:rPr>
-            </w:pPr>
-            <w:r>
-              <w:rPr>
-                <w:b/>
-                <w:bCs/>
-                <w:sz w:val="28"/>
-                <w:szCs w:val="28"/>
-              </w:rPr>
-              <w:t>Date</w:t>
-            </w:r>
-          </w:p>
-        </w:tc>
-        <w:tc>
-          <w:tcPr>
-            <w:tcW w:w="3859" w:type="dxa"/>
-          </w:tcPr>
-          <w:p>
-            <w:pPr>
-              <w:rPr>
-                <w:sz w:val="28"/>
-                <w:szCs w:val="28"/>
-              </w:rPr>
-            </w:pPr>
-            <w:r>
-              <w:rPr>
-                <w:sz w:val="28"/>
-                <w:szCs w:val="28"/>
-              </w:rPr>
-              <w:t>6/2/2020</w:t>
-            </w:r>
-          </w:p>
-        </w:tc>
-      </w:tr>
-      <w:tr>
-        <w:trPr>
-          <w:trHeight w:val="649"/>
-        </w:trPr>
-        <w:tc>
-          <w:tcPr>
-            <w:tcW w:w="1757" w:type="dxa"/>
-          </w:tcPr>
-          <w:p>
-            <w:pPr>
-              <w:rPr>
-                <w:b/>
-                <w:bCs/>
-                <w:sz w:val="28"/>
-                <w:szCs w:val="28"/>
-              </w:rPr>
-            </w:pPr>
-            <w:r>
-              <w:rPr>
-                <w:b/>
-                <w:bCs/>
-                <w:sz w:val="28"/>
-                <w:szCs w:val="28"/>
-              </w:rPr>
-              <w:t>Description</w:t>
-            </w:r>
-          </w:p>
-        </w:tc>
-        <w:tc>
-          <w:tcPr>
-            <w:tcW w:w="8710" w:type="dxa"/>
-            <w:gridSpan w:val="3"/>
-          </w:tcPr>
-          <w:p>
-            <w:pPr>
-              <w:rPr>
-                <w:sz w:val="28"/>
-                <w:szCs w:val="28"/>
-              </w:rPr>
-            </w:pPr>
-            <w:r>
-              <w:rPr>
-                <w:sz w:val="28"/>
-                <w:szCs w:val="28"/>
-              </w:rPr>
-              <w:t>SW shall check if the second operand input is negative si</w:t>
-            </w:r>
-            <w:r>
-              <w:rPr>
-                <w:sz w:val="28"/>
-                <w:szCs w:val="28"/>
-              </w:rPr>
-              <w:t xml:space="preserve">gn should save the second operand as signed </w:t>
-            </w:r>
-            <w:r>
-              <w:rPr>
-                <w:sz w:val="28"/>
-                <w:szCs w:val="28"/>
-              </w:rPr>
-              <w:t>variable</w:t>
-            </w:r>
-          </w:p>
-        </w:tc>
-      </w:tr>
-      <w:tr>
-        <w:trPr>
-          <w:trHeight w:val="665"/>
-        </w:trPr>
-        <w:tc>
-          <w:tcPr>
-            <w:tcW w:w="1757" w:type="dxa"/>
-          </w:tcPr>
-          <w:p>
-            <w:pPr>
-              <w:rPr>
-                <w:b/>
-                <w:bCs/>
-                <w:sz w:val="28"/>
-                <w:szCs w:val="28"/>
-              </w:rPr>
-            </w:pPr>
-            <w:r>
-              <w:rPr>
-                <w:b/>
-                <w:bCs/>
-                <w:sz w:val="28"/>
-                <w:szCs w:val="28"/>
-              </w:rPr>
-              <w:t>Inputs</w:t>
-            </w:r>
-          </w:p>
-        </w:tc>
-        <w:tc>
-          <w:tcPr>
-            <w:tcW w:w="3685" w:type="dxa"/>
-          </w:tcPr>
-          <w:p>
-            <w:pPr>
-              <w:rPr>
-                <w:sz w:val="28"/>
-                <w:szCs w:val="28"/>
-              </w:rPr>
-            </w:pPr>
-            <w:r>
-              <w:rPr>
-                <w:sz w:val="28"/>
-                <w:szCs w:val="28"/>
-              </w:rPr>
-              <w:t>Key pad</w:t>
-            </w:r>
-          </w:p>
-        </w:tc>
-        <w:tc>
-          <w:tcPr>
-            <w:tcW w:w="1166" w:type="dxa"/>
-          </w:tcPr>
-          <w:p>
-            <w:pPr>
-              <w:rPr>
-                <w:sz w:val="28"/>
-                <w:szCs w:val="28"/>
-              </w:rPr>
-            </w:pPr>
-            <w:r>
-              <w:rPr>
-                <w:sz w:val="28"/>
-                <w:szCs w:val="28"/>
-              </w:rPr>
-              <w:t>outputs</w:t>
-            </w:r>
-          </w:p>
-        </w:tc>
-        <w:tc>
-          <w:tcPr>
-            <w:tcW w:w="3859" w:type="dxa"/>
-          </w:tcPr>
-          <w:p>
-            <w:pPr>
-              <w:rPr>
-                <w:sz w:val="28"/>
-                <w:szCs w:val="28"/>
-              </w:rPr>
-            </w:pPr>
-            <w:r>
-              <w:rPr>
-                <w:sz w:val="28"/>
-                <w:szCs w:val="28"/>
-              </w:rPr>
-              <w:t>LCD</w:t>
-            </w:r>
-          </w:p>
-        </w:tc>
-      </w:tr>
-      <w:tr>
-        <w:trPr>
-          <w:trHeight w:val="649"/>
-        </w:trPr>
-        <w:tc>
-          <w:tcPr>
-            <w:tcW w:w="1757" w:type="dxa"/>
-          </w:tcPr>
-          <w:p>
-            <w:pPr>
-              <w:rPr>
-                <w:b/>
-                <w:bCs/>
-                <w:sz w:val="28"/>
-                <w:szCs w:val="28"/>
-              </w:rPr>
-            </w:pPr>
-            <w:r>
-              <w:rPr>
-                <w:b/>
-                <w:bCs/>
-                <w:sz w:val="28"/>
-                <w:szCs w:val="28"/>
-              </w:rPr>
-              <w:t>Test scope</w:t>
-            </w:r>
-          </w:p>
-        </w:tc>
-        <w:tc>
-          <w:tcPr>
-            <w:tcW w:w="8710" w:type="dxa"/>
-            <w:gridSpan w:val="3"/>
-          </w:tcPr>
-          <w:p>
-            <w:pPr>
-              <w:rPr>
-                <w:sz w:val="28"/>
-                <w:szCs w:val="28"/>
-              </w:rPr>
-            </w:pPr>
-          </w:p>
-        </w:tc>
-      </w:tr>
-    </w:tbl>
-    <w:p/>
-    <w:tbl>
-      <w:tblPr>
-        <w:tblStyle w:val="TableGrid"/>
-        <w:tblW w:w="10467" w:type="dxa"/>
-        <w:tblInd w:w="-560" w:type="dxa"/>
-        <w:tblLook w:val="04A0" w:firstRow="1" w:lastRow="0" w:firstColumn="1" w:lastColumn="0" w:noHBand="0" w:noVBand="1"/>
-      </w:tblPr>
-      <w:tblGrid>
-        <w:gridCol w:w="1757"/>
-        <w:gridCol w:w="3819"/>
-        <w:gridCol w:w="1166"/>
-        <w:gridCol w:w="3992"/>
-      </w:tblGrid>
-      <w:tr>
-        <w:trPr>
-          <w:trHeight w:val="686"/>
-        </w:trPr>
-        <w:tc>
-          <w:tcPr>
-            <w:tcW w:w="1757" w:type="dxa"/>
-          </w:tcPr>
-          <w:p>
-            <w:pPr>
-              <w:rPr>
-                <w:b/>
-                <w:bCs/>
-                <w:sz w:val="28"/>
-                <w:szCs w:val="28"/>
-              </w:rPr>
-            </w:pPr>
-            <w:r>
-              <w:rPr>
-                <w:b/>
-                <w:bCs/>
-                <w:sz w:val="28"/>
-                <w:szCs w:val="28"/>
-              </w:rPr>
-              <w:t>Req_ID</w:t>
-            </w:r>
-          </w:p>
-        </w:tc>
-        <w:tc>
-          <w:tcPr>
-            <w:tcW w:w="3685" w:type="dxa"/>
-          </w:tcPr>
-          <w:p>
-            <w:pPr>
-              <w:rPr>
-                <w:sz w:val="24"/>
-                <w:szCs w:val="24"/>
-              </w:rPr>
-            </w:pPr>
-            <w:r>
-              <w:rPr>
-                <w:sz w:val="24"/>
-                <w:szCs w:val="24"/>
-              </w:rPr>
-              <w:t>Req_PO1_DGC_SRS_0017_v1.0</w:t>
-            </w:r>
-          </w:p>
-          <w:p>
-            <w:pPr>
-              <w:rPr>
-                <w:sz w:val="24"/>
-                <w:szCs w:val="24"/>
-              </w:rPr>
-            </w:pPr>
-          </w:p>
-        </w:tc>
-        <w:tc>
-          <w:tcPr>
-            <w:tcW w:w="1166" w:type="dxa"/>
-          </w:tcPr>
-          <w:p>
-            <w:pPr>
-              <w:rPr>
-                <w:b/>
-                <w:bCs/>
-                <w:sz w:val="28"/>
-                <w:szCs w:val="28"/>
-              </w:rPr>
-            </w:pPr>
-            <w:r>
-              <w:rPr>
-                <w:b/>
-                <w:bCs/>
-                <w:sz w:val="28"/>
-                <w:szCs w:val="28"/>
-              </w:rPr>
-              <w:t>Covers</w:t>
-            </w:r>
-          </w:p>
-        </w:tc>
-        <w:tc>
-          <w:tcPr>
-            <w:tcW w:w="3859" w:type="dxa"/>
-          </w:tcPr>
-          <w:p>
-            <w:pPr>
-              <w:rPr>
-                <w:sz w:val="24"/>
-                <w:szCs w:val="24"/>
-              </w:rPr>
-            </w:pPr>
-            <w:r>
-              <w:rPr>
-                <w:sz w:val="24"/>
-                <w:szCs w:val="24"/>
-              </w:rPr>
-              <w:t>Req_PO1_DGC_CYRS_0012</w:t>
-            </w:r>
-            <w:r>
-              <w:rPr>
-                <w:sz w:val="24"/>
-                <w:szCs w:val="24"/>
-              </w:rPr>
-              <w:t>_</w:t>
-            </w:r>
-            <w:r>
-              <w:rPr>
-                <w:color w:val="FF0000"/>
-                <w:sz w:val="24"/>
-                <w:szCs w:val="24"/>
-              </w:rPr>
-              <w:t xml:space="preserve">v1.1 </w:t>
-            </w:r>
-          </w:p>
-        </w:tc>
-      </w:tr>
-      <w:tr>
-        <w:trPr>
-          <w:trHeight w:val="665"/>
-        </w:trPr>
-        <w:tc>
-          <w:tcPr>
-            <w:tcW w:w="1757" w:type="dxa"/>
-          </w:tcPr>
-          <w:p>
-            <w:pPr>
-              <w:rPr>
-                <w:b/>
-                <w:bCs/>
-                <w:sz w:val="28"/>
-                <w:szCs w:val="28"/>
-              </w:rPr>
-            </w:pPr>
-            <w:r>
-              <w:rPr>
-                <w:b/>
-                <w:bCs/>
-                <w:sz w:val="28"/>
-                <w:szCs w:val="28"/>
-              </w:rPr>
-              <w:t>Author</w:t>
-            </w:r>
-          </w:p>
-        </w:tc>
-        <w:tc>
-          <w:tcPr>
-            <w:tcW w:w="3685" w:type="dxa"/>
-          </w:tcPr>
-          <w:p>
-            <w:pPr>
-              <w:rPr>
-                <w:sz w:val="28"/>
-                <w:szCs w:val="28"/>
-              </w:rPr>
-            </w:pPr>
-            <w:r>
-              <w:rPr>
-                <w:sz w:val="28"/>
-                <w:szCs w:val="28"/>
-              </w:rPr>
-              <w:t>Mina Yousry and Beshoy Nabil</w:t>
+              <w:t>Mina</w:t>
+            </w:r>
+            <w:r>
+              <w:rPr>
+                <w:sz w:val="28"/>
+                <w:szCs w:val="28"/>
+              </w:rPr>
+              <w:t xml:space="preserve"> </w:t>
+            </w:r>
+            <w:proofErr w:type="spellStart"/>
+            <w:r>
+              <w:rPr>
+                <w:sz w:val="28"/>
+                <w:szCs w:val="28"/>
+              </w:rPr>
+              <w:t>Yousry</w:t>
+            </w:r>
+            <w:proofErr w:type="spellEnd"/>
+            <w:r>
+              <w:rPr>
+                <w:sz w:val="28"/>
+                <w:szCs w:val="28"/>
+              </w:rPr>
+              <w:t xml:space="preserve"> </w:t>
             </w:r>
           </w:p>
         </w:tc>
@@ -9118,28 +9630,6 @@
         </w:tc>
       </w:tr>
     </w:tbl>
-    <w:p/>
-    <w:p>
-      <w:pPr>
-        <w:rPr>
-          <w:b/>
-        </w:rPr>
-      </w:pPr>
-    </w:p>
-    <w:p>
-      <w:pPr>
-        <w:rPr>
-          <w:b/>
-        </w:rPr>
-      </w:pPr>
-    </w:p>
-    <w:p>
-      <w:pPr>
-        <w:rPr>
-          <w:b/>
-        </w:rPr>
-      </w:pPr>
-    </w:p>
     <w:p>
       <w:pPr>
         <w:pStyle w:val="Heading3"/>
@@ -9149,15 +9639,9 @@
       </w:r>
     </w:p>
     <w:p>
-      <w:pPr>
-        <w:pStyle w:val="Heading3"/>
-      </w:pPr>
       <w:bookmarkStart w:id="12" w:name="_heading=h.5t232c4298f7" w:colFirst="0" w:colLast="0"/>
       <w:bookmarkEnd w:id="12"/>
     </w:p>
-    <w:p/>
-    <w:p/>
-    <w:p/>
     <w:sectPr>
       <w:headerReference w:type="default" r:id="rId9"/>
       <w:footerReference w:type="default" r:id="rId10"/>
@@ -9208,7 +9692,7 @@
       <w:rPr>
         <w:noProof/>
       </w:rPr>
-      <w:t>9</w:t>
+      <w:t>8</w:t>
     </w:r>
     <w:r>
       <w:fldChar w:fldCharType="end"/>

</xml_diff>

<commit_message>
Updated SRS after review and adding Context Diagram
</commit_message>
<xml_diff>
--- a/Software specification/SRS/SRS.docx
+++ b/Software specification/SRS/SRS.docx
@@ -1,6 +1,6 @@
 
 <file path=word/document.xml><?xml version="1.0" encoding="utf-8"?>
-<w:document xmlns:wpc="http://schemas.microsoft.com/office/word/2010/wordprocessingCanvas" xmlns:mc="http://schemas.openxmlformats.org/markup-compatibility/2006" xmlns:o="urn:schemas-microsoft-com:office:office" xmlns:r="http://schemas.openxmlformats.org/officeDocument/2006/relationships" xmlns:m="http://schemas.openxmlformats.org/officeDocument/2006/math" xmlns:v="urn:schemas-microsoft-com:vml" xmlns:wp14="http://schemas.microsoft.com/office/word/2010/wordprocessingDrawing" xmlns:wp="http://schemas.openxmlformats.org/drawingml/2006/wordprocessingDrawing" xmlns:w10="urn:schemas-microsoft-com:office:word" xmlns:w="http://schemas.openxmlformats.org/wordprocessingml/2006/main" xmlns:w14="http://schemas.microsoft.com/office/word/2010/wordml" xmlns:wpg="http://schemas.microsoft.com/office/word/2010/wordprocessingGroup" xmlns:wpi="http://schemas.microsoft.com/office/word/2010/wordprocessingInk" xmlns:wne="http://schemas.microsoft.com/office/word/2006/wordml" xmlns:wps="http://schemas.microsoft.com/office/word/2010/wordprocessingShape" mc:Ignorable="w14 wp14">
+<w:document xmlns:wpc="http://schemas.microsoft.com/office/word/2010/wordprocessingCanvas" xmlns:mc="http://schemas.openxmlformats.org/markup-compatibility/2006" xmlns:o="urn:schemas-microsoft-com:office:office" xmlns:r="http://schemas.openxmlformats.org/officeDocument/2006/relationships" xmlns:m="http://schemas.openxmlformats.org/officeDocument/2006/math" xmlns:v="urn:schemas-microsoft-com:vml" xmlns:wp14="http://schemas.microsoft.com/office/word/2010/wordprocessingDrawing" xmlns:wp="http://schemas.openxmlformats.org/drawingml/2006/wordprocessingDrawing" xmlns:w10="urn:schemas-microsoft-com:office:word" xmlns:w="http://schemas.openxmlformats.org/wordprocessingml/2006/main" xmlns:w14="http://schemas.microsoft.com/office/word/2010/wordml" xmlns:w15="http://schemas.microsoft.com/office/word/2012/wordml" xmlns:wpg="http://schemas.microsoft.com/office/word/2010/wordprocessingGroup" xmlns:wpi="http://schemas.microsoft.com/office/word/2010/wordprocessingInk" xmlns:wne="http://schemas.microsoft.com/office/word/2006/wordml" xmlns:wps="http://schemas.microsoft.com/office/word/2010/wordprocessingShape" mc:Ignorable="w14 w15 wp14">
   <w:body>
     <w:p>
       <w:pPr>
@@ -37,7 +37,7 @@
           <w:noProof/>
           <w:sz w:val="48"/>
           <w:szCs w:val="48"/>
-          <w:lang w:val="en-US" w:eastAsia="en-US"/>
+          <w:lang w:val="en-CA"/>
         </w:rPr>
         <w:drawing>
           <wp:inline distT="114300" distB="114300" distL="114300" distR="114300">
@@ -53,7 +53,7 @@
                     <pic:cNvPicPr preferRelativeResize="0"/>
                   </pic:nvPicPr>
                   <pic:blipFill>
-                    <a:blip r:embed="rId9"/>
+                    <a:blip r:embed="rId8"/>
                     <a:srcRect/>
                     <a:stretch>
                       <a:fillRect/>
@@ -154,11 +154,6 @@
     </w:p>
     <w:p>
       <w:pPr>
-        <w:jc w:val="center"/>
-      </w:pPr>
-    </w:p>
-    <w:p>
-      <w:pPr>
         <w:spacing w:before="240" w:after="240"/>
       </w:pPr>
       <w:r>
@@ -168,6 +163,7 @@
           <w:sz w:val="36"/>
           <w:szCs w:val="36"/>
         </w:rPr>
+        <w:lastRenderedPageBreak/>
         <w:t>Document Status</w:t>
       </w:r>
     </w:p>
@@ -1054,22 +1050,140 @@
           </w:p>
         </w:tc>
       </w:tr>
+      <w:tr>
+        <w:trPr>
+          <w:trHeight w:val="435"/>
+          <w:jc w:val="center"/>
+        </w:trPr>
+        <w:tc>
+          <w:tcPr>
+            <w:tcW w:w="2340" w:type="dxa"/>
+            <w:shd w:val="clear" w:color="auto" w:fill="auto"/>
+            <w:tcMar>
+              <w:top w:w="100" w:type="dxa"/>
+              <w:left w:w="100" w:type="dxa"/>
+              <w:bottom w:w="100" w:type="dxa"/>
+              <w:right w:w="100" w:type="dxa"/>
+            </w:tcMar>
+            <w:vAlign w:val="center"/>
+          </w:tcPr>
+          <w:p>
+            <w:pPr>
+              <w:widowControl w:val="0"/>
+              <w:pBdr>
+                <w:top w:val="nil"/>
+                <w:left w:val="nil"/>
+                <w:bottom w:val="nil"/>
+                <w:right w:val="nil"/>
+                <w:between w:val="nil"/>
+              </w:pBdr>
+              <w:jc w:val="center"/>
+            </w:pPr>
+            <w:r>
+              <w:t>V1.6</w:t>
+            </w:r>
+          </w:p>
+        </w:tc>
+        <w:tc>
+          <w:tcPr>
+            <w:tcW w:w="2340" w:type="dxa"/>
+            <w:shd w:val="clear" w:color="auto" w:fill="auto"/>
+            <w:tcMar>
+              <w:top w:w="100" w:type="dxa"/>
+              <w:left w:w="100" w:type="dxa"/>
+              <w:bottom w:w="100" w:type="dxa"/>
+              <w:right w:w="100" w:type="dxa"/>
+            </w:tcMar>
+            <w:vAlign w:val="center"/>
+          </w:tcPr>
+          <w:p>
+            <w:pPr>
+              <w:widowControl w:val="0"/>
+              <w:pBdr>
+                <w:top w:val="nil"/>
+                <w:left w:val="nil"/>
+                <w:bottom w:val="nil"/>
+                <w:right w:val="nil"/>
+                <w:between w:val="nil"/>
+              </w:pBdr>
+              <w:jc w:val="center"/>
+              <w:rPr>
+                <w:bCs/>
+              </w:rPr>
+            </w:pPr>
+            <w:r>
+              <w:rPr>
+                <w:bCs/>
+              </w:rPr>
+              <w:t>Proposed</w:t>
+            </w:r>
+          </w:p>
+        </w:tc>
+        <w:tc>
+          <w:tcPr>
+            <w:tcW w:w="2340" w:type="dxa"/>
+            <w:shd w:val="clear" w:color="auto" w:fill="auto"/>
+            <w:tcMar>
+              <w:top w:w="100" w:type="dxa"/>
+              <w:left w:w="100" w:type="dxa"/>
+              <w:bottom w:w="100" w:type="dxa"/>
+              <w:right w:w="100" w:type="dxa"/>
+            </w:tcMar>
+            <w:vAlign w:val="center"/>
+          </w:tcPr>
+          <w:p>
+            <w:pPr>
+              <w:widowControl w:val="0"/>
+              <w:pBdr>
+                <w:top w:val="nil"/>
+                <w:left w:val="nil"/>
+                <w:bottom w:val="nil"/>
+                <w:right w:val="nil"/>
+                <w:between w:val="nil"/>
+              </w:pBdr>
+              <w:jc w:val="center"/>
+            </w:pPr>
+            <w:r>
+              <w:t xml:space="preserve">Mina </w:t>
+            </w:r>
+            <w:proofErr w:type="spellStart"/>
+            <w:r>
+              <w:t>Yousry</w:t>
+            </w:r>
+            <w:proofErr w:type="spellEnd"/>
+          </w:p>
+        </w:tc>
+        <w:tc>
+          <w:tcPr>
+            <w:tcW w:w="2340" w:type="dxa"/>
+            <w:shd w:val="clear" w:color="auto" w:fill="auto"/>
+            <w:tcMar>
+              <w:top w:w="100" w:type="dxa"/>
+              <w:left w:w="100" w:type="dxa"/>
+              <w:bottom w:w="100" w:type="dxa"/>
+              <w:right w:w="100" w:type="dxa"/>
+            </w:tcMar>
+            <w:vAlign w:val="center"/>
+          </w:tcPr>
+          <w:p>
+            <w:pPr>
+              <w:widowControl w:val="0"/>
+              <w:pBdr>
+                <w:top w:val="nil"/>
+                <w:left w:val="nil"/>
+                <w:bottom w:val="nil"/>
+                <w:right w:val="nil"/>
+                <w:between w:val="nil"/>
+              </w:pBdr>
+              <w:jc w:val="center"/>
+            </w:pPr>
+            <w:r>
+              <w:t>23/2/2020</w:t>
+            </w:r>
+          </w:p>
+        </w:tc>
+      </w:tr>
     </w:tbl>
-    <w:p/>
-    <w:p>
-      <w:pPr>
-        <w:rPr>
-          <w:b/>
-        </w:rPr>
-      </w:pPr>
-    </w:p>
-    <w:p>
-      <w:pPr>
-        <w:rPr>
-          <w:b/>
-        </w:rPr>
-      </w:pPr>
-    </w:p>
     <w:p>
       <w:pPr>
         <w:jc w:val="center"/>
@@ -2047,6 +2161,132 @@
             </w:pPr>
             <w:r>
               <w:t>Added changes after review</w:t>
+            </w:r>
+          </w:p>
+        </w:tc>
+      </w:tr>
+      <w:tr>
+        <w:tc>
+          <w:tcPr>
+            <w:tcW w:w="2340" w:type="dxa"/>
+            <w:shd w:val="clear" w:color="auto" w:fill="auto"/>
+            <w:tcMar>
+              <w:top w:w="100" w:type="dxa"/>
+              <w:left w:w="100" w:type="dxa"/>
+              <w:bottom w:w="100" w:type="dxa"/>
+              <w:right w:w="100" w:type="dxa"/>
+            </w:tcMar>
+            <w:vAlign w:val="center"/>
+          </w:tcPr>
+          <w:p>
+            <w:pPr>
+              <w:widowControl w:val="0"/>
+              <w:pBdr>
+                <w:top w:val="nil"/>
+                <w:left w:val="nil"/>
+                <w:bottom w:val="nil"/>
+                <w:right w:val="nil"/>
+                <w:between w:val="nil"/>
+              </w:pBdr>
+              <w:jc w:val="center"/>
+            </w:pPr>
+            <w:r>
+              <w:t>V1.6</w:t>
+            </w:r>
+          </w:p>
+        </w:tc>
+        <w:tc>
+          <w:tcPr>
+            <w:tcW w:w="2340" w:type="dxa"/>
+            <w:shd w:val="clear" w:color="auto" w:fill="auto"/>
+            <w:tcMar>
+              <w:top w:w="100" w:type="dxa"/>
+              <w:left w:w="100" w:type="dxa"/>
+              <w:bottom w:w="100" w:type="dxa"/>
+              <w:right w:w="100" w:type="dxa"/>
+            </w:tcMar>
+            <w:vAlign w:val="center"/>
+          </w:tcPr>
+          <w:p>
+            <w:pPr>
+              <w:widowControl w:val="0"/>
+              <w:pBdr>
+                <w:top w:val="nil"/>
+                <w:left w:val="nil"/>
+                <w:bottom w:val="nil"/>
+                <w:right w:val="nil"/>
+                <w:between w:val="nil"/>
+              </w:pBdr>
+              <w:jc w:val="center"/>
+            </w:pPr>
+            <w:r>
+              <w:t xml:space="preserve">Mina </w:t>
+            </w:r>
+            <w:proofErr w:type="spellStart"/>
+            <w:r>
+              <w:t>Yousry</w:t>
+            </w:r>
+            <w:proofErr w:type="spellEnd"/>
+          </w:p>
+        </w:tc>
+        <w:tc>
+          <w:tcPr>
+            <w:tcW w:w="2340" w:type="dxa"/>
+            <w:shd w:val="clear" w:color="auto" w:fill="auto"/>
+            <w:tcMar>
+              <w:top w:w="100" w:type="dxa"/>
+              <w:left w:w="100" w:type="dxa"/>
+              <w:bottom w:w="100" w:type="dxa"/>
+              <w:right w:w="100" w:type="dxa"/>
+            </w:tcMar>
+            <w:vAlign w:val="center"/>
+          </w:tcPr>
+          <w:p>
+            <w:pPr>
+              <w:widowControl w:val="0"/>
+              <w:pBdr>
+                <w:top w:val="nil"/>
+                <w:left w:val="nil"/>
+                <w:bottom w:val="nil"/>
+                <w:right w:val="nil"/>
+                <w:between w:val="nil"/>
+              </w:pBdr>
+              <w:jc w:val="center"/>
+            </w:pPr>
+            <w:r>
+              <w:t>23/2/2020</w:t>
+            </w:r>
+          </w:p>
+        </w:tc>
+        <w:tc>
+          <w:tcPr>
+            <w:tcW w:w="2340" w:type="dxa"/>
+            <w:shd w:val="clear" w:color="auto" w:fill="auto"/>
+            <w:tcMar>
+              <w:top w:w="100" w:type="dxa"/>
+              <w:left w:w="100" w:type="dxa"/>
+              <w:bottom w:w="100" w:type="dxa"/>
+              <w:right w:w="100" w:type="dxa"/>
+            </w:tcMar>
+            <w:vAlign w:val="center"/>
+          </w:tcPr>
+          <w:p>
+            <w:pPr>
+              <w:widowControl w:val="0"/>
+              <w:pBdr>
+                <w:top w:val="nil"/>
+                <w:left w:val="nil"/>
+                <w:bottom w:val="nil"/>
+                <w:right w:val="nil"/>
+                <w:between w:val="nil"/>
+              </w:pBdr>
+              <w:jc w:val="center"/>
+            </w:pPr>
+            <w:r>
+              <w:t>Added changes after review</w:t>
+            </w:r>
+            <w:r>
+              <w:t xml:space="preserve"> and context diagram </w:t>
             </w:r>
           </w:p>
         </w:tc>
@@ -2383,7 +2623,7 @@
               <w:jc w:val="center"/>
             </w:pPr>
             <w:r>
-              <w:t>V1.3</w:t>
+              <w:t>V1.4</w:t>
             </w:r>
           </w:p>
         </w:tc>
@@ -2410,7 +2650,7 @@
               <w:rPr>
                 <w:bCs/>
               </w:rPr>
-              <w:t>Proposed</w:t>
+              <w:t>Released</w:t>
             </w:r>
           </w:p>
         </w:tc>
@@ -2515,7 +2755,7 @@
               <w:jc w:val="center"/>
             </w:pPr>
             <w:r>
-              <w:t>V1.1</w:t>
+              <w:t>V1.4</w:t>
             </w:r>
           </w:p>
         </w:tc>
@@ -2567,7 +2807,6 @@
           <w:docPartUnique/>
         </w:docPartObj>
       </w:sdtPr>
-      <w:sdtEndPr/>
       <w:sdtContent>
         <w:p>
           <w:pPr>
@@ -2743,6 +2982,38 @@
           </w:r>
           <w:r>
             <w:fldChar w:fldCharType="end"/>
+          </w:r>
+        </w:p>
+        <w:p>
+          <w:pPr>
+            <w:numPr>
+              <w:ilvl w:val="0"/>
+              <w:numId w:val="1"/>
+            </w:numPr>
+            <w:rPr>
+              <w:b/>
+              <w:bCs/>
+              <w:sz w:val="28"/>
+              <w:szCs w:val="28"/>
+            </w:rPr>
+          </w:pPr>
+          <w:r>
+            <w:rPr>
+              <w:b/>
+              <w:bCs/>
+              <w:sz w:val="28"/>
+              <w:szCs w:val="28"/>
+            </w:rPr>
+            <w:t xml:space="preserve">SRS </w:t>
+          </w:r>
+          <w:r>
+            <w:rPr>
+              <w:b/>
+              <w:bCs/>
+              <w:sz w:val="28"/>
+              <w:szCs w:val="28"/>
+            </w:rPr>
+            <w:t xml:space="preserve">Context diagram </w:t>
           </w:r>
         </w:p>
       </w:sdtContent>
@@ -3021,7 +3292,7 @@
                 <w:sz w:val="24"/>
                 <w:szCs w:val="24"/>
               </w:rPr>
-              <w:t>Req_PO1_DGC_SRS_001_v1.1</w:t>
+              <w:t>Req_PO1_DGC_SRS_001_v1.2</w:t>
             </w:r>
           </w:p>
         </w:tc>
@@ -3319,51 +3590,6 @@
               </w:rPr>
               <w:t>LCD</w:t>
             </w:r>
-          </w:p>
-        </w:tc>
-      </w:tr>
-      <w:tr>
-        <w:trPr>
-          <w:trHeight w:val="649"/>
-        </w:trPr>
-        <w:tc>
-          <w:tcPr>
-            <w:tcW w:w="1757" w:type="dxa"/>
-            <w:vAlign w:val="center"/>
-          </w:tcPr>
-          <w:p>
-            <w:pPr>
-              <w:rPr>
-                <w:b/>
-                <w:bCs/>
-                <w:sz w:val="28"/>
-                <w:szCs w:val="28"/>
-              </w:rPr>
-            </w:pPr>
-            <w:r>
-              <w:rPr>
-                <w:b/>
-                <w:bCs/>
-                <w:sz w:val="28"/>
-                <w:szCs w:val="28"/>
-              </w:rPr>
-              <w:t>Test scope</w:t>
-            </w:r>
-          </w:p>
-        </w:tc>
-        <w:tc>
-          <w:tcPr>
-            <w:tcW w:w="8710" w:type="dxa"/>
-            <w:gridSpan w:val="3"/>
-            <w:vAlign w:val="center"/>
-          </w:tcPr>
-          <w:p>
-            <w:pPr>
-              <w:rPr>
-                <w:sz w:val="28"/>
-                <w:szCs w:val="28"/>
-              </w:rPr>
-            </w:pPr>
           </w:p>
         </w:tc>
       </w:tr>
@@ -3443,7 +3669,7 @@
                 <w:sz w:val="24"/>
                 <w:szCs w:val="24"/>
               </w:rPr>
-              <w:t>_v1.1</w:t>
+              <w:t>_v1.2</w:t>
             </w:r>
           </w:p>
         </w:tc>
@@ -3770,51 +3996,6 @@
               </w:rPr>
               <w:t>LCD</w:t>
             </w:r>
-          </w:p>
-        </w:tc>
-      </w:tr>
-      <w:tr>
-        <w:trPr>
-          <w:trHeight w:val="710"/>
-        </w:trPr>
-        <w:tc>
-          <w:tcPr>
-            <w:tcW w:w="1757" w:type="dxa"/>
-            <w:vAlign w:val="center"/>
-          </w:tcPr>
-          <w:p>
-            <w:pPr>
-              <w:rPr>
-                <w:b/>
-                <w:bCs/>
-                <w:sz w:val="28"/>
-                <w:szCs w:val="28"/>
-              </w:rPr>
-            </w:pPr>
-            <w:r>
-              <w:rPr>
-                <w:b/>
-                <w:bCs/>
-                <w:sz w:val="28"/>
-                <w:szCs w:val="28"/>
-              </w:rPr>
-              <w:t>Test scope</w:t>
-            </w:r>
-          </w:p>
-        </w:tc>
-        <w:tc>
-          <w:tcPr>
-            <w:tcW w:w="8710" w:type="dxa"/>
-            <w:gridSpan w:val="3"/>
-            <w:vAlign w:val="center"/>
-          </w:tcPr>
-          <w:p>
-            <w:pPr>
-              <w:rPr>
-                <w:sz w:val="28"/>
-                <w:szCs w:val="28"/>
-              </w:rPr>
-            </w:pPr>
           </w:p>
         </w:tc>
       </w:tr>
@@ -3897,7 +4078,7 @@
                 <w:sz w:val="24"/>
                 <w:szCs w:val="24"/>
               </w:rPr>
-              <w:t>_v1.1</w:t>
+              <w:t>_v1.2</w:t>
             </w:r>
           </w:p>
         </w:tc>
@@ -4223,53 +4404,6 @@
               </w:rPr>
               <w:t>LCD</w:t>
             </w:r>
-            <w:bookmarkStart w:id="10" w:name="_GoBack"/>
-            <w:bookmarkEnd w:id="10"/>
-          </w:p>
-        </w:tc>
-      </w:tr>
-      <w:tr>
-        <w:trPr>
-          <w:trHeight w:val="649"/>
-        </w:trPr>
-        <w:tc>
-          <w:tcPr>
-            <w:tcW w:w="1757" w:type="dxa"/>
-            <w:vAlign w:val="center"/>
-          </w:tcPr>
-          <w:p>
-            <w:pPr>
-              <w:rPr>
-                <w:b/>
-                <w:bCs/>
-                <w:sz w:val="28"/>
-                <w:szCs w:val="28"/>
-              </w:rPr>
-            </w:pPr>
-            <w:r>
-              <w:rPr>
-                <w:b/>
-                <w:bCs/>
-                <w:sz w:val="28"/>
-                <w:szCs w:val="28"/>
-              </w:rPr>
-              <w:t>Test scope</w:t>
-            </w:r>
-          </w:p>
-        </w:tc>
-        <w:tc>
-          <w:tcPr>
-            <w:tcW w:w="8710" w:type="dxa"/>
-            <w:gridSpan w:val="3"/>
-            <w:vAlign w:val="center"/>
-          </w:tcPr>
-          <w:p>
-            <w:pPr>
-              <w:rPr>
-                <w:sz w:val="28"/>
-                <w:szCs w:val="28"/>
-              </w:rPr>
-            </w:pPr>
           </w:p>
         </w:tc>
       </w:tr>
@@ -4286,6 +4420,36 @@
       <w:pPr>
         <w:rPr>
           <w:rtl/>
+          <w:lang w:bidi="ar-EG"/>
+        </w:rPr>
+      </w:pPr>
+    </w:p>
+    <w:p>
+      <w:pPr>
+        <w:rPr>
+          <w:lang w:bidi="ar-EG"/>
+        </w:rPr>
+      </w:pPr>
+    </w:p>
+    <w:p>
+      <w:pPr>
+        <w:rPr>
+          <w:lang w:bidi="ar-EG"/>
+        </w:rPr>
+      </w:pPr>
+    </w:p>
+    <w:p>
+      <w:pPr>
+        <w:rPr>
+          <w:lang w:bidi="ar-EG"/>
+        </w:rPr>
+      </w:pPr>
+      <w:bookmarkStart w:id="10" w:name="_GoBack"/>
+      <w:bookmarkEnd w:id="10"/>
+    </w:p>
+    <w:p>
+      <w:pPr>
+        <w:rPr>
           <w:lang w:bidi="ar-EG"/>
         </w:rPr>
       </w:pPr>
@@ -4336,6 +4500,7 @@
                 <w:sz w:val="28"/>
                 <w:szCs w:val="28"/>
               </w:rPr>
+              <w:lastRenderedPageBreak/>
               <w:t>Req_ID</w:t>
             </w:r>
           </w:p>
@@ -4364,7 +4529,7 @@
                 <w:sz w:val="24"/>
                 <w:szCs w:val="24"/>
               </w:rPr>
-              <w:t>_v1.1</w:t>
+              <w:t>_v1.2</w:t>
             </w:r>
           </w:p>
         </w:tc>
@@ -4684,51 +4849,6 @@
               </w:rPr>
               <w:t>LCD</w:t>
             </w:r>
-          </w:p>
-        </w:tc>
-      </w:tr>
-      <w:tr>
-        <w:trPr>
-          <w:trHeight w:val="649"/>
-        </w:trPr>
-        <w:tc>
-          <w:tcPr>
-            <w:tcW w:w="1757" w:type="dxa"/>
-            <w:vAlign w:val="center"/>
-          </w:tcPr>
-          <w:p>
-            <w:pPr>
-              <w:rPr>
-                <w:b/>
-                <w:bCs/>
-                <w:sz w:val="28"/>
-                <w:szCs w:val="28"/>
-              </w:rPr>
-            </w:pPr>
-            <w:r>
-              <w:rPr>
-                <w:b/>
-                <w:bCs/>
-                <w:sz w:val="28"/>
-                <w:szCs w:val="28"/>
-              </w:rPr>
-              <w:t>Test scope</w:t>
-            </w:r>
-          </w:p>
-        </w:tc>
-        <w:tc>
-          <w:tcPr>
-            <w:tcW w:w="8710" w:type="dxa"/>
-            <w:gridSpan w:val="3"/>
-            <w:vAlign w:val="center"/>
-          </w:tcPr>
-          <w:p>
-            <w:pPr>
-              <w:rPr>
-                <w:sz w:val="28"/>
-                <w:szCs w:val="28"/>
-              </w:rPr>
-            </w:pPr>
           </w:p>
         </w:tc>
       </w:tr>
@@ -4825,7 +4945,7 @@
                 <w:sz w:val="24"/>
                 <w:szCs w:val="24"/>
               </w:rPr>
-              <w:t>_v1.1</w:t>
+              <w:t>_v1.2</w:t>
             </w:r>
           </w:p>
         </w:tc>
@@ -5158,51 +5278,6 @@
               </w:rPr>
               <w:t>LCD</w:t>
             </w:r>
-          </w:p>
-        </w:tc>
-      </w:tr>
-      <w:tr>
-        <w:trPr>
-          <w:trHeight w:val="649"/>
-        </w:trPr>
-        <w:tc>
-          <w:tcPr>
-            <w:tcW w:w="1757" w:type="dxa"/>
-            <w:vAlign w:val="center"/>
-          </w:tcPr>
-          <w:p>
-            <w:pPr>
-              <w:rPr>
-                <w:b/>
-                <w:bCs/>
-                <w:sz w:val="28"/>
-                <w:szCs w:val="28"/>
-              </w:rPr>
-            </w:pPr>
-            <w:r>
-              <w:rPr>
-                <w:b/>
-                <w:bCs/>
-                <w:sz w:val="28"/>
-                <w:szCs w:val="28"/>
-              </w:rPr>
-              <w:t>Test scope</w:t>
-            </w:r>
-          </w:p>
-        </w:tc>
-        <w:tc>
-          <w:tcPr>
-            <w:tcW w:w="8710" w:type="dxa"/>
-            <w:gridSpan w:val="3"/>
-            <w:vAlign w:val="center"/>
-          </w:tcPr>
-          <w:p>
-            <w:pPr>
-              <w:rPr>
-                <w:sz w:val="28"/>
-                <w:szCs w:val="28"/>
-              </w:rPr>
-            </w:pPr>
           </w:p>
         </w:tc>
       </w:tr>
@@ -5287,7 +5362,7 @@
                 <w:sz w:val="24"/>
                 <w:szCs w:val="24"/>
               </w:rPr>
-              <w:t>_v1.1</w:t>
+              <w:t>_v1.2</w:t>
             </w:r>
           </w:p>
         </w:tc>
@@ -5563,14 +5638,22 @@
                 <w:sz w:val="28"/>
                 <w:szCs w:val="28"/>
               </w:rPr>
-              <w:t>Key</w:t>
-            </w:r>
-            <w:r>
-              <w:rPr>
-                <w:sz w:val="28"/>
-                <w:szCs w:val="28"/>
-              </w:rPr>
-              <w:t>pad</w:t>
+              <w:t xml:space="preserve">Data:”-” </w:t>
+            </w:r>
+          </w:p>
+          <w:p>
+            <w:pPr>
+              <w:rPr>
+                <w:sz w:val="28"/>
+                <w:szCs w:val="28"/>
+              </w:rPr>
+            </w:pPr>
+            <w:r>
+              <w:rPr>
+                <w:sz w:val="28"/>
+                <w:szCs w:val="28"/>
+              </w:rPr>
+              <w:t>position:(1,1)</w:t>
             </w:r>
           </w:p>
         </w:tc>
@@ -5614,507 +5697,15 @@
               </w:rPr>
               <w:t>LCD</w:t>
             </w:r>
-          </w:p>
-        </w:tc>
-      </w:tr>
-      <w:tr>
-        <w:trPr>
-          <w:trHeight w:val="649"/>
-        </w:trPr>
-        <w:tc>
-          <w:tcPr>
-            <w:tcW w:w="1757" w:type="dxa"/>
-            <w:vAlign w:val="center"/>
-          </w:tcPr>
-          <w:p>
-            <w:pPr>
-              <w:rPr>
-                <w:b/>
-                <w:bCs/>
-                <w:sz w:val="28"/>
-                <w:szCs w:val="28"/>
-              </w:rPr>
-            </w:pPr>
-            <w:r>
-              <w:rPr>
-                <w:b/>
-                <w:bCs/>
-                <w:sz w:val="28"/>
-                <w:szCs w:val="28"/>
-              </w:rPr>
-              <w:t>Test scope</w:t>
-            </w:r>
-          </w:p>
-        </w:tc>
-        <w:tc>
-          <w:tcPr>
-            <w:tcW w:w="8710" w:type="dxa"/>
-            <w:gridSpan w:val="3"/>
-            <w:vAlign w:val="center"/>
-          </w:tcPr>
-          <w:p>
-            <w:pPr>
-              <w:rPr>
-                <w:sz w:val="28"/>
-                <w:szCs w:val="28"/>
-              </w:rPr>
-            </w:pPr>
           </w:p>
         </w:tc>
       </w:tr>
     </w:tbl>
     <w:p/>
-    <w:tbl>
-      <w:tblPr>
-        <w:tblStyle w:val="TableGrid"/>
-        <w:tblW w:w="10467" w:type="dxa"/>
-        <w:tblInd w:w="-560" w:type="dxa"/>
-        <w:tblLook w:val="04A0" w:firstRow="1" w:lastRow="0" w:firstColumn="1" w:lastColumn="0" w:noHBand="0" w:noVBand="1"/>
-      </w:tblPr>
-      <w:tblGrid>
-        <w:gridCol w:w="1757"/>
-        <w:gridCol w:w="3685"/>
-        <w:gridCol w:w="1166"/>
-        <w:gridCol w:w="3859"/>
-      </w:tblGrid>
-      <w:tr>
-        <w:trPr>
-          <w:trHeight w:val="686"/>
-        </w:trPr>
-        <w:tc>
-          <w:tcPr>
-            <w:tcW w:w="1757" w:type="dxa"/>
-            <w:vAlign w:val="center"/>
-          </w:tcPr>
-          <w:p>
-            <w:pPr>
-              <w:rPr>
-                <w:b/>
-                <w:bCs/>
-                <w:sz w:val="28"/>
-                <w:szCs w:val="28"/>
-              </w:rPr>
-            </w:pPr>
-            <w:r>
-              <w:rPr>
-                <w:b/>
-                <w:bCs/>
-                <w:sz w:val="28"/>
-                <w:szCs w:val="28"/>
-              </w:rPr>
-              <w:lastRenderedPageBreak/>
-              <w:t>Req_ID</w:t>
-            </w:r>
-          </w:p>
-        </w:tc>
-        <w:tc>
-          <w:tcPr>
-            <w:tcW w:w="3685" w:type="dxa"/>
-            <w:vAlign w:val="center"/>
-          </w:tcPr>
-          <w:p>
-            <w:pPr>
-              <w:rPr>
-                <w:sz w:val="24"/>
-                <w:szCs w:val="24"/>
-              </w:rPr>
-            </w:pPr>
-            <w:r>
-              <w:rPr>
-                <w:sz w:val="24"/>
-                <w:szCs w:val="24"/>
-              </w:rPr>
-              <w:t>Req_PO1_DGC_SRS_00</w:t>
-            </w:r>
-            <w:r>
-              <w:rPr>
-                <w:sz w:val="24"/>
-                <w:szCs w:val="24"/>
-              </w:rPr>
-              <w:t>7</w:t>
-            </w:r>
-            <w:r>
-              <w:rPr>
-                <w:sz w:val="24"/>
-                <w:szCs w:val="24"/>
-              </w:rPr>
-              <w:t>_v1.1</w:t>
-            </w:r>
-          </w:p>
-        </w:tc>
-        <w:tc>
-          <w:tcPr>
-            <w:tcW w:w="1166" w:type="dxa"/>
-            <w:vAlign w:val="center"/>
-          </w:tcPr>
-          <w:p>
-            <w:pPr>
-              <w:rPr>
-                <w:b/>
-                <w:bCs/>
-                <w:sz w:val="28"/>
-                <w:szCs w:val="28"/>
-              </w:rPr>
-            </w:pPr>
-            <w:r>
-              <w:rPr>
-                <w:b/>
-                <w:bCs/>
-                <w:sz w:val="28"/>
-                <w:szCs w:val="28"/>
-              </w:rPr>
-              <w:t>Covers</w:t>
-            </w:r>
-          </w:p>
-        </w:tc>
-        <w:tc>
-          <w:tcPr>
-            <w:tcW w:w="3859" w:type="dxa"/>
-            <w:vAlign w:val="center"/>
-          </w:tcPr>
-          <w:p>
-            <w:pPr>
-              <w:rPr>
-                <w:sz w:val="24"/>
-                <w:szCs w:val="24"/>
-              </w:rPr>
-            </w:pPr>
-            <w:r>
-              <w:rPr>
-                <w:sz w:val="24"/>
-                <w:szCs w:val="24"/>
-              </w:rPr>
-              <w:t>Req_PO1_DGC_CYRS_005</w:t>
-            </w:r>
-            <w:r>
-              <w:rPr>
-                <w:sz w:val="24"/>
-                <w:szCs w:val="24"/>
-              </w:rPr>
-              <w:t>_</w:t>
-            </w:r>
-            <w:r>
-              <w:rPr>
-                <w:color w:val="FF0000"/>
-                <w:sz w:val="24"/>
-                <w:szCs w:val="24"/>
-              </w:rPr>
-              <w:t>v1.0</w:t>
-            </w:r>
-            <w:r>
-              <w:rPr>
-                <w:color w:val="FF0000"/>
-                <w:sz w:val="24"/>
-                <w:szCs w:val="24"/>
-              </w:rPr>
-              <w:t xml:space="preserve"> </w:t>
-            </w:r>
-          </w:p>
-        </w:tc>
-      </w:tr>
-      <w:tr>
-        <w:trPr>
-          <w:trHeight w:val="665"/>
-        </w:trPr>
-        <w:tc>
-          <w:tcPr>
-            <w:tcW w:w="1757" w:type="dxa"/>
-            <w:vAlign w:val="center"/>
-          </w:tcPr>
-          <w:p>
-            <w:pPr>
-              <w:rPr>
-                <w:b/>
-                <w:bCs/>
-                <w:sz w:val="28"/>
-                <w:szCs w:val="28"/>
-              </w:rPr>
-            </w:pPr>
-            <w:r>
-              <w:rPr>
-                <w:b/>
-                <w:bCs/>
-                <w:sz w:val="28"/>
-                <w:szCs w:val="28"/>
-              </w:rPr>
-              <w:t>Author</w:t>
-            </w:r>
-          </w:p>
-        </w:tc>
-        <w:tc>
-          <w:tcPr>
-            <w:tcW w:w="3685" w:type="dxa"/>
-            <w:vAlign w:val="center"/>
-          </w:tcPr>
-          <w:p>
-            <w:pPr>
-              <w:rPr>
-                <w:sz w:val="28"/>
-                <w:szCs w:val="28"/>
-              </w:rPr>
-            </w:pPr>
-            <w:r>
-              <w:rPr>
-                <w:sz w:val="28"/>
-                <w:szCs w:val="28"/>
-              </w:rPr>
-              <w:t xml:space="preserve">Mina Yousry </w:t>
-            </w:r>
-          </w:p>
-        </w:tc>
-        <w:tc>
-          <w:tcPr>
-            <w:tcW w:w="1166" w:type="dxa"/>
-            <w:vAlign w:val="center"/>
-          </w:tcPr>
-          <w:p>
-            <w:pPr>
-              <w:rPr>
-                <w:b/>
-                <w:bCs/>
-                <w:sz w:val="28"/>
-                <w:szCs w:val="28"/>
-              </w:rPr>
-            </w:pPr>
-            <w:r>
-              <w:rPr>
-                <w:b/>
-                <w:bCs/>
-                <w:sz w:val="28"/>
-                <w:szCs w:val="28"/>
-              </w:rPr>
-              <w:t>Date</w:t>
-            </w:r>
-          </w:p>
-        </w:tc>
-        <w:tc>
-          <w:tcPr>
-            <w:tcW w:w="3859" w:type="dxa"/>
-            <w:vAlign w:val="center"/>
-          </w:tcPr>
-          <w:p>
-            <w:pPr>
-              <w:rPr>
-                <w:sz w:val="28"/>
-                <w:szCs w:val="28"/>
-              </w:rPr>
-            </w:pPr>
-            <w:r>
-              <w:rPr>
-                <w:sz w:val="28"/>
-                <w:szCs w:val="28"/>
-              </w:rPr>
-              <w:t>6/2/2020</w:t>
-            </w:r>
-          </w:p>
-        </w:tc>
-      </w:tr>
-      <w:tr>
-        <w:trPr>
-          <w:trHeight w:val="649"/>
-        </w:trPr>
-        <w:tc>
-          <w:tcPr>
-            <w:tcW w:w="1757" w:type="dxa"/>
-            <w:vAlign w:val="center"/>
-          </w:tcPr>
-          <w:p>
-            <w:pPr>
-              <w:rPr>
-                <w:b/>
-                <w:bCs/>
-                <w:sz w:val="28"/>
-                <w:szCs w:val="28"/>
-              </w:rPr>
-            </w:pPr>
-            <w:r>
-              <w:rPr>
-                <w:b/>
-                <w:bCs/>
-                <w:sz w:val="28"/>
-                <w:szCs w:val="28"/>
-              </w:rPr>
-              <w:t>Description</w:t>
-            </w:r>
-          </w:p>
-        </w:tc>
-        <w:tc>
-          <w:tcPr>
-            <w:tcW w:w="8710" w:type="dxa"/>
-            <w:gridSpan w:val="3"/>
-            <w:vAlign w:val="center"/>
-          </w:tcPr>
-          <w:p>
-            <w:pPr>
-              <w:rPr>
-                <w:sz w:val="28"/>
-                <w:szCs w:val="28"/>
-              </w:rPr>
-            </w:pPr>
-            <w:r>
-              <w:rPr>
-                <w:sz w:val="28"/>
-                <w:szCs w:val="28"/>
-              </w:rPr>
-              <w:t>SW shall handle the input of another operation it should overwrite the previous until the input is number</w:t>
-            </w:r>
-          </w:p>
-        </w:tc>
-      </w:tr>
-      <w:tr>
-        <w:trPr>
-          <w:trHeight w:val="665"/>
-        </w:trPr>
-        <w:tc>
-          <w:tcPr>
-            <w:tcW w:w="1757" w:type="dxa"/>
-            <w:vAlign w:val="center"/>
-          </w:tcPr>
-          <w:p>
-            <w:pPr>
-              <w:rPr>
-                <w:b/>
-                <w:bCs/>
-                <w:sz w:val="28"/>
-                <w:szCs w:val="28"/>
-              </w:rPr>
-            </w:pPr>
-            <w:r>
-              <w:rPr>
-                <w:b/>
-                <w:bCs/>
-                <w:sz w:val="28"/>
-                <w:szCs w:val="28"/>
-              </w:rPr>
-              <w:t>Inputs</w:t>
-            </w:r>
-          </w:p>
-        </w:tc>
-        <w:tc>
-          <w:tcPr>
-            <w:tcW w:w="3685" w:type="dxa"/>
-            <w:vAlign w:val="center"/>
-          </w:tcPr>
-          <w:p>
-            <w:pPr>
-              <w:rPr>
-                <w:sz w:val="28"/>
-                <w:szCs w:val="28"/>
-              </w:rPr>
-            </w:pPr>
-            <w:r>
-              <w:rPr>
-                <w:sz w:val="28"/>
-                <w:szCs w:val="28"/>
-              </w:rPr>
-              <w:t>Key</w:t>
-            </w:r>
-            <w:r>
-              <w:rPr>
-                <w:sz w:val="28"/>
-                <w:szCs w:val="28"/>
-              </w:rPr>
-              <w:t>pad</w:t>
-            </w:r>
-          </w:p>
-        </w:tc>
-        <w:tc>
-          <w:tcPr>
-            <w:tcW w:w="1166" w:type="dxa"/>
-            <w:vAlign w:val="center"/>
-          </w:tcPr>
-          <w:p>
-            <w:pPr>
-              <w:rPr>
-                <w:sz w:val="28"/>
-                <w:szCs w:val="28"/>
-              </w:rPr>
-            </w:pPr>
-            <w:r>
-              <w:rPr>
-                <w:sz w:val="28"/>
-                <w:szCs w:val="28"/>
-              </w:rPr>
-              <w:t>outputs</w:t>
-            </w:r>
-          </w:p>
-        </w:tc>
-        <w:tc>
-          <w:tcPr>
-            <w:tcW w:w="3859" w:type="dxa"/>
-            <w:vAlign w:val="center"/>
-          </w:tcPr>
-          <w:p>
-            <w:pPr>
-              <w:rPr>
-                <w:sz w:val="28"/>
-                <w:szCs w:val="28"/>
-              </w:rPr>
-            </w:pPr>
-            <w:r>
-              <w:rPr>
-                <w:sz w:val="28"/>
-                <w:szCs w:val="28"/>
-              </w:rPr>
-              <w:t>LCD</w:t>
-            </w:r>
-          </w:p>
-        </w:tc>
-      </w:tr>
-      <w:tr>
-        <w:trPr>
-          <w:trHeight w:val="620"/>
-        </w:trPr>
-        <w:tc>
-          <w:tcPr>
-            <w:tcW w:w="1757" w:type="dxa"/>
-            <w:vAlign w:val="center"/>
-          </w:tcPr>
-          <w:p>
-            <w:pPr>
-              <w:rPr>
-                <w:b/>
-                <w:bCs/>
-                <w:sz w:val="28"/>
-                <w:szCs w:val="28"/>
-              </w:rPr>
-            </w:pPr>
-            <w:r>
-              <w:rPr>
-                <w:b/>
-                <w:bCs/>
-                <w:sz w:val="28"/>
-                <w:szCs w:val="28"/>
-              </w:rPr>
-              <w:t>Test scope</w:t>
-            </w:r>
-          </w:p>
-        </w:tc>
-        <w:tc>
-          <w:tcPr>
-            <w:tcW w:w="8710" w:type="dxa"/>
-            <w:gridSpan w:val="3"/>
-            <w:vAlign w:val="center"/>
-          </w:tcPr>
-          <w:p>
-            <w:pPr>
-              <w:rPr>
-                <w:sz w:val="28"/>
-                <w:szCs w:val="28"/>
-              </w:rPr>
-            </w:pPr>
-          </w:p>
-          <w:p>
-            <w:pPr>
-              <w:rPr>
-                <w:sz w:val="28"/>
-                <w:szCs w:val="28"/>
-              </w:rPr>
-            </w:pPr>
-          </w:p>
-        </w:tc>
-      </w:tr>
-    </w:tbl>
+    <w:p/>
+    <w:p/>
+    <w:p/>
+    <w:p/>
     <w:p/>
     <w:p/>
     <w:p/>
@@ -6157,6 +5748,7 @@
                 <w:sz w:val="28"/>
                 <w:szCs w:val="28"/>
               </w:rPr>
+              <w:lastRenderedPageBreak/>
               <w:t>Req_ID</w:t>
             </w:r>
           </w:p>
@@ -6185,21 +5777,14 @@
                 <w:sz w:val="24"/>
                 <w:szCs w:val="24"/>
               </w:rPr>
-              <w:t>8</w:t>
-            </w:r>
-            <w:r>
-              <w:rPr>
-                <w:sz w:val="24"/>
-                <w:szCs w:val="24"/>
-              </w:rPr>
-              <w:t>_v1.</w:t>
-            </w:r>
-            <w:r>
-              <w:rPr>
-                <w:sz w:val="24"/>
-                <w:szCs w:val="24"/>
-              </w:rPr>
-              <w:t>1</w:t>
+              <w:t>7</w:t>
+            </w:r>
+            <w:r>
+              <w:rPr>
+                <w:sz w:val="24"/>
+                <w:szCs w:val="24"/>
+              </w:rPr>
+              <w:t>_v1.2</w:t>
             </w:r>
           </w:p>
         </w:tc>
@@ -6245,7 +5830,7 @@
                 <w:sz w:val="24"/>
                 <w:szCs w:val="24"/>
               </w:rPr>
-              <w:t>Req_PO1_DGC_CYRS_006</w:t>
+              <w:t>Req_PO1_DGC_CYRS_005</w:t>
             </w:r>
             <w:r>
               <w:rPr>
@@ -6260,7 +5845,15 @@
                 <w:sz w:val="24"/>
                 <w:szCs w:val="24"/>
               </w:rPr>
-              <w:t xml:space="preserve">v1.1 </w:t>
+              <w:t>v1.0</w:t>
+            </w:r>
+            <w:r>
+              <w:rPr>
+                <w:color w:val="FF0000"/>
+                <w:sz w:val="24"/>
+                <w:szCs w:val="24"/>
+              </w:rPr>
+              <w:t xml:space="preserve"> </w:t>
             </w:r>
           </w:p>
         </w:tc>
@@ -6409,49 +6002,7 @@
                 <w:sz w:val="28"/>
                 <w:szCs w:val="28"/>
               </w:rPr>
-              <w:t xml:space="preserve">SW shall </w:t>
-            </w:r>
-            <w:r>
-              <w:rPr>
-                <w:sz w:val="28"/>
-                <w:szCs w:val="28"/>
-              </w:rPr>
-              <w:t xml:space="preserve">handle </w:t>
-            </w:r>
-            <w:r>
-              <w:rPr>
-                <w:sz w:val="28"/>
-                <w:szCs w:val="28"/>
-              </w:rPr>
-              <w:t>if the input is the assignment “</w:t>
-            </w:r>
-            <w:r>
-              <w:rPr>
-                <w:sz w:val="28"/>
-                <w:szCs w:val="28"/>
-              </w:rPr>
-              <w:t>=</w:t>
-            </w:r>
-            <w:r>
-              <w:rPr>
-                <w:sz w:val="28"/>
-                <w:szCs w:val="28"/>
-              </w:rPr>
-              <w:t xml:space="preserve">” </w:t>
-            </w:r>
-            <w:r>
-              <w:rPr>
-                <w:sz w:val="28"/>
-                <w:szCs w:val="28"/>
-              </w:rPr>
-              <w:t>before enter any operation</w:t>
-            </w:r>
-            <w:r>
-              <w:rPr>
-                <w:sz w:val="28"/>
-                <w:szCs w:val="28"/>
-              </w:rPr>
-              <w:t xml:space="preserve"> </w:t>
+              <w:t>SW shall handle the input of another operation it should overwrite the previous until the input is number</w:t>
             </w:r>
           </w:p>
         </w:tc>
@@ -6556,6 +6107,255 @@
           </w:p>
         </w:tc>
       </w:tr>
+    </w:tbl>
+    <w:p/>
+    <w:p/>
+    <w:p/>
+    <w:p/>
+    <w:p/>
+    <w:tbl>
+      <w:tblPr>
+        <w:tblStyle w:val="TableGrid"/>
+        <w:tblW w:w="10467" w:type="dxa"/>
+        <w:tblInd w:w="-560" w:type="dxa"/>
+        <w:tblLook w:val="04A0" w:firstRow="1" w:lastRow="0" w:firstColumn="1" w:lastColumn="0" w:noHBand="0" w:noVBand="1"/>
+      </w:tblPr>
+      <w:tblGrid>
+        <w:gridCol w:w="1757"/>
+        <w:gridCol w:w="3685"/>
+        <w:gridCol w:w="1166"/>
+        <w:gridCol w:w="3859"/>
+      </w:tblGrid>
+      <w:tr>
+        <w:trPr>
+          <w:trHeight w:val="686"/>
+        </w:trPr>
+        <w:tc>
+          <w:tcPr>
+            <w:tcW w:w="1757" w:type="dxa"/>
+            <w:vAlign w:val="center"/>
+          </w:tcPr>
+          <w:p>
+            <w:pPr>
+              <w:rPr>
+                <w:b/>
+                <w:bCs/>
+                <w:sz w:val="28"/>
+                <w:szCs w:val="28"/>
+              </w:rPr>
+            </w:pPr>
+            <w:r>
+              <w:rPr>
+                <w:b/>
+                <w:bCs/>
+                <w:sz w:val="28"/>
+                <w:szCs w:val="28"/>
+              </w:rPr>
+              <w:t>Req_ID</w:t>
+            </w:r>
+          </w:p>
+        </w:tc>
+        <w:tc>
+          <w:tcPr>
+            <w:tcW w:w="3685" w:type="dxa"/>
+            <w:vAlign w:val="center"/>
+          </w:tcPr>
+          <w:p>
+            <w:pPr>
+              <w:rPr>
+                <w:sz w:val="24"/>
+                <w:szCs w:val="24"/>
+              </w:rPr>
+            </w:pPr>
+            <w:r>
+              <w:rPr>
+                <w:sz w:val="24"/>
+                <w:szCs w:val="24"/>
+              </w:rPr>
+              <w:t>Req_PO1_DGC_SRS_00</w:t>
+            </w:r>
+            <w:r>
+              <w:rPr>
+                <w:sz w:val="24"/>
+                <w:szCs w:val="24"/>
+              </w:rPr>
+              <w:t>8</w:t>
+            </w:r>
+            <w:r>
+              <w:rPr>
+                <w:sz w:val="24"/>
+                <w:szCs w:val="24"/>
+              </w:rPr>
+              <w:t>_v1.</w:t>
+            </w:r>
+            <w:r>
+              <w:rPr>
+                <w:sz w:val="24"/>
+                <w:szCs w:val="24"/>
+              </w:rPr>
+              <w:t>2</w:t>
+            </w:r>
+          </w:p>
+        </w:tc>
+        <w:tc>
+          <w:tcPr>
+            <w:tcW w:w="1166" w:type="dxa"/>
+            <w:vAlign w:val="center"/>
+          </w:tcPr>
+          <w:p>
+            <w:pPr>
+              <w:rPr>
+                <w:b/>
+                <w:bCs/>
+                <w:sz w:val="28"/>
+                <w:szCs w:val="28"/>
+              </w:rPr>
+            </w:pPr>
+            <w:r>
+              <w:rPr>
+                <w:b/>
+                <w:bCs/>
+                <w:sz w:val="28"/>
+                <w:szCs w:val="28"/>
+              </w:rPr>
+              <w:t>Covers</w:t>
+            </w:r>
+          </w:p>
+        </w:tc>
+        <w:tc>
+          <w:tcPr>
+            <w:tcW w:w="3859" w:type="dxa"/>
+            <w:vAlign w:val="center"/>
+          </w:tcPr>
+          <w:p>
+            <w:pPr>
+              <w:rPr>
+                <w:sz w:val="24"/>
+                <w:szCs w:val="24"/>
+              </w:rPr>
+            </w:pPr>
+            <w:r>
+              <w:rPr>
+                <w:sz w:val="24"/>
+                <w:szCs w:val="24"/>
+              </w:rPr>
+              <w:t>Req_PO1_DGC_CYRS_006</w:t>
+            </w:r>
+            <w:r>
+              <w:rPr>
+                <w:sz w:val="24"/>
+                <w:szCs w:val="24"/>
+              </w:rPr>
+              <w:t>_</w:t>
+            </w:r>
+            <w:r>
+              <w:rPr>
+                <w:color w:val="FF0000"/>
+                <w:sz w:val="24"/>
+                <w:szCs w:val="24"/>
+              </w:rPr>
+              <w:t xml:space="preserve">v1.1 </w:t>
+            </w:r>
+          </w:p>
+        </w:tc>
+      </w:tr>
+      <w:tr>
+        <w:trPr>
+          <w:trHeight w:val="665"/>
+        </w:trPr>
+        <w:tc>
+          <w:tcPr>
+            <w:tcW w:w="1757" w:type="dxa"/>
+            <w:vAlign w:val="center"/>
+          </w:tcPr>
+          <w:p>
+            <w:pPr>
+              <w:rPr>
+                <w:b/>
+                <w:bCs/>
+                <w:sz w:val="28"/>
+                <w:szCs w:val="28"/>
+              </w:rPr>
+            </w:pPr>
+            <w:r>
+              <w:rPr>
+                <w:b/>
+                <w:bCs/>
+                <w:sz w:val="28"/>
+                <w:szCs w:val="28"/>
+              </w:rPr>
+              <w:t>Author</w:t>
+            </w:r>
+          </w:p>
+        </w:tc>
+        <w:tc>
+          <w:tcPr>
+            <w:tcW w:w="3685" w:type="dxa"/>
+            <w:vAlign w:val="center"/>
+          </w:tcPr>
+          <w:p>
+            <w:pPr>
+              <w:rPr>
+                <w:sz w:val="28"/>
+                <w:szCs w:val="28"/>
+              </w:rPr>
+            </w:pPr>
+            <w:r>
+              <w:rPr>
+                <w:sz w:val="28"/>
+                <w:szCs w:val="28"/>
+              </w:rPr>
+              <w:t xml:space="preserve">Mina Yousry </w:t>
+            </w:r>
+          </w:p>
+        </w:tc>
+        <w:tc>
+          <w:tcPr>
+            <w:tcW w:w="1166" w:type="dxa"/>
+            <w:vAlign w:val="center"/>
+          </w:tcPr>
+          <w:p>
+            <w:pPr>
+              <w:rPr>
+                <w:b/>
+                <w:bCs/>
+                <w:sz w:val="28"/>
+                <w:szCs w:val="28"/>
+              </w:rPr>
+            </w:pPr>
+            <w:r>
+              <w:rPr>
+                <w:b/>
+                <w:bCs/>
+                <w:sz w:val="28"/>
+                <w:szCs w:val="28"/>
+              </w:rPr>
+              <w:t>Date</w:t>
+            </w:r>
+          </w:p>
+        </w:tc>
+        <w:tc>
+          <w:tcPr>
+            <w:tcW w:w="3859" w:type="dxa"/>
+            <w:vAlign w:val="center"/>
+          </w:tcPr>
+          <w:p>
+            <w:pPr>
+              <w:rPr>
+                <w:sz w:val="28"/>
+                <w:szCs w:val="28"/>
+              </w:rPr>
+            </w:pPr>
+            <w:r>
+              <w:rPr>
+                <w:sz w:val="28"/>
+                <w:szCs w:val="28"/>
+              </w:rPr>
+              <w:t>6/2/2020</w:t>
+            </w:r>
+          </w:p>
+        </w:tc>
+      </w:tr>
       <w:tr>
         <w:trPr>
           <w:trHeight w:val="649"/>
@@ -6581,7 +6381,7 @@
                 <w:sz w:val="28"/>
                 <w:szCs w:val="28"/>
               </w:rPr>
-              <w:t>Test scope</w:t>
+              <w:t>Description</w:t>
             </w:r>
           </w:p>
         </w:tc>
@@ -6598,6 +6398,155 @@
                 <w:szCs w:val="28"/>
               </w:rPr>
             </w:pPr>
+            <w:r>
+              <w:rPr>
+                <w:sz w:val="28"/>
+                <w:szCs w:val="28"/>
+              </w:rPr>
+              <w:t xml:space="preserve">SW shall </w:t>
+            </w:r>
+            <w:r>
+              <w:rPr>
+                <w:sz w:val="28"/>
+                <w:szCs w:val="28"/>
+              </w:rPr>
+              <w:t xml:space="preserve">handle </w:t>
+            </w:r>
+            <w:r>
+              <w:rPr>
+                <w:sz w:val="28"/>
+                <w:szCs w:val="28"/>
+              </w:rPr>
+              <w:t>if the input is the assignment “</w:t>
+            </w:r>
+            <w:r>
+              <w:rPr>
+                <w:sz w:val="28"/>
+                <w:szCs w:val="28"/>
+              </w:rPr>
+              <w:t>=</w:t>
+            </w:r>
+            <w:r>
+              <w:rPr>
+                <w:sz w:val="28"/>
+                <w:szCs w:val="28"/>
+              </w:rPr>
+              <w:t xml:space="preserve">” </w:t>
+            </w:r>
+            <w:r>
+              <w:rPr>
+                <w:sz w:val="28"/>
+                <w:szCs w:val="28"/>
+              </w:rPr>
+              <w:t>before enter any operation</w:t>
+            </w:r>
+            <w:r>
+              <w:rPr>
+                <w:sz w:val="28"/>
+                <w:szCs w:val="28"/>
+              </w:rPr>
+              <w:t xml:space="preserve"> </w:t>
+            </w:r>
+          </w:p>
+        </w:tc>
+      </w:tr>
+      <w:tr>
+        <w:trPr>
+          <w:trHeight w:val="665"/>
+        </w:trPr>
+        <w:tc>
+          <w:tcPr>
+            <w:tcW w:w="1757" w:type="dxa"/>
+            <w:vAlign w:val="center"/>
+          </w:tcPr>
+          <w:p>
+            <w:pPr>
+              <w:rPr>
+                <w:b/>
+                <w:bCs/>
+                <w:sz w:val="28"/>
+                <w:szCs w:val="28"/>
+              </w:rPr>
+            </w:pPr>
+            <w:r>
+              <w:rPr>
+                <w:b/>
+                <w:bCs/>
+                <w:sz w:val="28"/>
+                <w:szCs w:val="28"/>
+              </w:rPr>
+              <w:t>Inputs</w:t>
+            </w:r>
+          </w:p>
+        </w:tc>
+        <w:tc>
+          <w:tcPr>
+            <w:tcW w:w="3685" w:type="dxa"/>
+            <w:vAlign w:val="center"/>
+          </w:tcPr>
+          <w:p>
+            <w:pPr>
+              <w:rPr>
+                <w:sz w:val="28"/>
+                <w:szCs w:val="28"/>
+              </w:rPr>
+            </w:pPr>
+            <w:r>
+              <w:rPr>
+                <w:sz w:val="28"/>
+                <w:szCs w:val="28"/>
+              </w:rPr>
+              <w:t>Key</w:t>
+            </w:r>
+            <w:r>
+              <w:rPr>
+                <w:sz w:val="28"/>
+                <w:szCs w:val="28"/>
+              </w:rPr>
+              <w:t>pad</w:t>
+            </w:r>
+          </w:p>
+        </w:tc>
+        <w:tc>
+          <w:tcPr>
+            <w:tcW w:w="1166" w:type="dxa"/>
+            <w:vAlign w:val="center"/>
+          </w:tcPr>
+          <w:p>
+            <w:pPr>
+              <w:rPr>
+                <w:sz w:val="28"/>
+                <w:szCs w:val="28"/>
+              </w:rPr>
+            </w:pPr>
+            <w:r>
+              <w:rPr>
+                <w:sz w:val="28"/>
+                <w:szCs w:val="28"/>
+              </w:rPr>
+              <w:t>outputs</w:t>
+            </w:r>
+          </w:p>
+        </w:tc>
+        <w:tc>
+          <w:tcPr>
+            <w:tcW w:w="3859" w:type="dxa"/>
+            <w:vAlign w:val="center"/>
+          </w:tcPr>
+          <w:p>
+            <w:pPr>
+              <w:rPr>
+                <w:sz w:val="28"/>
+                <w:szCs w:val="28"/>
+              </w:rPr>
+            </w:pPr>
+            <w:r>
+              <w:rPr>
+                <w:sz w:val="28"/>
+                <w:szCs w:val="28"/>
+              </w:rPr>
+              <w:t>LCD</w:t>
+            </w:r>
           </w:p>
         </w:tc>
       </w:tr>
@@ -6613,6 +6562,7 @@
         </w:rPr>
       </w:pPr>
     </w:p>
+    <w:p/>
     <w:p/>
     <w:tbl>
       <w:tblPr>
@@ -6694,7 +6644,7 @@
                 <w:sz w:val="24"/>
                 <w:szCs w:val="24"/>
               </w:rPr>
-              <w:t>1</w:t>
+              <w:t>2</w:t>
             </w:r>
           </w:p>
         </w:tc>
@@ -6977,14 +6927,22 @@
                 <w:sz w:val="28"/>
                 <w:szCs w:val="28"/>
               </w:rPr>
-              <w:t>Key</w:t>
-            </w:r>
-            <w:r>
-              <w:rPr>
-                <w:sz w:val="28"/>
-                <w:szCs w:val="28"/>
-              </w:rPr>
-              <w:t>pad</w:t>
+              <w:t xml:space="preserve">Data: the result </w:t>
+            </w:r>
+          </w:p>
+          <w:p>
+            <w:pPr>
+              <w:rPr>
+                <w:sz w:val="28"/>
+                <w:szCs w:val="28"/>
+              </w:rPr>
+            </w:pPr>
+            <w:r>
+              <w:rPr>
+                <w:sz w:val="28"/>
+                <w:szCs w:val="28"/>
+              </w:rPr>
+              <w:t>position:(1,3)</w:t>
             </w:r>
           </w:p>
         </w:tc>
@@ -7028,55 +6986,14 @@
               </w:rPr>
               <w:t>LCD</w:t>
             </w:r>
-          </w:p>
-        </w:tc>
-      </w:tr>
-      <w:tr>
-        <w:trPr>
-          <w:trHeight w:val="649"/>
-        </w:trPr>
-        <w:tc>
-          <w:tcPr>
-            <w:tcW w:w="1757" w:type="dxa"/>
-            <w:vAlign w:val="center"/>
-          </w:tcPr>
-          <w:p>
-            <w:pPr>
-              <w:rPr>
-                <w:b/>
-                <w:bCs/>
-                <w:sz w:val="28"/>
-                <w:szCs w:val="28"/>
-              </w:rPr>
-            </w:pPr>
-            <w:r>
-              <w:rPr>
-                <w:b/>
-                <w:bCs/>
-                <w:sz w:val="28"/>
-                <w:szCs w:val="28"/>
-              </w:rPr>
-              <w:t>Test scope</w:t>
-            </w:r>
-          </w:p>
-        </w:tc>
-        <w:tc>
-          <w:tcPr>
-            <w:tcW w:w="8844" w:type="dxa"/>
-            <w:gridSpan w:val="3"/>
-            <w:vAlign w:val="center"/>
-          </w:tcPr>
-          <w:p>
-            <w:pPr>
-              <w:rPr>
-                <w:sz w:val="28"/>
-                <w:szCs w:val="28"/>
-              </w:rPr>
-            </w:pPr>
           </w:p>
         </w:tc>
       </w:tr>
     </w:tbl>
+    <w:p/>
+    <w:p/>
+    <w:p/>
+    <w:p/>
     <w:p/>
     <w:p/>
     <w:p/>
@@ -7476,52 +7393,10 @@
           </w:p>
         </w:tc>
       </w:tr>
-      <w:tr>
-        <w:trPr>
-          <w:trHeight w:val="649"/>
-        </w:trPr>
-        <w:tc>
-          <w:tcPr>
-            <w:tcW w:w="1757" w:type="dxa"/>
-            <w:vAlign w:val="center"/>
-          </w:tcPr>
-          <w:p>
-            <w:pPr>
-              <w:rPr>
-                <w:b/>
-                <w:bCs/>
-                <w:sz w:val="28"/>
-                <w:szCs w:val="28"/>
-              </w:rPr>
-            </w:pPr>
-            <w:r>
-              <w:rPr>
-                <w:b/>
-                <w:bCs/>
-                <w:sz w:val="28"/>
-                <w:szCs w:val="28"/>
-              </w:rPr>
-              <w:t>Test scope</w:t>
-            </w:r>
-          </w:p>
-        </w:tc>
-        <w:tc>
-          <w:tcPr>
-            <w:tcW w:w="8844" w:type="dxa"/>
-            <w:gridSpan w:val="3"/>
-            <w:vAlign w:val="center"/>
-          </w:tcPr>
-          <w:p>
-            <w:pPr>
-              <w:rPr>
-                <w:sz w:val="28"/>
-                <w:szCs w:val="28"/>
-              </w:rPr>
-            </w:pPr>
-          </w:p>
-        </w:tc>
-      </w:tr>
     </w:tbl>
+    <w:p/>
+    <w:p/>
+    <w:p/>
     <w:p/>
     <w:p/>
     <w:p/>
@@ -7529,7 +7404,7 @@
     <w:tbl>
       <w:tblPr>
         <w:tblStyle w:val="TableGrid"/>
-        <w:tblW w:w="10467" w:type="dxa"/>
+        <w:tblW w:w="10632" w:type="dxa"/>
         <w:tblInd w:w="-560" w:type="dxa"/>
         <w:tblLook w:val="04A0" w:firstRow="1" w:lastRow="0" w:firstColumn="1" w:lastColumn="0" w:noHBand="0" w:noVBand="1"/>
       </w:tblPr>
@@ -7570,7 +7445,7 @@
         </w:tc>
         <w:tc>
           <w:tcPr>
-            <w:tcW w:w="3685" w:type="dxa"/>
+            <w:tcW w:w="3819" w:type="dxa"/>
             <w:vAlign w:val="center"/>
           </w:tcPr>
           <w:p>
@@ -7606,13 +7481,13 @@
                 <w:sz w:val="24"/>
                 <w:szCs w:val="24"/>
               </w:rPr>
-              <w:t>v1.1</w:t>
-            </w:r>
-          </w:p>
-        </w:tc>
-        <w:tc>
-          <w:tcPr>
-            <w:tcW w:w="1166" w:type="dxa"/>
+              <w:t>v1.2</w:t>
+            </w:r>
+          </w:p>
+        </w:tc>
+        <w:tc>
+          <w:tcPr>
+            <w:tcW w:w="1197" w:type="dxa"/>
             <w:vAlign w:val="center"/>
           </w:tcPr>
           <w:p>
@@ -7703,7 +7578,7 @@
         </w:tc>
         <w:tc>
           <w:tcPr>
-            <w:tcW w:w="3685" w:type="dxa"/>
+            <w:tcW w:w="3819" w:type="dxa"/>
             <w:vAlign w:val="center"/>
           </w:tcPr>
           <w:p>
@@ -7724,7 +7599,7 @@
         </w:tc>
         <w:tc>
           <w:tcPr>
-            <w:tcW w:w="1166" w:type="dxa"/>
+            <w:tcW w:w="1197" w:type="dxa"/>
             <w:vAlign w:val="center"/>
           </w:tcPr>
           <w:p>
@@ -7800,7 +7675,7 @@
         </w:tc>
         <w:tc>
           <w:tcPr>
-            <w:tcW w:w="8710" w:type="dxa"/>
+            <w:tcW w:w="8875" w:type="dxa"/>
             <w:gridSpan w:val="3"/>
             <w:vAlign w:val="center"/>
           </w:tcPr>
@@ -7852,7 +7727,7 @@
         </w:tc>
         <w:tc>
           <w:tcPr>
-            <w:tcW w:w="3685" w:type="dxa"/>
+            <w:tcW w:w="3819" w:type="dxa"/>
             <w:vAlign w:val="center"/>
           </w:tcPr>
           <w:p>
@@ -7880,7 +7755,7 @@
         </w:tc>
         <w:tc>
           <w:tcPr>
-            <w:tcW w:w="1166" w:type="dxa"/>
+            <w:tcW w:w="1197" w:type="dxa"/>
             <w:vAlign w:val="center"/>
           </w:tcPr>
           <w:p>
@@ -7916,57 +7791,13 @@
                 <w:sz w:val="28"/>
                 <w:szCs w:val="28"/>
               </w:rPr>
-              <w:t>LCD</w:t>
-            </w:r>
-          </w:p>
-        </w:tc>
-      </w:tr>
-      <w:tr>
-        <w:trPr>
-          <w:trHeight w:val="649"/>
-        </w:trPr>
-        <w:tc>
-          <w:tcPr>
-            <w:tcW w:w="1757" w:type="dxa"/>
-            <w:vAlign w:val="center"/>
-          </w:tcPr>
-          <w:p>
-            <w:pPr>
-              <w:rPr>
-                <w:b/>
-                <w:bCs/>
-                <w:sz w:val="28"/>
-                <w:szCs w:val="28"/>
-              </w:rPr>
-            </w:pPr>
-            <w:r>
-              <w:rPr>
-                <w:b/>
-                <w:bCs/>
-                <w:sz w:val="28"/>
-                <w:szCs w:val="28"/>
-              </w:rPr>
-              <w:t>Test scope</w:t>
-            </w:r>
-          </w:p>
-        </w:tc>
-        <w:tc>
-          <w:tcPr>
-            <w:tcW w:w="8710" w:type="dxa"/>
-            <w:gridSpan w:val="3"/>
-            <w:vAlign w:val="center"/>
-          </w:tcPr>
-          <w:p>
-            <w:pPr>
-              <w:rPr>
-                <w:sz w:val="28"/>
-                <w:szCs w:val="28"/>
-              </w:rPr>
-            </w:pPr>
+              <w:t>Buzzer</w:t>
+            </w:r>
           </w:p>
         </w:tc>
       </w:tr>
     </w:tbl>
+    <w:p/>
     <w:p/>
     <w:p/>
     <w:p/>
@@ -7974,7 +7805,7 @@
     <w:tbl>
       <w:tblPr>
         <w:tblStyle w:val="TableGrid"/>
-        <w:tblW w:w="10467" w:type="dxa"/>
+        <w:tblW w:w="10632" w:type="dxa"/>
         <w:tblInd w:w="-560" w:type="dxa"/>
         <w:tblLook w:val="04A0" w:firstRow="1" w:lastRow="0" w:firstColumn="1" w:lastColumn="0" w:noHBand="0" w:noVBand="1"/>
       </w:tblPr>
@@ -8015,7 +7846,7 @@
         </w:tc>
         <w:tc>
           <w:tcPr>
-            <w:tcW w:w="3685" w:type="dxa"/>
+            <w:tcW w:w="3819" w:type="dxa"/>
             <w:vAlign w:val="center"/>
           </w:tcPr>
           <w:p>
@@ -8050,7 +7881,7 @@
         </w:tc>
         <w:tc>
           <w:tcPr>
-            <w:tcW w:w="1166" w:type="dxa"/>
+            <w:tcW w:w="1197" w:type="dxa"/>
             <w:vAlign w:val="center"/>
           </w:tcPr>
           <w:p>
@@ -8141,7 +7972,7 @@
         </w:tc>
         <w:tc>
           <w:tcPr>
-            <w:tcW w:w="3685" w:type="dxa"/>
+            <w:tcW w:w="3819" w:type="dxa"/>
             <w:vAlign w:val="center"/>
           </w:tcPr>
           <w:p>
@@ -8162,7 +7993,7 @@
         </w:tc>
         <w:tc>
           <w:tcPr>
-            <w:tcW w:w="1166" w:type="dxa"/>
+            <w:tcW w:w="1197" w:type="dxa"/>
             <w:vAlign w:val="center"/>
           </w:tcPr>
           <w:p>
@@ -8245,7 +8076,7 @@
         </w:tc>
         <w:tc>
           <w:tcPr>
-            <w:tcW w:w="8710" w:type="dxa"/>
+            <w:tcW w:w="8875" w:type="dxa"/>
             <w:gridSpan w:val="3"/>
             <w:vAlign w:val="center"/>
           </w:tcPr>
@@ -8311,7 +8142,7 @@
         </w:tc>
         <w:tc>
           <w:tcPr>
-            <w:tcW w:w="3685" w:type="dxa"/>
+            <w:tcW w:w="3819" w:type="dxa"/>
             <w:vAlign w:val="center"/>
           </w:tcPr>
           <w:p>
@@ -8339,7 +8170,7 @@
         </w:tc>
         <w:tc>
           <w:tcPr>
-            <w:tcW w:w="1166" w:type="dxa"/>
+            <w:tcW w:w="1197" w:type="dxa"/>
             <w:vAlign w:val="center"/>
           </w:tcPr>
           <w:p>
@@ -8377,62 +8208,20 @@
               </w:rPr>
               <w:t>Buzzer</w:t>
             </w:r>
-          </w:p>
-        </w:tc>
-      </w:tr>
-      <w:tr>
-        <w:trPr>
-          <w:trHeight w:val="649"/>
-        </w:trPr>
-        <w:tc>
-          <w:tcPr>
-            <w:tcW w:w="1757" w:type="dxa"/>
-            <w:vAlign w:val="center"/>
-          </w:tcPr>
-          <w:p>
-            <w:pPr>
-              <w:rPr>
-                <w:b/>
-                <w:bCs/>
-                <w:sz w:val="28"/>
-                <w:szCs w:val="28"/>
-              </w:rPr>
-            </w:pPr>
-            <w:r>
-              <w:rPr>
-                <w:b/>
-                <w:bCs/>
-                <w:sz w:val="28"/>
-                <w:szCs w:val="28"/>
-              </w:rPr>
-              <w:t>Test scope</w:t>
-            </w:r>
-          </w:p>
-        </w:tc>
-        <w:tc>
-          <w:tcPr>
-            <w:tcW w:w="8710" w:type="dxa"/>
-            <w:gridSpan w:val="3"/>
-            <w:vAlign w:val="center"/>
-          </w:tcPr>
-          <w:p>
-            <w:pPr>
-              <w:rPr>
-                <w:sz w:val="28"/>
-                <w:szCs w:val="28"/>
-              </w:rPr>
-            </w:pPr>
           </w:p>
         </w:tc>
       </w:tr>
     </w:tbl>
+    <w:p/>
+    <w:p/>
+    <w:p/>
     <w:p/>
     <w:p/>
     <w:p/>
     <w:tbl>
       <w:tblPr>
         <w:tblStyle w:val="TableGrid"/>
-        <w:tblW w:w="10467" w:type="dxa"/>
+        <w:tblW w:w="10632" w:type="dxa"/>
         <w:tblInd w:w="-560" w:type="dxa"/>
         <w:tblLook w:val="04A0" w:firstRow="1" w:lastRow="0" w:firstColumn="1" w:lastColumn="0" w:noHBand="0" w:noVBand="1"/>
       </w:tblPr>
@@ -8474,7 +8263,7 @@
         </w:tc>
         <w:tc>
           <w:tcPr>
-            <w:tcW w:w="3685" w:type="dxa"/>
+            <w:tcW w:w="3819" w:type="dxa"/>
             <w:vAlign w:val="center"/>
           </w:tcPr>
           <w:p>
@@ -8503,13 +8292,13 @@
                 <w:sz w:val="24"/>
                 <w:szCs w:val="24"/>
               </w:rPr>
-              <w:t>_v1.1</w:t>
-            </w:r>
-          </w:p>
-        </w:tc>
-        <w:tc>
-          <w:tcPr>
-            <w:tcW w:w="1166" w:type="dxa"/>
+              <w:t>_v1.2</w:t>
+            </w:r>
+          </w:p>
+        </w:tc>
+        <w:tc>
+          <w:tcPr>
+            <w:tcW w:w="1197" w:type="dxa"/>
             <w:vAlign w:val="center"/>
           </w:tcPr>
           <w:p>
@@ -8608,7 +8397,7 @@
         </w:tc>
         <w:tc>
           <w:tcPr>
-            <w:tcW w:w="3685" w:type="dxa"/>
+            <w:tcW w:w="3819" w:type="dxa"/>
             <w:vAlign w:val="center"/>
           </w:tcPr>
           <w:p>
@@ -8629,7 +8418,7 @@
         </w:tc>
         <w:tc>
           <w:tcPr>
-            <w:tcW w:w="1166" w:type="dxa"/>
+            <w:tcW w:w="1197" w:type="dxa"/>
             <w:vAlign w:val="center"/>
           </w:tcPr>
           <w:p>
@@ -8705,7 +8494,7 @@
         </w:tc>
         <w:tc>
           <w:tcPr>
-            <w:tcW w:w="8710" w:type="dxa"/>
+            <w:tcW w:w="8875" w:type="dxa"/>
             <w:gridSpan w:val="3"/>
             <w:vAlign w:val="center"/>
           </w:tcPr>
@@ -8771,7 +8560,7 @@
         </w:tc>
         <w:tc>
           <w:tcPr>
-            <w:tcW w:w="3685" w:type="dxa"/>
+            <w:tcW w:w="3819" w:type="dxa"/>
             <w:vAlign w:val="center"/>
           </w:tcPr>
           <w:p>
@@ -8799,7 +8588,7 @@
         </w:tc>
         <w:tc>
           <w:tcPr>
-            <w:tcW w:w="1166" w:type="dxa"/>
+            <w:tcW w:w="1197" w:type="dxa"/>
             <w:vAlign w:val="center"/>
           </w:tcPr>
           <w:p>
@@ -8844,61 +8633,18 @@
               </w:rPr>
               <w:t>LCD</w:t>
             </w:r>
-          </w:p>
-        </w:tc>
-      </w:tr>
-      <w:tr>
-        <w:trPr>
-          <w:trHeight w:val="649"/>
-        </w:trPr>
-        <w:tc>
-          <w:tcPr>
-            <w:tcW w:w="1757" w:type="dxa"/>
-            <w:vAlign w:val="center"/>
-          </w:tcPr>
-          <w:p>
-            <w:pPr>
-              <w:rPr>
-                <w:b/>
-                <w:bCs/>
-                <w:sz w:val="28"/>
-                <w:szCs w:val="28"/>
-              </w:rPr>
-            </w:pPr>
-            <w:r>
-              <w:rPr>
-                <w:b/>
-                <w:bCs/>
-                <w:sz w:val="28"/>
-                <w:szCs w:val="28"/>
-              </w:rPr>
-              <w:t>Test scope</w:t>
-            </w:r>
-          </w:p>
-        </w:tc>
-        <w:tc>
-          <w:tcPr>
-            <w:tcW w:w="8710" w:type="dxa"/>
-            <w:gridSpan w:val="3"/>
-            <w:vAlign w:val="center"/>
-          </w:tcPr>
-          <w:p>
-            <w:pPr>
-              <w:rPr>
-                <w:sz w:val="28"/>
-                <w:szCs w:val="28"/>
-              </w:rPr>
-            </w:pPr>
           </w:p>
         </w:tc>
       </w:tr>
     </w:tbl>
+    <w:p/>
+    <w:p/>
     <w:p/>
     <w:p/>
     <w:tbl>
       <w:tblPr>
         <w:tblStyle w:val="TableGrid"/>
-        <w:tblW w:w="10467" w:type="dxa"/>
+        <w:tblW w:w="10601" w:type="dxa"/>
         <w:tblInd w:w="-560" w:type="dxa"/>
         <w:tblLook w:val="04A0" w:firstRow="1" w:lastRow="0" w:firstColumn="1" w:lastColumn="0" w:noHBand="0" w:noVBand="1"/>
       </w:tblPr>
@@ -8939,7 +8685,7 @@
         </w:tc>
         <w:tc>
           <w:tcPr>
-            <w:tcW w:w="3685" w:type="dxa"/>
+            <w:tcW w:w="3819" w:type="dxa"/>
             <w:vAlign w:val="center"/>
           </w:tcPr>
           <w:p>
@@ -8968,7 +8714,7 @@
                 <w:sz w:val="24"/>
                 <w:szCs w:val="24"/>
               </w:rPr>
-              <w:t>_v1.1</w:t>
+              <w:t>_v1.2</w:t>
             </w:r>
           </w:p>
         </w:tc>
@@ -9065,7 +8811,7 @@
         </w:tc>
         <w:tc>
           <w:tcPr>
-            <w:tcW w:w="3685" w:type="dxa"/>
+            <w:tcW w:w="3819" w:type="dxa"/>
             <w:vAlign w:val="center"/>
           </w:tcPr>
           <w:p>
@@ -9162,7 +8908,7 @@
         </w:tc>
         <w:tc>
           <w:tcPr>
-            <w:tcW w:w="8710" w:type="dxa"/>
+            <w:tcW w:w="8844" w:type="dxa"/>
             <w:gridSpan w:val="3"/>
             <w:vAlign w:val="center"/>
           </w:tcPr>
@@ -9221,7 +8967,7 @@
         </w:tc>
         <w:tc>
           <w:tcPr>
-            <w:tcW w:w="3685" w:type="dxa"/>
+            <w:tcW w:w="3819" w:type="dxa"/>
             <w:vAlign w:val="center"/>
           </w:tcPr>
           <w:p>
@@ -9287,55 +9033,11 @@
               </w:rPr>
               <w:t>LCD</w:t>
             </w:r>
-          </w:p>
-        </w:tc>
-      </w:tr>
-      <w:tr>
-        <w:trPr>
-          <w:trHeight w:val="649"/>
-        </w:trPr>
-        <w:tc>
-          <w:tcPr>
-            <w:tcW w:w="1757" w:type="dxa"/>
-            <w:vAlign w:val="center"/>
-          </w:tcPr>
-          <w:p>
-            <w:pPr>
-              <w:rPr>
-                <w:b/>
-                <w:bCs/>
-                <w:sz w:val="28"/>
-                <w:szCs w:val="28"/>
-              </w:rPr>
-            </w:pPr>
-            <w:r>
-              <w:rPr>
-                <w:b/>
-                <w:bCs/>
-                <w:sz w:val="28"/>
-                <w:szCs w:val="28"/>
-              </w:rPr>
-              <w:t>Test scope</w:t>
-            </w:r>
-          </w:p>
-        </w:tc>
-        <w:tc>
-          <w:tcPr>
-            <w:tcW w:w="8710" w:type="dxa"/>
-            <w:gridSpan w:val="3"/>
-            <w:vAlign w:val="center"/>
-          </w:tcPr>
-          <w:p>
-            <w:pPr>
-              <w:rPr>
-                <w:sz w:val="28"/>
-                <w:szCs w:val="28"/>
-              </w:rPr>
-            </w:pPr>
           </w:p>
         </w:tc>
       </w:tr>
     </w:tbl>
+    <w:p/>
     <w:p/>
     <w:p/>
     <w:p/>
@@ -9343,7 +9045,7 @@
     <w:tbl>
       <w:tblPr>
         <w:tblStyle w:val="TableGrid"/>
-        <w:tblW w:w="10467" w:type="dxa"/>
+        <w:tblW w:w="10601" w:type="dxa"/>
         <w:tblInd w:w="-560" w:type="dxa"/>
         <w:tblLook w:val="04A0" w:firstRow="1" w:lastRow="0" w:firstColumn="1" w:lastColumn="0" w:noHBand="0" w:noVBand="1"/>
       </w:tblPr>
@@ -9384,7 +9086,7 @@
         </w:tc>
         <w:tc>
           <w:tcPr>
-            <w:tcW w:w="3685" w:type="dxa"/>
+            <w:tcW w:w="3819" w:type="dxa"/>
             <w:vAlign w:val="center"/>
           </w:tcPr>
           <w:p>
@@ -9413,7 +9115,7 @@
                 <w:sz w:val="24"/>
                 <w:szCs w:val="24"/>
               </w:rPr>
-              <w:t>_v1.1</w:t>
+              <w:t>_v1.2</w:t>
             </w:r>
           </w:p>
         </w:tc>
@@ -9517,7 +9219,7 @@
         </w:tc>
         <w:tc>
           <w:tcPr>
-            <w:tcW w:w="3685" w:type="dxa"/>
+            <w:tcW w:w="3819" w:type="dxa"/>
             <w:vAlign w:val="center"/>
           </w:tcPr>
           <w:p>
@@ -9614,7 +9316,7 @@
         </w:tc>
         <w:tc>
           <w:tcPr>
-            <w:tcW w:w="8710" w:type="dxa"/>
+            <w:tcW w:w="8844" w:type="dxa"/>
             <w:gridSpan w:val="3"/>
             <w:vAlign w:val="center"/>
           </w:tcPr>
@@ -9680,7 +9382,7 @@
         </w:tc>
         <w:tc>
           <w:tcPr>
-            <w:tcW w:w="3685" w:type="dxa"/>
+            <w:tcW w:w="3819" w:type="dxa"/>
             <w:vAlign w:val="center"/>
           </w:tcPr>
           <w:p>
@@ -9746,55 +9448,13 @@
               </w:rPr>
               <w:t>LCD</w:t>
             </w:r>
-          </w:p>
-        </w:tc>
-      </w:tr>
-      <w:tr>
-        <w:trPr>
-          <w:trHeight w:val="649"/>
-        </w:trPr>
-        <w:tc>
-          <w:tcPr>
-            <w:tcW w:w="1757" w:type="dxa"/>
-            <w:vAlign w:val="center"/>
-          </w:tcPr>
-          <w:p>
-            <w:pPr>
-              <w:rPr>
-                <w:b/>
-                <w:bCs/>
-                <w:sz w:val="28"/>
-                <w:szCs w:val="28"/>
-              </w:rPr>
-            </w:pPr>
-            <w:r>
-              <w:rPr>
-                <w:b/>
-                <w:bCs/>
-                <w:sz w:val="28"/>
-                <w:szCs w:val="28"/>
-              </w:rPr>
-              <w:t>Test scope</w:t>
-            </w:r>
-          </w:p>
-        </w:tc>
-        <w:tc>
-          <w:tcPr>
-            <w:tcW w:w="8710" w:type="dxa"/>
-            <w:gridSpan w:val="3"/>
-            <w:vAlign w:val="center"/>
-          </w:tcPr>
-          <w:p>
-            <w:pPr>
-              <w:rPr>
-                <w:sz w:val="28"/>
-                <w:szCs w:val="28"/>
-              </w:rPr>
-            </w:pPr>
           </w:p>
         </w:tc>
       </w:tr>
     </w:tbl>
+    <w:p/>
+    <w:p/>
+    <w:p/>
     <w:p/>
     <w:p/>
     <w:p/>
@@ -9803,7 +9463,7 @@
     <w:tbl>
       <w:tblPr>
         <w:tblStyle w:val="TableGrid"/>
-        <w:tblW w:w="10467" w:type="dxa"/>
+        <w:tblW w:w="10734" w:type="dxa"/>
         <w:tblInd w:w="-560" w:type="dxa"/>
         <w:tblLook w:val="04A0" w:firstRow="1" w:lastRow="0" w:firstColumn="1" w:lastColumn="0" w:noHBand="0" w:noVBand="1"/>
       </w:tblPr>
@@ -9845,7 +9505,7 @@
         </w:tc>
         <w:tc>
           <w:tcPr>
-            <w:tcW w:w="3685" w:type="dxa"/>
+            <w:tcW w:w="3819" w:type="dxa"/>
             <w:vAlign w:val="center"/>
           </w:tcPr>
           <w:p>
@@ -9874,7 +9534,7 @@
                 <w:sz w:val="24"/>
                 <w:szCs w:val="24"/>
               </w:rPr>
-              <w:t>_v1.1</w:t>
+              <w:t>_v1.2</w:t>
             </w:r>
           </w:p>
         </w:tc>
@@ -9905,7 +9565,7 @@
         </w:tc>
         <w:tc>
           <w:tcPr>
-            <w:tcW w:w="3859" w:type="dxa"/>
+            <w:tcW w:w="3992" w:type="dxa"/>
             <w:vAlign w:val="center"/>
           </w:tcPr>
           <w:p>
@@ -9979,7 +9639,7 @@
         </w:tc>
         <w:tc>
           <w:tcPr>
-            <w:tcW w:w="3685" w:type="dxa"/>
+            <w:tcW w:w="3819" w:type="dxa"/>
             <w:vAlign w:val="center"/>
           </w:tcPr>
           <w:p>
@@ -10025,7 +9685,7 @@
         </w:tc>
         <w:tc>
           <w:tcPr>
-            <w:tcW w:w="3859" w:type="dxa"/>
+            <w:tcW w:w="3992" w:type="dxa"/>
             <w:vAlign w:val="center"/>
           </w:tcPr>
           <w:p>
@@ -10076,7 +9736,7 @@
         </w:tc>
         <w:tc>
           <w:tcPr>
-            <w:tcW w:w="8710" w:type="dxa"/>
+            <w:tcW w:w="8977" w:type="dxa"/>
             <w:gridSpan w:val="3"/>
             <w:vAlign w:val="center"/>
           </w:tcPr>
@@ -10135,7 +9795,7 @@
         </w:tc>
         <w:tc>
           <w:tcPr>
-            <w:tcW w:w="3685" w:type="dxa"/>
+            <w:tcW w:w="3819" w:type="dxa"/>
             <w:vAlign w:val="center"/>
           </w:tcPr>
           <w:p>
@@ -10184,7 +9844,7 @@
         </w:tc>
         <w:tc>
           <w:tcPr>
-            <w:tcW w:w="3859" w:type="dxa"/>
+            <w:tcW w:w="3992" w:type="dxa"/>
             <w:vAlign w:val="center"/>
           </w:tcPr>
           <w:p>
@@ -10201,61 +9861,18 @@
               </w:rPr>
               <w:t>LCD</w:t>
             </w:r>
-          </w:p>
-        </w:tc>
-      </w:tr>
-      <w:tr>
-        <w:trPr>
-          <w:trHeight w:val="649"/>
-        </w:trPr>
-        <w:tc>
-          <w:tcPr>
-            <w:tcW w:w="1757" w:type="dxa"/>
-            <w:vAlign w:val="center"/>
-          </w:tcPr>
-          <w:p>
-            <w:pPr>
-              <w:rPr>
-                <w:b/>
-                <w:bCs/>
-                <w:sz w:val="28"/>
-                <w:szCs w:val="28"/>
-              </w:rPr>
-            </w:pPr>
-            <w:r>
-              <w:rPr>
-                <w:b/>
-                <w:bCs/>
-                <w:sz w:val="28"/>
-                <w:szCs w:val="28"/>
-              </w:rPr>
-              <w:t>Test scope</w:t>
-            </w:r>
-          </w:p>
-        </w:tc>
-        <w:tc>
-          <w:tcPr>
-            <w:tcW w:w="8710" w:type="dxa"/>
-            <w:gridSpan w:val="3"/>
-            <w:vAlign w:val="center"/>
-          </w:tcPr>
-          <w:p>
-            <w:pPr>
-              <w:rPr>
-                <w:sz w:val="28"/>
-                <w:szCs w:val="28"/>
-              </w:rPr>
-            </w:pPr>
           </w:p>
         </w:tc>
       </w:tr>
     </w:tbl>
+    <w:p/>
+    <w:p/>
     <w:p/>
     <w:p/>
     <w:tbl>
       <w:tblPr>
         <w:tblStyle w:val="TableGrid"/>
-        <w:tblW w:w="10467" w:type="dxa"/>
+        <w:tblW w:w="10734" w:type="dxa"/>
         <w:tblInd w:w="-560" w:type="dxa"/>
         <w:tblLook w:val="04A0" w:firstRow="1" w:lastRow="0" w:firstColumn="1" w:lastColumn="0" w:noHBand="0" w:noVBand="1"/>
       </w:tblPr>
@@ -10296,7 +9913,7 @@
         </w:tc>
         <w:tc>
           <w:tcPr>
-            <w:tcW w:w="3685" w:type="dxa"/>
+            <w:tcW w:w="3819" w:type="dxa"/>
             <w:vAlign w:val="center"/>
           </w:tcPr>
           <w:p>
@@ -10349,7 +9966,7 @@
         </w:tc>
         <w:tc>
           <w:tcPr>
-            <w:tcW w:w="3859" w:type="dxa"/>
+            <w:tcW w:w="3992" w:type="dxa"/>
             <w:vAlign w:val="center"/>
           </w:tcPr>
           <w:p>
@@ -10423,7 +10040,7 @@
         </w:tc>
         <w:tc>
           <w:tcPr>
-            <w:tcW w:w="3685" w:type="dxa"/>
+            <w:tcW w:w="3819" w:type="dxa"/>
             <w:vAlign w:val="center"/>
           </w:tcPr>
           <w:p>
@@ -10469,7 +10086,7 @@
         </w:tc>
         <w:tc>
           <w:tcPr>
-            <w:tcW w:w="3859" w:type="dxa"/>
+            <w:tcW w:w="3992" w:type="dxa"/>
             <w:vAlign w:val="center"/>
           </w:tcPr>
           <w:p>
@@ -10527,7 +10144,7 @@
         </w:tc>
         <w:tc>
           <w:tcPr>
-            <w:tcW w:w="8710" w:type="dxa"/>
+            <w:tcW w:w="8977" w:type="dxa"/>
             <w:gridSpan w:val="3"/>
             <w:vAlign w:val="center"/>
           </w:tcPr>
@@ -10607,7 +10224,7 @@
         </w:tc>
         <w:tc>
           <w:tcPr>
-            <w:tcW w:w="3685" w:type="dxa"/>
+            <w:tcW w:w="3819" w:type="dxa"/>
             <w:vAlign w:val="center"/>
           </w:tcPr>
           <w:p>
@@ -10656,7 +10273,7 @@
         </w:tc>
         <w:tc>
           <w:tcPr>
-            <w:tcW w:w="3859" w:type="dxa"/>
+            <w:tcW w:w="3992" w:type="dxa"/>
             <w:vAlign w:val="center"/>
           </w:tcPr>
           <w:p>
@@ -10673,55 +10290,20 @@
               </w:rPr>
               <w:t>LCD</w:t>
             </w:r>
-          </w:p>
-        </w:tc>
-      </w:tr>
-      <w:tr>
-        <w:trPr>
-          <w:trHeight w:val="649"/>
-        </w:trPr>
-        <w:tc>
-          <w:tcPr>
-            <w:tcW w:w="1757" w:type="dxa"/>
-            <w:vAlign w:val="center"/>
-          </w:tcPr>
-          <w:p>
-            <w:pPr>
-              <w:rPr>
-                <w:b/>
-                <w:bCs/>
-                <w:sz w:val="28"/>
-                <w:szCs w:val="28"/>
-              </w:rPr>
-            </w:pPr>
-            <w:r>
-              <w:rPr>
-                <w:b/>
-                <w:bCs/>
-                <w:sz w:val="28"/>
-                <w:szCs w:val="28"/>
-              </w:rPr>
-              <w:t>Test scope</w:t>
-            </w:r>
-          </w:p>
-        </w:tc>
-        <w:tc>
-          <w:tcPr>
-            <w:tcW w:w="8710" w:type="dxa"/>
-            <w:gridSpan w:val="3"/>
-            <w:vAlign w:val="center"/>
-          </w:tcPr>
-          <w:p>
-            <w:pPr>
-              <w:rPr>
-                <w:sz w:val="28"/>
-                <w:szCs w:val="28"/>
-              </w:rPr>
-            </w:pPr>
           </w:p>
         </w:tc>
       </w:tr>
     </w:tbl>
+    <w:p>
+      <w:pPr>
+        <w:rPr>
+          <w:b/>
+          <w:color w:val="990000"/>
+          <w:sz w:val="36"/>
+          <w:szCs w:val="36"/>
+        </w:rPr>
+      </w:pPr>
+    </w:p>
     <w:p>
       <w:pPr>
         <w:rPr>
@@ -10737,7 +10319,7 @@
     <w:tbl>
       <w:tblPr>
         <w:tblStyle w:val="TableGrid"/>
-        <w:tblW w:w="10467" w:type="dxa"/>
+        <w:tblW w:w="10734" w:type="dxa"/>
         <w:tblInd w:w="-560" w:type="dxa"/>
         <w:tblLook w:val="04A0" w:firstRow="1" w:lastRow="0" w:firstColumn="1" w:lastColumn="0" w:noHBand="0" w:noVBand="1"/>
       </w:tblPr>
@@ -10778,7 +10360,7 @@
         </w:tc>
         <w:tc>
           <w:tcPr>
-            <w:tcW w:w="3685" w:type="dxa"/>
+            <w:tcW w:w="3819" w:type="dxa"/>
             <w:vAlign w:val="center"/>
           </w:tcPr>
           <w:p>
@@ -10800,7 +10382,7 @@
                 <w:sz w:val="24"/>
                 <w:szCs w:val="24"/>
               </w:rPr>
-              <w:t>_v1.1</w:t>
+              <w:t>_v1.2</w:t>
             </w:r>
           </w:p>
         </w:tc>
@@ -10831,7 +10413,7 @@
         </w:tc>
         <w:tc>
           <w:tcPr>
-            <w:tcW w:w="3859" w:type="dxa"/>
+            <w:tcW w:w="3992" w:type="dxa"/>
             <w:vAlign w:val="center"/>
           </w:tcPr>
           <w:p>
@@ -10905,7 +10487,7 @@
         </w:tc>
         <w:tc>
           <w:tcPr>
-            <w:tcW w:w="3685" w:type="dxa"/>
+            <w:tcW w:w="3819" w:type="dxa"/>
             <w:vAlign w:val="center"/>
           </w:tcPr>
           <w:p>
@@ -10951,7 +10533,7 @@
         </w:tc>
         <w:tc>
           <w:tcPr>
-            <w:tcW w:w="3859" w:type="dxa"/>
+            <w:tcW w:w="3992" w:type="dxa"/>
             <w:vAlign w:val="center"/>
           </w:tcPr>
           <w:p>
@@ -11002,7 +10584,7 @@
         </w:tc>
         <w:tc>
           <w:tcPr>
-            <w:tcW w:w="8710" w:type="dxa"/>
+            <w:tcW w:w="8977" w:type="dxa"/>
             <w:gridSpan w:val="3"/>
             <w:vAlign w:val="center"/>
           </w:tcPr>
@@ -11068,7 +10650,7 @@
         </w:tc>
         <w:tc>
           <w:tcPr>
-            <w:tcW w:w="3685" w:type="dxa"/>
+            <w:tcW w:w="3819" w:type="dxa"/>
             <w:vAlign w:val="center"/>
           </w:tcPr>
           <w:p>
@@ -11117,7 +10699,7 @@
         </w:tc>
         <w:tc>
           <w:tcPr>
-            <w:tcW w:w="3859" w:type="dxa"/>
+            <w:tcW w:w="3992" w:type="dxa"/>
             <w:vAlign w:val="center"/>
           </w:tcPr>
           <w:p>
@@ -11134,55 +10716,14 @@
               </w:rPr>
               <w:t>LCD</w:t>
             </w:r>
-          </w:p>
-        </w:tc>
-      </w:tr>
-      <w:tr>
-        <w:trPr>
-          <w:trHeight w:val="649"/>
-        </w:trPr>
-        <w:tc>
-          <w:tcPr>
-            <w:tcW w:w="1757" w:type="dxa"/>
-            <w:vAlign w:val="center"/>
-          </w:tcPr>
-          <w:p>
-            <w:pPr>
-              <w:rPr>
-                <w:b/>
-                <w:bCs/>
-                <w:sz w:val="28"/>
-                <w:szCs w:val="28"/>
-              </w:rPr>
-            </w:pPr>
-            <w:r>
-              <w:rPr>
-                <w:b/>
-                <w:bCs/>
-                <w:sz w:val="28"/>
-                <w:szCs w:val="28"/>
-              </w:rPr>
-              <w:t>Test scope</w:t>
-            </w:r>
-          </w:p>
-        </w:tc>
-        <w:tc>
-          <w:tcPr>
-            <w:tcW w:w="8710" w:type="dxa"/>
-            <w:gridSpan w:val="3"/>
-            <w:vAlign w:val="center"/>
-          </w:tcPr>
-          <w:p>
-            <w:pPr>
-              <w:rPr>
-                <w:sz w:val="28"/>
-                <w:szCs w:val="28"/>
-              </w:rPr>
-            </w:pPr>
           </w:p>
         </w:tc>
       </w:tr>
     </w:tbl>
+    <w:p/>
+    <w:p/>
+    <w:p/>
+    <w:p/>
     <w:p/>
     <w:p/>
     <w:p/>
@@ -11191,7 +10732,7 @@
     <w:tbl>
       <w:tblPr>
         <w:tblStyle w:val="TableGrid"/>
-        <w:tblW w:w="10467" w:type="dxa"/>
+        <w:tblW w:w="10734" w:type="dxa"/>
         <w:tblInd w:w="-560" w:type="dxa"/>
         <w:tblLook w:val="04A0" w:firstRow="1" w:lastRow="0" w:firstColumn="1" w:lastColumn="0" w:noHBand="0" w:noVBand="1"/>
       </w:tblPr>
@@ -11233,7 +10774,7 @@
         </w:tc>
         <w:tc>
           <w:tcPr>
-            <w:tcW w:w="3685" w:type="dxa"/>
+            <w:tcW w:w="3819" w:type="dxa"/>
             <w:vAlign w:val="center"/>
           </w:tcPr>
           <w:p>
@@ -11255,7 +10796,7 @@
                 <w:sz w:val="24"/>
                 <w:szCs w:val="24"/>
               </w:rPr>
-              <w:t>_v1.1</w:t>
+              <w:t>_v1.2</w:t>
             </w:r>
           </w:p>
         </w:tc>
@@ -11286,7 +10827,7 @@
         </w:tc>
         <w:tc>
           <w:tcPr>
-            <w:tcW w:w="3859" w:type="dxa"/>
+            <w:tcW w:w="3992" w:type="dxa"/>
             <w:vAlign w:val="center"/>
           </w:tcPr>
           <w:p>
@@ -11360,7 +10901,7 @@
         </w:tc>
         <w:tc>
           <w:tcPr>
-            <w:tcW w:w="3685" w:type="dxa"/>
+            <w:tcW w:w="3819" w:type="dxa"/>
             <w:vAlign w:val="center"/>
           </w:tcPr>
           <w:p>
@@ -11406,7 +10947,7 @@
         </w:tc>
         <w:tc>
           <w:tcPr>
-            <w:tcW w:w="3859" w:type="dxa"/>
+            <w:tcW w:w="3992" w:type="dxa"/>
             <w:vAlign w:val="center"/>
           </w:tcPr>
           <w:p>
@@ -11457,7 +10998,7 @@
         </w:tc>
         <w:tc>
           <w:tcPr>
-            <w:tcW w:w="8710" w:type="dxa"/>
+            <w:tcW w:w="8977" w:type="dxa"/>
             <w:gridSpan w:val="3"/>
             <w:vAlign w:val="center"/>
           </w:tcPr>
@@ -11537,7 +11078,7 @@
         </w:tc>
         <w:tc>
           <w:tcPr>
-            <w:tcW w:w="3685" w:type="dxa"/>
+            <w:tcW w:w="3819" w:type="dxa"/>
             <w:vAlign w:val="center"/>
           </w:tcPr>
           <w:p>
@@ -11586,7 +11127,7 @@
         </w:tc>
         <w:tc>
           <w:tcPr>
-            <w:tcW w:w="3859" w:type="dxa"/>
+            <w:tcW w:w="3992" w:type="dxa"/>
             <w:vAlign w:val="center"/>
           </w:tcPr>
           <w:p>
@@ -11603,55 +11144,12 @@
               </w:rPr>
               <w:t>LCD</w:t>
             </w:r>
-          </w:p>
-        </w:tc>
-      </w:tr>
-      <w:tr>
-        <w:trPr>
-          <w:trHeight w:val="649"/>
-        </w:trPr>
-        <w:tc>
-          <w:tcPr>
-            <w:tcW w:w="1757" w:type="dxa"/>
-            <w:vAlign w:val="center"/>
-          </w:tcPr>
-          <w:p>
-            <w:pPr>
-              <w:rPr>
-                <w:b/>
-                <w:bCs/>
-                <w:sz w:val="28"/>
-                <w:szCs w:val="28"/>
-              </w:rPr>
-            </w:pPr>
-            <w:r>
-              <w:rPr>
-                <w:b/>
-                <w:bCs/>
-                <w:sz w:val="28"/>
-                <w:szCs w:val="28"/>
-              </w:rPr>
-              <w:t>Test scope</w:t>
-            </w:r>
-          </w:p>
-        </w:tc>
-        <w:tc>
-          <w:tcPr>
-            <w:tcW w:w="8710" w:type="dxa"/>
-            <w:gridSpan w:val="3"/>
-            <w:vAlign w:val="center"/>
-          </w:tcPr>
-          <w:p>
-            <w:pPr>
-              <w:rPr>
-                <w:sz w:val="28"/>
-                <w:szCs w:val="28"/>
-              </w:rPr>
-            </w:pPr>
           </w:p>
         </w:tc>
       </w:tr>
     </w:tbl>
+    <w:p/>
+    <w:p/>
     <w:p>
       <w:pPr>
         <w:rPr>
@@ -11671,7 +11169,7 @@
     <w:tbl>
       <w:tblPr>
         <w:tblStyle w:val="TableGrid"/>
-        <w:tblW w:w="10467" w:type="dxa"/>
+        <w:tblW w:w="10734" w:type="dxa"/>
         <w:tblInd w:w="-560" w:type="dxa"/>
         <w:tblLook w:val="04A0" w:firstRow="1" w:lastRow="0" w:firstColumn="1" w:lastColumn="0" w:noHBand="0" w:noVBand="1"/>
       </w:tblPr>
@@ -11712,7 +11210,7 @@
         </w:tc>
         <w:tc>
           <w:tcPr>
-            <w:tcW w:w="3685" w:type="dxa"/>
+            <w:tcW w:w="3819" w:type="dxa"/>
             <w:vAlign w:val="center"/>
           </w:tcPr>
           <w:p>
@@ -11772,7 +11270,7 @@
         </w:tc>
         <w:tc>
           <w:tcPr>
-            <w:tcW w:w="3859" w:type="dxa"/>
+            <w:tcW w:w="3992" w:type="dxa"/>
             <w:vAlign w:val="center"/>
           </w:tcPr>
           <w:p>
@@ -11846,7 +11344,7 @@
         </w:tc>
         <w:tc>
           <w:tcPr>
-            <w:tcW w:w="3685" w:type="dxa"/>
+            <w:tcW w:w="3819" w:type="dxa"/>
             <w:vAlign w:val="center"/>
           </w:tcPr>
           <w:p>
@@ -11899,7 +11397,7 @@
         </w:tc>
         <w:tc>
           <w:tcPr>
-            <w:tcW w:w="3859" w:type="dxa"/>
+            <w:tcW w:w="3992" w:type="dxa"/>
             <w:vAlign w:val="center"/>
           </w:tcPr>
           <w:p>
@@ -11957,7 +11455,7 @@
         </w:tc>
         <w:tc>
           <w:tcPr>
-            <w:tcW w:w="8710" w:type="dxa"/>
+            <w:tcW w:w="8977" w:type="dxa"/>
             <w:gridSpan w:val="3"/>
             <w:vAlign w:val="center"/>
           </w:tcPr>
@@ -12058,7 +11556,7 @@
         </w:tc>
         <w:tc>
           <w:tcPr>
-            <w:tcW w:w="3685" w:type="dxa"/>
+            <w:tcW w:w="3819" w:type="dxa"/>
             <w:vAlign w:val="center"/>
           </w:tcPr>
           <w:p>
@@ -12107,7 +11605,7 @@
         </w:tc>
         <w:tc>
           <w:tcPr>
-            <w:tcW w:w="3859" w:type="dxa"/>
+            <w:tcW w:w="3992" w:type="dxa"/>
             <w:vAlign w:val="center"/>
           </w:tcPr>
           <w:p>
@@ -12124,51 +11622,6 @@
               </w:rPr>
               <w:t>LCD</w:t>
             </w:r>
-          </w:p>
-        </w:tc>
-      </w:tr>
-      <w:tr>
-        <w:trPr>
-          <w:trHeight w:val="649"/>
-        </w:trPr>
-        <w:tc>
-          <w:tcPr>
-            <w:tcW w:w="1757" w:type="dxa"/>
-            <w:vAlign w:val="center"/>
-          </w:tcPr>
-          <w:p>
-            <w:pPr>
-              <w:rPr>
-                <w:b/>
-                <w:bCs/>
-                <w:sz w:val="28"/>
-                <w:szCs w:val="28"/>
-              </w:rPr>
-            </w:pPr>
-            <w:r>
-              <w:rPr>
-                <w:b/>
-                <w:bCs/>
-                <w:sz w:val="28"/>
-                <w:szCs w:val="28"/>
-              </w:rPr>
-              <w:t>Test scope</w:t>
-            </w:r>
-          </w:p>
-        </w:tc>
-        <w:tc>
-          <w:tcPr>
-            <w:tcW w:w="8710" w:type="dxa"/>
-            <w:gridSpan w:val="3"/>
-            <w:vAlign w:val="center"/>
-          </w:tcPr>
-          <w:p>
-            <w:pPr>
-              <w:rPr>
-                <w:sz w:val="28"/>
-                <w:szCs w:val="28"/>
-              </w:rPr>
-            </w:pPr>
           </w:p>
         </w:tc>
       </w:tr>
@@ -12176,6 +11629,65 @@
     <w:p>
       <w:bookmarkStart w:id="12" w:name="_heading=h.5t232c4298f7" w:colFirst="0" w:colLast="0"/>
       <w:bookmarkEnd w:id="12"/>
+    </w:p>
+    <w:p/>
+    <w:p>
+      <w:pPr>
+        <w:ind w:left="720"/>
+      </w:pPr>
+    </w:p>
+    <w:p>
+      <w:pPr>
+        <w:ind w:left="720"/>
+        <w:rPr>
+          <w:b/>
+          <w:bCs/>
+          <w:color w:val="C00000"/>
+          <w:sz w:val="28"/>
+          <w:szCs w:val="28"/>
+        </w:rPr>
+      </w:pPr>
+      <w:r>
+        <w:rPr>
+          <w:b/>
+          <w:bCs/>
+          <w:color w:val="C00000"/>
+          <w:sz w:val="28"/>
+          <w:szCs w:val="28"/>
+        </w:rPr>
+        <w:t xml:space="preserve">SRS Context diagram </w:t>
+      </w:r>
+    </w:p>
+    <w:p/>
+    <w:p/>
+    <w:p/>
+    <w:p>
+      <w:r>
+        <w:pict>
+          <v:shapetype id="_x0000_t75" coordsize="21600,21600" o:spt="75" o:preferrelative="t" path="m@4@5l@4@11@9@11@9@5xe" filled="f" stroked="f">
+            <v:stroke joinstyle="miter"/>
+            <v:formulas>
+              <v:f eqn="if lineDrawn pixelLineWidth 0"/>
+              <v:f eqn="sum @0 1 0"/>
+              <v:f eqn="sum 0 0 @1"/>
+              <v:f eqn="prod @2 1 2"/>
+              <v:f eqn="prod @3 21600 pixelWidth"/>
+              <v:f eqn="prod @3 21600 pixelHeight"/>
+              <v:f eqn="sum @0 0 1"/>
+              <v:f eqn="prod @6 1 2"/>
+              <v:f eqn="prod @7 21600 pixelWidth"/>
+              <v:f eqn="sum @8 21600 0"/>
+              <v:f eqn="prod @7 21600 pixelHeight"/>
+              <v:f eqn="sum @10 21600 0"/>
+            </v:formulas>
+            <v:path o:extrusionok="f" gradientshapeok="t" o:connecttype="rect"/>
+            <o:lock v:ext="edit" aspectratio="t"/>
+          </v:shapetype>
+          <v:shape id="_x0000_i1025" type="#_x0000_t75" style="width:467.7pt;height:184.9pt">
+            <v:imagedata r:id="rId9" o:title="SRS (3)"/>
+          </v:shape>
+        </w:pict>
+      </w:r>
     </w:p>
     <w:sectPr>
       <w:headerReference w:type="default" r:id="rId10"/>
@@ -12190,7 +11702,7 @@
 </file>
 
 <file path=word/endnotes.xml><?xml version="1.0" encoding="utf-8"?>
-<w:endnotes xmlns:wpc="http://schemas.microsoft.com/office/word/2010/wordprocessingCanvas" xmlns:mc="http://schemas.openxmlformats.org/markup-compatibility/2006" xmlns:o="urn:schemas-microsoft-com:office:office" xmlns:r="http://schemas.openxmlformats.org/officeDocument/2006/relationships" xmlns:m="http://schemas.openxmlformats.org/officeDocument/2006/math" xmlns:v="urn:schemas-microsoft-com:vml" xmlns:wp14="http://schemas.microsoft.com/office/word/2010/wordprocessingDrawing" xmlns:wp="http://schemas.openxmlformats.org/drawingml/2006/wordprocessingDrawing" xmlns:w10="urn:schemas-microsoft-com:office:word" xmlns:w="http://schemas.openxmlformats.org/wordprocessingml/2006/main" xmlns:w14="http://schemas.microsoft.com/office/word/2010/wordml" xmlns:wpg="http://schemas.microsoft.com/office/word/2010/wordprocessingGroup" xmlns:wpi="http://schemas.microsoft.com/office/word/2010/wordprocessingInk" xmlns:wne="http://schemas.microsoft.com/office/word/2006/wordml" xmlns:wps="http://schemas.microsoft.com/office/word/2010/wordprocessingShape" mc:Ignorable="w14 wp14">
+<w:endnotes xmlns:wpc="http://schemas.microsoft.com/office/word/2010/wordprocessingCanvas" xmlns:mc="http://schemas.openxmlformats.org/markup-compatibility/2006" xmlns:o="urn:schemas-microsoft-com:office:office" xmlns:r="http://schemas.openxmlformats.org/officeDocument/2006/relationships" xmlns:m="http://schemas.openxmlformats.org/officeDocument/2006/math" xmlns:v="urn:schemas-microsoft-com:vml" xmlns:wp14="http://schemas.microsoft.com/office/word/2010/wordprocessingDrawing" xmlns:wp="http://schemas.openxmlformats.org/drawingml/2006/wordprocessingDrawing" xmlns:w10="urn:schemas-microsoft-com:office:word" xmlns:w="http://schemas.openxmlformats.org/wordprocessingml/2006/main" xmlns:w14="http://schemas.microsoft.com/office/word/2010/wordml" xmlns:w15="http://schemas.microsoft.com/office/word/2012/wordml" xmlns:wpg="http://schemas.microsoft.com/office/word/2010/wordprocessingGroup" xmlns:wpi="http://schemas.microsoft.com/office/word/2010/wordprocessingInk" xmlns:wne="http://schemas.microsoft.com/office/word/2006/wordml" xmlns:wps="http://schemas.microsoft.com/office/word/2010/wordprocessingShape" mc:Ignorable="w14 w15 wp14">
   <w:endnote w:type="separator" w:id="-1">
     <w:p>
       <w:r>
@@ -12209,7 +11721,7 @@
 </file>
 
 <file path=word/footer1.xml><?xml version="1.0" encoding="utf-8"?>
-<w:ftr xmlns:wpc="http://schemas.microsoft.com/office/word/2010/wordprocessingCanvas" xmlns:mc="http://schemas.openxmlformats.org/markup-compatibility/2006" xmlns:o="urn:schemas-microsoft-com:office:office" xmlns:r="http://schemas.openxmlformats.org/officeDocument/2006/relationships" xmlns:m="http://schemas.openxmlformats.org/officeDocument/2006/math" xmlns:v="urn:schemas-microsoft-com:vml" xmlns:wp14="http://schemas.microsoft.com/office/word/2010/wordprocessingDrawing" xmlns:wp="http://schemas.openxmlformats.org/drawingml/2006/wordprocessingDrawing" xmlns:w10="urn:schemas-microsoft-com:office:word" xmlns:w="http://schemas.openxmlformats.org/wordprocessingml/2006/main" xmlns:w14="http://schemas.microsoft.com/office/word/2010/wordml" xmlns:wpg="http://schemas.microsoft.com/office/word/2010/wordprocessingGroup" xmlns:wpi="http://schemas.microsoft.com/office/word/2010/wordprocessingInk" xmlns:wne="http://schemas.microsoft.com/office/word/2006/wordml" xmlns:wps="http://schemas.microsoft.com/office/word/2010/wordprocessingShape" mc:Ignorable="w14 wp14">
+<w:ftr xmlns:wpc="http://schemas.microsoft.com/office/word/2010/wordprocessingCanvas" xmlns:mc="http://schemas.openxmlformats.org/markup-compatibility/2006" xmlns:o="urn:schemas-microsoft-com:office:office" xmlns:r="http://schemas.openxmlformats.org/officeDocument/2006/relationships" xmlns:m="http://schemas.openxmlformats.org/officeDocument/2006/math" xmlns:v="urn:schemas-microsoft-com:vml" xmlns:wp14="http://schemas.microsoft.com/office/word/2010/wordprocessingDrawing" xmlns:wp="http://schemas.openxmlformats.org/drawingml/2006/wordprocessingDrawing" xmlns:w10="urn:schemas-microsoft-com:office:word" xmlns:w="http://schemas.openxmlformats.org/wordprocessingml/2006/main" xmlns:w14="http://schemas.microsoft.com/office/word/2010/wordml" xmlns:w15="http://schemas.microsoft.com/office/word/2012/wordml" xmlns:wpg="http://schemas.microsoft.com/office/word/2010/wordprocessingGroup" xmlns:wpi="http://schemas.microsoft.com/office/word/2010/wordprocessingInk" xmlns:wne="http://schemas.microsoft.com/office/word/2006/wordml" xmlns:wps="http://schemas.microsoft.com/office/word/2010/wordprocessingShape" mc:Ignorable="w14 w15 wp14">
   <w:p>
     <w:pPr>
       <w:jc w:val="right"/>
@@ -12250,7 +11762,7 @@
 </file>
 
 <file path=word/footnotes.xml><?xml version="1.0" encoding="utf-8"?>
-<w:footnotes xmlns:wpc="http://schemas.microsoft.com/office/word/2010/wordprocessingCanvas" xmlns:mc="http://schemas.openxmlformats.org/markup-compatibility/2006" xmlns:o="urn:schemas-microsoft-com:office:office" xmlns:r="http://schemas.openxmlformats.org/officeDocument/2006/relationships" xmlns:m="http://schemas.openxmlformats.org/officeDocument/2006/math" xmlns:v="urn:schemas-microsoft-com:vml" xmlns:wp14="http://schemas.microsoft.com/office/word/2010/wordprocessingDrawing" xmlns:wp="http://schemas.openxmlformats.org/drawingml/2006/wordprocessingDrawing" xmlns:w10="urn:schemas-microsoft-com:office:word" xmlns:w="http://schemas.openxmlformats.org/wordprocessingml/2006/main" xmlns:w14="http://schemas.microsoft.com/office/word/2010/wordml" xmlns:wpg="http://schemas.microsoft.com/office/word/2010/wordprocessingGroup" xmlns:wpi="http://schemas.microsoft.com/office/word/2010/wordprocessingInk" xmlns:wne="http://schemas.microsoft.com/office/word/2006/wordml" xmlns:wps="http://schemas.microsoft.com/office/word/2010/wordprocessingShape" mc:Ignorable="w14 wp14">
+<w:footnotes xmlns:wpc="http://schemas.microsoft.com/office/word/2010/wordprocessingCanvas" xmlns:mc="http://schemas.openxmlformats.org/markup-compatibility/2006" xmlns:o="urn:schemas-microsoft-com:office:office" xmlns:r="http://schemas.openxmlformats.org/officeDocument/2006/relationships" xmlns:m="http://schemas.openxmlformats.org/officeDocument/2006/math" xmlns:v="urn:schemas-microsoft-com:vml" xmlns:wp14="http://schemas.microsoft.com/office/word/2010/wordprocessingDrawing" xmlns:wp="http://schemas.openxmlformats.org/drawingml/2006/wordprocessingDrawing" xmlns:w10="urn:schemas-microsoft-com:office:word" xmlns:w="http://schemas.openxmlformats.org/wordprocessingml/2006/main" xmlns:w14="http://schemas.microsoft.com/office/word/2010/wordml" xmlns:w15="http://schemas.microsoft.com/office/word/2012/wordml" xmlns:wpg="http://schemas.microsoft.com/office/word/2010/wordprocessingGroup" xmlns:wpi="http://schemas.microsoft.com/office/word/2010/wordprocessingInk" xmlns:wne="http://schemas.microsoft.com/office/word/2006/wordml" xmlns:wps="http://schemas.microsoft.com/office/word/2010/wordprocessingShape" mc:Ignorable="w14 w15 wp14">
   <w:footnote w:type="separator" w:id="-1">
     <w:p>
       <w:r>
@@ -12269,13 +11781,13 @@
 </file>
 
 <file path=word/header1.xml><?xml version="1.0" encoding="utf-8"?>
-<w:hdr xmlns:wpc="http://schemas.microsoft.com/office/word/2010/wordprocessingCanvas" xmlns:mc="http://schemas.openxmlformats.org/markup-compatibility/2006" xmlns:o="urn:schemas-microsoft-com:office:office" xmlns:r="http://schemas.openxmlformats.org/officeDocument/2006/relationships" xmlns:m="http://schemas.openxmlformats.org/officeDocument/2006/math" xmlns:v="urn:schemas-microsoft-com:vml" xmlns:wp14="http://schemas.microsoft.com/office/word/2010/wordprocessingDrawing" xmlns:wp="http://schemas.openxmlformats.org/drawingml/2006/wordprocessingDrawing" xmlns:w10="urn:schemas-microsoft-com:office:word" xmlns:w="http://schemas.openxmlformats.org/wordprocessingml/2006/main" xmlns:w14="http://schemas.microsoft.com/office/word/2010/wordml" xmlns:wpg="http://schemas.microsoft.com/office/word/2010/wordprocessingGroup" xmlns:wpi="http://schemas.microsoft.com/office/word/2010/wordprocessingInk" xmlns:wne="http://schemas.microsoft.com/office/word/2006/wordml" xmlns:wps="http://schemas.microsoft.com/office/word/2010/wordprocessingShape" mc:Ignorable="w14 wp14">
+<w:hdr xmlns:wpc="http://schemas.microsoft.com/office/word/2010/wordprocessingCanvas" xmlns:mc="http://schemas.openxmlformats.org/markup-compatibility/2006" xmlns:o="urn:schemas-microsoft-com:office:office" xmlns:r="http://schemas.openxmlformats.org/officeDocument/2006/relationships" xmlns:m="http://schemas.openxmlformats.org/officeDocument/2006/math" xmlns:v="urn:schemas-microsoft-com:vml" xmlns:wp14="http://schemas.microsoft.com/office/word/2010/wordprocessingDrawing" xmlns:wp="http://schemas.openxmlformats.org/drawingml/2006/wordprocessingDrawing" xmlns:w10="urn:schemas-microsoft-com:office:word" xmlns:w="http://schemas.openxmlformats.org/wordprocessingml/2006/main" xmlns:w14="http://schemas.microsoft.com/office/word/2010/wordml" xmlns:w15="http://schemas.microsoft.com/office/word/2012/wordml" xmlns:wpg="http://schemas.microsoft.com/office/word/2010/wordprocessingGroup" xmlns:wpi="http://schemas.microsoft.com/office/word/2010/wordprocessingInk" xmlns:wne="http://schemas.microsoft.com/office/word/2006/wordml" xmlns:wps="http://schemas.microsoft.com/office/word/2010/wordprocessingShape" mc:Ignorable="w14 w15 wp14">
   <w:p/>
 </w:hdr>
 </file>
 
 <file path=word/numbering.xml><?xml version="1.0" encoding="utf-8"?>
-<w:numbering xmlns:wpc="http://schemas.microsoft.com/office/word/2010/wordprocessingCanvas" xmlns:mc="http://schemas.openxmlformats.org/markup-compatibility/2006" xmlns:o="urn:schemas-microsoft-com:office:office" xmlns:r="http://schemas.openxmlformats.org/officeDocument/2006/relationships" xmlns:m="http://schemas.openxmlformats.org/officeDocument/2006/math" xmlns:v="urn:schemas-microsoft-com:vml" xmlns:wp14="http://schemas.microsoft.com/office/word/2010/wordprocessingDrawing" xmlns:wp="http://schemas.openxmlformats.org/drawingml/2006/wordprocessingDrawing" xmlns:w10="urn:schemas-microsoft-com:office:word" xmlns:w="http://schemas.openxmlformats.org/wordprocessingml/2006/main" xmlns:w14="http://schemas.microsoft.com/office/word/2010/wordml" xmlns:wpg="http://schemas.microsoft.com/office/word/2010/wordprocessingGroup" xmlns:wpi="http://schemas.microsoft.com/office/word/2010/wordprocessingInk" xmlns:wne="http://schemas.microsoft.com/office/word/2006/wordml" xmlns:wps="http://schemas.microsoft.com/office/word/2010/wordprocessingShape" mc:Ignorable="w14 wp14">
+<w:numbering xmlns:wpc="http://schemas.microsoft.com/office/word/2010/wordprocessingCanvas" xmlns:mc="http://schemas.openxmlformats.org/markup-compatibility/2006" xmlns:o="urn:schemas-microsoft-com:office:office" xmlns:r="http://schemas.openxmlformats.org/officeDocument/2006/relationships" xmlns:m="http://schemas.openxmlformats.org/officeDocument/2006/math" xmlns:v="urn:schemas-microsoft-com:vml" xmlns:wp14="http://schemas.microsoft.com/office/word/2010/wordprocessingDrawing" xmlns:wp="http://schemas.openxmlformats.org/drawingml/2006/wordprocessingDrawing" xmlns:w10="urn:schemas-microsoft-com:office:word" xmlns:w="http://schemas.openxmlformats.org/wordprocessingml/2006/main" xmlns:w14="http://schemas.microsoft.com/office/word/2010/wordml" xmlns:w15="http://schemas.microsoft.com/office/word/2012/wordml" xmlns:wpg="http://schemas.microsoft.com/office/word/2010/wordprocessingGroup" xmlns:wpi="http://schemas.microsoft.com/office/word/2010/wordprocessingInk" xmlns:wne="http://schemas.microsoft.com/office/word/2006/wordml" xmlns:wps="http://schemas.microsoft.com/office/word/2010/wordprocessingShape" mc:Ignorable="w14 w15 wp14">
   <w:abstractNum w:abstractNumId="0">
     <w:nsid w:val="240F12BE"/>
     <w:multiLevelType w:val="hybridMultilevel"/>
@@ -13069,6 +12581,122 @@
     </w:lvl>
   </w:abstractNum>
   <w:abstractNum w:abstractNumId="7">
+    <w:nsid w:val="6B8E742D"/>
+    <w:multiLevelType w:val="multilevel"/>
+    <w:tmpl w:val="07023FD6"/>
+    <w:lvl w:ilvl="0">
+      <w:start w:val="1"/>
+      <w:numFmt w:val="decimal"/>
+      <w:lvlText w:val="%1."/>
+      <w:lvlJc w:val="left"/>
+      <w:pPr>
+        <w:ind w:left="720" w:hanging="360"/>
+      </w:pPr>
+      <w:rPr>
+        <w:rFonts w:ascii="Arial" w:eastAsia="Arial" w:hAnsi="Arial" w:cs="Arial"/>
+        <w:b/>
+        <w:color w:val="990000"/>
+        <w:u w:val="none"/>
+      </w:rPr>
+    </w:lvl>
+    <w:lvl w:ilvl="1">
+      <w:start w:val="1"/>
+      <w:numFmt w:val="lowerLetter"/>
+      <w:lvlText w:val="%2."/>
+      <w:lvlJc w:val="left"/>
+      <w:pPr>
+        <w:ind w:left="1440" w:hanging="360"/>
+      </w:pPr>
+      <w:rPr>
+        <w:u w:val="none"/>
+      </w:rPr>
+    </w:lvl>
+    <w:lvl w:ilvl="2">
+      <w:start w:val="1"/>
+      <w:numFmt w:val="lowerRoman"/>
+      <w:lvlText w:val="%3."/>
+      <w:lvlJc w:val="right"/>
+      <w:pPr>
+        <w:ind w:left="2160" w:hanging="360"/>
+      </w:pPr>
+      <w:rPr>
+        <w:u w:val="none"/>
+      </w:rPr>
+    </w:lvl>
+    <w:lvl w:ilvl="3">
+      <w:start w:val="1"/>
+      <w:numFmt w:val="decimal"/>
+      <w:lvlText w:val="%4."/>
+      <w:lvlJc w:val="left"/>
+      <w:pPr>
+        <w:ind w:left="2880" w:hanging="360"/>
+      </w:pPr>
+      <w:rPr>
+        <w:u w:val="none"/>
+      </w:rPr>
+    </w:lvl>
+    <w:lvl w:ilvl="4">
+      <w:start w:val="1"/>
+      <w:numFmt w:val="lowerLetter"/>
+      <w:lvlText w:val="%5."/>
+      <w:lvlJc w:val="left"/>
+      <w:pPr>
+        <w:ind w:left="3600" w:hanging="360"/>
+      </w:pPr>
+      <w:rPr>
+        <w:u w:val="none"/>
+      </w:rPr>
+    </w:lvl>
+    <w:lvl w:ilvl="5">
+      <w:start w:val="1"/>
+      <w:numFmt w:val="lowerRoman"/>
+      <w:lvlText w:val="%6."/>
+      <w:lvlJc w:val="right"/>
+      <w:pPr>
+        <w:ind w:left="4320" w:hanging="360"/>
+      </w:pPr>
+      <w:rPr>
+        <w:u w:val="none"/>
+      </w:rPr>
+    </w:lvl>
+    <w:lvl w:ilvl="6">
+      <w:start w:val="1"/>
+      <w:numFmt w:val="decimal"/>
+      <w:lvlText w:val="%7."/>
+      <w:lvlJc w:val="left"/>
+      <w:pPr>
+        <w:ind w:left="5040" w:hanging="360"/>
+      </w:pPr>
+      <w:rPr>
+        <w:u w:val="none"/>
+      </w:rPr>
+    </w:lvl>
+    <w:lvl w:ilvl="7">
+      <w:start w:val="1"/>
+      <w:numFmt w:val="lowerLetter"/>
+      <w:lvlText w:val="%8."/>
+      <w:lvlJc w:val="left"/>
+      <w:pPr>
+        <w:ind w:left="5760" w:hanging="360"/>
+      </w:pPr>
+      <w:rPr>
+        <w:u w:val="none"/>
+      </w:rPr>
+    </w:lvl>
+    <w:lvl w:ilvl="8">
+      <w:start w:val="1"/>
+      <w:numFmt w:val="lowerRoman"/>
+      <w:lvlText w:val="%9."/>
+      <w:lvlJc w:val="right"/>
+      <w:pPr>
+        <w:ind w:left="6480" w:hanging="360"/>
+      </w:pPr>
+      <w:rPr>
+        <w:u w:val="none"/>
+      </w:rPr>
+    </w:lvl>
+  </w:abstractNum>
+  <w:abstractNum w:abstractNumId="8">
     <w:nsid w:val="71B34095"/>
     <w:multiLevelType w:val="hybridMultilevel"/>
     <w:tmpl w:val="D9F2A300"/>
@@ -13181,7 +12809,7 @@
       </w:rPr>
     </w:lvl>
   </w:abstractNum>
-  <w:abstractNum w:abstractNumId="8">
+  <w:abstractNum w:abstractNumId="9">
     <w:nsid w:val="78011B57"/>
     <w:multiLevelType w:val="multilevel"/>
     <w:tmpl w:val="07023FD6"/>
@@ -13298,7 +12926,7 @@
     </w:lvl>
   </w:abstractNum>
   <w:num w:numId="1">
-    <w:abstractNumId w:val="8"/>
+    <w:abstractNumId w:val="9"/>
   </w:num>
   <w:num w:numId="2">
     <w:abstractNumId w:val="2"/>
@@ -13316,7 +12944,7 @@
     <w:abstractNumId w:val="5"/>
   </w:num>
   <w:num w:numId="7">
-    <w:abstractNumId w:val="7"/>
+    <w:abstractNumId w:val="8"/>
   </w:num>
   <w:num w:numId="8">
     <w:abstractNumId w:val="4"/>
@@ -13324,11 +12952,14 @@
   <w:num w:numId="9">
     <w:abstractNumId w:val="0"/>
   </w:num>
+  <w:num w:numId="10">
+    <w:abstractNumId w:val="7"/>
+  </w:num>
 </w:numbering>
 </file>
 
 <file path=word/styles.xml><?xml version="1.0" encoding="utf-8"?>
-<w:styles xmlns:mc="http://schemas.openxmlformats.org/markup-compatibility/2006" xmlns:r="http://schemas.openxmlformats.org/officeDocument/2006/relationships" xmlns:w="http://schemas.openxmlformats.org/wordprocessingml/2006/main" xmlns:w14="http://schemas.microsoft.com/office/word/2010/wordml" mc:Ignorable="w14">
+<w:styles xmlns:mc="http://schemas.openxmlformats.org/markup-compatibility/2006" xmlns:r="http://schemas.openxmlformats.org/officeDocument/2006/relationships" xmlns:w="http://schemas.openxmlformats.org/wordprocessingml/2006/main" xmlns:w14="http://schemas.microsoft.com/office/word/2010/wordml" xmlns:w15="http://schemas.microsoft.com/office/word/2012/wordml" mc:Ignorable="w14 w15">
   <w:docDefaults>
     <w:rPrDefault>
       <w:rPr>
@@ -13340,671 +12971,378 @@
     </w:rPrDefault>
     <w:pPrDefault/>
   </w:docDefaults>
-  <w:latentStyles w:defLockedState="0" w:defUIPriority="99" w:defSemiHidden="1" w:defUnhideWhenUsed="1" w:defQFormat="0" w:count="267">
-    <w:lsdException w:name="Normal" w:semiHidden="0" w:uiPriority="0" w:unhideWhenUsed="0" w:qFormat="1"/>
-    <w:lsdException w:name="heading 1" w:semiHidden="0" w:uiPriority="9" w:unhideWhenUsed="0" w:qFormat="1"/>
-    <w:lsdException w:name="heading 2" w:uiPriority="9" w:qFormat="1"/>
-    <w:lsdException w:name="heading 3" w:uiPriority="9" w:qFormat="1"/>
-    <w:lsdException w:name="heading 4" w:uiPriority="9" w:qFormat="1"/>
-    <w:lsdException w:name="heading 5" w:uiPriority="9" w:qFormat="1"/>
-    <w:lsdException w:name="heading 6" w:uiPriority="9" w:qFormat="1"/>
-    <w:lsdException w:name="heading 7" w:uiPriority="9" w:qFormat="1"/>
-    <w:lsdException w:name="heading 8" w:uiPriority="9" w:qFormat="1"/>
-    <w:lsdException w:name="heading 9" w:uiPriority="9" w:qFormat="1"/>
-    <w:lsdException w:name="toc 1" w:uiPriority="39"/>
-    <w:lsdException w:name="toc 2" w:uiPriority="39"/>
-    <w:lsdException w:name="toc 3" w:uiPriority="39"/>
-    <w:lsdException w:name="toc 4" w:uiPriority="39"/>
-    <w:lsdException w:name="toc 5" w:uiPriority="39"/>
-    <w:lsdException w:name="toc 6" w:uiPriority="39"/>
-    <w:lsdException w:name="toc 7" w:uiPriority="39"/>
-    <w:lsdException w:name="toc 8" w:uiPriority="39"/>
-    <w:lsdException w:name="toc 9" w:uiPriority="39"/>
-    <w:lsdException w:name="caption" w:uiPriority="35" w:qFormat="1"/>
-    <w:lsdException w:name="Title" w:semiHidden="0" w:uiPriority="10" w:unhideWhenUsed="0" w:qFormat="1"/>
-    <w:lsdException w:name="Default Paragraph Font" w:uiPriority="1"/>
-    <w:lsdException w:name="Subtitle" w:semiHidden="0" w:uiPriority="11" w:unhideWhenUsed="0" w:qFormat="1"/>
-    <w:lsdException w:name="Strong" w:semiHidden="0" w:uiPriority="22" w:unhideWhenUsed="0" w:qFormat="1"/>
-    <w:lsdException w:name="Emphasis" w:semiHidden="0" w:uiPriority="20" w:unhideWhenUsed="0" w:qFormat="1"/>
-    <w:lsdException w:name="Table Grid" w:semiHidden="0" w:uiPriority="39" w:unhideWhenUsed="0"/>
-    <w:lsdException w:name="Placeholder Text" w:unhideWhenUsed="0"/>
-    <w:lsdException w:name="No Spacing" w:semiHidden="0" w:uiPriority="1" w:unhideWhenUsed="0" w:qFormat="1"/>
-    <w:lsdException w:name="Light Shading" w:semiHidden="0" w:uiPriority="60" w:unhideWhenUsed="0"/>
-    <w:lsdException w:name="Light List" w:semiHidden="0" w:uiPriority="61" w:unhideWhenUsed="0"/>
-    <w:lsdException w:name="Light Grid" w:semiHidden="0" w:uiPriority="62" w:unhideWhenUsed="0"/>
-    <w:lsdException w:name="Medium Shading 1" w:semiHidden="0" w:uiPriority="63" w:unhideWhenUsed="0"/>
-    <w:lsdException w:name="Medium Shading 2" w:semiHidden="0" w:uiPriority="64" w:unhideWhenUsed="0"/>
-    <w:lsdException w:name="Medium List 1" w:semiHidden="0" w:uiPriority="65" w:unhideWhenUsed="0"/>
-    <w:lsdException w:name="Medium List 2" w:semiHidden="0" w:uiPriority="66" w:unhideWhenUsed="0"/>
-    <w:lsdException w:name="Medium Grid 1" w:semiHidden="0" w:uiPriority="67" w:unhideWhenUsed="0"/>
-    <w:lsdException w:name="Medium Grid 2" w:semiHidden="0" w:uiPriority="68" w:unhideWhenUsed="0"/>
-    <w:lsdException w:name="Medium Grid 3" w:semiHidden="0" w:uiPriority="69" w:unhideWhenUsed="0"/>
-    <w:lsdException w:name="Dark List" w:semiHidden="0" w:uiPriority="70" w:unhideWhenUsed="0"/>
-    <w:lsdException w:name="Colorful Shading" w:semiHidden="0" w:uiPriority="71" w:unhideWhenUsed="0"/>
-    <w:lsdException w:name="Colorful List" w:semiHidden="0" w:uiPriority="72" w:unhideWhenUsed="0"/>
-    <w:lsdException w:name="Colorful Grid" w:semiHidden="0" w:uiPriority="73" w:unhideWhenUsed="0"/>
-    <w:lsdException w:name="Light Shading Accent 1" w:semiHidden="0" w:uiPriority="60" w:unhideWhenUsed="0"/>
-    <w:lsdException w:name="Light List Accent 1" w:semiHidden="0" w:uiPriority="61" w:unhideWhenUsed="0"/>
-    <w:lsdException w:name="Light Grid Accent 1" w:semiHidden="0" w:uiPriority="62" w:unhideWhenUsed="0"/>
-    <w:lsdException w:name="Medium Shading 1 Accent 1" w:semiHidden="0" w:uiPriority="63" w:unhideWhenUsed="0"/>
-    <w:lsdException w:name="Medium Shading 2 Accent 1" w:semiHidden="0" w:uiPriority="64" w:unhideWhenUsed="0"/>
-    <w:lsdException w:name="Medium List 1 Accent 1" w:semiHidden="0" w:uiPriority="65" w:unhideWhenUsed="0"/>
-    <w:lsdException w:name="Revision" w:unhideWhenUsed="0"/>
-    <w:lsdException w:name="List Paragraph" w:semiHidden="0" w:uiPriority="34" w:unhideWhenUsed="0" w:qFormat="1"/>
-    <w:lsdException w:name="Quote" w:semiHidden="0" w:uiPriority="29" w:unhideWhenUsed="0" w:qFormat="1"/>
-    <w:lsdException w:name="Intense Quote" w:semiHidden="0" w:uiPriority="30" w:unhideWhenUsed="0" w:qFormat="1"/>
-    <w:lsdException w:name="Medium List 2 Accent 1" w:semiHidden="0" w:uiPriority="66" w:unhideWhenUsed="0"/>
-    <w:lsdException w:name="Medium Grid 1 Accent 1" w:semiHidden="0" w:uiPriority="67" w:unhideWhenUsed="0"/>
-    <w:lsdException w:name="Medium Grid 2 Accent 1" w:semiHidden="0" w:uiPriority="68" w:unhideWhenUsed="0"/>
-    <w:lsdException w:name="Medium Grid 3 Accent 1" w:semiHidden="0" w:uiPriority="69" w:unhideWhenUsed="0"/>
-    <w:lsdException w:name="Dark List Accent 1" w:semiHidden="0" w:uiPriority="70" w:unhideWhenUsed="0"/>
-    <w:lsdException w:name="Colorful Shading Accent 1" w:semiHidden="0" w:uiPriority="71" w:unhideWhenUsed="0"/>
-    <w:lsdException w:name="Colorful List Accent 1" w:semiHidden="0" w:uiPriority="72" w:unhideWhenUsed="0"/>
-    <w:lsdException w:name="Colorful Grid Accent 1" w:semiHidden="0" w:uiPriority="73" w:unhideWhenUsed="0"/>
-    <w:lsdException w:name="Light Shading Accent 2" w:semiHidden="0" w:uiPriority="60" w:unhideWhenUsed="0"/>
-    <w:lsdException w:name="Light List Accent 2" w:semiHidden="0" w:uiPriority="61" w:unhideWhenUsed="0"/>
-    <w:lsdException w:name="Light Grid Accent 2" w:semiHidden="0" w:uiPriority="62" w:unhideWhenUsed="0"/>
-    <w:lsdException w:name="Medium Shading 1 Accent 2" w:semiHidden="0" w:uiPriority="63" w:unhideWhenUsed="0"/>
-    <w:lsdException w:name="Medium Shading 2 Accent 2" w:semiHidden="0" w:uiPriority="64" w:unhideWhenUsed="0"/>
-    <w:lsdException w:name="Medium List 1 Accent 2" w:semiHidden="0" w:uiPriority="65" w:unhideWhenUsed="0"/>
-    <w:lsdException w:name="Medium List 2 Accent 2" w:semiHidden="0" w:uiPriority="66" w:unhideWhenUsed="0"/>
-    <w:lsdException w:name="Medium Grid 1 Accent 2" w:semiHidden="0" w:uiPriority="67" w:unhideWhenUsed="0"/>
-    <w:lsdException w:name="Medium Grid 2 Accent 2" w:semiHidden="0" w:uiPriority="68" w:unhideWhenUsed="0"/>
-    <w:lsdException w:name="Medium Grid 3 Accent 2" w:semiHidden="0" w:uiPriority="69" w:unhideWhenUsed="0"/>
-    <w:lsdException w:name="Dark List Accent 2" w:semiHidden="0" w:uiPriority="70" w:unhideWhenUsed="0"/>
-    <w:lsdException w:name="Colorful Shading Accent 2" w:semiHidden="0" w:uiPriority="71" w:unhideWhenUsed="0"/>
-    <w:lsdException w:name="Colorful List Accent 2" w:semiHidden="0" w:uiPriority="72" w:unhideWhenUsed="0"/>
-    <w:lsdException w:name="Colorful Grid Accent 2" w:semiHidden="0" w:uiPriority="73" w:unhideWhenUsed="0"/>
-    <w:lsdException w:name="Light Shading Accent 3" w:semiHidden="0" w:uiPriority="60" w:unhideWhenUsed="0"/>
-    <w:lsdException w:name="Light List Accent 3" w:semiHidden="0" w:uiPriority="61" w:unhideWhenUsed="0"/>
-    <w:lsdException w:name="Light Grid Accent 3" w:semiHidden="0" w:uiPriority="62" w:unhideWhenUsed="0"/>
-    <w:lsdException w:name="Medium Shading 1 Accent 3" w:semiHidden="0" w:uiPriority="63" w:unhideWhenUsed="0"/>
-    <w:lsdException w:name="Medium Shading 2 Accent 3" w:semiHidden="0" w:uiPriority="64" w:unhideWhenUsed="0"/>
-    <w:lsdException w:name="Medium List 1 Accent 3" w:semiHidden="0" w:uiPriority="65" w:unhideWhenUsed="0"/>
-    <w:lsdException w:name="Medium List 2 Accent 3" w:semiHidden="0" w:uiPriority="66" w:unhideWhenUsed="0"/>
-    <w:lsdException w:name="Medium Grid 1 Accent 3" w:semiHidden="0" w:uiPriority="67" w:unhideWhenUsed="0"/>
-    <w:lsdException w:name="Medium Grid 2 Accent 3" w:semiHidden="0" w:uiPriority="68" w:unhideWhenUsed="0"/>
-    <w:lsdException w:name="Medium Grid 3 Accent 3" w:semiHidden="0" w:uiPriority="69" w:unhideWhenUsed="0"/>
-    <w:lsdException w:name="Dark List Accent 3" w:semiHidden="0" w:uiPriority="70" w:unhideWhenUsed="0"/>
-    <w:lsdException w:name="Colorful Shading Accent 3" w:semiHidden="0" w:uiPriority="71" w:unhideWhenUsed="0"/>
-    <w:lsdException w:name="Colorful List Accent 3" w:semiHidden="0" w:uiPriority="72" w:unhideWhenUsed="0"/>
-    <w:lsdException w:name="Colorful Grid Accent 3" w:semiHidden="0" w:uiPriority="73" w:unhideWhenUsed="0"/>
-    <w:lsdException w:name="Light Shading Accent 4" w:semiHidden="0" w:uiPriority="60" w:unhideWhenUsed="0"/>
-    <w:lsdException w:name="Light List Accent 4" w:semiHidden="0" w:uiPriority="61" w:unhideWhenUsed="0"/>
-    <w:lsdException w:name="Light Grid Accent 4" w:semiHidden="0" w:uiPriority="62" w:unhideWhenUsed="0"/>
-    <w:lsdException w:name="Medium Shading 1 Accent 4" w:semiHidden="0" w:uiPriority="63" w:unhideWhenUsed="0"/>
-    <w:lsdException w:name="Medium Shading 2 Accent 4" w:semiHidden="0" w:uiPriority="64" w:unhideWhenUsed="0"/>
-    <w:lsdException w:name="Medium List 1 Accent 4" w:semiHidden="0" w:uiPriority="65" w:unhideWhenUsed="0"/>
-    <w:lsdException w:name="Medium List 2 Accent 4" w:semiHidden="0" w:uiPriority="66" w:unhideWhenUsed="0"/>
-    <w:lsdException w:name="Medium Grid 1 Accent 4" w:semiHidden="0" w:uiPriority="67" w:unhideWhenUsed="0"/>
-    <w:lsdException w:name="Medium Grid 2 Accent 4" w:semiHidden="0" w:uiPriority="68" w:unhideWhenUsed="0"/>
-    <w:lsdException w:name="Medium Grid 3 Accent 4" w:semiHidden="0" w:uiPriority="69" w:unhideWhenUsed="0"/>
-    <w:lsdException w:name="Dark List Accent 4" w:semiHidden="0" w:uiPriority="70" w:unhideWhenUsed="0"/>
-    <w:lsdException w:name="Colorful Shading Accent 4" w:semiHidden="0" w:uiPriority="71" w:unhideWhenUsed="0"/>
-    <w:lsdException w:name="Colorful List Accent 4" w:semiHidden="0" w:uiPriority="72" w:unhideWhenUsed="0"/>
-    <w:lsdException w:name="Colorful Grid Accent 4" w:semiHidden="0" w:uiPriority="73" w:unhideWhenUsed="0"/>
-    <w:lsdException w:name="Light Shading Accent 5" w:semiHidden="0" w:uiPriority="60" w:unhideWhenUsed="0"/>
-    <w:lsdException w:name="Light List Accent 5" w:semiHidden="0" w:uiPriority="61" w:unhideWhenUsed="0"/>
-    <w:lsdException w:name="Light Grid Accent 5" w:semiHidden="0" w:uiPriority="62" w:unhideWhenUsed="0"/>
-    <w:lsdException w:name="Medium Shading 1 Accent 5" w:semiHidden="0" w:uiPriority="63" w:unhideWhenUsed="0"/>
-    <w:lsdException w:name="Medium Shading 2 Accent 5" w:semiHidden="0" w:uiPriority="64" w:unhideWhenUsed="0"/>
-    <w:lsdException w:name="Medium List 1 Accent 5" w:semiHidden="0" w:uiPriority="65" w:unhideWhenUsed="0"/>
-    <w:lsdException w:name="Medium List 2 Accent 5" w:semiHidden="0" w:uiPriority="66" w:unhideWhenUsed="0"/>
-    <w:lsdException w:name="Medium Grid 1 Accent 5" w:semiHidden="0" w:uiPriority="67" w:unhideWhenUsed="0"/>
-    <w:lsdException w:name="Medium Grid 2 Accent 5" w:semiHidden="0" w:uiPriority="68" w:unhideWhenUsed="0"/>
-    <w:lsdException w:name="Medium Grid 3 Accent 5" w:semiHidden="0" w:uiPriority="69" w:unhideWhenUsed="0"/>
-    <w:lsdException w:name="Dark List Accent 5" w:semiHidden="0" w:uiPriority="70" w:unhideWhenUsed="0"/>
-    <w:lsdException w:name="Colorful Shading Accent 5" w:semiHidden="0" w:uiPriority="71" w:unhideWhenUsed="0"/>
-    <w:lsdException w:name="Colorful List Accent 5" w:semiHidden="0" w:uiPriority="72" w:unhideWhenUsed="0"/>
-    <w:lsdException w:name="Colorful Grid Accent 5" w:semiHidden="0" w:uiPriority="73" w:unhideWhenUsed="0"/>
-    <w:lsdException w:name="Light Shading Accent 6" w:semiHidden="0" w:uiPriority="60" w:unhideWhenUsed="0"/>
-    <w:lsdException w:name="Light List Accent 6" w:semiHidden="0" w:uiPriority="61" w:unhideWhenUsed="0"/>
-    <w:lsdException w:name="Light Grid Accent 6" w:semiHidden="0" w:uiPriority="62" w:unhideWhenUsed="0"/>
-    <w:lsdException w:name="Medium Shading 1 Accent 6" w:semiHidden="0" w:uiPriority="63" w:unhideWhenUsed="0"/>
-    <w:lsdException w:name="Medium Shading 2 Accent 6" w:semiHidden="0" w:uiPriority="64" w:unhideWhenUsed="0"/>
-    <w:lsdException w:name="Medium List 1 Accent 6" w:semiHidden="0" w:uiPriority="65" w:unhideWhenUsed="0"/>
-    <w:lsdException w:name="Medium List 2 Accent 6" w:semiHidden="0" w:uiPriority="66" w:unhideWhenUsed="0"/>
-    <w:lsdException w:name="Medium Grid 1 Accent 6" w:semiHidden="0" w:uiPriority="67" w:unhideWhenUsed="0"/>
-    <w:lsdException w:name="Medium Grid 2 Accent 6" w:semiHidden="0" w:uiPriority="68" w:unhideWhenUsed="0"/>
-    <w:lsdException w:name="Medium Grid 3 Accent 6" w:semiHidden="0" w:uiPriority="69" w:unhideWhenUsed="0"/>
-    <w:lsdException w:name="Dark List Accent 6" w:semiHidden="0" w:uiPriority="70" w:unhideWhenUsed="0"/>
-    <w:lsdException w:name="Colorful Shading Accent 6" w:semiHidden="0" w:uiPriority="71" w:unhideWhenUsed="0"/>
-    <w:lsdException w:name="Colorful List Accent 6" w:semiHidden="0" w:uiPriority="72" w:unhideWhenUsed="0"/>
-    <w:lsdException w:name="Colorful Grid Accent 6" w:semiHidden="0" w:uiPriority="73" w:unhideWhenUsed="0"/>
-    <w:lsdException w:name="Subtle Emphasis" w:semiHidden="0" w:uiPriority="19" w:unhideWhenUsed="0" w:qFormat="1"/>
-    <w:lsdException w:name="Intense Emphasis" w:semiHidden="0" w:uiPriority="21" w:unhideWhenUsed="0" w:qFormat="1"/>
-    <w:lsdException w:name="Subtle Reference" w:semiHidden="0" w:uiPriority="31" w:unhideWhenUsed="0" w:qFormat="1"/>
-    <w:lsdException w:name="Intense Reference" w:semiHidden="0" w:uiPriority="32" w:unhideWhenUsed="0" w:qFormat="1"/>
-    <w:lsdException w:name="Book Title" w:semiHidden="0" w:uiPriority="33" w:unhideWhenUsed="0" w:qFormat="1"/>
-    <w:lsdException w:name="Bibliography" w:uiPriority="37"/>
-    <w:lsdException w:name="TOC Heading" w:uiPriority="39" w:qFormat="1"/>
-  </w:latentStyles>
-  <w:style w:type="paragraph" w:default="1" w:styleId="Normal">
-    <w:name w:val="Normal"/>
-    <w:rsid w:val="00AE7260"/>
-  </w:style>
-  <w:style w:type="paragraph" w:styleId="Heading1">
-    <w:name w:val="heading 1"/>
-    <w:basedOn w:val="Normal"/>
-    <w:next w:val="Normal"/>
-    <w:pPr>
-      <w:keepNext/>
-      <w:keepLines/>
-      <w:spacing w:before="400" w:after="120"/>
-      <w:outlineLvl w:val="0"/>
-    </w:pPr>
-    <w:rPr>
-      <w:sz w:val="40"/>
-      <w:szCs w:val="40"/>
-    </w:rPr>
-  </w:style>
-  <w:style w:type="paragraph" w:styleId="Heading2">
-    <w:name w:val="heading 2"/>
-    <w:basedOn w:val="Normal"/>
-    <w:next w:val="Normal"/>
-    <w:pPr>
-      <w:keepNext/>
-      <w:keepLines/>
-      <w:spacing w:before="360" w:after="120"/>
-      <w:outlineLvl w:val="1"/>
-    </w:pPr>
-    <w:rPr>
-      <w:sz w:val="32"/>
-      <w:szCs w:val="32"/>
-    </w:rPr>
-  </w:style>
-  <w:style w:type="paragraph" w:styleId="Heading3">
-    <w:name w:val="heading 3"/>
-    <w:basedOn w:val="Normal"/>
-    <w:next w:val="Normal"/>
-    <w:pPr>
-      <w:keepNext/>
-      <w:keepLines/>
-      <w:spacing w:before="320" w:after="80"/>
-      <w:outlineLvl w:val="2"/>
-    </w:pPr>
-    <w:rPr>
-      <w:color w:val="434343"/>
-      <w:sz w:val="28"/>
-      <w:szCs w:val="28"/>
-    </w:rPr>
-  </w:style>
-  <w:style w:type="paragraph" w:styleId="Heading4">
-    <w:name w:val="heading 4"/>
-    <w:basedOn w:val="Normal"/>
-    <w:next w:val="Normal"/>
-    <w:pPr>
-      <w:keepNext/>
-      <w:keepLines/>
-      <w:spacing w:before="280" w:after="80"/>
-      <w:outlineLvl w:val="3"/>
-    </w:pPr>
-    <w:rPr>
-      <w:color w:val="666666"/>
-      <w:sz w:val="24"/>
-      <w:szCs w:val="24"/>
-    </w:rPr>
-  </w:style>
-  <w:style w:type="paragraph" w:styleId="Heading5">
-    <w:name w:val="heading 5"/>
-    <w:basedOn w:val="Normal"/>
-    <w:next w:val="Normal"/>
-    <w:pPr>
-      <w:keepNext/>
-      <w:keepLines/>
-      <w:spacing w:before="240" w:after="80"/>
-      <w:outlineLvl w:val="4"/>
-    </w:pPr>
-    <w:rPr>
-      <w:color w:val="666666"/>
-    </w:rPr>
-  </w:style>
-  <w:style w:type="paragraph" w:styleId="Heading6">
-    <w:name w:val="heading 6"/>
-    <w:basedOn w:val="Normal"/>
-    <w:next w:val="Normal"/>
-    <w:pPr>
-      <w:keepNext/>
-      <w:keepLines/>
-      <w:spacing w:before="240" w:after="80"/>
-      <w:outlineLvl w:val="5"/>
-    </w:pPr>
-    <w:rPr>
-      <w:i/>
-      <w:color w:val="666666"/>
-    </w:rPr>
-  </w:style>
-  <w:style w:type="character" w:default="1" w:styleId="DefaultParagraphFont">
-    <w:name w:val="Default Paragraph Font"/>
-    <w:uiPriority w:val="1"/>
-    <w:semiHidden/>
-    <w:unhideWhenUsed/>
-  </w:style>
-  <w:style w:type="table" w:default="1" w:styleId="TableNormal">
-    <w:name w:val="Normal Table"/>
-    <w:uiPriority w:val="99"/>
-    <w:semiHidden/>
-    <w:unhideWhenUsed/>
-    <w:tblPr>
-      <w:tblInd w:w="0" w:type="dxa"/>
-      <w:tblCellMar>
-        <w:top w:w="0" w:type="dxa"/>
-        <w:left w:w="108" w:type="dxa"/>
-        <w:bottom w:w="0" w:type="dxa"/>
-        <w:right w:w="108" w:type="dxa"/>
-      </w:tblCellMar>
-    </w:tblPr>
-  </w:style>
-  <w:style w:type="numbering" w:default="1" w:styleId="NoList">
-    <w:name w:val="No List"/>
-    <w:uiPriority w:val="99"/>
-    <w:semiHidden/>
-    <w:unhideWhenUsed/>
-  </w:style>
-  <w:style w:type="paragraph" w:styleId="Title">
-    <w:name w:val="Title"/>
-    <w:basedOn w:val="Normal"/>
-    <w:next w:val="Normal"/>
-    <w:pPr>
-      <w:keepNext/>
-      <w:keepLines/>
-      <w:spacing w:after="60"/>
-    </w:pPr>
-    <w:rPr>
-      <w:sz w:val="52"/>
-      <w:szCs w:val="52"/>
-    </w:rPr>
-  </w:style>
-  <w:style w:type="paragraph" w:styleId="Subtitle">
-    <w:name w:val="Subtitle"/>
-    <w:basedOn w:val="Normal"/>
-    <w:next w:val="Normal"/>
-    <w:pPr>
-      <w:keepNext/>
-      <w:keepLines/>
-      <w:spacing w:after="320"/>
-    </w:pPr>
-    <w:rPr>
-      <w:color w:val="666666"/>
-      <w:sz w:val="30"/>
-      <w:szCs w:val="30"/>
-    </w:rPr>
-  </w:style>
-  <w:style w:type="table" w:customStyle="1" w:styleId="a">
-    <w:basedOn w:val="TableNormal"/>
-    <w:tblPr>
-      <w:tblStyleRowBandSize w:val="1"/>
-      <w:tblStyleColBandSize w:val="1"/>
-      <w:tblInd w:w="0" w:type="dxa"/>
-      <w:tblCellMar>
-        <w:top w:w="100" w:type="dxa"/>
-        <w:left w:w="100" w:type="dxa"/>
-        <w:bottom w:w="100" w:type="dxa"/>
-        <w:right w:w="100" w:type="dxa"/>
-      </w:tblCellMar>
-    </w:tblPr>
-  </w:style>
-  <w:style w:type="table" w:customStyle="1" w:styleId="a0">
-    <w:basedOn w:val="TableNormal"/>
-    <w:tblPr>
-      <w:tblStyleRowBandSize w:val="1"/>
-      <w:tblStyleColBandSize w:val="1"/>
-      <w:tblInd w:w="0" w:type="dxa"/>
-      <w:tblCellMar>
-        <w:top w:w="100" w:type="dxa"/>
-        <w:left w:w="100" w:type="dxa"/>
-        <w:bottom w:w="100" w:type="dxa"/>
-        <w:right w:w="100" w:type="dxa"/>
-      </w:tblCellMar>
-    </w:tblPr>
-  </w:style>
-  <w:style w:type="table" w:customStyle="1" w:styleId="a1">
-    <w:basedOn w:val="TableNormal"/>
-    <w:tblPr>
-      <w:tblStyleRowBandSize w:val="1"/>
-      <w:tblStyleColBandSize w:val="1"/>
-      <w:tblInd w:w="0" w:type="dxa"/>
-      <w:tblCellMar>
-        <w:top w:w="100" w:type="dxa"/>
-        <w:left w:w="100" w:type="dxa"/>
-        <w:bottom w:w="100" w:type="dxa"/>
-        <w:right w:w="100" w:type="dxa"/>
-      </w:tblCellMar>
-    </w:tblPr>
-  </w:style>
-  <w:style w:type="table" w:customStyle="1" w:styleId="a2">
-    <w:basedOn w:val="TableNormal"/>
-    <w:tblPr>
-      <w:tblStyleRowBandSize w:val="1"/>
-      <w:tblStyleColBandSize w:val="1"/>
-      <w:tblInd w:w="0" w:type="dxa"/>
-      <w:tblCellMar>
-        <w:top w:w="100" w:type="dxa"/>
-        <w:left w:w="100" w:type="dxa"/>
-        <w:bottom w:w="100" w:type="dxa"/>
-        <w:right w:w="100" w:type="dxa"/>
-      </w:tblCellMar>
-    </w:tblPr>
-  </w:style>
-  <w:style w:type="table" w:customStyle="1" w:styleId="a3">
-    <w:basedOn w:val="TableNormal"/>
-    <w:tblPr>
-      <w:tblStyleRowBandSize w:val="1"/>
-      <w:tblStyleColBandSize w:val="1"/>
-      <w:tblInd w:w="0" w:type="dxa"/>
-      <w:tblCellMar>
-        <w:top w:w="100" w:type="dxa"/>
-        <w:left w:w="100" w:type="dxa"/>
-        <w:bottom w:w="100" w:type="dxa"/>
-        <w:right w:w="100" w:type="dxa"/>
-      </w:tblCellMar>
-    </w:tblPr>
-  </w:style>
-  <w:style w:type="table" w:customStyle="1" w:styleId="a4">
-    <w:basedOn w:val="TableNormal"/>
-    <w:tblPr>
-      <w:tblStyleRowBandSize w:val="1"/>
-      <w:tblStyleColBandSize w:val="1"/>
-      <w:tblInd w:w="0" w:type="dxa"/>
-      <w:tblCellMar>
-        <w:top w:w="100" w:type="dxa"/>
-        <w:left w:w="100" w:type="dxa"/>
-        <w:bottom w:w="100" w:type="dxa"/>
-        <w:right w:w="100" w:type="dxa"/>
-      </w:tblCellMar>
-    </w:tblPr>
-  </w:style>
-  <w:style w:type="paragraph" w:styleId="Header">
-    <w:name w:val="header"/>
-    <w:basedOn w:val="Normal"/>
-    <w:link w:val="HeaderChar"/>
-    <w:uiPriority w:val="99"/>
-    <w:unhideWhenUsed/>
-    <w:rsid w:val="00420336"/>
-    <w:pPr>
-      <w:tabs>
-        <w:tab w:val="center" w:pos="4680"/>
-        <w:tab w:val="right" w:pos="9360"/>
-      </w:tabs>
-    </w:pPr>
-    <w:rPr>
-      <w:lang w:eastAsia="en-US"/>
-    </w:rPr>
-  </w:style>
-  <w:style w:type="character" w:customStyle="1" w:styleId="HeaderChar">
-    <w:name w:val="Header Char"/>
-    <w:basedOn w:val="DefaultParagraphFont"/>
-    <w:link w:val="Header"/>
-    <w:uiPriority w:val="99"/>
-    <w:rsid w:val="00420336"/>
-    <w:rPr>
-      <w:lang w:eastAsia="en-US"/>
-    </w:rPr>
-  </w:style>
-  <w:style w:type="paragraph" w:styleId="ListParagraph">
-    <w:name w:val="List Paragraph"/>
-    <w:basedOn w:val="Normal"/>
-    <w:uiPriority w:val="34"/>
-    <w:qFormat/>
-    <w:rsid w:val="007B08CC"/>
-    <w:pPr>
-      <w:ind w:left="720"/>
-      <w:contextualSpacing/>
-    </w:pPr>
-  </w:style>
-  <w:style w:type="table" w:styleId="TableGrid">
-    <w:name w:val="Table Grid"/>
-    <w:basedOn w:val="TableNormal"/>
-    <w:uiPriority w:val="39"/>
-    <w:rsid w:val="004A2733"/>
-    <w:tblPr>
-      <w:tblInd w:w="0" w:type="dxa"/>
-      <w:tblBorders>
-        <w:top w:val="single" w:sz="4" w:space="0" w:color="auto"/>
-        <w:left w:val="single" w:sz="4" w:space="0" w:color="auto"/>
-        <w:bottom w:val="single" w:sz="4" w:space="0" w:color="auto"/>
-        <w:right w:val="single" w:sz="4" w:space="0" w:color="auto"/>
-        <w:insideH w:val="single" w:sz="4" w:space="0" w:color="auto"/>
-        <w:insideV w:val="single" w:sz="4" w:space="0" w:color="auto"/>
-      </w:tblBorders>
-      <w:tblCellMar>
-        <w:top w:w="0" w:type="dxa"/>
-        <w:left w:w="108" w:type="dxa"/>
-        <w:bottom w:w="0" w:type="dxa"/>
-        <w:right w:w="108" w:type="dxa"/>
-      </w:tblCellMar>
-    </w:tblPr>
-  </w:style>
-  <w:style w:type="paragraph" w:styleId="BalloonText">
-    <w:name w:val="Balloon Text"/>
-    <w:basedOn w:val="Normal"/>
-    <w:link w:val="BalloonTextChar"/>
-    <w:uiPriority w:val="99"/>
-    <w:semiHidden/>
-    <w:unhideWhenUsed/>
-    <w:rsid w:val="00AE7260"/>
-    <w:rPr>
-      <w:rFonts w:ascii="Tahoma" w:hAnsi="Tahoma" w:cs="Tahoma"/>
-      <w:sz w:val="16"/>
-      <w:szCs w:val="16"/>
-    </w:rPr>
-  </w:style>
-  <w:style w:type="character" w:customStyle="1" w:styleId="BalloonTextChar">
-    <w:name w:val="Balloon Text Char"/>
-    <w:basedOn w:val="DefaultParagraphFont"/>
-    <w:link w:val="BalloonText"/>
-    <w:uiPriority w:val="99"/>
-    <w:semiHidden/>
-    <w:rsid w:val="00AE7260"/>
-    <w:rPr>
-      <w:rFonts w:ascii="Tahoma" w:hAnsi="Tahoma" w:cs="Tahoma"/>
-      <w:sz w:val="16"/>
-      <w:szCs w:val="16"/>
-    </w:rPr>
-  </w:style>
-  <w:style w:type="paragraph" w:styleId="TOC1">
-    <w:name w:val="toc 1"/>
-    <w:basedOn w:val="Normal"/>
-    <w:next w:val="Normal"/>
-    <w:autoRedefine/>
-    <w:uiPriority w:val="39"/>
-    <w:unhideWhenUsed/>
-    <w:rsid w:val="00AE7260"/>
-    <w:pPr>
-      <w:spacing w:after="100"/>
-    </w:pPr>
-  </w:style>
-  <w:style w:type="paragraph" w:styleId="TOC2">
-    <w:name w:val="toc 2"/>
-    <w:basedOn w:val="Normal"/>
-    <w:next w:val="Normal"/>
-    <w:autoRedefine/>
-    <w:uiPriority w:val="39"/>
-    <w:unhideWhenUsed/>
-    <w:rsid w:val="00AE7260"/>
-    <w:pPr>
-      <w:spacing w:after="100"/>
-      <w:ind w:left="220"/>
-    </w:pPr>
-  </w:style>
-  <w:style w:type="paragraph" w:styleId="TOC3">
-    <w:name w:val="toc 3"/>
-    <w:basedOn w:val="Normal"/>
-    <w:next w:val="Normal"/>
-    <w:autoRedefine/>
-    <w:uiPriority w:val="39"/>
-    <w:unhideWhenUsed/>
-    <w:rsid w:val="00AE7260"/>
-    <w:pPr>
-      <w:spacing w:after="100"/>
-      <w:ind w:left="440"/>
-    </w:pPr>
-  </w:style>
-  <w:style w:type="character" w:styleId="Hyperlink">
-    <w:name w:val="Hyperlink"/>
-    <w:basedOn w:val="DefaultParagraphFont"/>
-    <w:uiPriority w:val="99"/>
-    <w:unhideWhenUsed/>
-    <w:rsid w:val="00AE7260"/>
-    <w:rPr>
-      <w:color w:val="0000FF" w:themeColor="hyperlink"/>
-      <w:u w:val="single"/>
-    </w:rPr>
-  </w:style>
-</w:styles>
-</file>
-
-<file path=word/stylesWithEffects.xml><?xml version="1.0" encoding="utf-8"?>
-<w:styles xmlns:wpc="http://schemas.microsoft.com/office/word/2010/wordprocessingCanvas" xmlns:mc="http://schemas.openxmlformats.org/markup-compatibility/2006" xmlns:o="urn:schemas-microsoft-com:office:office" xmlns:r="http://schemas.openxmlformats.org/officeDocument/2006/relationships" xmlns:m="http://schemas.openxmlformats.org/officeDocument/2006/math" xmlns:v="urn:schemas-microsoft-com:vml" xmlns:wp14="http://schemas.microsoft.com/office/word/2010/wordprocessingDrawing" xmlns:wp="http://schemas.openxmlformats.org/drawingml/2006/wordprocessingDrawing" xmlns:w10="urn:schemas-microsoft-com:office:word" xmlns:w="http://schemas.openxmlformats.org/wordprocessingml/2006/main" xmlns:w14="http://schemas.microsoft.com/office/word/2010/wordml" xmlns:wpg="http://schemas.microsoft.com/office/word/2010/wordprocessingGroup" xmlns:wpi="http://schemas.microsoft.com/office/word/2010/wordprocessingInk" xmlns:wne="http://schemas.microsoft.com/office/word/2006/wordml" xmlns:wps="http://schemas.microsoft.com/office/word/2010/wordprocessingShape" mc:Ignorable="w14 wp14">
-  <w:docDefaults>
-    <w:rPrDefault>
-      <w:rPr>
-        <w:rFonts w:ascii="Arial" w:eastAsia="Arial" w:hAnsi="Arial" w:cs="Arial"/>
-        <w:sz w:val="22"/>
-        <w:szCs w:val="22"/>
-        <w:lang w:val="en" w:eastAsia="en-CA" w:bidi="ar-SA"/>
-      </w:rPr>
-    </w:rPrDefault>
-    <w:pPrDefault/>
-  </w:docDefaults>
-  <w:latentStyles w:defLockedState="0" w:defUIPriority="99" w:defSemiHidden="1" w:defUnhideWhenUsed="1" w:defQFormat="0" w:count="267">
-    <w:lsdException w:name="Normal" w:semiHidden="0" w:uiPriority="0" w:unhideWhenUsed="0" w:qFormat="1"/>
-    <w:lsdException w:name="heading 1" w:semiHidden="0" w:uiPriority="9" w:unhideWhenUsed="0" w:qFormat="1"/>
-    <w:lsdException w:name="heading 2" w:uiPriority="9" w:qFormat="1"/>
-    <w:lsdException w:name="heading 3" w:uiPriority="9" w:qFormat="1"/>
-    <w:lsdException w:name="heading 4" w:uiPriority="9" w:qFormat="1"/>
-    <w:lsdException w:name="heading 5" w:uiPriority="9" w:qFormat="1"/>
-    <w:lsdException w:name="heading 6" w:uiPriority="9" w:qFormat="1"/>
-    <w:lsdException w:name="heading 7" w:uiPriority="9" w:qFormat="1"/>
-    <w:lsdException w:name="heading 8" w:uiPriority="9" w:qFormat="1"/>
-    <w:lsdException w:name="heading 9" w:uiPriority="9" w:qFormat="1"/>
-    <w:lsdException w:name="toc 1" w:uiPriority="39"/>
-    <w:lsdException w:name="toc 2" w:uiPriority="39"/>
-    <w:lsdException w:name="toc 3" w:uiPriority="39"/>
-    <w:lsdException w:name="toc 4" w:uiPriority="39"/>
-    <w:lsdException w:name="toc 5" w:uiPriority="39"/>
-    <w:lsdException w:name="toc 6" w:uiPriority="39"/>
-    <w:lsdException w:name="toc 7" w:uiPriority="39"/>
-    <w:lsdException w:name="toc 8" w:uiPriority="39"/>
-    <w:lsdException w:name="toc 9" w:uiPriority="39"/>
-    <w:lsdException w:name="caption" w:uiPriority="35" w:qFormat="1"/>
-    <w:lsdException w:name="Title" w:semiHidden="0" w:uiPriority="10" w:unhideWhenUsed="0" w:qFormat="1"/>
-    <w:lsdException w:name="Default Paragraph Font" w:uiPriority="1"/>
-    <w:lsdException w:name="Subtitle" w:semiHidden="0" w:uiPriority="11" w:unhideWhenUsed="0" w:qFormat="1"/>
-    <w:lsdException w:name="Strong" w:semiHidden="0" w:uiPriority="22" w:unhideWhenUsed="0" w:qFormat="1"/>
-    <w:lsdException w:name="Emphasis" w:semiHidden="0" w:uiPriority="20" w:unhideWhenUsed="0" w:qFormat="1"/>
-    <w:lsdException w:name="Table Grid" w:semiHidden="0" w:uiPriority="39" w:unhideWhenUsed="0"/>
-    <w:lsdException w:name="Placeholder Text" w:unhideWhenUsed="0"/>
-    <w:lsdException w:name="No Spacing" w:semiHidden="0" w:uiPriority="1" w:unhideWhenUsed="0" w:qFormat="1"/>
-    <w:lsdException w:name="Light Shading" w:semiHidden="0" w:uiPriority="60" w:unhideWhenUsed="0"/>
-    <w:lsdException w:name="Light List" w:semiHidden="0" w:uiPriority="61" w:unhideWhenUsed="0"/>
-    <w:lsdException w:name="Light Grid" w:semiHidden="0" w:uiPriority="62" w:unhideWhenUsed="0"/>
-    <w:lsdException w:name="Medium Shading 1" w:semiHidden="0" w:uiPriority="63" w:unhideWhenUsed="0"/>
-    <w:lsdException w:name="Medium Shading 2" w:semiHidden="0" w:uiPriority="64" w:unhideWhenUsed="0"/>
-    <w:lsdException w:name="Medium List 1" w:semiHidden="0" w:uiPriority="65" w:unhideWhenUsed="0"/>
-    <w:lsdException w:name="Medium List 2" w:semiHidden="0" w:uiPriority="66" w:unhideWhenUsed="0"/>
-    <w:lsdException w:name="Medium Grid 1" w:semiHidden="0" w:uiPriority="67" w:unhideWhenUsed="0"/>
-    <w:lsdException w:name="Medium Grid 2" w:semiHidden="0" w:uiPriority="68" w:unhideWhenUsed="0"/>
-    <w:lsdException w:name="Medium Grid 3" w:semiHidden="0" w:uiPriority="69" w:unhideWhenUsed="0"/>
-    <w:lsdException w:name="Dark List" w:semiHidden="0" w:uiPriority="70" w:unhideWhenUsed="0"/>
-    <w:lsdException w:name="Colorful Shading" w:semiHidden="0" w:uiPriority="71" w:unhideWhenUsed="0"/>
-    <w:lsdException w:name="Colorful List" w:semiHidden="0" w:uiPriority="72" w:unhideWhenUsed="0"/>
-    <w:lsdException w:name="Colorful Grid" w:semiHidden="0" w:uiPriority="73" w:unhideWhenUsed="0"/>
-    <w:lsdException w:name="Light Shading Accent 1" w:semiHidden="0" w:uiPriority="60" w:unhideWhenUsed="0"/>
-    <w:lsdException w:name="Light List Accent 1" w:semiHidden="0" w:uiPriority="61" w:unhideWhenUsed="0"/>
-    <w:lsdException w:name="Light Grid Accent 1" w:semiHidden="0" w:uiPriority="62" w:unhideWhenUsed="0"/>
-    <w:lsdException w:name="Medium Shading 1 Accent 1" w:semiHidden="0" w:uiPriority="63" w:unhideWhenUsed="0"/>
-    <w:lsdException w:name="Medium Shading 2 Accent 1" w:semiHidden="0" w:uiPriority="64" w:unhideWhenUsed="0"/>
-    <w:lsdException w:name="Medium List 1 Accent 1" w:semiHidden="0" w:uiPriority="65" w:unhideWhenUsed="0"/>
-    <w:lsdException w:name="Revision" w:unhideWhenUsed="0"/>
-    <w:lsdException w:name="List Paragraph" w:semiHidden="0" w:uiPriority="34" w:unhideWhenUsed="0" w:qFormat="1"/>
-    <w:lsdException w:name="Quote" w:semiHidden="0" w:uiPriority="29" w:unhideWhenUsed="0" w:qFormat="1"/>
-    <w:lsdException w:name="Intense Quote" w:semiHidden="0" w:uiPriority="30" w:unhideWhenUsed="0" w:qFormat="1"/>
-    <w:lsdException w:name="Medium List 2 Accent 1" w:semiHidden="0" w:uiPriority="66" w:unhideWhenUsed="0"/>
-    <w:lsdException w:name="Medium Grid 1 Accent 1" w:semiHidden="0" w:uiPriority="67" w:unhideWhenUsed="0"/>
-    <w:lsdException w:name="Medium Grid 2 Accent 1" w:semiHidden="0" w:uiPriority="68" w:unhideWhenUsed="0"/>
-    <w:lsdException w:name="Medium Grid 3 Accent 1" w:semiHidden="0" w:uiPriority="69" w:unhideWhenUsed="0"/>
-    <w:lsdException w:name="Dark List Accent 1" w:semiHidden="0" w:uiPriority="70" w:unhideWhenUsed="0"/>
-    <w:lsdException w:name="Colorful Shading Accent 1" w:semiHidden="0" w:uiPriority="71" w:unhideWhenUsed="0"/>
-    <w:lsdException w:name="Colorful List Accent 1" w:semiHidden="0" w:uiPriority="72" w:unhideWhenUsed="0"/>
-    <w:lsdException w:name="Colorful Grid Accent 1" w:semiHidden="0" w:uiPriority="73" w:unhideWhenUsed="0"/>
-    <w:lsdException w:name="Light Shading Accent 2" w:semiHidden="0" w:uiPriority="60" w:unhideWhenUsed="0"/>
-    <w:lsdException w:name="Light List Accent 2" w:semiHidden="0" w:uiPriority="61" w:unhideWhenUsed="0"/>
-    <w:lsdException w:name="Light Grid Accent 2" w:semiHidden="0" w:uiPriority="62" w:unhideWhenUsed="0"/>
-    <w:lsdException w:name="Medium Shading 1 Accent 2" w:semiHidden="0" w:uiPriority="63" w:unhideWhenUsed="0"/>
-    <w:lsdException w:name="Medium Shading 2 Accent 2" w:semiHidden="0" w:uiPriority="64" w:unhideWhenUsed="0"/>
-    <w:lsdException w:name="Medium List 1 Accent 2" w:semiHidden="0" w:uiPriority="65" w:unhideWhenUsed="0"/>
-    <w:lsdException w:name="Medium List 2 Accent 2" w:semiHidden="0" w:uiPriority="66" w:unhideWhenUsed="0"/>
-    <w:lsdException w:name="Medium Grid 1 Accent 2" w:semiHidden="0" w:uiPriority="67" w:unhideWhenUsed="0"/>
-    <w:lsdException w:name="Medium Grid 2 Accent 2" w:semiHidden="0" w:uiPriority="68" w:unhideWhenUsed="0"/>
-    <w:lsdException w:name="Medium Grid 3 Accent 2" w:semiHidden="0" w:uiPriority="69" w:unhideWhenUsed="0"/>
-    <w:lsdException w:name="Dark List Accent 2" w:semiHidden="0" w:uiPriority="70" w:unhideWhenUsed="0"/>
-    <w:lsdException w:name="Colorful Shading Accent 2" w:semiHidden="0" w:uiPriority="71" w:unhideWhenUsed="0"/>
-    <w:lsdException w:name="Colorful List Accent 2" w:semiHidden="0" w:uiPriority="72" w:unhideWhenUsed="0"/>
-    <w:lsdException w:name="Colorful Grid Accent 2" w:semiHidden="0" w:uiPriority="73" w:unhideWhenUsed="0"/>
-    <w:lsdException w:name="Light Shading Accent 3" w:semiHidden="0" w:uiPriority="60" w:unhideWhenUsed="0"/>
-    <w:lsdException w:name="Light List Accent 3" w:semiHidden="0" w:uiPriority="61" w:unhideWhenUsed="0"/>
-    <w:lsdException w:name="Light Grid Accent 3" w:semiHidden="0" w:uiPriority="62" w:unhideWhenUsed="0"/>
-    <w:lsdException w:name="Medium Shading 1 Accent 3" w:semiHidden="0" w:uiPriority="63" w:unhideWhenUsed="0"/>
-    <w:lsdException w:name="Medium Shading 2 Accent 3" w:semiHidden="0" w:uiPriority="64" w:unhideWhenUsed="0"/>
-    <w:lsdException w:name="Medium List 1 Accent 3" w:semiHidden="0" w:uiPriority="65" w:unhideWhenUsed="0"/>
-    <w:lsdException w:name="Medium List 2 Accent 3" w:semiHidden="0" w:uiPriority="66" w:unhideWhenUsed="0"/>
-    <w:lsdException w:name="Medium Grid 1 Accent 3" w:semiHidden="0" w:uiPriority="67" w:unhideWhenUsed="0"/>
-    <w:lsdException w:name="Medium Grid 2 Accent 3" w:semiHidden="0" w:uiPriority="68" w:unhideWhenUsed="0"/>
-    <w:lsdException w:name="Medium Grid 3 Accent 3" w:semiHidden="0" w:uiPriority="69" w:unhideWhenUsed="0"/>
-    <w:lsdException w:name="Dark List Accent 3" w:semiHidden="0" w:uiPriority="70" w:unhideWhenUsed="0"/>
-    <w:lsdException w:name="Colorful Shading Accent 3" w:semiHidden="0" w:uiPriority="71" w:unhideWhenUsed="0"/>
-    <w:lsdException w:name="Colorful List Accent 3" w:semiHidden="0" w:uiPriority="72" w:unhideWhenUsed="0"/>
-    <w:lsdException w:name="Colorful Grid Accent 3" w:semiHidden="0" w:uiPriority="73" w:unhideWhenUsed="0"/>
-    <w:lsdException w:name="Light Shading Accent 4" w:semiHidden="0" w:uiPriority="60" w:unhideWhenUsed="0"/>
-    <w:lsdException w:name="Light List Accent 4" w:semiHidden="0" w:uiPriority="61" w:unhideWhenUsed="0"/>
-    <w:lsdException w:name="Light Grid Accent 4" w:semiHidden="0" w:uiPriority="62" w:unhideWhenUsed="0"/>
-    <w:lsdException w:name="Medium Shading 1 Accent 4" w:semiHidden="0" w:uiPriority="63" w:unhideWhenUsed="0"/>
-    <w:lsdException w:name="Medium Shading 2 Accent 4" w:semiHidden="0" w:uiPriority="64" w:unhideWhenUsed="0"/>
-    <w:lsdException w:name="Medium List 1 Accent 4" w:semiHidden="0" w:uiPriority="65" w:unhideWhenUsed="0"/>
-    <w:lsdException w:name="Medium List 2 Accent 4" w:semiHidden="0" w:uiPriority="66" w:unhideWhenUsed="0"/>
-    <w:lsdException w:name="Medium Grid 1 Accent 4" w:semiHidden="0" w:uiPriority="67" w:unhideWhenUsed="0"/>
-    <w:lsdException w:name="Medium Grid 2 Accent 4" w:semiHidden="0" w:uiPriority="68" w:unhideWhenUsed="0"/>
-    <w:lsdException w:name="Medium Grid 3 Accent 4" w:semiHidden="0" w:uiPriority="69" w:unhideWhenUsed="0"/>
-    <w:lsdException w:name="Dark List Accent 4" w:semiHidden="0" w:uiPriority="70" w:unhideWhenUsed="0"/>
-    <w:lsdException w:name="Colorful Shading Accent 4" w:semiHidden="0" w:uiPriority="71" w:unhideWhenUsed="0"/>
-    <w:lsdException w:name="Colorful List Accent 4" w:semiHidden="0" w:uiPriority="72" w:unhideWhenUsed="0"/>
-    <w:lsdException w:name="Colorful Grid Accent 4" w:semiHidden="0" w:uiPriority="73" w:unhideWhenUsed="0"/>
-    <w:lsdException w:name="Light Shading Accent 5" w:semiHidden="0" w:uiPriority="60" w:unhideWhenUsed="0"/>
-    <w:lsdException w:name="Light List Accent 5" w:semiHidden="0" w:uiPriority="61" w:unhideWhenUsed="0"/>
-    <w:lsdException w:name="Light Grid Accent 5" w:semiHidden="0" w:uiPriority="62" w:unhideWhenUsed="0"/>
-    <w:lsdException w:name="Medium Shading 1 Accent 5" w:semiHidden="0" w:uiPriority="63" w:unhideWhenUsed="0"/>
-    <w:lsdException w:name="Medium Shading 2 Accent 5" w:semiHidden="0" w:uiPriority="64" w:unhideWhenUsed="0"/>
-    <w:lsdException w:name="Medium List 1 Accent 5" w:semiHidden="0" w:uiPriority="65" w:unhideWhenUsed="0"/>
-    <w:lsdException w:name="Medium List 2 Accent 5" w:semiHidden="0" w:uiPriority="66" w:unhideWhenUsed="0"/>
-    <w:lsdException w:name="Medium Grid 1 Accent 5" w:semiHidden="0" w:uiPriority="67" w:unhideWhenUsed="0"/>
-    <w:lsdException w:name="Medium Grid 2 Accent 5" w:semiHidden="0" w:uiPriority="68" w:unhideWhenUsed="0"/>
-    <w:lsdException w:name="Medium Grid 3 Accent 5" w:semiHidden="0" w:uiPriority="69" w:unhideWhenUsed="0"/>
-    <w:lsdException w:name="Dark List Accent 5" w:semiHidden="0" w:uiPriority="70" w:unhideWhenUsed="0"/>
-    <w:lsdException w:name="Colorful Shading Accent 5" w:semiHidden="0" w:uiPriority="71" w:unhideWhenUsed="0"/>
-    <w:lsdException w:name="Colorful List Accent 5" w:semiHidden="0" w:uiPriority="72" w:unhideWhenUsed="0"/>
-    <w:lsdException w:name="Colorful Grid Accent 5" w:semiHidden="0" w:uiPriority="73" w:unhideWhenUsed="0"/>
-    <w:lsdException w:name="Light Shading Accent 6" w:semiHidden="0" w:uiPriority="60" w:unhideWhenUsed="0"/>
-    <w:lsdException w:name="Light List Accent 6" w:semiHidden="0" w:uiPriority="61" w:unhideWhenUsed="0"/>
-    <w:lsdException w:name="Light Grid Accent 6" w:semiHidden="0" w:uiPriority="62" w:unhideWhenUsed="0"/>
-    <w:lsdException w:name="Medium Shading 1 Accent 6" w:semiHidden="0" w:uiPriority="63" w:unhideWhenUsed="0"/>
-    <w:lsdException w:name="Medium Shading 2 Accent 6" w:semiHidden="0" w:uiPriority="64" w:unhideWhenUsed="0"/>
-    <w:lsdException w:name="Medium List 1 Accent 6" w:semiHidden="0" w:uiPriority="65" w:unhideWhenUsed="0"/>
-    <w:lsdException w:name="Medium List 2 Accent 6" w:semiHidden="0" w:uiPriority="66" w:unhideWhenUsed="0"/>
-    <w:lsdException w:name="Medium Grid 1 Accent 6" w:semiHidden="0" w:uiPriority="67" w:unhideWhenUsed="0"/>
-    <w:lsdException w:name="Medium Grid 2 Accent 6" w:semiHidden="0" w:uiPriority="68" w:unhideWhenUsed="0"/>
-    <w:lsdException w:name="Medium Grid 3 Accent 6" w:semiHidden="0" w:uiPriority="69" w:unhideWhenUsed="0"/>
-    <w:lsdException w:name="Dark List Accent 6" w:semiHidden="0" w:uiPriority="70" w:unhideWhenUsed="0"/>
-    <w:lsdException w:name="Colorful Shading Accent 6" w:semiHidden="0" w:uiPriority="71" w:unhideWhenUsed="0"/>
-    <w:lsdException w:name="Colorful List Accent 6" w:semiHidden="0" w:uiPriority="72" w:unhideWhenUsed="0"/>
-    <w:lsdException w:name="Colorful Grid Accent 6" w:semiHidden="0" w:uiPriority="73" w:unhideWhenUsed="0"/>
-    <w:lsdException w:name="Subtle Emphasis" w:semiHidden="0" w:uiPriority="19" w:unhideWhenUsed="0" w:qFormat="1"/>
-    <w:lsdException w:name="Intense Emphasis" w:semiHidden="0" w:uiPriority="21" w:unhideWhenUsed="0" w:qFormat="1"/>
-    <w:lsdException w:name="Subtle Reference" w:semiHidden="0" w:uiPriority="31" w:unhideWhenUsed="0" w:qFormat="1"/>
-    <w:lsdException w:name="Intense Reference" w:semiHidden="0" w:uiPriority="32" w:unhideWhenUsed="0" w:qFormat="1"/>
-    <w:lsdException w:name="Book Title" w:semiHidden="0" w:uiPriority="33" w:unhideWhenUsed="0" w:qFormat="1"/>
-    <w:lsdException w:name="Bibliography" w:uiPriority="37"/>
-    <w:lsdException w:name="TOC Heading" w:uiPriority="39" w:qFormat="1"/>
+  <w:latentStyles w:defLockedState="0" w:defUIPriority="99" w:defSemiHidden="0" w:defUnhideWhenUsed="0" w:defQFormat="0" w:count="371">
+    <w:lsdException w:name="Normal" w:uiPriority="0" w:qFormat="1"/>
+    <w:lsdException w:name="heading 1" w:uiPriority="9" w:qFormat="1"/>
+    <w:lsdException w:name="heading 2" w:semiHidden="1" w:uiPriority="9" w:unhideWhenUsed="1" w:qFormat="1"/>
+    <w:lsdException w:name="heading 3" w:semiHidden="1" w:uiPriority="9" w:unhideWhenUsed="1" w:qFormat="1"/>
+    <w:lsdException w:name="heading 4" w:semiHidden="1" w:uiPriority="9" w:unhideWhenUsed="1" w:qFormat="1"/>
+    <w:lsdException w:name="heading 5" w:semiHidden="1" w:uiPriority="9" w:unhideWhenUsed="1" w:qFormat="1"/>
+    <w:lsdException w:name="heading 6" w:semiHidden="1" w:uiPriority="9" w:unhideWhenUsed="1" w:qFormat="1"/>
+    <w:lsdException w:name="heading 7" w:semiHidden="1" w:uiPriority="9" w:unhideWhenUsed="1" w:qFormat="1"/>
+    <w:lsdException w:name="heading 8" w:semiHidden="1" w:uiPriority="9" w:unhideWhenUsed="1" w:qFormat="1"/>
+    <w:lsdException w:name="heading 9" w:semiHidden="1" w:uiPriority="9" w:unhideWhenUsed="1" w:qFormat="1"/>
+    <w:lsdException w:name="index 1" w:semiHidden="1" w:unhideWhenUsed="1"/>
+    <w:lsdException w:name="index 2" w:semiHidden="1" w:unhideWhenUsed="1"/>
+    <w:lsdException w:name="index 3" w:semiHidden="1" w:unhideWhenUsed="1"/>
+    <w:lsdException w:name="index 4" w:semiHidden="1" w:unhideWhenUsed="1"/>
+    <w:lsdException w:name="index 5" w:semiHidden="1" w:unhideWhenUsed="1"/>
+    <w:lsdException w:name="index 6" w:semiHidden="1" w:unhideWhenUsed="1"/>
+    <w:lsdException w:name="index 7" w:semiHidden="1" w:unhideWhenUsed="1"/>
+    <w:lsdException w:name="index 8" w:semiHidden="1" w:unhideWhenUsed="1"/>
+    <w:lsdException w:name="index 9" w:semiHidden="1" w:unhideWhenUsed="1"/>
+    <w:lsdException w:name="toc 1" w:semiHidden="1" w:uiPriority="39" w:unhideWhenUsed="1"/>
+    <w:lsdException w:name="toc 2" w:semiHidden="1" w:uiPriority="39" w:unhideWhenUsed="1"/>
+    <w:lsdException w:name="toc 3" w:semiHidden="1" w:uiPriority="39" w:unhideWhenUsed="1"/>
+    <w:lsdException w:name="toc 4" w:semiHidden="1" w:uiPriority="39" w:unhideWhenUsed="1"/>
+    <w:lsdException w:name="toc 5" w:semiHidden="1" w:uiPriority="39" w:unhideWhenUsed="1"/>
+    <w:lsdException w:name="toc 6" w:semiHidden="1" w:uiPriority="39" w:unhideWhenUsed="1"/>
+    <w:lsdException w:name="toc 7" w:semiHidden="1" w:uiPriority="39" w:unhideWhenUsed="1"/>
+    <w:lsdException w:name="toc 8" w:semiHidden="1" w:uiPriority="39" w:unhideWhenUsed="1"/>
+    <w:lsdException w:name="toc 9" w:semiHidden="1" w:uiPriority="39" w:unhideWhenUsed="1"/>
+    <w:lsdException w:name="Normal Indent" w:semiHidden="1" w:unhideWhenUsed="1"/>
+    <w:lsdException w:name="footnote text" w:semiHidden="1" w:unhideWhenUsed="1"/>
+    <w:lsdException w:name="annotation text" w:semiHidden="1" w:unhideWhenUsed="1"/>
+    <w:lsdException w:name="header" w:semiHidden="1" w:unhideWhenUsed="1"/>
+    <w:lsdException w:name="footer" w:semiHidden="1" w:unhideWhenUsed="1"/>
+    <w:lsdException w:name="index heading" w:semiHidden="1" w:unhideWhenUsed="1"/>
+    <w:lsdException w:name="caption" w:semiHidden="1" w:uiPriority="35" w:unhideWhenUsed="1" w:qFormat="1"/>
+    <w:lsdException w:name="table of figures" w:semiHidden="1" w:unhideWhenUsed="1"/>
+    <w:lsdException w:name="envelope address" w:semiHidden="1" w:unhideWhenUsed="1"/>
+    <w:lsdException w:name="envelope return" w:semiHidden="1" w:unhideWhenUsed="1"/>
+    <w:lsdException w:name="footnote reference" w:semiHidden="1" w:unhideWhenUsed="1"/>
+    <w:lsdException w:name="annotation reference" w:semiHidden="1" w:unhideWhenUsed="1"/>
+    <w:lsdException w:name="line number" w:semiHidden="1" w:unhideWhenUsed="1"/>
+    <w:lsdException w:name="page number" w:semiHidden="1" w:unhideWhenUsed="1"/>
+    <w:lsdException w:name="endnote reference" w:semiHidden="1" w:unhideWhenUsed="1"/>
+    <w:lsdException w:name="endnote text" w:semiHidden="1" w:unhideWhenUsed="1"/>
+    <w:lsdException w:name="table of authorities" w:semiHidden="1" w:unhideWhenUsed="1"/>
+    <w:lsdException w:name="macro" w:semiHidden="1" w:unhideWhenUsed="1"/>
+    <w:lsdException w:name="toa heading" w:semiHidden="1" w:unhideWhenUsed="1"/>
+    <w:lsdException w:name="List" w:semiHidden="1" w:unhideWhenUsed="1"/>
+    <w:lsdException w:name="List Bullet" w:semiHidden="1" w:unhideWhenUsed="1"/>
+    <w:lsdException w:name="List Number" w:semiHidden="1" w:unhideWhenUsed="1"/>
+    <w:lsdException w:name="List 2" w:semiHidden="1" w:unhideWhenUsed="1"/>
+    <w:lsdException w:name="List 3" w:semiHidden="1" w:unhideWhenUsed="1"/>
+    <w:lsdException w:name="List 4" w:semiHidden="1" w:unhideWhenUsed="1"/>
+    <w:lsdException w:name="List 5" w:semiHidden="1" w:unhideWhenUsed="1"/>
+    <w:lsdException w:name="List Bullet 2" w:semiHidden="1" w:unhideWhenUsed="1"/>
+    <w:lsdException w:name="List Bullet 3" w:semiHidden="1" w:unhideWhenUsed="1"/>
+    <w:lsdException w:name="List Bullet 4" w:semiHidden="1" w:unhideWhenUsed="1"/>
+    <w:lsdException w:name="List Bullet 5" w:semiHidden="1" w:unhideWhenUsed="1"/>
+    <w:lsdException w:name="List Number 2" w:semiHidden="1" w:unhideWhenUsed="1"/>
+    <w:lsdException w:name="List Number 3" w:semiHidden="1" w:unhideWhenUsed="1"/>
+    <w:lsdException w:name="List Number 4" w:semiHidden="1" w:unhideWhenUsed="1"/>
+    <w:lsdException w:name="List Number 5" w:semiHidden="1" w:unhideWhenUsed="1"/>
+    <w:lsdException w:name="Title" w:uiPriority="10" w:qFormat="1"/>
+    <w:lsdException w:name="Closing" w:semiHidden="1" w:unhideWhenUsed="1"/>
+    <w:lsdException w:name="Signature" w:semiHidden="1" w:unhideWhenUsed="1"/>
+    <w:lsdException w:name="Default Paragraph Font" w:semiHidden="1" w:uiPriority="1" w:unhideWhenUsed="1"/>
+    <w:lsdException w:name="Body Text" w:semiHidden="1" w:unhideWhenUsed="1"/>
+    <w:lsdException w:name="Body Text Indent" w:semiHidden="1" w:unhideWhenUsed="1"/>
+    <w:lsdException w:name="List Continue" w:semiHidden="1" w:unhideWhenUsed="1"/>
+    <w:lsdException w:name="List Continue 2" w:semiHidden="1" w:unhideWhenUsed="1"/>
+    <w:lsdException w:name="List Continue 3" w:semiHidden="1" w:unhideWhenUsed="1"/>
+    <w:lsdException w:name="List Continue 4" w:semiHidden="1" w:unhideWhenUsed="1"/>
+    <w:lsdException w:name="List Continue 5" w:semiHidden="1" w:unhideWhenUsed="1"/>
+    <w:lsdException w:name="Message Header" w:semiHidden="1" w:unhideWhenUsed="1"/>
+    <w:lsdException w:name="Subtitle" w:uiPriority="11" w:qFormat="1"/>
+    <w:lsdException w:name="Salutation" w:semiHidden="1" w:unhideWhenUsed="1"/>
+    <w:lsdException w:name="Date" w:semiHidden="1" w:unhideWhenUsed="1"/>
+    <w:lsdException w:name="Body Text First Indent" w:semiHidden="1" w:unhideWhenUsed="1"/>
+    <w:lsdException w:name="Body Text First Indent 2" w:semiHidden="1" w:unhideWhenUsed="1"/>
+    <w:lsdException w:name="Note Heading" w:semiHidden="1" w:unhideWhenUsed="1"/>
+    <w:lsdException w:name="Body Text 2" w:semiHidden="1" w:unhideWhenUsed="1"/>
+    <w:lsdException w:name="Body Text 3" w:semiHidden="1" w:unhideWhenUsed="1"/>
+    <w:lsdException w:name="Body Text Indent 2" w:semiHidden="1" w:unhideWhenUsed="1"/>
+    <w:lsdException w:name="Body Text Indent 3" w:semiHidden="1" w:unhideWhenUsed="1"/>
+    <w:lsdException w:name="Block Text" w:semiHidden="1" w:unhideWhenUsed="1"/>
+    <w:lsdException w:name="Hyperlink" w:semiHidden="1" w:unhideWhenUsed="1"/>
+    <w:lsdException w:name="FollowedHyperlink" w:semiHidden="1" w:unhideWhenUsed="1"/>
+    <w:lsdException w:name="Strong" w:uiPriority="22" w:qFormat="1"/>
+    <w:lsdException w:name="Emphasis" w:uiPriority="20" w:qFormat="1"/>
+    <w:lsdException w:name="Document Map" w:semiHidden="1" w:unhideWhenUsed="1"/>
+    <w:lsdException w:name="Plain Text" w:semiHidden="1" w:unhideWhenUsed="1"/>
+    <w:lsdException w:name="E-mail Signature" w:semiHidden="1" w:unhideWhenUsed="1"/>
+    <w:lsdException w:name="HTML Top of Form" w:semiHidden="1" w:unhideWhenUsed="1"/>
+    <w:lsdException w:name="HTML Bottom of Form" w:semiHidden="1" w:unhideWhenUsed="1"/>
+    <w:lsdException w:name="Normal (Web)" w:semiHidden="1" w:unhideWhenUsed="1"/>
+    <w:lsdException w:name="HTML Acronym" w:semiHidden="1" w:unhideWhenUsed="1"/>
+    <w:lsdException w:name="HTML Address" w:semiHidden="1" w:unhideWhenUsed="1"/>
+    <w:lsdException w:name="HTML Cite" w:semiHidden="1" w:unhideWhenUsed="1"/>
+    <w:lsdException w:name="HTML Code" w:semiHidden="1" w:unhideWhenUsed="1"/>
+    <w:lsdException w:name="HTML Definition" w:semiHidden="1" w:unhideWhenUsed="1"/>
+    <w:lsdException w:name="HTML Keyboard" w:semiHidden="1" w:unhideWhenUsed="1"/>
+    <w:lsdException w:name="HTML Preformatted" w:semiHidden="1" w:unhideWhenUsed="1"/>
+    <w:lsdException w:name="HTML Sample" w:semiHidden="1" w:unhideWhenUsed="1"/>
+    <w:lsdException w:name="HTML Typewriter" w:semiHidden="1" w:unhideWhenUsed="1"/>
+    <w:lsdException w:name="HTML Variable" w:semiHidden="1" w:unhideWhenUsed="1"/>
+    <w:lsdException w:name="Normal Table" w:semiHidden="1" w:unhideWhenUsed="1"/>
+    <w:lsdException w:name="annotation subject" w:semiHidden="1" w:unhideWhenUsed="1"/>
+    <w:lsdException w:name="No List" w:semiHidden="1" w:unhideWhenUsed="1"/>
+    <w:lsdException w:name="Outline List 1" w:semiHidden="1" w:unhideWhenUsed="1"/>
+    <w:lsdException w:name="Outline List 2" w:semiHidden="1" w:unhideWhenUsed="1"/>
+    <w:lsdException w:name="Outline List 3" w:semiHidden="1" w:unhideWhenUsed="1"/>
+    <w:lsdException w:name="Table Simple 1" w:semiHidden="1" w:unhideWhenUsed="1"/>
+    <w:lsdException w:name="Table Simple 2" w:semiHidden="1" w:unhideWhenUsed="1"/>
+    <w:lsdException w:name="Table Simple 3" w:semiHidden="1" w:unhideWhenUsed="1"/>
+    <w:lsdException w:name="Table Classic 1" w:semiHidden="1" w:unhideWhenUsed="1"/>
+    <w:lsdException w:name="Table Classic 2" w:semiHidden="1" w:unhideWhenUsed="1"/>
+    <w:lsdException w:name="Table Classic 3" w:semiHidden="1" w:unhideWhenUsed="1"/>
+    <w:lsdException w:name="Table Classic 4" w:semiHidden="1" w:unhideWhenUsed="1"/>
+    <w:lsdException w:name="Table Colorful 1" w:semiHidden="1" w:unhideWhenUsed="1"/>
+    <w:lsdException w:name="Table Colorful 2" w:semiHidden="1" w:unhideWhenUsed="1"/>
+    <w:lsdException w:name="Table Colorful 3" w:semiHidden="1" w:unhideWhenUsed="1"/>
+    <w:lsdException w:name="Table Columns 1" w:semiHidden="1" w:unhideWhenUsed="1"/>
+    <w:lsdException w:name="Table Columns 2" w:semiHidden="1" w:unhideWhenUsed="1"/>
+    <w:lsdException w:name="Table Columns 3" w:semiHidden="1" w:unhideWhenUsed="1"/>
+    <w:lsdException w:name="Table Columns 4" w:semiHidden="1" w:unhideWhenUsed="1"/>
+    <w:lsdException w:name="Table Columns 5" w:semiHidden="1" w:unhideWhenUsed="1"/>
+    <w:lsdException w:name="Table Grid 1" w:semiHidden="1" w:unhideWhenUsed="1"/>
+    <w:lsdException w:name="Table Grid 2" w:semiHidden="1" w:unhideWhenUsed="1"/>
+    <w:lsdException w:name="Table Grid 3" w:semiHidden="1" w:unhideWhenUsed="1"/>
+    <w:lsdException w:name="Table Grid 4" w:semiHidden="1" w:unhideWhenUsed="1"/>
+    <w:lsdException w:name="Table Grid 5" w:semiHidden="1" w:unhideWhenUsed="1"/>
+    <w:lsdException w:name="Table Grid 6" w:semiHidden="1" w:unhideWhenUsed="1"/>
+    <w:lsdException w:name="Table Grid 7" w:semiHidden="1" w:unhideWhenUsed="1"/>
+    <w:lsdException w:name="Table Grid 8" w:semiHidden="1" w:unhideWhenUsed="1"/>
+    <w:lsdException w:name="Table List 1" w:semiHidden="1" w:unhideWhenUsed="1"/>
+    <w:lsdException w:name="Table List 2" w:semiHidden="1" w:unhideWhenUsed="1"/>
+    <w:lsdException w:name="Table List 3" w:semiHidden="1" w:unhideWhenUsed="1"/>
+    <w:lsdException w:name="Table List 4" w:semiHidden="1" w:unhideWhenUsed="1"/>
+    <w:lsdException w:name="Table List 5" w:semiHidden="1" w:unhideWhenUsed="1"/>
+    <w:lsdException w:name="Table List 6" w:semiHidden="1" w:unhideWhenUsed="1"/>
+    <w:lsdException w:name="Table List 7" w:semiHidden="1" w:unhideWhenUsed="1"/>
+    <w:lsdException w:name="Table List 8" w:semiHidden="1" w:unhideWhenUsed="1"/>
+    <w:lsdException w:name="Table 3D effects 1" w:semiHidden="1" w:unhideWhenUsed="1"/>
+    <w:lsdException w:name="Table 3D effects 2" w:semiHidden="1" w:unhideWhenUsed="1"/>
+    <w:lsdException w:name="Table 3D effects 3" w:semiHidden="1" w:unhideWhenUsed="1"/>
+    <w:lsdException w:name="Table Contemporary" w:semiHidden="1" w:unhideWhenUsed="1"/>
+    <w:lsdException w:name="Table Elegant" w:semiHidden="1" w:unhideWhenUsed="1"/>
+    <w:lsdException w:name="Table Professional" w:semiHidden="1" w:unhideWhenUsed="1"/>
+    <w:lsdException w:name="Table Subtle 1" w:semiHidden="1" w:unhideWhenUsed="1"/>
+    <w:lsdException w:name="Table Subtle 2" w:semiHidden="1" w:unhideWhenUsed="1"/>
+    <w:lsdException w:name="Table Web 1" w:semiHidden="1" w:unhideWhenUsed="1"/>
+    <w:lsdException w:name="Table Web 2" w:semiHidden="1" w:unhideWhenUsed="1"/>
+    <w:lsdException w:name="Table Web 3" w:semiHidden="1" w:unhideWhenUsed="1"/>
+    <w:lsdException w:name="Balloon Text" w:semiHidden="1" w:unhideWhenUsed="1"/>
+    <w:lsdException w:name="Table Grid" w:uiPriority="39"/>
+    <w:lsdException w:name="Table Theme" w:semiHidden="1" w:unhideWhenUsed="1"/>
+    <w:lsdException w:name="Placeholder Text" w:semiHidden="1"/>
+    <w:lsdException w:name="No Spacing" w:uiPriority="1" w:qFormat="1"/>
+    <w:lsdException w:name="Light Shading" w:uiPriority="60"/>
+    <w:lsdException w:name="Light List" w:uiPriority="61"/>
+    <w:lsdException w:name="Light Grid" w:uiPriority="62"/>
+    <w:lsdException w:name="Medium Shading 1" w:uiPriority="63"/>
+    <w:lsdException w:name="Medium Shading 2" w:uiPriority="64"/>
+    <w:lsdException w:name="Medium List 1" w:uiPriority="65"/>
+    <w:lsdException w:name="Medium List 2" w:uiPriority="66"/>
+    <w:lsdException w:name="Medium Grid 1" w:uiPriority="67"/>
+    <w:lsdException w:name="Medium Grid 2" w:uiPriority="68"/>
+    <w:lsdException w:name="Medium Grid 3" w:uiPriority="69"/>
+    <w:lsdException w:name="Dark List" w:uiPriority="70"/>
+    <w:lsdException w:name="Colorful Shading" w:uiPriority="71"/>
+    <w:lsdException w:name="Colorful List" w:uiPriority="72"/>
+    <w:lsdException w:name="Colorful Grid" w:uiPriority="73"/>
+    <w:lsdException w:name="Light Shading Accent 1" w:uiPriority="60"/>
+    <w:lsdException w:name="Light List Accent 1" w:uiPriority="61"/>
+    <w:lsdException w:name="Light Grid Accent 1" w:uiPriority="62"/>
+    <w:lsdException w:name="Medium Shading 1 Accent 1" w:uiPriority="63"/>
+    <w:lsdException w:name="Medium Shading 2 Accent 1" w:uiPriority="64"/>
+    <w:lsdException w:name="Medium List 1 Accent 1" w:uiPriority="65"/>
+    <w:lsdException w:name="Revision" w:semiHidden="1"/>
+    <w:lsdException w:name="List Paragraph" w:uiPriority="34" w:qFormat="1"/>
+    <w:lsdException w:name="Quote" w:uiPriority="29" w:qFormat="1"/>
+    <w:lsdException w:name="Intense Quote" w:uiPriority="30" w:qFormat="1"/>
+    <w:lsdException w:name="Medium List 2 Accent 1" w:uiPriority="66"/>
+    <w:lsdException w:name="Medium Grid 1 Accent 1" w:uiPriority="67"/>
+    <w:lsdException w:name="Medium Grid 2 Accent 1" w:uiPriority="68"/>
+    <w:lsdException w:name="Medium Grid 3 Accent 1" w:uiPriority="69"/>
+    <w:lsdException w:name="Dark List Accent 1" w:uiPriority="70"/>
+    <w:lsdException w:name="Colorful Shading Accent 1" w:uiPriority="71"/>
+    <w:lsdException w:name="Colorful List Accent 1" w:uiPriority="72"/>
+    <w:lsdException w:name="Colorful Grid Accent 1" w:uiPriority="73"/>
+    <w:lsdException w:name="Light Shading Accent 2" w:uiPriority="60"/>
+    <w:lsdException w:name="Light List Accent 2" w:uiPriority="61"/>
+    <w:lsdException w:name="Light Grid Accent 2" w:uiPriority="62"/>
+    <w:lsdException w:name="Medium Shading 1 Accent 2" w:uiPriority="63"/>
+    <w:lsdException w:name="Medium Shading 2 Accent 2" w:uiPriority="64"/>
+    <w:lsdException w:name="Medium List 1 Accent 2" w:uiPriority="65"/>
+    <w:lsdException w:name="Medium List 2 Accent 2" w:uiPriority="66"/>
+    <w:lsdException w:name="Medium Grid 1 Accent 2" w:uiPriority="67"/>
+    <w:lsdException w:name="Medium Grid 2 Accent 2" w:uiPriority="68"/>
+    <w:lsdException w:name="Medium Grid 3 Accent 2" w:uiPriority="69"/>
+    <w:lsdException w:name="Dark List Accent 2" w:uiPriority="70"/>
+    <w:lsdException w:name="Colorful Shading Accent 2" w:uiPriority="71"/>
+    <w:lsdException w:name="Colorful List Accent 2" w:uiPriority="72"/>
+    <w:lsdException w:name="Colorful Grid Accent 2" w:uiPriority="73"/>
+    <w:lsdException w:name="Light Shading Accent 3" w:uiPriority="60"/>
+    <w:lsdException w:name="Light List Accent 3" w:uiPriority="61"/>
+    <w:lsdException w:name="Light Grid Accent 3" w:uiPriority="62"/>
+    <w:lsdException w:name="Medium Shading 1 Accent 3" w:uiPriority="63"/>
+    <w:lsdException w:name="Medium Shading 2 Accent 3" w:uiPriority="64"/>
+    <w:lsdException w:name="Medium List 1 Accent 3" w:uiPriority="65"/>
+    <w:lsdException w:name="Medium List 2 Accent 3" w:uiPriority="66"/>
+    <w:lsdException w:name="Medium Grid 1 Accent 3" w:uiPriority="67"/>
+    <w:lsdException w:name="Medium Grid 2 Accent 3" w:uiPriority="68"/>
+    <w:lsdException w:name="Medium Grid 3 Accent 3" w:uiPriority="69"/>
+    <w:lsdException w:name="Dark List Accent 3" w:uiPriority="70"/>
+    <w:lsdException w:name="Colorful Shading Accent 3" w:uiPriority="71"/>
+    <w:lsdException w:name="Colorful List Accent 3" w:uiPriority="72"/>
+    <w:lsdException w:name="Colorful Grid Accent 3" w:uiPriority="73"/>
+    <w:lsdException w:name="Light Shading Accent 4" w:uiPriority="60"/>
+    <w:lsdException w:name="Light List Accent 4" w:uiPriority="61"/>
+    <w:lsdException w:name="Light Grid Accent 4" w:uiPriority="62"/>
+    <w:lsdException w:name="Medium Shading 1 Accent 4" w:uiPriority="63"/>
+    <w:lsdException w:name="Medium Shading 2 Accent 4" w:uiPriority="64"/>
+    <w:lsdException w:name="Medium List 1 Accent 4" w:uiPriority="65"/>
+    <w:lsdException w:name="Medium List 2 Accent 4" w:uiPriority="66"/>
+    <w:lsdException w:name="Medium Grid 1 Accent 4" w:uiPriority="67"/>
+    <w:lsdException w:name="Medium Grid 2 Accent 4" w:uiPriority="68"/>
+    <w:lsdException w:name="Medium Grid 3 Accent 4" w:uiPriority="69"/>
+    <w:lsdException w:name="Dark List Accent 4" w:uiPriority="70"/>
+    <w:lsdException w:name="Colorful Shading Accent 4" w:uiPriority="71"/>
+    <w:lsdException w:name="Colorful List Accent 4" w:uiPriority="72"/>
+    <w:lsdException w:name="Colorful Grid Accent 4" w:uiPriority="73"/>
+    <w:lsdException w:name="Light Shading Accent 5" w:uiPriority="60"/>
+    <w:lsdException w:name="Light List Accent 5" w:uiPriority="61"/>
+    <w:lsdException w:name="Light Grid Accent 5" w:uiPriority="62"/>
+    <w:lsdException w:name="Medium Shading 1 Accent 5" w:uiPriority="63"/>
+    <w:lsdException w:name="Medium Shading 2 Accent 5" w:uiPriority="64"/>
+    <w:lsdException w:name="Medium List 1 Accent 5" w:uiPriority="65"/>
+    <w:lsdException w:name="Medium List 2 Accent 5" w:uiPriority="66"/>
+    <w:lsdException w:name="Medium Grid 1 Accent 5" w:uiPriority="67"/>
+    <w:lsdException w:name="Medium Grid 2 Accent 5" w:uiPriority="68"/>
+    <w:lsdException w:name="Medium Grid 3 Accent 5" w:uiPriority="69"/>
+    <w:lsdException w:name="Dark List Accent 5" w:uiPriority="70"/>
+    <w:lsdException w:name="Colorful Shading Accent 5" w:uiPriority="71"/>
+    <w:lsdException w:name="Colorful List Accent 5" w:uiPriority="72"/>
+    <w:lsdException w:name="Colorful Grid Accent 5" w:uiPriority="73"/>
+    <w:lsdException w:name="Light Shading Accent 6" w:uiPriority="60"/>
+    <w:lsdException w:name="Light List Accent 6" w:uiPriority="61"/>
+    <w:lsdException w:name="Light Grid Accent 6" w:uiPriority="62"/>
+    <w:lsdException w:name="Medium Shading 1 Accent 6" w:uiPriority="63"/>
+    <w:lsdException w:name="Medium Shading 2 Accent 6" w:uiPriority="64"/>
+    <w:lsdException w:name="Medium List 1 Accent 6" w:uiPriority="65"/>
+    <w:lsdException w:name="Medium List 2 Accent 6" w:uiPriority="66"/>
+    <w:lsdException w:name="Medium Grid 1 Accent 6" w:uiPriority="67"/>
+    <w:lsdException w:name="Medium Grid 2 Accent 6" w:uiPriority="68"/>
+    <w:lsdException w:name="Medium Grid 3 Accent 6" w:uiPriority="69"/>
+    <w:lsdException w:name="Dark List Accent 6" w:uiPriority="70"/>
+    <w:lsdException w:name="Colorful Shading Accent 6" w:uiPriority="71"/>
+    <w:lsdException w:name="Colorful List Accent 6" w:uiPriority="72"/>
+    <w:lsdException w:name="Colorful Grid Accent 6" w:uiPriority="73"/>
+    <w:lsdException w:name="Subtle Emphasis" w:uiPriority="19" w:qFormat="1"/>
+    <w:lsdException w:name="Intense Emphasis" w:uiPriority="21" w:qFormat="1"/>
+    <w:lsdException w:name="Subtle Reference" w:uiPriority="31" w:qFormat="1"/>
+    <w:lsdException w:name="Intense Reference" w:uiPriority="32" w:qFormat="1"/>
+    <w:lsdException w:name="Book Title" w:uiPriority="33" w:qFormat="1"/>
+    <w:lsdException w:name="Bibliography" w:semiHidden="1" w:uiPriority="37" w:unhideWhenUsed="1"/>
+    <w:lsdException w:name="TOC Heading" w:semiHidden="1" w:uiPriority="39" w:unhideWhenUsed="1" w:qFormat="1"/>
+    <w:lsdException w:name="Plain Table 1" w:uiPriority="41"/>
+    <w:lsdException w:name="Plain Table 2" w:uiPriority="42"/>
+    <w:lsdException w:name="Plain Table 3" w:uiPriority="43"/>
+    <w:lsdException w:name="Plain Table 4" w:uiPriority="44"/>
+    <w:lsdException w:name="Plain Table 5" w:uiPriority="45"/>
+    <w:lsdException w:name="Grid Table Light" w:uiPriority="40"/>
+    <w:lsdException w:name="Grid Table 1 Light" w:uiPriority="46"/>
+    <w:lsdException w:name="Grid Table 2" w:uiPriority="47"/>
+    <w:lsdException w:name="Grid Table 3" w:uiPriority="48"/>
+    <w:lsdException w:name="Grid Table 4" w:uiPriority="49"/>
+    <w:lsdException w:name="Grid Table 5 Dark" w:uiPriority="50"/>
+    <w:lsdException w:name="Grid Table 6 Colorful" w:uiPriority="51"/>
+    <w:lsdException w:name="Grid Table 7 Colorful" w:uiPriority="52"/>
+    <w:lsdException w:name="Grid Table 1 Light Accent 1" w:uiPriority="46"/>
+    <w:lsdException w:name="Grid Table 2 Accent 1" w:uiPriority="47"/>
+    <w:lsdException w:name="Grid Table 3 Accent 1" w:uiPriority="48"/>
+    <w:lsdException w:name="Grid Table 4 Accent 1" w:uiPriority="49"/>
+    <w:lsdException w:name="Grid Table 5 Dark Accent 1" w:uiPriority="50"/>
+    <w:lsdException w:name="Grid Table 6 Colorful Accent 1" w:uiPriority="51"/>
+    <w:lsdException w:name="Grid Table 7 Colorful Accent 1" w:uiPriority="52"/>
+    <w:lsdException w:name="Grid Table 1 Light Accent 2" w:uiPriority="46"/>
+    <w:lsdException w:name="Grid Table 2 Accent 2" w:uiPriority="47"/>
+    <w:lsdException w:name="Grid Table 3 Accent 2" w:uiPriority="48"/>
+    <w:lsdException w:name="Grid Table 4 Accent 2" w:uiPriority="49"/>
+    <w:lsdException w:name="Grid Table 5 Dark Accent 2" w:uiPriority="50"/>
+    <w:lsdException w:name="Grid Table 6 Colorful Accent 2" w:uiPriority="51"/>
+    <w:lsdException w:name="Grid Table 7 Colorful Accent 2" w:uiPriority="52"/>
+    <w:lsdException w:name="Grid Table 1 Light Accent 3" w:uiPriority="46"/>
+    <w:lsdException w:name="Grid Table 2 Accent 3" w:uiPriority="47"/>
+    <w:lsdException w:name="Grid Table 3 Accent 3" w:uiPriority="48"/>
+    <w:lsdException w:name="Grid Table 4 Accent 3" w:uiPriority="49"/>
+    <w:lsdException w:name="Grid Table 5 Dark Accent 3" w:uiPriority="50"/>
+    <w:lsdException w:name="Grid Table 6 Colorful Accent 3" w:uiPriority="51"/>
+    <w:lsdException w:name="Grid Table 7 Colorful Accent 3" w:uiPriority="52"/>
+    <w:lsdException w:name="Grid Table 1 Light Accent 4" w:uiPriority="46"/>
+    <w:lsdException w:name="Grid Table 2 Accent 4" w:uiPriority="47"/>
+    <w:lsdException w:name="Grid Table 3 Accent 4" w:uiPriority="48"/>
+    <w:lsdException w:name="Grid Table 4 Accent 4" w:uiPriority="49"/>
+    <w:lsdException w:name="Grid Table 5 Dark Accent 4" w:uiPriority="50"/>
+    <w:lsdException w:name="Grid Table 6 Colorful Accent 4" w:uiPriority="51"/>
+    <w:lsdException w:name="Grid Table 7 Colorful Accent 4" w:uiPriority="52"/>
+    <w:lsdException w:name="Grid Table 1 Light Accent 5" w:uiPriority="46"/>
+    <w:lsdException w:name="Grid Table 2 Accent 5" w:uiPriority="47"/>
+    <w:lsdException w:name="Grid Table 3 Accent 5" w:uiPriority="48"/>
+    <w:lsdException w:name="Grid Table 4 Accent 5" w:uiPriority="49"/>
+    <w:lsdException w:name="Grid Table 5 Dark Accent 5" w:uiPriority="50"/>
+    <w:lsdException w:name="Grid Table 6 Colorful Accent 5" w:uiPriority="51"/>
+    <w:lsdException w:name="Grid Table 7 Colorful Accent 5" w:uiPriority="52"/>
+    <w:lsdException w:name="Grid Table 1 Light Accent 6" w:uiPriority="46"/>
+    <w:lsdException w:name="Grid Table 2 Accent 6" w:uiPriority="47"/>
+    <w:lsdException w:name="Grid Table 3 Accent 6" w:uiPriority="48"/>
+    <w:lsdException w:name="Grid Table 4 Accent 6" w:uiPriority="49"/>
+    <w:lsdException w:name="Grid Table 5 Dark Accent 6" w:uiPriority="50"/>
+    <w:lsdException w:name="Grid Table 6 Colorful Accent 6" w:uiPriority="51"/>
+    <w:lsdException w:name="Grid Table 7 Colorful Accent 6" w:uiPriority="52"/>
+    <w:lsdException w:name="List Table 1 Light" w:uiPriority="46"/>
+    <w:lsdException w:name="List Table 2" w:uiPriority="47"/>
+    <w:lsdException w:name="List Table 3" w:uiPriority="48"/>
+    <w:lsdException w:name="List Table 4" w:uiPriority="49"/>
+    <w:lsdException w:name="List Table 5 Dark" w:uiPriority="50"/>
+    <w:lsdException w:name="List Table 6 Colorful" w:uiPriority="51"/>
+    <w:lsdException w:name="List Table 7 Colorful" w:uiPriority="52"/>
+    <w:lsdException w:name="List Table 1 Light Accent 1" w:uiPriority="46"/>
+    <w:lsdException w:name="List Table 2 Accent 1" w:uiPriority="47"/>
+    <w:lsdException w:name="List Table 3 Accent 1" w:uiPriority="48"/>
+    <w:lsdException w:name="List Table 4 Accent 1" w:uiPriority="49"/>
+    <w:lsdException w:name="List Table 5 Dark Accent 1" w:uiPriority="50"/>
+    <w:lsdException w:name="List Table 6 Colorful Accent 1" w:uiPriority="51"/>
+    <w:lsdException w:name="List Table 7 Colorful Accent 1" w:uiPriority="52"/>
+    <w:lsdException w:name="List Table 1 Light Accent 2" w:uiPriority="46"/>
+    <w:lsdException w:name="List Table 2 Accent 2" w:uiPriority="47"/>
+    <w:lsdException w:name="List Table 3 Accent 2" w:uiPriority="48"/>
+    <w:lsdException w:name="List Table 4 Accent 2" w:uiPriority="49"/>
+    <w:lsdException w:name="List Table 5 Dark Accent 2" w:uiPriority="50"/>
+    <w:lsdException w:name="List Table 6 Colorful Accent 2" w:uiPriority="51"/>
+    <w:lsdException w:name="List Table 7 Colorful Accent 2" w:uiPriority="52"/>
+    <w:lsdException w:name="List Table 1 Light Accent 3" w:uiPriority="46"/>
+    <w:lsdException w:name="List Table 2 Accent 3" w:uiPriority="47"/>
+    <w:lsdException w:name="List Table 3 Accent 3" w:uiPriority="48"/>
+    <w:lsdException w:name="List Table 4 Accent 3" w:uiPriority="49"/>
+    <w:lsdException w:name="List Table 5 Dark Accent 3" w:uiPriority="50"/>
+    <w:lsdException w:name="List Table 6 Colorful Accent 3" w:uiPriority="51"/>
+    <w:lsdException w:name="List Table 7 Colorful Accent 3" w:uiPriority="52"/>
+    <w:lsdException w:name="List Table 1 Light Accent 4" w:uiPriority="46"/>
+    <w:lsdException w:name="List Table 2 Accent 4" w:uiPriority="47"/>
+    <w:lsdException w:name="List Table 3 Accent 4" w:uiPriority="48"/>
+    <w:lsdException w:name="List Table 4 Accent 4" w:uiPriority="49"/>
+    <w:lsdException w:name="List Table 5 Dark Accent 4" w:uiPriority="50"/>
+    <w:lsdException w:name="List Table 6 Colorful Accent 4" w:uiPriority="51"/>
+    <w:lsdException w:name="List Table 7 Colorful Accent 4" w:uiPriority="52"/>
+    <w:lsdException w:name="List Table 1 Light Accent 5" w:uiPriority="46"/>
+    <w:lsdException w:name="List Table 2 Accent 5" w:uiPriority="47"/>
+    <w:lsdException w:name="List Table 3 Accent 5" w:uiPriority="48"/>
+    <w:lsdException w:name="List Table 4 Accent 5" w:uiPriority="49"/>
+    <w:lsdException w:name="List Table 5 Dark Accent 5" w:uiPriority="50"/>
+    <w:lsdException w:name="List Table 6 Colorful Accent 5" w:uiPriority="51"/>
+    <w:lsdException w:name="List Table 7 Colorful Accent 5" w:uiPriority="52"/>
+    <w:lsdException w:name="List Table 1 Light Accent 6" w:uiPriority="46"/>
+    <w:lsdException w:name="List Table 2 Accent 6" w:uiPriority="47"/>
+    <w:lsdException w:name="List Table 3 Accent 6" w:uiPriority="48"/>
+    <w:lsdException w:name="List Table 4 Accent 6" w:uiPriority="49"/>
+    <w:lsdException w:name="List Table 5 Dark Accent 6" w:uiPriority="50"/>
+    <w:lsdException w:name="List Table 6 Colorful Accent 6" w:uiPriority="51"/>
+    <w:lsdException w:name="List Table 7 Colorful Accent 6" w:uiPriority="52"/>
   </w:latentStyles>
   <w:style w:type="paragraph" w:default="1" w:styleId="Normal">
     <w:name w:val="Normal"/>

</xml_diff>

<commit_message>
update SRS after review
</commit_message>
<xml_diff>
--- a/Software specification/SRS/SRS.docx
+++ b/Software specification/SRS/SRS.docx
@@ -1183,6 +1183,139 @@
           </w:p>
         </w:tc>
       </w:tr>
+      <w:tr>
+        <w:trPr>
+          <w:trHeight w:val="435"/>
+          <w:jc w:val="center"/>
+        </w:trPr>
+        <w:tc>
+          <w:tcPr>
+            <w:tcW w:w="2340" w:type="dxa"/>
+            <w:shd w:val="clear" w:color="auto" w:fill="auto"/>
+            <w:tcMar>
+              <w:top w:w="100" w:type="dxa"/>
+              <w:left w:w="100" w:type="dxa"/>
+              <w:bottom w:w="100" w:type="dxa"/>
+              <w:right w:w="100" w:type="dxa"/>
+            </w:tcMar>
+            <w:vAlign w:val="center"/>
+          </w:tcPr>
+          <w:p>
+            <w:pPr>
+              <w:widowControl w:val="0"/>
+              <w:pBdr>
+                <w:top w:val="nil"/>
+                <w:left w:val="nil"/>
+                <w:bottom w:val="nil"/>
+                <w:right w:val="nil"/>
+                <w:between w:val="nil"/>
+              </w:pBdr>
+              <w:jc w:val="center"/>
+            </w:pPr>
+            <w:r>
+              <w:t>V1.7</w:t>
+            </w:r>
+          </w:p>
+        </w:tc>
+        <w:tc>
+          <w:tcPr>
+            <w:tcW w:w="2340" w:type="dxa"/>
+            <w:shd w:val="clear" w:color="auto" w:fill="auto"/>
+            <w:tcMar>
+              <w:top w:w="100" w:type="dxa"/>
+              <w:left w:w="100" w:type="dxa"/>
+              <w:bottom w:w="100" w:type="dxa"/>
+              <w:right w:w="100" w:type="dxa"/>
+            </w:tcMar>
+            <w:vAlign w:val="center"/>
+          </w:tcPr>
+          <w:p>
+            <w:pPr>
+              <w:widowControl w:val="0"/>
+              <w:pBdr>
+                <w:top w:val="nil"/>
+                <w:left w:val="nil"/>
+                <w:bottom w:val="nil"/>
+                <w:right w:val="nil"/>
+                <w:between w:val="nil"/>
+              </w:pBdr>
+              <w:jc w:val="center"/>
+              <w:rPr>
+                <w:bCs/>
+              </w:rPr>
+            </w:pPr>
+            <w:r>
+              <w:rPr>
+                <w:bCs/>
+              </w:rPr>
+              <w:t>Proposed</w:t>
+            </w:r>
+          </w:p>
+        </w:tc>
+        <w:tc>
+          <w:tcPr>
+            <w:tcW w:w="2340" w:type="dxa"/>
+            <w:shd w:val="clear" w:color="auto" w:fill="auto"/>
+            <w:tcMar>
+              <w:top w:w="100" w:type="dxa"/>
+              <w:left w:w="100" w:type="dxa"/>
+              <w:bottom w:w="100" w:type="dxa"/>
+              <w:right w:w="100" w:type="dxa"/>
+            </w:tcMar>
+            <w:vAlign w:val="center"/>
+          </w:tcPr>
+          <w:p>
+            <w:pPr>
+              <w:widowControl w:val="0"/>
+              <w:pBdr>
+                <w:top w:val="nil"/>
+                <w:left w:val="nil"/>
+                <w:bottom w:val="nil"/>
+                <w:right w:val="nil"/>
+                <w:between w:val="nil"/>
+              </w:pBdr>
+              <w:jc w:val="center"/>
+            </w:pPr>
+            <w:r>
+              <w:t xml:space="preserve">Mina </w:t>
+            </w:r>
+            <w:proofErr w:type="spellStart"/>
+            <w:r>
+              <w:t>Yousry</w:t>
+            </w:r>
+            <w:proofErr w:type="spellEnd"/>
+          </w:p>
+        </w:tc>
+        <w:tc>
+          <w:tcPr>
+            <w:tcW w:w="2340" w:type="dxa"/>
+            <w:shd w:val="clear" w:color="auto" w:fill="auto"/>
+            <w:tcMar>
+              <w:top w:w="100" w:type="dxa"/>
+              <w:left w:w="100" w:type="dxa"/>
+              <w:bottom w:w="100" w:type="dxa"/>
+              <w:right w:w="100" w:type="dxa"/>
+            </w:tcMar>
+            <w:vAlign w:val="center"/>
+          </w:tcPr>
+          <w:p>
+            <w:pPr>
+              <w:widowControl w:val="0"/>
+              <w:pBdr>
+                <w:top w:val="nil"/>
+                <w:left w:val="nil"/>
+                <w:bottom w:val="nil"/>
+                <w:right w:val="nil"/>
+                <w:between w:val="nil"/>
+              </w:pBdr>
+              <w:jc w:val="center"/>
+            </w:pPr>
+            <w:r>
+              <w:t>27/2/2020</w:t>
+            </w:r>
+          </w:p>
+        </w:tc>
+      </w:tr>
     </w:tbl>
     <w:p>
       <w:pPr>
@@ -2191,6 +2324,7 @@
               <w:jc w:val="center"/>
             </w:pPr>
             <w:r>
+              <w:lastRenderedPageBreak/>
               <w:t>V1.6</w:t>
             </w:r>
           </w:p>
@@ -2283,10 +2417,130 @@
               <w:jc w:val="center"/>
             </w:pPr>
             <w:r>
-              <w:t>Added changes after review</w:t>
-            </w:r>
-            <w:r>
-              <w:t xml:space="preserve"> and context diagram </w:t>
+              <w:t xml:space="preserve">Added changes after review and context diagram </w:t>
+            </w:r>
+          </w:p>
+        </w:tc>
+      </w:tr>
+      <w:tr>
+        <w:tc>
+          <w:tcPr>
+            <w:tcW w:w="2340" w:type="dxa"/>
+            <w:shd w:val="clear" w:color="auto" w:fill="auto"/>
+            <w:tcMar>
+              <w:top w:w="100" w:type="dxa"/>
+              <w:left w:w="100" w:type="dxa"/>
+              <w:bottom w:w="100" w:type="dxa"/>
+              <w:right w:w="100" w:type="dxa"/>
+            </w:tcMar>
+            <w:vAlign w:val="center"/>
+          </w:tcPr>
+          <w:p>
+            <w:pPr>
+              <w:widowControl w:val="0"/>
+              <w:pBdr>
+                <w:top w:val="nil"/>
+                <w:left w:val="nil"/>
+                <w:bottom w:val="nil"/>
+                <w:right w:val="nil"/>
+                <w:between w:val="nil"/>
+              </w:pBdr>
+              <w:jc w:val="center"/>
+            </w:pPr>
+            <w:r>
+              <w:t>V1.7</w:t>
+            </w:r>
+          </w:p>
+        </w:tc>
+        <w:tc>
+          <w:tcPr>
+            <w:tcW w:w="2340" w:type="dxa"/>
+            <w:shd w:val="clear" w:color="auto" w:fill="auto"/>
+            <w:tcMar>
+              <w:top w:w="100" w:type="dxa"/>
+              <w:left w:w="100" w:type="dxa"/>
+              <w:bottom w:w="100" w:type="dxa"/>
+              <w:right w:w="100" w:type="dxa"/>
+            </w:tcMar>
+            <w:vAlign w:val="center"/>
+          </w:tcPr>
+          <w:p>
+            <w:pPr>
+              <w:widowControl w:val="0"/>
+              <w:pBdr>
+                <w:top w:val="nil"/>
+                <w:left w:val="nil"/>
+                <w:bottom w:val="nil"/>
+                <w:right w:val="nil"/>
+                <w:between w:val="nil"/>
+              </w:pBdr>
+              <w:jc w:val="center"/>
+            </w:pPr>
+            <w:r>
+              <w:t xml:space="preserve">Mina </w:t>
+            </w:r>
+            <w:proofErr w:type="spellStart"/>
+            <w:r>
+              <w:t>Yousry</w:t>
+            </w:r>
+            <w:proofErr w:type="spellEnd"/>
+          </w:p>
+        </w:tc>
+        <w:tc>
+          <w:tcPr>
+            <w:tcW w:w="2340" w:type="dxa"/>
+            <w:shd w:val="clear" w:color="auto" w:fill="auto"/>
+            <w:tcMar>
+              <w:top w:w="100" w:type="dxa"/>
+              <w:left w:w="100" w:type="dxa"/>
+              <w:bottom w:w="100" w:type="dxa"/>
+              <w:right w:w="100" w:type="dxa"/>
+            </w:tcMar>
+            <w:vAlign w:val="center"/>
+          </w:tcPr>
+          <w:p>
+            <w:pPr>
+              <w:widowControl w:val="0"/>
+              <w:pBdr>
+                <w:top w:val="nil"/>
+                <w:left w:val="nil"/>
+                <w:bottom w:val="nil"/>
+                <w:right w:val="nil"/>
+                <w:between w:val="nil"/>
+              </w:pBdr>
+              <w:jc w:val="center"/>
+            </w:pPr>
+            <w:r>
+              <w:t>27/2/2020</w:t>
+            </w:r>
+          </w:p>
+        </w:tc>
+        <w:tc>
+          <w:tcPr>
+            <w:tcW w:w="2340" w:type="dxa"/>
+            <w:shd w:val="clear" w:color="auto" w:fill="auto"/>
+            <w:tcMar>
+              <w:top w:w="100" w:type="dxa"/>
+              <w:left w:w="100" w:type="dxa"/>
+              <w:bottom w:w="100" w:type="dxa"/>
+              <w:right w:w="100" w:type="dxa"/>
+            </w:tcMar>
+            <w:vAlign w:val="center"/>
+          </w:tcPr>
+          <w:p>
+            <w:pPr>
+              <w:widowControl w:val="0"/>
+              <w:pBdr>
+                <w:top w:val="nil"/>
+                <w:left w:val="nil"/>
+                <w:bottom w:val="nil"/>
+                <w:right w:val="nil"/>
+                <w:between w:val="nil"/>
+              </w:pBdr>
+              <w:jc w:val="center"/>
+            </w:pPr>
+            <w:r>
+              <w:t>Added changes after review x</w:t>
             </w:r>
           </w:p>
         </w:tc>
@@ -2807,6 +3061,7 @@
           <w:docPartUnique/>
         </w:docPartObj>
       </w:sdtPr>
+      <w:sdtEndPr/>
       <w:sdtContent>
         <w:p>
           <w:pPr>
@@ -2969,19 +3224,7 @@
               <w:sz w:val="28"/>
               <w:szCs w:val="28"/>
             </w:rPr>
-            <w:t xml:space="preserve">SW </w:t>
-          </w:r>
-          <w:r>
-            <w:rPr>
-              <w:b/>
-              <w:bCs/>
-              <w:sz w:val="28"/>
-              <w:szCs w:val="28"/>
-            </w:rPr>
-            <w:t xml:space="preserve">Requirements </w:t>
-          </w:r>
-          <w:r>
-            <w:fldChar w:fldCharType="end"/>
+            <w:t xml:space="preserve">SRS Context diagram </w:t>
           </w:r>
         </w:p>
         <w:p>
@@ -3004,7 +3247,7 @@
               <w:sz w:val="28"/>
               <w:szCs w:val="28"/>
             </w:rPr>
-            <w:t xml:space="preserve">SRS </w:t>
+            <w:t xml:space="preserve">SW </w:t>
           </w:r>
           <w:r>
             <w:rPr>
@@ -3013,7 +3256,10 @@
               <w:sz w:val="28"/>
               <w:szCs w:val="28"/>
             </w:rPr>
-            <w:t xml:space="preserve">Context diagram </w:t>
+            <w:t xml:space="preserve">Requirements </w:t>
+          </w:r>
+          <w:r>
+            <w:fldChar w:fldCharType="end"/>
           </w:r>
         </w:p>
       </w:sdtContent>
@@ -3184,6 +3430,156 @@
     <w:p>
       <w:pPr>
         <w:rPr>
+          <w:lang w:bidi="ar-EG"/>
+        </w:rPr>
+      </w:pPr>
+    </w:p>
+    <w:p>
+      <w:pPr>
+        <w:rPr>
+          <w:lang w:bidi="ar-EG"/>
+        </w:rPr>
+      </w:pPr>
+    </w:p>
+    <w:p>
+      <w:pPr>
+        <w:rPr>
+          <w:lang w:bidi="ar-EG"/>
+        </w:rPr>
+      </w:pPr>
+    </w:p>
+    <w:p>
+      <w:pPr>
+        <w:rPr>
+          <w:lang w:bidi="ar-EG"/>
+        </w:rPr>
+      </w:pPr>
+    </w:p>
+    <w:p>
+      <w:pPr>
+        <w:rPr>
+          <w:lang w:bidi="ar-EG"/>
+        </w:rPr>
+      </w:pPr>
+      <w:bookmarkStart w:id="5" w:name="_GoBack"/>
+      <w:bookmarkEnd w:id="5"/>
+    </w:p>
+    <w:p>
+      <w:pPr>
+        <w:rPr>
+          <w:lang w:bidi="ar-EG"/>
+        </w:rPr>
+      </w:pPr>
+    </w:p>
+    <w:p>
+      <w:pPr>
+        <w:ind w:left="720"/>
+        <w:rPr>
+          <w:b/>
+          <w:bCs/>
+          <w:color w:val="C00000"/>
+          <w:sz w:val="32"/>
+          <w:szCs w:val="32"/>
+        </w:rPr>
+      </w:pPr>
+      <w:r>
+        <w:rPr>
+          <w:b/>
+          <w:bCs/>
+          <w:color w:val="C00000"/>
+          <w:sz w:val="32"/>
+          <w:szCs w:val="32"/>
+        </w:rPr>
+        <w:t xml:space="preserve">SRS Context diagram </w:t>
+      </w:r>
+    </w:p>
+    <w:p>
+      <w:pPr>
+        <w:rPr>
+          <w:lang w:bidi="ar-EG"/>
+        </w:rPr>
+      </w:pPr>
+    </w:p>
+    <w:p>
+      <w:pPr>
+        <w:rPr>
+          <w:lang w:bidi="ar-EG"/>
+        </w:rPr>
+      </w:pPr>
+    </w:p>
+    <w:p>
+      <w:pPr>
+        <w:rPr>
+          <w:lang w:bidi="ar-EG"/>
+        </w:rPr>
+      </w:pPr>
+    </w:p>
+    <w:p>
+      <w:pPr>
+        <w:rPr>
+          <w:b/>
+          <w:bCs/>
+          <w:lang w:bidi="ar-EG"/>
+        </w:rPr>
+      </w:pPr>
+      <w:r>
+        <w:rPr>
+          <w:noProof/>
+          <w:lang w:val="en-CA"/>
+        </w:rPr>
+        <w:drawing>
+          <wp:inline distT="0" distB="0" distL="0" distR="0">
+            <wp:extent cx="5943600" cy="3362325"/>
+            <wp:effectExtent l="0" t="0" r="0" b="9525"/>
+            <wp:docPr id="8" name="Picture 8" descr="C:\Users\User\AppData\Local\Microsoft\Windows\INetCache\Content.Word\Software.jpg"/>
+            <wp:cNvGraphicFramePr>
+              <a:graphicFrameLocks xmlns:a="http://schemas.openxmlformats.org/drawingml/2006/main" noChangeAspect="1"/>
+            </wp:cNvGraphicFramePr>
+            <a:graphic xmlns:a="http://schemas.openxmlformats.org/drawingml/2006/main">
+              <a:graphicData uri="http://schemas.openxmlformats.org/drawingml/2006/picture">
+                <pic:pic xmlns:pic="http://schemas.openxmlformats.org/drawingml/2006/picture">
+                  <pic:nvPicPr>
+                    <pic:cNvPr id="0" name="Picture 8" descr="C:\Users\User\AppData\Local\Microsoft\Windows\INetCache\Content.Word\Software.jpg"/>
+                    <pic:cNvPicPr>
+                      <a:picLocks noChangeAspect="1" noChangeArrowheads="1"/>
+                    </pic:cNvPicPr>
+                  </pic:nvPicPr>
+                  <pic:blipFill>
+                    <a:blip r:embed="rId9">
+                      <a:extLst>
+                        <a:ext uri="{28A0092B-C50C-407E-A947-70E740481C1C}">
+                          <a14:useLocalDpi xmlns:a14="http://schemas.microsoft.com/office/drawing/2010/main" val="0"/>
+                        </a:ext>
+                      </a:extLst>
+                    </a:blip>
+                    <a:srcRect/>
+                    <a:stretch>
+                      <a:fillRect/>
+                    </a:stretch>
+                  </pic:blipFill>
+                  <pic:spPr bwMode="auto">
+                    <a:xfrm>
+                      <a:off x="0" y="0"/>
+                      <a:ext cx="5943600" cy="3362325"/>
+                    </a:xfrm>
+                    <a:prstGeom prst="rect">
+                      <a:avLst/>
+                    </a:prstGeom>
+                    <a:noFill/>
+                    <a:ln>
+                      <a:noFill/>
+                    </a:ln>
+                  </pic:spPr>
+                </pic:pic>
+              </a:graphicData>
+            </a:graphic>
+          </wp:inline>
+        </w:drawing>
+      </w:r>
+    </w:p>
+    <w:p>
+      <w:pPr>
+        <w:rPr>
           <w:rtl/>
           <w:lang w:bidi="ar-EG"/>
         </w:rPr>
@@ -3200,6 +3596,54 @@
           <w:szCs w:val="36"/>
         </w:rPr>
       </w:pPr>
+    </w:p>
+    <w:p>
+      <w:pPr>
+        <w:pStyle w:val="Heading3"/>
+        <w:spacing w:line="276" w:lineRule="auto"/>
+        <w:rPr>
+          <w:b/>
+          <w:color w:val="990000"/>
+          <w:sz w:val="36"/>
+          <w:szCs w:val="36"/>
+        </w:rPr>
+      </w:pPr>
+    </w:p>
+    <w:p>
+      <w:pPr>
+        <w:pStyle w:val="Heading3"/>
+        <w:spacing w:line="276" w:lineRule="auto"/>
+        <w:rPr>
+          <w:b/>
+          <w:color w:val="990000"/>
+          <w:sz w:val="36"/>
+          <w:szCs w:val="36"/>
+        </w:rPr>
+      </w:pPr>
+    </w:p>
+    <w:p>
+      <w:pPr>
+        <w:pStyle w:val="Heading3"/>
+        <w:spacing w:line="276" w:lineRule="auto"/>
+        <w:rPr>
+          <w:b/>
+          <w:color w:val="990000"/>
+          <w:sz w:val="36"/>
+          <w:szCs w:val="36"/>
+        </w:rPr>
+      </w:pPr>
+    </w:p>
+    <w:p>
+      <w:pPr>
+        <w:pStyle w:val="Heading3"/>
+        <w:spacing w:line="276" w:lineRule="auto"/>
+        <w:rPr>
+          <w:b/>
+          <w:color w:val="990000"/>
+          <w:sz w:val="36"/>
+          <w:szCs w:val="36"/>
+        </w:rPr>
+      </w:pPr>
       <w:r>
         <w:rPr>
           <w:b/>
@@ -3207,7 +3651,6 @@
           <w:sz w:val="36"/>
           <w:szCs w:val="36"/>
         </w:rPr>
-        <w:lastRenderedPageBreak/>
         <w:t>SW requirement</w:t>
       </w:r>
       <w:r>
@@ -3228,10 +3671,10 @@
         </w:rPr>
         <w:t>:</w:t>
       </w:r>
-      <w:bookmarkStart w:id="5" w:name="_heading=h.8xnf84xk0rhg" w:colFirst="0" w:colLast="0"/>
-      <w:bookmarkStart w:id="6" w:name="_heading=h.k488c6cjyv7v" w:colFirst="0" w:colLast="0"/>
-      <w:bookmarkEnd w:id="5"/>
+      <w:bookmarkStart w:id="6" w:name="_heading=h.8xnf84xk0rhg" w:colFirst="0" w:colLast="0"/>
+      <w:bookmarkStart w:id="7" w:name="_heading=h.k488c6cjyv7v" w:colFirst="0" w:colLast="0"/>
       <w:bookmarkEnd w:id="6"/>
+      <w:bookmarkEnd w:id="7"/>
     </w:p>
     <w:tbl>
       <w:tblPr>
@@ -3292,7 +3735,7 @@
                 <w:sz w:val="24"/>
                 <w:szCs w:val="24"/>
               </w:rPr>
-              <w:t>Req_PO1_DGC_SRS_001_v1.2</w:t>
+              <w:t>Req_PO1_DGC_SRS_001_v1.3</w:t>
             </w:r>
           </w:p>
         </w:tc>
@@ -3502,7 +3945,7 @@
       </w:tr>
       <w:tr>
         <w:trPr>
-          <w:trHeight w:val="665"/>
+          <w:trHeight w:val="1266"/>
         </w:trPr>
         <w:tc>
           <w:tcPr>
@@ -3546,7 +3989,7 @@
                 <w:sz w:val="28"/>
                 <w:szCs w:val="28"/>
               </w:rPr>
-              <w:t>Keypad</w:t>
+              <w:t>Pressed Key</w:t>
             </w:r>
           </w:p>
         </w:tc>
@@ -3588,17 +4031,47 @@
                 <w:sz w:val="28"/>
                 <w:szCs w:val="28"/>
               </w:rPr>
-              <w:t>LCD</w:t>
+              <w:t>Cursor x position</w:t>
+            </w:r>
+          </w:p>
+          <w:p>
+            <w:pPr>
+              <w:rPr>
+                <w:sz w:val="28"/>
+                <w:szCs w:val="28"/>
+              </w:rPr>
+            </w:pPr>
+            <w:r>
+              <w:rPr>
+                <w:sz w:val="28"/>
+                <w:szCs w:val="28"/>
+              </w:rPr>
+              <w:t>Cursor y position</w:t>
+            </w:r>
+          </w:p>
+          <w:p>
+            <w:pPr>
+              <w:rPr>
+                <w:sz w:val="28"/>
+                <w:szCs w:val="28"/>
+              </w:rPr>
+            </w:pPr>
+            <w:r>
+              <w:rPr>
+                <w:sz w:val="28"/>
+                <w:szCs w:val="28"/>
+              </w:rPr>
+              <w:t>Displayed value</w:t>
             </w:r>
           </w:p>
         </w:tc>
       </w:tr>
     </w:tbl>
     <w:p>
-      <w:bookmarkStart w:id="7" w:name="_heading=h.oe1w77niwwi4" w:colFirst="0" w:colLast="0"/>
-      <w:bookmarkStart w:id="8" w:name="_heading=h.t3ngmn7ymlmr" w:colFirst="0" w:colLast="0"/>
-      <w:bookmarkEnd w:id="7"/>
+      <w:bookmarkStart w:id="8" w:name="_heading=h.oe1w77niwwi4" w:colFirst="0" w:colLast="0"/>
+      <w:bookmarkStart w:id="9" w:name="_heading=h.t3ngmn7ymlmr" w:colFirst="0" w:colLast="0"/>
       <w:bookmarkEnd w:id="8"/>
+      <w:bookmarkEnd w:id="9"/>
     </w:p>
     <w:p/>
     <w:tbl>
@@ -3632,8 +4105,8 @@
                 <w:szCs w:val="28"/>
               </w:rPr>
             </w:pPr>
-            <w:bookmarkStart w:id="9" w:name="_heading=h.xppa78170y47" w:colFirst="0" w:colLast="0"/>
-            <w:bookmarkEnd w:id="9"/>
+            <w:bookmarkStart w:id="10" w:name="_heading=h.xppa78170y47" w:colFirst="0" w:colLast="0"/>
+            <w:bookmarkEnd w:id="10"/>
             <w:r>
               <w:rPr>
                 <w:b/>
@@ -3669,7 +4142,7 @@
                 <w:sz w:val="24"/>
                 <w:szCs w:val="24"/>
               </w:rPr>
-              <w:t>_v1.2</w:t>
+              <w:t>_v1.3</w:t>
             </w:r>
           </w:p>
         </w:tc>
@@ -3901,7 +4374,7 @@
       </w:tr>
       <w:tr>
         <w:trPr>
-          <w:trHeight w:val="665"/>
+          <w:trHeight w:val="1133"/>
         </w:trPr>
         <w:tc>
           <w:tcPr>
@@ -3945,15 +4418,15 @@
                 <w:sz w:val="28"/>
                 <w:szCs w:val="28"/>
               </w:rPr>
+              <w:t xml:space="preserve">Pressed </w:t>
+            </w:r>
+            <w:r>
+              <w:rPr>
+                <w:sz w:val="28"/>
+                <w:szCs w:val="28"/>
+              </w:rPr>
               <w:t>Key</w:t>
             </w:r>
-            <w:r>
-              <w:rPr>
-                <w:sz w:val="28"/>
-                <w:szCs w:val="28"/>
-              </w:rPr>
-              <w:t>pad</w:t>
-            </w:r>
           </w:p>
         </w:tc>
         <w:tc>
@@ -3994,12 +4467,64 @@
                 <w:sz w:val="28"/>
                 <w:szCs w:val="28"/>
               </w:rPr>
-              <w:t>LCD</w:t>
+              <w:t>Cursor x position</w:t>
+            </w:r>
+            <w:r>
+              <w:rPr>
+                <w:sz w:val="28"/>
+                <w:szCs w:val="28"/>
+              </w:rPr>
+              <w:t xml:space="preserve"> </w:t>
+            </w:r>
+          </w:p>
+          <w:p>
+            <w:pPr>
+              <w:rPr>
+                <w:sz w:val="28"/>
+                <w:szCs w:val="28"/>
+              </w:rPr>
+            </w:pPr>
+            <w:r>
+              <w:rPr>
+                <w:sz w:val="28"/>
+                <w:szCs w:val="28"/>
+              </w:rPr>
+              <w:t>Cursor y position</w:t>
+            </w:r>
+            <w:r>
+              <w:rPr>
+                <w:sz w:val="28"/>
+                <w:szCs w:val="28"/>
+              </w:rPr>
+              <w:t xml:space="preserve"> </w:t>
+            </w:r>
+          </w:p>
+          <w:p>
+            <w:pPr>
+              <w:rPr>
+                <w:sz w:val="28"/>
+                <w:szCs w:val="28"/>
+              </w:rPr>
+            </w:pPr>
+            <w:r>
+              <w:rPr>
+                <w:sz w:val="28"/>
+                <w:szCs w:val="28"/>
+              </w:rPr>
+              <w:t>Displayed value</w:t>
+            </w:r>
+            <w:r>
+              <w:rPr>
+                <w:sz w:val="28"/>
+                <w:szCs w:val="28"/>
+              </w:rPr>
+              <w:t xml:space="preserve"> </w:t>
             </w:r>
           </w:p>
         </w:tc>
       </w:tr>
     </w:tbl>
+    <w:p/>
     <w:p/>
     <w:p/>
     <w:p/>
@@ -4043,6 +4568,7 @@
                 <w:sz w:val="28"/>
                 <w:szCs w:val="28"/>
               </w:rPr>
+              <w:lastRenderedPageBreak/>
               <w:t>Req_ID</w:t>
             </w:r>
           </w:p>
@@ -4078,7 +4604,7 @@
                 <w:sz w:val="24"/>
                 <w:szCs w:val="24"/>
               </w:rPr>
-              <w:t>_v1.2</w:t>
+              <w:t>_v1.3</w:t>
             </w:r>
           </w:p>
         </w:tc>
@@ -4309,7 +4835,7 @@
       </w:tr>
       <w:tr>
         <w:trPr>
-          <w:trHeight w:val="665"/>
+          <w:trHeight w:val="1211"/>
         </w:trPr>
         <w:tc>
           <w:tcPr>
@@ -4353,14 +4879,7 @@
                 <w:sz w:val="28"/>
                 <w:szCs w:val="28"/>
               </w:rPr>
-              <w:t>Key</w:t>
-            </w:r>
-            <w:r>
-              <w:rPr>
-                <w:sz w:val="28"/>
-                <w:szCs w:val="28"/>
-              </w:rPr>
-              <w:t>pad</w:t>
+              <w:t>Pressed Key</w:t>
             </w:r>
           </w:p>
         </w:tc>
@@ -4402,7 +4921,37 @@
                 <w:sz w:val="28"/>
                 <w:szCs w:val="28"/>
               </w:rPr>
-              <w:t>LCD</w:t>
+              <w:t xml:space="preserve">Cursor x position </w:t>
+            </w:r>
+          </w:p>
+          <w:p>
+            <w:pPr>
+              <w:rPr>
+                <w:sz w:val="28"/>
+                <w:szCs w:val="28"/>
+              </w:rPr>
+            </w:pPr>
+            <w:r>
+              <w:rPr>
+                <w:sz w:val="28"/>
+                <w:szCs w:val="28"/>
+              </w:rPr>
+              <w:t xml:space="preserve">Cursor y position </w:t>
+            </w:r>
+          </w:p>
+          <w:p>
+            <w:pPr>
+              <w:rPr>
+                <w:sz w:val="28"/>
+                <w:szCs w:val="28"/>
+              </w:rPr>
+            </w:pPr>
+            <w:r>
+              <w:rPr>
+                <w:sz w:val="28"/>
+                <w:szCs w:val="28"/>
+              </w:rPr>
+              <w:t>Displayed value</w:t>
             </w:r>
           </w:p>
         </w:tc>
@@ -4444,8 +4993,6 @@
           <w:lang w:bidi="ar-EG"/>
         </w:rPr>
       </w:pPr>
-      <w:bookmarkStart w:id="10" w:name="_GoBack"/>
-      <w:bookmarkEnd w:id="10"/>
     </w:p>
     <w:p>
       <w:pPr>
@@ -4500,7 +5047,6 @@
                 <w:sz w:val="28"/>
                 <w:szCs w:val="28"/>
               </w:rPr>
-              <w:lastRenderedPageBreak/>
               <w:t>Req_ID</w:t>
             </w:r>
           </w:p>
@@ -4529,7 +5075,7 @@
                 <w:sz w:val="24"/>
                 <w:szCs w:val="24"/>
               </w:rPr>
-              <w:t>_v1.2</w:t>
+              <w:t>_v1.3</w:t>
             </w:r>
           </w:p>
         </w:tc>
@@ -4761,7 +5307,7 @@
       </w:tr>
       <w:tr>
         <w:trPr>
-          <w:trHeight w:val="665"/>
+          <w:trHeight w:val="1124"/>
         </w:trPr>
         <w:tc>
           <w:tcPr>
@@ -4805,7 +5351,7 @@
                 <w:sz w:val="28"/>
                 <w:szCs w:val="28"/>
               </w:rPr>
-              <w:t>Keypad</w:t>
+              <w:t>Pressed Key</w:t>
             </w:r>
           </w:p>
         </w:tc>
@@ -4847,7 +5393,37 @@
                 <w:sz w:val="28"/>
                 <w:szCs w:val="28"/>
               </w:rPr>
-              <w:t>LCD</w:t>
+              <w:t xml:space="preserve">Cursor x position </w:t>
+            </w:r>
+          </w:p>
+          <w:p>
+            <w:pPr>
+              <w:rPr>
+                <w:sz w:val="28"/>
+                <w:szCs w:val="28"/>
+              </w:rPr>
+            </w:pPr>
+            <w:r>
+              <w:rPr>
+                <w:sz w:val="28"/>
+                <w:szCs w:val="28"/>
+              </w:rPr>
+              <w:t xml:space="preserve">Cursor y position </w:t>
+            </w:r>
+          </w:p>
+          <w:p>
+            <w:pPr>
+              <w:rPr>
+                <w:sz w:val="28"/>
+                <w:szCs w:val="28"/>
+              </w:rPr>
+            </w:pPr>
+            <w:r>
+              <w:rPr>
+                <w:sz w:val="28"/>
+                <w:szCs w:val="28"/>
+              </w:rPr>
+              <w:t>Displayed value</w:t>
             </w:r>
           </w:p>
         </w:tc>
@@ -4945,7 +5521,7 @@
                 <w:sz w:val="24"/>
                 <w:szCs w:val="24"/>
               </w:rPr>
-              <w:t>_v1.2</w:t>
+              <w:t>_v1.3</w:t>
             </w:r>
           </w:p>
         </w:tc>
@@ -5183,7 +5759,7 @@
       </w:tr>
       <w:tr>
         <w:trPr>
-          <w:trHeight w:val="665"/>
+          <w:trHeight w:val="1100"/>
         </w:trPr>
         <w:tc>
           <w:tcPr>
@@ -5276,7 +5852,37 @@
                 <w:sz w:val="28"/>
                 <w:szCs w:val="28"/>
               </w:rPr>
-              <w:t>LCD</w:t>
+              <w:t xml:space="preserve">Cursor x position </w:t>
+            </w:r>
+          </w:p>
+          <w:p>
+            <w:pPr>
+              <w:rPr>
+                <w:sz w:val="28"/>
+                <w:szCs w:val="28"/>
+              </w:rPr>
+            </w:pPr>
+            <w:r>
+              <w:rPr>
+                <w:sz w:val="28"/>
+                <w:szCs w:val="28"/>
+              </w:rPr>
+              <w:t xml:space="preserve">Cursor y position </w:t>
+            </w:r>
+          </w:p>
+          <w:p>
+            <w:pPr>
+              <w:rPr>
+                <w:sz w:val="28"/>
+                <w:szCs w:val="28"/>
+              </w:rPr>
+            </w:pPr>
+            <w:r>
+              <w:rPr>
+                <w:sz w:val="28"/>
+                <w:szCs w:val="28"/>
+              </w:rPr>
+              <w:t>Displayed value</w:t>
             </w:r>
           </w:p>
         </w:tc>
@@ -5290,6 +5896,7 @@
         </w:rPr>
       </w:pPr>
       <w:r>
+        <w:lastRenderedPageBreak/>
         <w:tab/>
       </w:r>
     </w:p>
@@ -5362,7 +5969,7 @@
                 <w:sz w:val="24"/>
                 <w:szCs w:val="24"/>
               </w:rPr>
-              <w:t>_v1.2</w:t>
+              <w:t>_v1.3</w:t>
             </w:r>
           </w:p>
         </w:tc>
@@ -5594,7 +6201,7 @@
       </w:tr>
       <w:tr>
         <w:trPr>
-          <w:trHeight w:val="665"/>
+          <w:trHeight w:val="1153"/>
         </w:trPr>
         <w:tc>
           <w:tcPr>
@@ -5638,22 +6245,7 @@
                 <w:sz w:val="28"/>
                 <w:szCs w:val="28"/>
               </w:rPr>
-              <w:t xml:space="preserve">Data:”-” </w:t>
-            </w:r>
-          </w:p>
-          <w:p>
-            <w:pPr>
-              <w:rPr>
-                <w:sz w:val="28"/>
-                <w:szCs w:val="28"/>
-              </w:rPr>
-            </w:pPr>
-            <w:r>
-              <w:rPr>
-                <w:sz w:val="28"/>
-                <w:szCs w:val="28"/>
-              </w:rPr>
-              <w:t>position:(1,1)</w:t>
+              <w:t>Pressed Key</w:t>
             </w:r>
           </w:p>
         </w:tc>
@@ -5695,7 +6287,37 @@
                 <w:sz w:val="28"/>
                 <w:szCs w:val="28"/>
               </w:rPr>
-              <w:t>LCD</w:t>
+              <w:t xml:space="preserve">Cursor x position </w:t>
+            </w:r>
+          </w:p>
+          <w:p>
+            <w:pPr>
+              <w:rPr>
+                <w:sz w:val="28"/>
+                <w:szCs w:val="28"/>
+              </w:rPr>
+            </w:pPr>
+            <w:r>
+              <w:rPr>
+                <w:sz w:val="28"/>
+                <w:szCs w:val="28"/>
+              </w:rPr>
+              <w:t xml:space="preserve">Cursor y position </w:t>
+            </w:r>
+          </w:p>
+          <w:p>
+            <w:pPr>
+              <w:rPr>
+                <w:sz w:val="28"/>
+                <w:szCs w:val="28"/>
+              </w:rPr>
+            </w:pPr>
+            <w:r>
+              <w:rPr>
+                <w:sz w:val="28"/>
+                <w:szCs w:val="28"/>
+              </w:rPr>
+              <w:t>Displayed value</w:t>
             </w:r>
           </w:p>
         </w:tc>
@@ -5741,16 +6363,17 @@
                 <w:szCs w:val="28"/>
               </w:rPr>
             </w:pPr>
-            <w:r>
-              <w:rPr>
-                <w:b/>
-                <w:bCs/>
-                <w:sz w:val="28"/>
-                <w:szCs w:val="28"/>
-              </w:rPr>
-              <w:lastRenderedPageBreak/>
+            <w:proofErr w:type="spellStart"/>
+            <w:r>
+              <w:rPr>
+                <w:b/>
+                <w:bCs/>
+                <w:sz w:val="28"/>
+                <w:szCs w:val="28"/>
+              </w:rPr>
               <w:t>Req_ID</w:t>
             </w:r>
+            <w:proofErr w:type="spellEnd"/>
           </w:p>
         </w:tc>
         <w:tc>
@@ -5784,7 +6407,7 @@
                 <w:sz w:val="24"/>
                 <w:szCs w:val="24"/>
               </w:rPr>
-              <w:t>_v1.2</w:t>
+              <w:t>_v1.3</w:t>
             </w:r>
           </w:p>
         </w:tc>
@@ -6009,7 +6632,7 @@
       </w:tr>
       <w:tr>
         <w:trPr>
-          <w:trHeight w:val="665"/>
+          <w:trHeight w:val="1176"/>
         </w:trPr>
         <w:tc>
           <w:tcPr>
@@ -6053,14 +6676,7 @@
                 <w:sz w:val="28"/>
                 <w:szCs w:val="28"/>
               </w:rPr>
-              <w:t>Key</w:t>
-            </w:r>
-            <w:r>
-              <w:rPr>
-                <w:sz w:val="28"/>
-                <w:szCs w:val="28"/>
-              </w:rPr>
-              <w:t>pad</w:t>
+              <w:t>Pressed Key</w:t>
             </w:r>
           </w:p>
         </w:tc>
@@ -6102,12 +6718,50 @@
                 <w:sz w:val="28"/>
                 <w:szCs w:val="28"/>
               </w:rPr>
-              <w:t>LCD</w:t>
+              <w:t xml:space="preserve">Cursor x position </w:t>
+            </w:r>
+          </w:p>
+          <w:p>
+            <w:pPr>
+              <w:rPr>
+                <w:sz w:val="28"/>
+                <w:szCs w:val="28"/>
+              </w:rPr>
+            </w:pPr>
+            <w:r>
+              <w:rPr>
+                <w:sz w:val="28"/>
+                <w:szCs w:val="28"/>
+              </w:rPr>
+              <w:t xml:space="preserve">Cursor y position </w:t>
+            </w:r>
+          </w:p>
+          <w:p>
+            <w:pPr>
+              <w:rPr>
+                <w:sz w:val="28"/>
+                <w:szCs w:val="28"/>
+              </w:rPr>
+            </w:pPr>
+            <w:r>
+              <w:rPr>
+                <w:sz w:val="28"/>
+                <w:szCs w:val="28"/>
+              </w:rPr>
+              <w:t>Displayed value</w:t>
             </w:r>
           </w:p>
         </w:tc>
       </w:tr>
     </w:tbl>
+    <w:p/>
+    <w:p/>
+    <w:p/>
+    <w:p/>
+    <w:p/>
+    <w:p/>
+    <w:p/>
+    <w:p/>
     <w:p/>
     <w:p/>
     <w:p/>
@@ -6151,6 +6805,7 @@
                 <w:sz w:val="28"/>
                 <w:szCs w:val="28"/>
               </w:rPr>
+              <w:lastRenderedPageBreak/>
               <w:t>Req_ID</w:t>
             </w:r>
           </w:p>
@@ -6193,7 +6848,7 @@
                 <w:sz w:val="24"/>
                 <w:szCs w:val="24"/>
               </w:rPr>
-              <w:t>2</w:t>
+              <w:t>3</w:t>
             </w:r>
           </w:p>
         </w:tc>
@@ -6452,7 +7107,7 @@
       </w:tr>
       <w:tr>
         <w:trPr>
-          <w:trHeight w:val="665"/>
+          <w:trHeight w:val="1152"/>
         </w:trPr>
         <w:tc>
           <w:tcPr>
@@ -6496,14 +7151,7 @@
                 <w:sz w:val="28"/>
                 <w:szCs w:val="28"/>
               </w:rPr>
-              <w:t>Key</w:t>
-            </w:r>
-            <w:r>
-              <w:rPr>
-                <w:sz w:val="28"/>
-                <w:szCs w:val="28"/>
-              </w:rPr>
-              <w:t>pad</w:t>
+              <w:t>Pressed Key</w:t>
             </w:r>
           </w:p>
         </w:tc>
@@ -6545,7 +7193,37 @@
                 <w:sz w:val="28"/>
                 <w:szCs w:val="28"/>
               </w:rPr>
-              <w:t>LCD</w:t>
+              <w:t xml:space="preserve">Cursor x position </w:t>
+            </w:r>
+          </w:p>
+          <w:p>
+            <w:pPr>
+              <w:rPr>
+                <w:sz w:val="28"/>
+                <w:szCs w:val="28"/>
+              </w:rPr>
+            </w:pPr>
+            <w:r>
+              <w:rPr>
+                <w:sz w:val="28"/>
+                <w:szCs w:val="28"/>
+              </w:rPr>
+              <w:t xml:space="preserve">Cursor y position </w:t>
+            </w:r>
+          </w:p>
+          <w:p>
+            <w:pPr>
+              <w:rPr>
+                <w:sz w:val="28"/>
+                <w:szCs w:val="28"/>
+              </w:rPr>
+            </w:pPr>
+            <w:r>
+              <w:rPr>
+                <w:sz w:val="28"/>
+                <w:szCs w:val="28"/>
+              </w:rPr>
+              <w:t>Displayed value</w:t>
             </w:r>
           </w:p>
         </w:tc>
@@ -6644,7 +7322,7 @@
                 <w:sz w:val="24"/>
                 <w:szCs w:val="24"/>
               </w:rPr>
-              <w:t>2</w:t>
+              <w:t>3</w:t>
             </w:r>
           </w:p>
         </w:tc>
@@ -6883,7 +7561,7 @@
       </w:tr>
       <w:tr>
         <w:trPr>
-          <w:trHeight w:val="665"/>
+          <w:trHeight w:val="1213"/>
         </w:trPr>
         <w:tc>
           <w:tcPr>
@@ -6927,22 +7605,7 @@
                 <w:sz w:val="28"/>
                 <w:szCs w:val="28"/>
               </w:rPr>
-              <w:t xml:space="preserve">Data: the result </w:t>
-            </w:r>
-          </w:p>
-          <w:p>
-            <w:pPr>
-              <w:rPr>
-                <w:sz w:val="28"/>
-                <w:szCs w:val="28"/>
-              </w:rPr>
-            </w:pPr>
-            <w:r>
-              <w:rPr>
-                <w:sz w:val="28"/>
-                <w:szCs w:val="28"/>
-              </w:rPr>
-              <w:t>position:(1,3)</w:t>
+              <w:t>Pressed Key</w:t>
             </w:r>
           </w:p>
         </w:tc>
@@ -6984,7 +7647,37 @@
                 <w:sz w:val="28"/>
                 <w:szCs w:val="28"/>
               </w:rPr>
-              <w:t>LCD</w:t>
+              <w:t xml:space="preserve">Cursor x position </w:t>
+            </w:r>
+          </w:p>
+          <w:p>
+            <w:pPr>
+              <w:rPr>
+                <w:sz w:val="28"/>
+                <w:szCs w:val="28"/>
+              </w:rPr>
+            </w:pPr>
+            <w:r>
+              <w:rPr>
+                <w:sz w:val="28"/>
+                <w:szCs w:val="28"/>
+              </w:rPr>
+              <w:t xml:space="preserve">Cursor y position </w:t>
+            </w:r>
+          </w:p>
+          <w:p>
+            <w:pPr>
+              <w:rPr>
+                <w:sz w:val="28"/>
+                <w:szCs w:val="28"/>
+              </w:rPr>
+            </w:pPr>
+            <w:r>
+              <w:rPr>
+                <w:sz w:val="28"/>
+                <w:szCs w:val="28"/>
+              </w:rPr>
+              <w:t>Displayed value</w:t>
             </w:r>
           </w:p>
         </w:tc>
@@ -7035,7 +7728,6 @@
                 <w:sz w:val="28"/>
                 <w:szCs w:val="28"/>
               </w:rPr>
-              <w:lastRenderedPageBreak/>
               <w:t>Req_ID</w:t>
             </w:r>
           </w:p>
@@ -7078,7 +7770,7 @@
                 <w:sz w:val="24"/>
                 <w:szCs w:val="24"/>
               </w:rPr>
-              <w:t>2</w:t>
+              <w:t>3</w:t>
             </w:r>
           </w:p>
         </w:tc>
@@ -7302,7 +7994,7 @@
       </w:tr>
       <w:tr>
         <w:trPr>
-          <w:trHeight w:val="665"/>
+          <w:trHeight w:val="1214"/>
         </w:trPr>
         <w:tc>
           <w:tcPr>
@@ -7346,7 +8038,7 @@
                 <w:sz w:val="28"/>
                 <w:szCs w:val="28"/>
               </w:rPr>
-              <w:t>Data, Position</w:t>
+              <w:t>Pressed Key</w:t>
             </w:r>
           </w:p>
         </w:tc>
@@ -7388,16 +8080,42 @@
                 <w:sz w:val="28"/>
                 <w:szCs w:val="28"/>
               </w:rPr>
-              <w:t>LCD</w:t>
+              <w:t xml:space="preserve">Cursor x position </w:t>
+            </w:r>
+          </w:p>
+          <w:p>
+            <w:pPr>
+              <w:rPr>
+                <w:sz w:val="28"/>
+                <w:szCs w:val="28"/>
+              </w:rPr>
+            </w:pPr>
+            <w:r>
+              <w:rPr>
+                <w:sz w:val="28"/>
+                <w:szCs w:val="28"/>
+              </w:rPr>
+              <w:t xml:space="preserve">Cursor y position </w:t>
+            </w:r>
+          </w:p>
+          <w:p>
+            <w:pPr>
+              <w:rPr>
+                <w:sz w:val="28"/>
+                <w:szCs w:val="28"/>
+              </w:rPr>
+            </w:pPr>
+            <w:r>
+              <w:rPr>
+                <w:sz w:val="28"/>
+                <w:szCs w:val="28"/>
+              </w:rPr>
+              <w:t>Displayed value</w:t>
             </w:r>
           </w:p>
         </w:tc>
       </w:tr>
     </w:tbl>
-    <w:p/>
-    <w:p/>
-    <w:p/>
-    <w:p/>
     <w:p/>
     <w:p/>
     <w:p/>
@@ -7481,7 +8199,7 @@
                 <w:sz w:val="24"/>
                 <w:szCs w:val="24"/>
               </w:rPr>
-              <w:t>v1.2</w:t>
+              <w:t>v1.3</w:t>
             </w:r>
           </w:p>
         </w:tc>
@@ -7691,7 +8409,7 @@
                 <w:sz w:val="28"/>
                 <w:szCs w:val="28"/>
               </w:rPr>
-              <w:t xml:space="preserve">SW shall assign different tone to every key  </w:t>
+              <w:t>SW shall assign the same tone for the buzzer for every Key</w:t>
             </w:r>
           </w:p>
         </w:tc>
@@ -7742,14 +8460,7 @@
                 <w:sz w:val="28"/>
                 <w:szCs w:val="28"/>
               </w:rPr>
-              <w:t>Key</w:t>
-            </w:r>
-            <w:r>
-              <w:rPr>
-                <w:sz w:val="28"/>
-                <w:szCs w:val="28"/>
-              </w:rPr>
-              <w:t>pad</w:t>
+              <w:t>Pressed Key</w:t>
             </w:r>
           </w:p>
         </w:tc>
@@ -7791,7 +8502,7 @@
                 <w:sz w:val="28"/>
                 <w:szCs w:val="28"/>
               </w:rPr>
-              <w:t>Buzzer</w:t>
+              <w:t>Buzzer Status (ON/OFF)</w:t>
             </w:r>
           </w:p>
         </w:tc>
@@ -7875,7 +8586,7 @@
                 <w:sz w:val="24"/>
                 <w:szCs w:val="24"/>
               </w:rPr>
-              <w:t>_v1.2</w:t>
+              <w:t>_v1.3</w:t>
             </w:r>
           </w:p>
         </w:tc>
@@ -8092,21 +8803,14 @@
                 <w:sz w:val="28"/>
                 <w:szCs w:val="28"/>
               </w:rPr>
-              <w:t>SW shall play</w:t>
-            </w:r>
-            <w:r>
-              <w:rPr>
-                <w:sz w:val="28"/>
-                <w:szCs w:val="28"/>
-              </w:rPr>
-              <w:t xml:space="preserve"> on buzzer</w:t>
-            </w:r>
-            <w:r>
-              <w:rPr>
-                <w:sz w:val="28"/>
-                <w:szCs w:val="28"/>
-              </w:rPr>
-              <w:t xml:space="preserve"> the tone assigned for each key when pressed </w:t>
+              <w:t xml:space="preserve">SW shall </w:t>
+            </w:r>
+            <w:r>
+              <w:rPr>
+                <w:sz w:val="28"/>
+                <w:szCs w:val="28"/>
+              </w:rPr>
+              <w:t xml:space="preserve">Activate buzzer for every key pressed  </w:t>
             </w:r>
           </w:p>
         </w:tc>
@@ -8157,14 +8861,7 @@
                 <w:sz w:val="28"/>
                 <w:szCs w:val="28"/>
               </w:rPr>
-              <w:t>Key</w:t>
-            </w:r>
-            <w:r>
-              <w:rPr>
-                <w:sz w:val="28"/>
-                <w:szCs w:val="28"/>
-              </w:rPr>
-              <w:t>pad</w:t>
+              <w:t>Pressed Key</w:t>
             </w:r>
           </w:p>
         </w:tc>
@@ -8206,7 +8903,7 @@
                 <w:sz w:val="28"/>
                 <w:szCs w:val="28"/>
               </w:rPr>
-              <w:t>Buzzer</w:t>
+              <w:t>Buzzer Status (ON/OFF)</w:t>
             </w:r>
           </w:p>
         </w:tc>
@@ -8256,7 +8953,6 @@
                 <w:sz w:val="28"/>
                 <w:szCs w:val="28"/>
               </w:rPr>
-              <w:lastRenderedPageBreak/>
               <w:t>Req_ID</w:t>
             </w:r>
           </w:p>
@@ -8292,7 +8988,7 @@
                 <w:sz w:val="24"/>
                 <w:szCs w:val="24"/>
               </w:rPr>
-              <w:t>_v1.2</w:t>
+              <w:t>_v1.3</w:t>
             </w:r>
           </w:p>
         </w:tc>
@@ -8531,7 +9227,7 @@
       </w:tr>
       <w:tr>
         <w:trPr>
-          <w:trHeight w:val="665"/>
+          <w:trHeight w:val="1082"/>
         </w:trPr>
         <w:tc>
           <w:tcPr>
@@ -8575,14 +9271,7 @@
                 <w:sz w:val="28"/>
                 <w:szCs w:val="28"/>
               </w:rPr>
-              <w:t>Key</w:t>
-            </w:r>
-            <w:r>
-              <w:rPr>
-                <w:sz w:val="28"/>
-                <w:szCs w:val="28"/>
-              </w:rPr>
-              <w:t>pad</w:t>
+              <w:t>Pressed Key</w:t>
             </w:r>
           </w:p>
         </w:tc>
@@ -8603,14 +9292,7 @@
                 <w:sz w:val="28"/>
                 <w:szCs w:val="28"/>
               </w:rPr>
-              <w:t>O</w:t>
-            </w:r>
-            <w:r>
-              <w:rPr>
-                <w:sz w:val="28"/>
-                <w:szCs w:val="28"/>
-              </w:rPr>
-              <w:t>utputs</w:t>
+              <w:t>Outputs</w:t>
             </w:r>
           </w:p>
         </w:tc>
@@ -8631,7 +9313,37 @@
                 <w:sz w:val="28"/>
                 <w:szCs w:val="28"/>
               </w:rPr>
-              <w:t>LCD</w:t>
+              <w:t xml:space="preserve">Cursor x position </w:t>
+            </w:r>
+          </w:p>
+          <w:p>
+            <w:pPr>
+              <w:rPr>
+                <w:sz w:val="28"/>
+                <w:szCs w:val="28"/>
+              </w:rPr>
+            </w:pPr>
+            <w:r>
+              <w:rPr>
+                <w:sz w:val="28"/>
+                <w:szCs w:val="28"/>
+              </w:rPr>
+              <w:t xml:space="preserve">Cursor y position </w:t>
+            </w:r>
+          </w:p>
+          <w:p>
+            <w:pPr>
+              <w:rPr>
+                <w:sz w:val="28"/>
+                <w:szCs w:val="28"/>
+              </w:rPr>
+            </w:pPr>
+            <w:r>
+              <w:rPr>
+                <w:sz w:val="28"/>
+                <w:szCs w:val="28"/>
+              </w:rPr>
+              <w:t>Displayed value</w:t>
             </w:r>
           </w:p>
         </w:tc>
@@ -8714,7 +9426,7 @@
                 <w:sz w:val="24"/>
                 <w:szCs w:val="24"/>
               </w:rPr>
-              <w:t>_v1.2</w:t>
+              <w:t>_v1.3</w:t>
             </w:r>
           </w:p>
         </w:tc>
@@ -8938,7 +9650,7 @@
       </w:tr>
       <w:tr>
         <w:trPr>
-          <w:trHeight w:val="665"/>
+          <w:trHeight w:val="1154"/>
         </w:trPr>
         <w:tc>
           <w:tcPr>
@@ -8982,14 +9694,7 @@
                 <w:sz w:val="28"/>
                 <w:szCs w:val="28"/>
               </w:rPr>
-              <w:t>Key</w:t>
-            </w:r>
-            <w:r>
-              <w:rPr>
-                <w:sz w:val="28"/>
-                <w:szCs w:val="28"/>
-              </w:rPr>
-              <w:t>pad</w:t>
+              <w:t>Pressed Key</w:t>
             </w:r>
           </w:p>
         </w:tc>
@@ -9031,7 +9736,37 @@
                 <w:sz w:val="28"/>
                 <w:szCs w:val="28"/>
               </w:rPr>
-              <w:t>LCD</w:t>
+              <w:t xml:space="preserve">Cursor x position </w:t>
+            </w:r>
+          </w:p>
+          <w:p>
+            <w:pPr>
+              <w:rPr>
+                <w:sz w:val="28"/>
+                <w:szCs w:val="28"/>
+              </w:rPr>
+            </w:pPr>
+            <w:r>
+              <w:rPr>
+                <w:sz w:val="28"/>
+                <w:szCs w:val="28"/>
+              </w:rPr>
+              <w:t xml:space="preserve">Cursor y position </w:t>
+            </w:r>
+          </w:p>
+          <w:p>
+            <w:pPr>
+              <w:rPr>
+                <w:sz w:val="28"/>
+                <w:szCs w:val="28"/>
+              </w:rPr>
+            </w:pPr>
+            <w:r>
+              <w:rPr>
+                <w:sz w:val="28"/>
+                <w:szCs w:val="28"/>
+              </w:rPr>
+              <w:t>Displayed value</w:t>
             </w:r>
           </w:p>
         </w:tc>
@@ -9115,7 +9850,7 @@
                 <w:sz w:val="24"/>
                 <w:szCs w:val="24"/>
               </w:rPr>
-              <w:t>_v1.2</w:t>
+              <w:t>_v1.3</w:t>
             </w:r>
           </w:p>
         </w:tc>
@@ -9353,7 +10088,7 @@
       </w:tr>
       <w:tr>
         <w:trPr>
-          <w:trHeight w:val="665"/>
+          <w:trHeight w:val="1285"/>
         </w:trPr>
         <w:tc>
           <w:tcPr>
@@ -9397,14 +10132,7 @@
                 <w:sz w:val="28"/>
                 <w:szCs w:val="28"/>
               </w:rPr>
-              <w:t>Key</w:t>
-            </w:r>
-            <w:r>
-              <w:rPr>
-                <w:sz w:val="28"/>
-                <w:szCs w:val="28"/>
-              </w:rPr>
-              <w:t>pad</w:t>
+              <w:t>Pressed Key</w:t>
             </w:r>
           </w:p>
         </w:tc>
@@ -9446,12 +10174,52 @@
                 <w:sz w:val="28"/>
                 <w:szCs w:val="28"/>
               </w:rPr>
-              <w:t>LCD</w:t>
+              <w:t xml:space="preserve">Cursor x position </w:t>
+            </w:r>
+          </w:p>
+          <w:p>
+            <w:pPr>
+              <w:rPr>
+                <w:sz w:val="28"/>
+                <w:szCs w:val="28"/>
+              </w:rPr>
+            </w:pPr>
+            <w:r>
+              <w:rPr>
+                <w:sz w:val="28"/>
+                <w:szCs w:val="28"/>
+              </w:rPr>
+              <w:t xml:space="preserve">Cursor y position </w:t>
+            </w:r>
+          </w:p>
+          <w:p>
+            <w:pPr>
+              <w:rPr>
+                <w:sz w:val="28"/>
+                <w:szCs w:val="28"/>
+              </w:rPr>
+            </w:pPr>
+            <w:r>
+              <w:rPr>
+                <w:sz w:val="28"/>
+                <w:szCs w:val="28"/>
+              </w:rPr>
+              <w:t>Displayed value</w:t>
             </w:r>
           </w:p>
         </w:tc>
       </w:tr>
     </w:tbl>
+    <w:p/>
+    <w:p/>
+    <w:p/>
+    <w:p/>
+    <w:p/>
+    <w:p/>
+    <w:p/>
+    <w:p/>
+    <w:p/>
+    <w:p/>
     <w:p/>
     <w:p/>
     <w:p/>
@@ -9534,7 +10302,7 @@
                 <w:sz w:val="24"/>
                 <w:szCs w:val="24"/>
               </w:rPr>
-              <w:t>_v1.2</w:t>
+              <w:t>_v1.3</w:t>
             </w:r>
           </w:p>
         </w:tc>
@@ -9766,7 +10534,7 @@
       </w:tr>
       <w:tr>
         <w:trPr>
-          <w:trHeight w:val="665"/>
+          <w:trHeight w:val="1143"/>
         </w:trPr>
         <w:tc>
           <w:tcPr>
@@ -9810,14 +10578,7 @@
                 <w:sz w:val="28"/>
                 <w:szCs w:val="28"/>
               </w:rPr>
-              <w:t>Keyp</w:t>
-            </w:r>
-            <w:r>
-              <w:rPr>
-                <w:sz w:val="28"/>
-                <w:szCs w:val="28"/>
-              </w:rPr>
-              <w:t>ad</w:t>
+              <w:t>Pressed Key</w:t>
             </w:r>
           </w:p>
         </w:tc>
@@ -9859,7 +10620,37 @@
                 <w:sz w:val="28"/>
                 <w:szCs w:val="28"/>
               </w:rPr>
-              <w:t>LCD</w:t>
+              <w:t xml:space="preserve">Cursor x position </w:t>
+            </w:r>
+          </w:p>
+          <w:p>
+            <w:pPr>
+              <w:rPr>
+                <w:sz w:val="28"/>
+                <w:szCs w:val="28"/>
+              </w:rPr>
+            </w:pPr>
+            <w:r>
+              <w:rPr>
+                <w:sz w:val="28"/>
+                <w:szCs w:val="28"/>
+              </w:rPr>
+              <w:t xml:space="preserve">Cursor y position </w:t>
+            </w:r>
+          </w:p>
+          <w:p>
+            <w:pPr>
+              <w:rPr>
+                <w:sz w:val="28"/>
+                <w:szCs w:val="28"/>
+              </w:rPr>
+            </w:pPr>
+            <w:r>
+              <w:rPr>
+                <w:sz w:val="28"/>
+                <w:szCs w:val="28"/>
+              </w:rPr>
+              <w:t>Displayed value</w:t>
             </w:r>
           </w:p>
         </w:tc>
@@ -9935,7 +10726,7 @@
                 <w:sz w:val="24"/>
                 <w:szCs w:val="24"/>
               </w:rPr>
-              <w:t>_v1.2</w:t>
+              <w:t>_v1.3</w:t>
             </w:r>
           </w:p>
         </w:tc>
@@ -10195,7 +10986,7 @@
       </w:tr>
       <w:tr>
         <w:trPr>
-          <w:trHeight w:val="665"/>
+          <w:trHeight w:val="1243"/>
         </w:trPr>
         <w:tc>
           <w:tcPr>
@@ -10239,14 +11030,7 @@
                 <w:sz w:val="28"/>
                 <w:szCs w:val="28"/>
               </w:rPr>
-              <w:t>Key</w:t>
-            </w:r>
-            <w:r>
-              <w:rPr>
-                <w:sz w:val="28"/>
-                <w:szCs w:val="28"/>
-              </w:rPr>
-              <w:t>pad</w:t>
+              <w:t>Pressed Key</w:t>
             </w:r>
           </w:p>
         </w:tc>
@@ -10288,7 +11072,37 @@
                 <w:sz w:val="28"/>
                 <w:szCs w:val="28"/>
               </w:rPr>
-              <w:t>LCD</w:t>
+              <w:t xml:space="preserve">Cursor x position </w:t>
+            </w:r>
+          </w:p>
+          <w:p>
+            <w:pPr>
+              <w:rPr>
+                <w:sz w:val="28"/>
+                <w:szCs w:val="28"/>
+              </w:rPr>
+            </w:pPr>
+            <w:r>
+              <w:rPr>
+                <w:sz w:val="28"/>
+                <w:szCs w:val="28"/>
+              </w:rPr>
+              <w:t xml:space="preserve">Cursor y position </w:t>
+            </w:r>
+          </w:p>
+          <w:p>
+            <w:pPr>
+              <w:rPr>
+                <w:sz w:val="28"/>
+                <w:szCs w:val="28"/>
+              </w:rPr>
+            </w:pPr>
+            <w:r>
+              <w:rPr>
+                <w:sz w:val="28"/>
+                <w:szCs w:val="28"/>
+              </w:rPr>
+              <w:t>Displayed value</w:t>
             </w:r>
           </w:p>
         </w:tc>
@@ -10382,7 +11196,7 @@
                 <w:sz w:val="24"/>
                 <w:szCs w:val="24"/>
               </w:rPr>
-              <w:t>_v1.2</w:t>
+              <w:t>_v1.3</w:t>
             </w:r>
           </w:p>
         </w:tc>
@@ -10621,7 +11435,7 @@
       </w:tr>
       <w:tr>
         <w:trPr>
-          <w:trHeight w:val="665"/>
+          <w:trHeight w:val="1135"/>
         </w:trPr>
         <w:tc>
           <w:tcPr>
@@ -10665,14 +11479,7 @@
                 <w:sz w:val="28"/>
                 <w:szCs w:val="28"/>
               </w:rPr>
-              <w:t>Key</w:t>
-            </w:r>
-            <w:r>
-              <w:rPr>
-                <w:sz w:val="28"/>
-                <w:szCs w:val="28"/>
-              </w:rPr>
-              <w:t>pad</w:t>
+              <w:t>Pressed Key</w:t>
             </w:r>
           </w:p>
         </w:tc>
@@ -10714,7 +11521,37 @@
                 <w:sz w:val="28"/>
                 <w:szCs w:val="28"/>
               </w:rPr>
-              <w:t>LCD</w:t>
+              <w:t xml:space="preserve">Cursor x position </w:t>
+            </w:r>
+          </w:p>
+          <w:p>
+            <w:pPr>
+              <w:rPr>
+                <w:sz w:val="28"/>
+                <w:szCs w:val="28"/>
+              </w:rPr>
+            </w:pPr>
+            <w:r>
+              <w:rPr>
+                <w:sz w:val="28"/>
+                <w:szCs w:val="28"/>
+              </w:rPr>
+              <w:t xml:space="preserve">Cursor y position </w:t>
+            </w:r>
+          </w:p>
+          <w:p>
+            <w:pPr>
+              <w:rPr>
+                <w:sz w:val="28"/>
+                <w:szCs w:val="28"/>
+              </w:rPr>
+            </w:pPr>
+            <w:r>
+              <w:rPr>
+                <w:sz w:val="28"/>
+                <w:szCs w:val="28"/>
+              </w:rPr>
+              <w:t>Displayed value</w:t>
             </w:r>
           </w:p>
         </w:tc>
@@ -10767,7 +11604,6 @@
                 <w:sz w:val="28"/>
                 <w:szCs w:val="28"/>
               </w:rPr>
-              <w:lastRenderedPageBreak/>
               <w:t>Req_ID</w:t>
             </w:r>
           </w:p>
@@ -10796,7 +11632,7 @@
                 <w:sz w:val="24"/>
                 <w:szCs w:val="24"/>
               </w:rPr>
-              <w:t>_v1.2</w:t>
+              <w:t>_v1.3</w:t>
             </w:r>
           </w:p>
         </w:tc>
@@ -11049,7 +11885,7 @@
       </w:tr>
       <w:tr>
         <w:trPr>
-          <w:trHeight w:val="665"/>
+          <w:trHeight w:val="1242"/>
         </w:trPr>
         <w:tc>
           <w:tcPr>
@@ -11093,14 +11929,7 @@
                 <w:sz w:val="28"/>
                 <w:szCs w:val="28"/>
               </w:rPr>
-              <w:t>Key</w:t>
-            </w:r>
-            <w:r>
-              <w:rPr>
-                <w:sz w:val="28"/>
-                <w:szCs w:val="28"/>
-              </w:rPr>
-              <w:t>pad</w:t>
+              <w:t>Pressed Key</w:t>
             </w:r>
           </w:p>
         </w:tc>
@@ -11142,7 +11971,37 @@
                 <w:sz w:val="28"/>
                 <w:szCs w:val="28"/>
               </w:rPr>
-              <w:t>LCD</w:t>
+              <w:t xml:space="preserve">Cursor x position </w:t>
+            </w:r>
+          </w:p>
+          <w:p>
+            <w:pPr>
+              <w:rPr>
+                <w:sz w:val="28"/>
+                <w:szCs w:val="28"/>
+              </w:rPr>
+            </w:pPr>
+            <w:r>
+              <w:rPr>
+                <w:sz w:val="28"/>
+                <w:szCs w:val="28"/>
+              </w:rPr>
+              <w:t xml:space="preserve">Cursor y position </w:t>
+            </w:r>
+          </w:p>
+          <w:p>
+            <w:pPr>
+              <w:rPr>
+                <w:sz w:val="28"/>
+                <w:szCs w:val="28"/>
+              </w:rPr>
+            </w:pPr>
+            <w:r>
+              <w:rPr>
+                <w:sz w:val="28"/>
+                <w:szCs w:val="28"/>
+              </w:rPr>
+              <w:t>Displayed value</w:t>
             </w:r>
           </w:p>
         </w:tc>
@@ -11239,7 +12098,7 @@
                 <w:sz w:val="24"/>
                 <w:szCs w:val="24"/>
               </w:rPr>
-              <w:t>_v1.2</w:t>
+              <w:t>_v1.3</w:t>
             </w:r>
           </w:p>
         </w:tc>
@@ -11527,7 +12386,7 @@
       </w:tr>
       <w:tr>
         <w:trPr>
-          <w:trHeight w:val="665"/>
+          <w:trHeight w:val="1239"/>
         </w:trPr>
         <w:tc>
           <w:tcPr>
@@ -11571,14 +12430,7 @@
                 <w:sz w:val="28"/>
                 <w:szCs w:val="28"/>
               </w:rPr>
-              <w:t>Key</w:t>
-            </w:r>
-            <w:r>
-              <w:rPr>
-                <w:sz w:val="28"/>
-                <w:szCs w:val="28"/>
-              </w:rPr>
-              <w:t>pad</w:t>
+              <w:t>Pressed Key</w:t>
             </w:r>
           </w:p>
         </w:tc>
@@ -11620,7 +12472,37 @@
                 <w:sz w:val="28"/>
                 <w:szCs w:val="28"/>
               </w:rPr>
-              <w:t>LCD</w:t>
+              <w:t xml:space="preserve">Cursor x position </w:t>
+            </w:r>
+          </w:p>
+          <w:p>
+            <w:pPr>
+              <w:rPr>
+                <w:sz w:val="28"/>
+                <w:szCs w:val="28"/>
+              </w:rPr>
+            </w:pPr>
+            <w:r>
+              <w:rPr>
+                <w:sz w:val="28"/>
+                <w:szCs w:val="28"/>
+              </w:rPr>
+              <w:t xml:space="preserve">Cursor y position </w:t>
+            </w:r>
+          </w:p>
+          <w:p>
+            <w:pPr>
+              <w:rPr>
+                <w:sz w:val="28"/>
+                <w:szCs w:val="28"/>
+              </w:rPr>
+            </w:pPr>
+            <w:r>
+              <w:rPr>
+                <w:sz w:val="28"/>
+                <w:szCs w:val="28"/>
+              </w:rPr>
+              <w:t>Displayed value</w:t>
             </w:r>
           </w:p>
         </w:tc>
@@ -11631,67 +12513,12 @@
       <w:bookmarkEnd w:id="12"/>
     </w:p>
     <w:p/>
-    <w:p>
-      <w:pPr>
-        <w:ind w:left="720"/>
-      </w:pPr>
-    </w:p>
-    <w:p>
-      <w:pPr>
-        <w:ind w:left="720"/>
-        <w:rPr>
-          <w:b/>
-          <w:bCs/>
-          <w:color w:val="C00000"/>
-          <w:sz w:val="28"/>
-          <w:szCs w:val="28"/>
-        </w:rPr>
-      </w:pPr>
-      <w:r>
-        <w:rPr>
-          <w:b/>
-          <w:bCs/>
-          <w:color w:val="C00000"/>
-          <w:sz w:val="28"/>
-          <w:szCs w:val="28"/>
-        </w:rPr>
-        <w:t xml:space="preserve">SRS Context diagram </w:t>
-      </w:r>
-    </w:p>
     <w:p/>
     <w:p/>
     <w:p/>
-    <w:p>
-      <w:r>
-        <w:pict>
-          <v:shapetype id="_x0000_t75" coordsize="21600,21600" o:spt="75" o:preferrelative="t" path="m@4@5l@4@11@9@11@9@5xe" filled="f" stroked="f">
-            <v:stroke joinstyle="miter"/>
-            <v:formulas>
-              <v:f eqn="if lineDrawn pixelLineWidth 0"/>
-              <v:f eqn="sum @0 1 0"/>
-              <v:f eqn="sum 0 0 @1"/>
-              <v:f eqn="prod @2 1 2"/>
-              <v:f eqn="prod @3 21600 pixelWidth"/>
-              <v:f eqn="prod @3 21600 pixelHeight"/>
-              <v:f eqn="sum @0 0 1"/>
-              <v:f eqn="prod @6 1 2"/>
-              <v:f eqn="prod @7 21600 pixelWidth"/>
-              <v:f eqn="sum @8 21600 0"/>
-              <v:f eqn="prod @7 21600 pixelHeight"/>
-              <v:f eqn="sum @10 21600 0"/>
-            </v:formulas>
-            <v:path o:extrusionok="f" gradientshapeok="t" o:connecttype="rect"/>
-            <o:lock v:ext="edit" aspectratio="t"/>
-          </v:shapetype>
-          <v:shape id="_x0000_i1025" type="#_x0000_t75" style="width:467.7pt;height:184.9pt">
-            <v:imagedata r:id="rId9" o:title="SRS (3)"/>
-          </v:shape>
-        </w:pict>
-      </w:r>
-    </w:p>
+    <w:p/>
     <w:sectPr>
-      <w:headerReference w:type="default" r:id="rId10"/>
-      <w:footerReference w:type="default" r:id="rId11"/>
+      <w:footerReference w:type="default" r:id="rId10"/>
       <w:pgSz w:w="12240" w:h="15840"/>
       <w:pgMar w:top="1440" w:right="1440" w:bottom="1440" w:left="1440" w:header="720" w:footer="720" w:gutter="0"/>
       <w:pgNumType w:start="1"/>
@@ -11739,7 +12566,7 @@
       <w:rPr>
         <w:noProof/>
       </w:rPr>
-      <w:t>10</w:t>
+      <w:t>12</w:t>
     </w:r>
     <w:r>
       <w:fldChar w:fldCharType="end"/>
@@ -11778,12 +12605,6 @@
     </w:p>
   </w:footnote>
 </w:footnotes>
-</file>
-
-<file path=word/header1.xml><?xml version="1.0" encoding="utf-8"?>
-<w:hdr xmlns:wpc="http://schemas.microsoft.com/office/word/2010/wordprocessingCanvas" xmlns:mc="http://schemas.openxmlformats.org/markup-compatibility/2006" xmlns:o="urn:schemas-microsoft-com:office:office" xmlns:r="http://schemas.openxmlformats.org/officeDocument/2006/relationships" xmlns:m="http://schemas.openxmlformats.org/officeDocument/2006/math" xmlns:v="urn:schemas-microsoft-com:vml" xmlns:wp14="http://schemas.microsoft.com/office/word/2010/wordprocessingDrawing" xmlns:wp="http://schemas.openxmlformats.org/drawingml/2006/wordprocessingDrawing" xmlns:w10="urn:schemas-microsoft-com:office:word" xmlns:w="http://schemas.openxmlformats.org/wordprocessingml/2006/main" xmlns:w14="http://schemas.microsoft.com/office/word/2010/wordml" xmlns:w15="http://schemas.microsoft.com/office/word/2012/wordml" xmlns:wpg="http://schemas.microsoft.com/office/word/2010/wordprocessingGroup" xmlns:wpi="http://schemas.microsoft.com/office/word/2010/wordprocessingInk" xmlns:wne="http://schemas.microsoft.com/office/word/2006/wordml" xmlns:wps="http://schemas.microsoft.com/office/word/2010/wordprocessingShape" mc:Ignorable="w14 w15 wp14">
-  <w:p/>
-</w:hdr>
 </file>
 
 <file path=word/numbering.xml><?xml version="1.0" encoding="utf-8"?>

</xml_diff>